<commit_message>
Added the SearchUsers and ValidateUserAccount use cases to the RAD. Minor editting on PasswordReset and FindStudyPartner use cases.
</commit_message>
<xml_diff>
--- a/docs/Class Documentation/Study Bear RAD.docx
+++ b/docs/Class Documentation/Study Bear RAD.docx
@@ -1778,7 +1778,25 @@
                 <w:sz w:val="24"/>
                 <w:szCs w:val="22"/>
               </w:rPr>
-              <w:t>The User initializes use case by clicking on the “match” button in some screen.</w:t>
+              <w:t>The User initializes use case by clicking on the “match” b</w:t>
+            </w:r>
+            <w:r>
+              <w:rPr>
+                <w:rFonts w:ascii="Times New Roman" w:eastAsia="Times New Roman" w:hAnsi="Times New Roman" w:cs="Times New Roman"/>
+                <w:color w:val="auto"/>
+                <w:sz w:val="24"/>
+                <w:szCs w:val="22"/>
+              </w:rPr>
+              <w:t>utton on the user profile screen</w:t>
+            </w:r>
+            <w:r>
+              <w:rPr>
+                <w:rFonts w:ascii="Times New Roman" w:eastAsia="Times New Roman" w:hAnsi="Times New Roman" w:cs="Times New Roman"/>
+                <w:color w:val="auto"/>
+                <w:sz w:val="24"/>
+                <w:szCs w:val="22"/>
+              </w:rPr>
+              <w:t>.</w:t>
             </w:r>
           </w:p>
           <w:p>
@@ -2063,7 +2081,25 @@
                 <w:sz w:val="24"/>
                 <w:szCs w:val="22"/>
               </w:rPr>
-              <w:t xml:space="preserve">  The SendMessage use case is initializes with the User sending a message to the match</w:t>
+              <w:t xml:space="preserve">  The Sen</w:t>
+            </w:r>
+            <w:r>
+              <w:rPr>
+                <w:rFonts w:ascii="Times New Roman" w:eastAsia="Times New Roman" w:hAnsi="Times New Roman" w:cs="Times New Roman"/>
+                <w:color w:val="auto"/>
+                <w:sz w:val="24"/>
+                <w:szCs w:val="22"/>
+              </w:rPr>
+              <w:t>dMessage use case is initialized</w:t>
+            </w:r>
+            <w:r>
+              <w:rPr>
+                <w:rFonts w:ascii="Times New Roman" w:eastAsia="Times New Roman" w:hAnsi="Times New Roman" w:cs="Times New Roman"/>
+                <w:color w:val="auto"/>
+                <w:sz w:val="24"/>
+                <w:szCs w:val="22"/>
+              </w:rPr>
+              <w:t xml:space="preserve"> with the User sending a message to the match</w:t>
             </w:r>
           </w:p>
           <w:p>
@@ -2286,7 +2322,16 @@
                 <w:sz w:val="24"/>
                 <w:szCs w:val="22"/>
               </w:rPr>
-              <w:t xml:space="preserve"> screen and displays some screen.</w:t>
+              <w:t xml:space="preserve"> </w:t>
+            </w:r>
+            <w:r>
+              <w:rPr>
+                <w:rFonts w:ascii="Times New Roman" w:eastAsia="Times New Roman" w:hAnsi="Times New Roman" w:cs="Times New Roman"/>
+                <w:color w:val="auto"/>
+                <w:sz w:val="24"/>
+                <w:szCs w:val="22"/>
+              </w:rPr>
+              <w:t>screen and displays the user profile screen</w:t>
             </w:r>
           </w:p>
           <w:p>
@@ -2966,29 +3011,7 @@
                 <w:sz w:val="24"/>
                 <w:szCs w:val="22"/>
               </w:rPr>
-              <w:t>4.  The server displays a page based on the reset code in the hyperlink:  [Should we have some sort of recovery question?],</w:t>
-            </w:r>
-          </w:p>
-          <w:p>
-            <w:pPr>
-              <w:pStyle w:val="normal0"/>
-              <w:widowControl w:val="0"/>
-              <w:ind w:left="590"/>
-              <w:rPr>
-                <w:rFonts w:ascii="Times New Roman" w:eastAsia="Times New Roman" w:hAnsi="Times New Roman" w:cs="Times New Roman"/>
-                <w:color w:val="auto"/>
-                <w:sz w:val="24"/>
-                <w:szCs w:val="22"/>
-              </w:rPr>
-            </w:pPr>
-            <w:r>
-              <w:rPr>
-                <w:rFonts w:ascii="Times New Roman" w:eastAsia="Times New Roman" w:hAnsi="Times New Roman" w:cs="Times New Roman"/>
-                <w:color w:val="auto"/>
-                <w:sz w:val="24"/>
-                <w:szCs w:val="22"/>
-              </w:rPr>
-              <w:t>an input box for entering a new password, and a button for submitting.</w:t>
+              <w:t>4.  The server displays a page based on the reset code in the hyperlink:  an input box for entering a new password, and a button for submitting.</w:t>
             </w:r>
           </w:p>
           <w:p>
@@ -3397,6 +3420,1476 @@
         </w:rPr>
         <w:t>Should we be using a webpage for the password reset?  Would it benefit us to do it in the application?  This decision is somewhat related to how we verify emails, if we make them visit a page or send an email back to verify.</w:t>
       </w:r>
+    </w:p>
+    <w:p>
+      <w:pPr>
+        <w:rPr>
+          <w:rFonts w:ascii="Times New Roman" w:hAnsi="Times New Roman"/>
+        </w:rPr>
+      </w:pPr>
+    </w:p>
+    <w:p>
+      <w:pPr>
+        <w:rPr>
+          <w:rFonts w:ascii="Times New Roman" w:hAnsi="Times New Roman"/>
+        </w:rPr>
+      </w:pPr>
+      <w:r>
+        <w:rPr>
+          <w:rFonts w:ascii="Times New Roman" w:hAnsi="Times New Roman"/>
+        </w:rPr>
+        <w:br w:type="page"/>
+      </w:r>
+    </w:p>
+    <w:tbl>
+      <w:tblPr>
+        <w:tblW w:w="0" w:type="auto"/>
+        <w:tblBorders>
+          <w:top w:val="single" w:sz="4" w:space="0" w:color="auto"/>
+          <w:bottom w:val="single" w:sz="4" w:space="0" w:color="auto"/>
+          <w:insideH w:val="single" w:sz="4" w:space="0" w:color="auto"/>
+        </w:tblBorders>
+        <w:tblLook w:val="01E0"/>
+      </w:tblPr>
+      <w:tblGrid>
+        <w:gridCol w:w="1930"/>
+        <w:gridCol w:w="6926"/>
+      </w:tblGrid>
+      <w:tr>
+        <w:trPr>
+          <w:trHeight w:val="231"/>
+        </w:trPr>
+        <w:tc>
+          <w:tcPr>
+            <w:tcW w:w="1942" w:type="dxa"/>
+            <w:tcBorders>
+              <w:top w:val="single" w:sz="4" w:space="0" w:color="auto"/>
+              <w:left w:val="nil"/>
+              <w:bottom w:val="single" w:sz="4" w:space="0" w:color="auto"/>
+              <w:right w:val="nil"/>
+            </w:tcBorders>
+          </w:tcPr>
+          <w:p>
+            <w:pPr>
+              <w:rPr>
+                <w:rFonts w:ascii="Times New Roman" w:hAnsi="Times New Roman"/>
+                <w:i/>
+                <w:sz w:val="24"/>
+                <w:szCs w:val="22"/>
+                <w:lang w:eastAsia="ja-JP"/>
+              </w:rPr>
+            </w:pPr>
+            <w:r>
+              <w:rPr>
+                <w:rFonts w:ascii="Times New Roman" w:hAnsi="Times New Roman"/>
+                <w:sz w:val="24"/>
+              </w:rPr>
+              <w:br w:type="page"/>
+            </w:r>
+            <w:r>
+              <w:rPr>
+                <w:rFonts w:ascii="Times New Roman" w:hAnsi="Times New Roman"/>
+                <w:i/>
+                <w:sz w:val="24"/>
+                <w:szCs w:val="22"/>
+              </w:rPr>
+              <w:t>Use case name</w:t>
+            </w:r>
+          </w:p>
+        </w:tc>
+        <w:tc>
+          <w:tcPr>
+            <w:tcW w:w="7071" w:type="dxa"/>
+            <w:tcBorders>
+              <w:top w:val="single" w:sz="4" w:space="0" w:color="auto"/>
+              <w:left w:val="nil"/>
+              <w:bottom w:val="single" w:sz="4" w:space="0" w:color="auto"/>
+              <w:right w:val="nil"/>
+            </w:tcBorders>
+          </w:tcPr>
+          <w:p>
+            <w:pPr>
+              <w:rPr>
+                <w:rFonts w:ascii="Times New Roman" w:hAnsi="Times New Roman"/>
+                <w:sz w:val="24"/>
+                <w:szCs w:val="22"/>
+                <w:lang w:eastAsia="ja-JP"/>
+              </w:rPr>
+            </w:pPr>
+            <w:r>
+              <w:rPr>
+                <w:rFonts w:ascii="Times New Roman" w:hAnsi="Times New Roman"/>
+                <w:sz w:val="24"/>
+                <w:szCs w:val="22"/>
+              </w:rPr>
+              <w:t>SearchUsers</w:t>
+            </w:r>
+          </w:p>
+        </w:tc>
+      </w:tr>
+      <w:tr>
+        <w:trPr>
+          <w:trHeight w:val="513"/>
+        </w:trPr>
+        <w:tc>
+          <w:tcPr>
+            <w:tcW w:w="1942" w:type="dxa"/>
+            <w:tcBorders>
+              <w:top w:val="single" w:sz="4" w:space="0" w:color="auto"/>
+              <w:left w:val="nil"/>
+              <w:bottom w:val="single" w:sz="4" w:space="0" w:color="auto"/>
+              <w:right w:val="nil"/>
+            </w:tcBorders>
+          </w:tcPr>
+          <w:p>
+            <w:pPr>
+              <w:rPr>
+                <w:rFonts w:ascii="Times New Roman" w:hAnsi="Times New Roman"/>
+                <w:i/>
+                <w:sz w:val="24"/>
+                <w:szCs w:val="22"/>
+                <w:lang w:eastAsia="ja-JP"/>
+              </w:rPr>
+            </w:pPr>
+            <w:r>
+              <w:rPr>
+                <w:rFonts w:ascii="Times New Roman" w:hAnsi="Times New Roman"/>
+                <w:i/>
+                <w:sz w:val="24"/>
+                <w:szCs w:val="22"/>
+              </w:rPr>
+              <w:t xml:space="preserve">Participating </w:t>
+            </w:r>
+          </w:p>
+          <w:p>
+            <w:pPr>
+              <w:rPr>
+                <w:rFonts w:ascii="Times New Roman" w:hAnsi="Times New Roman"/>
+                <w:i/>
+                <w:sz w:val="24"/>
+                <w:szCs w:val="22"/>
+                <w:lang w:eastAsia="ja-JP"/>
+              </w:rPr>
+            </w:pPr>
+            <w:r>
+              <w:rPr>
+                <w:rFonts w:ascii="Times New Roman" w:hAnsi="Times New Roman"/>
+                <w:i/>
+                <w:sz w:val="24"/>
+                <w:szCs w:val="22"/>
+              </w:rPr>
+              <w:t>actors</w:t>
+            </w:r>
+          </w:p>
+        </w:tc>
+        <w:tc>
+          <w:tcPr>
+            <w:tcW w:w="7071" w:type="dxa"/>
+            <w:tcBorders>
+              <w:top w:val="single" w:sz="4" w:space="0" w:color="auto"/>
+              <w:left w:val="nil"/>
+              <w:bottom w:val="single" w:sz="4" w:space="0" w:color="auto"/>
+              <w:right w:val="nil"/>
+            </w:tcBorders>
+          </w:tcPr>
+          <w:p>
+            <w:pPr>
+              <w:rPr>
+                <w:rFonts w:ascii="Times New Roman" w:hAnsi="Times New Roman"/>
+                <w:sz w:val="24"/>
+                <w:szCs w:val="22"/>
+                <w:lang w:eastAsia="ja-JP"/>
+              </w:rPr>
+            </w:pPr>
+            <w:r>
+              <w:rPr>
+                <w:rFonts w:ascii="Times New Roman" w:hAnsi="Times New Roman"/>
+                <w:sz w:val="24"/>
+                <w:szCs w:val="22"/>
+              </w:rPr>
+              <w:t>User</w:t>
+            </w:r>
+          </w:p>
+          <w:p>
+            <w:pPr>
+              <w:rPr>
+                <w:rFonts w:ascii="Times New Roman" w:hAnsi="Times New Roman"/>
+                <w:sz w:val="24"/>
+                <w:szCs w:val="22"/>
+                <w:lang w:eastAsia="ja-JP"/>
+              </w:rPr>
+            </w:pPr>
+          </w:p>
+        </w:tc>
+      </w:tr>
+      <w:tr>
+        <w:trPr>
+          <w:trHeight w:val="6933"/>
+        </w:trPr>
+        <w:tc>
+          <w:tcPr>
+            <w:tcW w:w="1942" w:type="dxa"/>
+            <w:tcBorders>
+              <w:top w:val="single" w:sz="4" w:space="0" w:color="auto"/>
+              <w:left w:val="nil"/>
+              <w:bottom w:val="single" w:sz="4" w:space="0" w:color="auto"/>
+              <w:right w:val="nil"/>
+            </w:tcBorders>
+          </w:tcPr>
+          <w:p>
+            <w:pPr>
+              <w:rPr>
+                <w:rFonts w:ascii="Times New Roman" w:hAnsi="Times New Roman"/>
+                <w:i/>
+                <w:sz w:val="24"/>
+                <w:szCs w:val="22"/>
+                <w:lang w:eastAsia="ja-JP"/>
+              </w:rPr>
+            </w:pPr>
+            <w:r>
+              <w:rPr>
+                <w:rFonts w:ascii="Times New Roman" w:hAnsi="Times New Roman"/>
+                <w:i/>
+                <w:sz w:val="24"/>
+                <w:szCs w:val="22"/>
+              </w:rPr>
+              <w:t>Flow of events</w:t>
+            </w:r>
+          </w:p>
+        </w:tc>
+        <w:tc>
+          <w:tcPr>
+            <w:tcW w:w="7071" w:type="dxa"/>
+            <w:tcBorders>
+              <w:top w:val="single" w:sz="4" w:space="0" w:color="auto"/>
+              <w:left w:val="nil"/>
+              <w:bottom w:val="single" w:sz="4" w:space="0" w:color="auto"/>
+              <w:right w:val="nil"/>
+            </w:tcBorders>
+          </w:tcPr>
+          <w:p>
+            <w:pPr>
+              <w:pStyle w:val="normal0"/>
+              <w:widowControl w:val="0"/>
+              <w:rPr>
+                <w:rFonts w:ascii="Times New Roman" w:eastAsia="Times New Roman" w:hAnsi="Times New Roman" w:cs="Times New Roman"/>
+                <w:color w:val="auto"/>
+                <w:sz w:val="24"/>
+                <w:szCs w:val="22"/>
+              </w:rPr>
+            </w:pPr>
+            <w:r>
+              <w:rPr>
+                <w:rFonts w:ascii="Times New Roman" w:eastAsia="Times New Roman" w:hAnsi="Times New Roman" w:cs="Times New Roman"/>
+                <w:color w:val="auto"/>
+                <w:sz w:val="24"/>
+                <w:szCs w:val="22"/>
+              </w:rPr>
+              <w:t xml:space="preserve">1.  </w:t>
+            </w:r>
+            <w:r>
+              <w:rPr>
+                <w:rFonts w:ascii="Times New Roman" w:eastAsia="Times New Roman" w:hAnsi="Times New Roman" w:cs="Times New Roman"/>
+                <w:color w:val="auto"/>
+                <w:sz w:val="24"/>
+                <w:szCs w:val="22"/>
+              </w:rPr>
+              <w:t>The User intializes the use case</w:t>
+            </w:r>
+            <w:r>
+              <w:rPr>
+                <w:rFonts w:ascii="Times New Roman" w:eastAsia="Times New Roman" w:hAnsi="Times New Roman" w:cs="Times New Roman"/>
+                <w:color w:val="auto"/>
+                <w:sz w:val="24"/>
+                <w:szCs w:val="22"/>
+              </w:rPr>
+              <w:t xml:space="preserve"> by</w:t>
+            </w:r>
+            <w:r>
+              <w:rPr>
+                <w:rFonts w:ascii="Times New Roman" w:eastAsia="Times New Roman" w:hAnsi="Times New Roman" w:cs="Times New Roman"/>
+                <w:color w:val="auto"/>
+                <w:sz w:val="24"/>
+                <w:szCs w:val="22"/>
+              </w:rPr>
+              <w:t xml:space="preserve"> clicking on the search button o</w:t>
+            </w:r>
+            <w:r>
+              <w:rPr>
+                <w:rFonts w:ascii="Times New Roman" w:eastAsia="Times New Roman" w:hAnsi="Times New Roman" w:cs="Times New Roman"/>
+                <w:color w:val="auto"/>
+                <w:sz w:val="24"/>
+                <w:szCs w:val="22"/>
+              </w:rPr>
+              <w:t xml:space="preserve">n the </w:t>
+            </w:r>
+            <w:r>
+              <w:rPr>
+                <w:rFonts w:ascii="Times New Roman" w:eastAsia="Times New Roman" w:hAnsi="Times New Roman" w:cs="Times New Roman"/>
+                <w:color w:val="auto"/>
+                <w:sz w:val="24"/>
+                <w:szCs w:val="22"/>
+              </w:rPr>
+              <w:t>user profile screen.</w:t>
+            </w:r>
+          </w:p>
+          <w:p>
+            <w:pPr>
+              <w:pStyle w:val="normal0"/>
+              <w:widowControl w:val="0"/>
+              <w:ind w:left="589"/>
+              <w:rPr>
+                <w:rFonts w:ascii="Times New Roman" w:eastAsia="Times New Roman" w:hAnsi="Times New Roman" w:cs="Times New Roman"/>
+                <w:color w:val="auto"/>
+                <w:sz w:val="24"/>
+                <w:szCs w:val="22"/>
+              </w:rPr>
+            </w:pPr>
+            <w:r>
+              <w:rPr>
+                <w:rFonts w:ascii="Times New Roman" w:eastAsia="Times New Roman" w:hAnsi="Times New Roman" w:cs="Times New Roman"/>
+                <w:color w:val="auto"/>
+                <w:sz w:val="24"/>
+                <w:szCs w:val="22"/>
+              </w:rPr>
+              <w:t>2.  StudyBear closes the user profile screen and brings up the search screen with an input box and submit button.</w:t>
+            </w:r>
+          </w:p>
+          <w:p>
+            <w:pPr>
+              <w:pStyle w:val="normal0"/>
+              <w:widowControl w:val="0"/>
+              <w:ind w:left="49"/>
+              <w:rPr>
+                <w:rFonts w:ascii="Times New Roman" w:eastAsia="Times New Roman" w:hAnsi="Times New Roman" w:cs="Times New Roman"/>
+                <w:color w:val="auto"/>
+                <w:sz w:val="24"/>
+                <w:szCs w:val="22"/>
+              </w:rPr>
+            </w:pPr>
+            <w:r>
+              <w:rPr>
+                <w:rFonts w:ascii="Times New Roman" w:eastAsia="Times New Roman" w:hAnsi="Times New Roman" w:cs="Times New Roman"/>
+                <w:color w:val="auto"/>
+                <w:sz w:val="24"/>
+                <w:szCs w:val="22"/>
+              </w:rPr>
+              <w:t xml:space="preserve">3.  </w:t>
+            </w:r>
+            <w:r>
+              <w:rPr>
+                <w:rFonts w:ascii="Times New Roman" w:eastAsia="Times New Roman" w:hAnsi="Times New Roman" w:cs="Times New Roman"/>
+                <w:color w:val="auto"/>
+                <w:sz w:val="24"/>
+                <w:szCs w:val="22"/>
+              </w:rPr>
+              <w:t>The User enters a name or email in the input box and clicks the submit button.</w:t>
+            </w:r>
+          </w:p>
+          <w:p>
+            <w:pPr>
+              <w:pStyle w:val="normal0"/>
+              <w:widowControl w:val="0"/>
+              <w:ind w:left="589"/>
+              <w:rPr>
+                <w:rFonts w:ascii="Times New Roman" w:eastAsia="Times New Roman" w:hAnsi="Times New Roman" w:cs="Times New Roman"/>
+                <w:color w:val="auto"/>
+                <w:sz w:val="24"/>
+                <w:szCs w:val="22"/>
+              </w:rPr>
+            </w:pPr>
+            <w:r>
+              <w:rPr>
+                <w:rFonts w:ascii="Times New Roman" w:eastAsia="Times New Roman" w:hAnsi="Times New Roman" w:cs="Times New Roman"/>
+                <w:color w:val="auto"/>
+                <w:sz w:val="24"/>
+                <w:szCs w:val="22"/>
+              </w:rPr>
+              <w:t xml:space="preserve">4.  StudyBear displays a message that results are loading and then sends a request to the server with </w:t>
+            </w:r>
+            <w:r>
+              <w:rPr>
+                <w:rFonts w:ascii="Times New Roman" w:eastAsia="Times New Roman" w:hAnsi="Times New Roman" w:cs="Times New Roman"/>
+                <w:color w:val="auto"/>
+                <w:sz w:val="24"/>
+                <w:szCs w:val="22"/>
+              </w:rPr>
+              <w:t>the user input.</w:t>
+            </w:r>
+          </w:p>
+          <w:p>
+            <w:pPr>
+              <w:pStyle w:val="normal0"/>
+              <w:widowControl w:val="0"/>
+              <w:ind w:left="589"/>
+              <w:rPr>
+                <w:rFonts w:ascii="Times New Roman" w:eastAsia="Times New Roman" w:hAnsi="Times New Roman" w:cs="Times New Roman"/>
+                <w:color w:val="auto"/>
+                <w:sz w:val="24"/>
+                <w:szCs w:val="22"/>
+              </w:rPr>
+            </w:pPr>
+            <w:r>
+              <w:rPr>
+                <w:rFonts w:ascii="Times New Roman" w:eastAsia="Times New Roman" w:hAnsi="Times New Roman" w:cs="Times New Roman"/>
+                <w:color w:val="auto"/>
+                <w:sz w:val="24"/>
+                <w:szCs w:val="22"/>
+              </w:rPr>
+              <w:t>The server searches for user names and emails that are like the user input and returns them as a result to StudyBear.</w:t>
+            </w:r>
+          </w:p>
+          <w:p>
+            <w:pPr>
+              <w:pStyle w:val="normal0"/>
+              <w:widowControl w:val="0"/>
+              <w:ind w:left="589"/>
+              <w:rPr>
+                <w:rFonts w:ascii="Times New Roman" w:eastAsia="Times New Roman" w:hAnsi="Times New Roman" w:cs="Times New Roman"/>
+                <w:color w:val="auto"/>
+                <w:sz w:val="24"/>
+                <w:szCs w:val="22"/>
+              </w:rPr>
+            </w:pPr>
+            <w:r>
+              <w:rPr>
+                <w:rFonts w:ascii="Times New Roman" w:eastAsia="Times New Roman" w:hAnsi="Times New Roman" w:cs="Times New Roman"/>
+                <w:color w:val="auto"/>
+                <w:sz w:val="24"/>
+                <w:szCs w:val="22"/>
+              </w:rPr>
+              <w:t>StudyBear updates the screen to display the re</w:t>
+            </w:r>
+            <w:r>
+              <w:rPr>
+                <w:rFonts w:ascii="Times New Roman" w:eastAsia="Times New Roman" w:hAnsi="Times New Roman" w:cs="Times New Roman"/>
+                <w:color w:val="auto"/>
+                <w:sz w:val="24"/>
+                <w:szCs w:val="22"/>
+              </w:rPr>
+              <w:t>sults as a list for the user to view.</w:t>
+            </w:r>
+          </w:p>
+          <w:p>
+            <w:pPr>
+              <w:pStyle w:val="normal0"/>
+              <w:widowControl w:val="0"/>
+              <w:ind w:left="50"/>
+              <w:rPr>
+                <w:rFonts w:ascii="Times New Roman" w:eastAsia="Times New Roman" w:hAnsi="Times New Roman" w:cs="Times New Roman"/>
+                <w:color w:val="auto"/>
+                <w:sz w:val="24"/>
+                <w:szCs w:val="22"/>
+              </w:rPr>
+            </w:pPr>
+            <w:r>
+              <w:rPr>
+                <w:rFonts w:ascii="Times New Roman" w:eastAsia="Times New Roman" w:hAnsi="Times New Roman" w:cs="Times New Roman"/>
+                <w:color w:val="auto"/>
+                <w:sz w:val="24"/>
+                <w:szCs w:val="22"/>
+              </w:rPr>
+              <w:t>5.  The User can click on a result or hit the back button.</w:t>
+            </w:r>
+          </w:p>
+          <w:p>
+            <w:pPr>
+              <w:pStyle w:val="normal0"/>
+              <w:widowControl w:val="0"/>
+              <w:ind w:left="590"/>
+              <w:rPr>
+                <w:rFonts w:ascii="Times New Roman" w:eastAsia="Times New Roman" w:hAnsi="Times New Roman" w:cs="Times New Roman"/>
+                <w:color w:val="auto"/>
+                <w:sz w:val="24"/>
+                <w:szCs w:val="22"/>
+              </w:rPr>
+            </w:pPr>
+            <w:r>
+              <w:rPr>
+                <w:rFonts w:ascii="Times New Roman" w:eastAsia="Times New Roman" w:hAnsi="Times New Roman" w:cs="Times New Roman"/>
+                <w:color w:val="auto"/>
+                <w:sz w:val="24"/>
+                <w:szCs w:val="22"/>
+              </w:rPr>
+              <w:t>6.  StudyBear either:</w:t>
+            </w:r>
+          </w:p>
+          <w:p>
+            <w:pPr>
+              <w:pStyle w:val="normal0"/>
+              <w:widowControl w:val="0"/>
+              <w:ind w:left="1130"/>
+              <w:rPr>
+                <w:rFonts w:ascii="Times New Roman" w:eastAsia="Times New Roman" w:hAnsi="Times New Roman" w:cs="Times New Roman"/>
+                <w:color w:val="auto"/>
+                <w:sz w:val="24"/>
+                <w:szCs w:val="22"/>
+              </w:rPr>
+            </w:pPr>
+            <w:r>
+              <w:rPr>
+                <w:rFonts w:ascii="Times New Roman" w:eastAsia="Times New Roman" w:hAnsi="Times New Roman" w:cs="Times New Roman"/>
+                <w:color w:val="auto"/>
+                <w:sz w:val="24"/>
+                <w:szCs w:val="22"/>
+              </w:rPr>
+              <w:t>a.  Initializes the SendMessage use case with the user info of the result that the User clicked on.</w:t>
+            </w:r>
+          </w:p>
+          <w:p>
+            <w:pPr>
+              <w:pStyle w:val="normal0"/>
+              <w:widowControl w:val="0"/>
+              <w:ind w:left="1130"/>
+              <w:rPr>
+                <w:rFonts w:ascii="Times New Roman" w:eastAsia="Times New Roman" w:hAnsi="Times New Roman" w:cs="Times New Roman"/>
+                <w:color w:val="auto"/>
+                <w:sz w:val="24"/>
+                <w:szCs w:val="22"/>
+              </w:rPr>
+            </w:pPr>
+            <w:r>
+              <w:rPr>
+                <w:rFonts w:ascii="Times New Roman" w:eastAsia="Times New Roman" w:hAnsi="Times New Roman" w:cs="Times New Roman"/>
+                <w:color w:val="auto"/>
+                <w:sz w:val="24"/>
+                <w:szCs w:val="22"/>
+              </w:rPr>
+              <w:t xml:space="preserve">b.  Closes the search screen and displays the </w:t>
+            </w:r>
+            <w:r>
+              <w:rPr>
+                <w:rFonts w:ascii="Times New Roman" w:eastAsia="Times New Roman" w:hAnsi="Times New Roman" w:cs="Times New Roman"/>
+                <w:color w:val="auto"/>
+                <w:sz w:val="24"/>
+                <w:szCs w:val="22"/>
+              </w:rPr>
+              <w:t>user profile screen.</w:t>
+            </w:r>
+          </w:p>
+        </w:tc>
+      </w:tr>
+      <w:tr>
+        <w:trPr>
+          <w:trHeight w:val="248"/>
+        </w:trPr>
+        <w:tc>
+          <w:tcPr>
+            <w:tcW w:w="1942" w:type="dxa"/>
+            <w:tcBorders>
+              <w:top w:val="single" w:sz="4" w:space="0" w:color="auto"/>
+              <w:left w:val="nil"/>
+              <w:bottom w:val="single" w:sz="4" w:space="0" w:color="auto"/>
+              <w:right w:val="nil"/>
+            </w:tcBorders>
+          </w:tcPr>
+          <w:p>
+            <w:pPr>
+              <w:rPr>
+                <w:rFonts w:ascii="Times New Roman" w:hAnsi="Times New Roman"/>
+                <w:i/>
+                <w:sz w:val="24"/>
+                <w:szCs w:val="22"/>
+                <w:lang w:eastAsia="ja-JP"/>
+              </w:rPr>
+            </w:pPr>
+            <w:r>
+              <w:rPr>
+                <w:rFonts w:ascii="Times New Roman" w:hAnsi="Times New Roman"/>
+                <w:i/>
+                <w:sz w:val="24"/>
+                <w:szCs w:val="22"/>
+              </w:rPr>
+              <w:t>Entry condition</w:t>
+            </w:r>
+          </w:p>
+        </w:tc>
+        <w:tc>
+          <w:tcPr>
+            <w:tcW w:w="7071" w:type="dxa"/>
+            <w:tcBorders>
+              <w:top w:val="single" w:sz="4" w:space="0" w:color="auto"/>
+              <w:left w:val="nil"/>
+              <w:bottom w:val="single" w:sz="4" w:space="0" w:color="auto"/>
+              <w:right w:val="nil"/>
+            </w:tcBorders>
+          </w:tcPr>
+          <w:p>
+            <w:pPr>
+              <w:numPr>
+                <w:ilvl w:val="0"/>
+                <w:numId w:val="1"/>
+              </w:numPr>
+              <w:rPr>
+                <w:rFonts w:ascii="Times New Roman" w:hAnsi="Times New Roman"/>
+                <w:sz w:val="24"/>
+                <w:szCs w:val="22"/>
+                <w:lang w:eastAsia="ja-JP"/>
+              </w:rPr>
+            </w:pPr>
+            <w:r>
+              <w:rPr>
+                <w:rFonts w:ascii="Times New Roman" w:hAnsi="Times New Roman"/>
+                <w:sz w:val="24"/>
+                <w:szCs w:val="22"/>
+              </w:rPr>
+              <w:t>The User has logged in to StudyBear (or currently viewing some screen).</w:t>
+            </w:r>
+          </w:p>
+        </w:tc>
+      </w:tr>
+      <w:tr>
+        <w:trPr>
+          <w:trHeight w:val="248"/>
+        </w:trPr>
+        <w:tc>
+          <w:tcPr>
+            <w:tcW w:w="1942" w:type="dxa"/>
+            <w:tcBorders>
+              <w:top w:val="single" w:sz="4" w:space="0" w:color="auto"/>
+              <w:left w:val="nil"/>
+              <w:bottom w:val="single" w:sz="4" w:space="0" w:color="auto"/>
+              <w:right w:val="nil"/>
+            </w:tcBorders>
+          </w:tcPr>
+          <w:p>
+            <w:pPr>
+              <w:rPr>
+                <w:rFonts w:ascii="Times New Roman" w:hAnsi="Times New Roman"/>
+                <w:i/>
+                <w:sz w:val="24"/>
+                <w:szCs w:val="22"/>
+                <w:lang w:eastAsia="ja-JP"/>
+              </w:rPr>
+            </w:pPr>
+            <w:r>
+              <w:rPr>
+                <w:rFonts w:ascii="Times New Roman" w:hAnsi="Times New Roman"/>
+                <w:i/>
+                <w:sz w:val="24"/>
+                <w:szCs w:val="22"/>
+              </w:rPr>
+              <w:t>Exit condition</w:t>
+            </w:r>
+          </w:p>
+        </w:tc>
+        <w:tc>
+          <w:tcPr>
+            <w:tcW w:w="7071" w:type="dxa"/>
+            <w:tcBorders>
+              <w:top w:val="single" w:sz="4" w:space="0" w:color="auto"/>
+              <w:left w:val="nil"/>
+              <w:bottom w:val="single" w:sz="4" w:space="0" w:color="auto"/>
+              <w:right w:val="nil"/>
+            </w:tcBorders>
+          </w:tcPr>
+          <w:p>
+            <w:pPr>
+              <w:numPr>
+                <w:ilvl w:val="0"/>
+                <w:numId w:val="2"/>
+              </w:numPr>
+              <w:rPr>
+                <w:rFonts w:ascii="Times New Roman" w:hAnsi="Times New Roman"/>
+                <w:sz w:val="24"/>
+                <w:szCs w:val="22"/>
+                <w:lang w:eastAsia="ja-JP"/>
+              </w:rPr>
+            </w:pPr>
+          </w:p>
+        </w:tc>
+      </w:tr>
+      <w:tr>
+        <w:trPr>
+          <w:trHeight w:val="496"/>
+        </w:trPr>
+        <w:tc>
+          <w:tcPr>
+            <w:tcW w:w="1942" w:type="dxa"/>
+            <w:tcBorders>
+              <w:top w:val="single" w:sz="4" w:space="0" w:color="auto"/>
+              <w:left w:val="nil"/>
+              <w:bottom w:val="single" w:sz="4" w:space="0" w:color="auto"/>
+              <w:right w:val="nil"/>
+            </w:tcBorders>
+          </w:tcPr>
+          <w:p>
+            <w:pPr>
+              <w:rPr>
+                <w:rFonts w:ascii="Times New Roman" w:hAnsi="Times New Roman"/>
+                <w:i/>
+                <w:sz w:val="24"/>
+                <w:szCs w:val="22"/>
+                <w:lang w:eastAsia="ja-JP"/>
+              </w:rPr>
+            </w:pPr>
+            <w:r>
+              <w:rPr>
+                <w:rFonts w:ascii="Times New Roman" w:hAnsi="Times New Roman"/>
+                <w:i/>
+                <w:sz w:val="24"/>
+                <w:szCs w:val="22"/>
+              </w:rPr>
+              <w:t>Quality</w:t>
+            </w:r>
+          </w:p>
+          <w:p>
+            <w:pPr>
+              <w:rPr>
+                <w:rFonts w:ascii="Times New Roman" w:hAnsi="Times New Roman"/>
+                <w:i/>
+                <w:sz w:val="24"/>
+                <w:szCs w:val="22"/>
+                <w:lang w:eastAsia="ja-JP"/>
+              </w:rPr>
+            </w:pPr>
+            <w:r>
+              <w:rPr>
+                <w:rFonts w:ascii="Times New Roman" w:hAnsi="Times New Roman"/>
+                <w:i/>
+                <w:sz w:val="24"/>
+                <w:szCs w:val="22"/>
+              </w:rPr>
+              <w:t>requirements</w:t>
+            </w:r>
+          </w:p>
+        </w:tc>
+        <w:tc>
+          <w:tcPr>
+            <w:tcW w:w="7071" w:type="dxa"/>
+            <w:tcBorders>
+              <w:top w:val="single" w:sz="4" w:space="0" w:color="auto"/>
+              <w:left w:val="nil"/>
+              <w:bottom w:val="single" w:sz="4" w:space="0" w:color="auto"/>
+              <w:right w:val="nil"/>
+            </w:tcBorders>
+          </w:tcPr>
+          <w:p>
+            <w:pPr>
+              <w:numPr>
+                <w:ilvl w:val="0"/>
+                <w:numId w:val="3"/>
+              </w:numPr>
+              <w:rPr>
+                <w:rFonts w:ascii="Times New Roman" w:hAnsi="Times New Roman"/>
+                <w:sz w:val="24"/>
+                <w:szCs w:val="22"/>
+                <w:lang w:eastAsia="ja-JP"/>
+              </w:rPr>
+            </w:pPr>
+          </w:p>
+        </w:tc>
+      </w:tr>
+    </w:tbl>
+    <w:p>
+      <w:pPr>
+        <w:rPr>
+          <w:rFonts w:ascii="Times New Roman" w:hAnsi="Times New Roman"/>
+        </w:rPr>
+      </w:pPr>
+    </w:p>
+    <w:p>
+      <w:pPr>
+        <w:rPr>
+          <w:rFonts w:ascii="Times New Roman" w:hAnsi="Times New Roman"/>
+        </w:rPr>
+      </w:pPr>
+      <w:r>
+        <w:rPr>
+          <w:rFonts w:ascii="Times New Roman" w:hAnsi="Times New Roman"/>
+        </w:rPr>
+        <w:br w:type="page"/>
+      </w:r>
+    </w:p>
+    <w:tbl>
+      <w:tblPr>
+        <w:tblW w:w="0" w:type="auto"/>
+        <w:tblBorders>
+          <w:top w:val="single" w:sz="4" w:space="0" w:color="auto"/>
+          <w:bottom w:val="single" w:sz="4" w:space="0" w:color="auto"/>
+          <w:insideH w:val="single" w:sz="4" w:space="0" w:color="auto"/>
+        </w:tblBorders>
+        <w:tblLook w:val="01E0"/>
+      </w:tblPr>
+      <w:tblGrid>
+        <w:gridCol w:w="1929"/>
+        <w:gridCol w:w="6927"/>
+      </w:tblGrid>
+      <w:tr>
+        <w:trPr>
+          <w:trHeight w:val="231"/>
+        </w:trPr>
+        <w:tc>
+          <w:tcPr>
+            <w:tcW w:w="1942" w:type="dxa"/>
+            <w:tcBorders>
+              <w:top w:val="single" w:sz="4" w:space="0" w:color="auto"/>
+              <w:left w:val="nil"/>
+              <w:bottom w:val="single" w:sz="4" w:space="0" w:color="auto"/>
+              <w:right w:val="nil"/>
+            </w:tcBorders>
+          </w:tcPr>
+          <w:p>
+            <w:pPr>
+              <w:rPr>
+                <w:rFonts w:ascii="Times New Roman" w:hAnsi="Times New Roman"/>
+                <w:i/>
+                <w:sz w:val="24"/>
+                <w:szCs w:val="22"/>
+                <w:lang w:eastAsia="ja-JP"/>
+              </w:rPr>
+            </w:pPr>
+            <w:r>
+              <w:rPr>
+                <w:rFonts w:ascii="Times New Roman" w:hAnsi="Times New Roman"/>
+                <w:sz w:val="24"/>
+              </w:rPr>
+              <w:br w:type="page"/>
+            </w:r>
+            <w:r>
+              <w:rPr>
+                <w:rFonts w:ascii="Times New Roman" w:hAnsi="Times New Roman"/>
+                <w:i/>
+                <w:sz w:val="24"/>
+                <w:szCs w:val="22"/>
+              </w:rPr>
+              <w:t>Use case name</w:t>
+            </w:r>
+          </w:p>
+        </w:tc>
+        <w:tc>
+          <w:tcPr>
+            <w:tcW w:w="7071" w:type="dxa"/>
+            <w:tcBorders>
+              <w:top w:val="single" w:sz="4" w:space="0" w:color="auto"/>
+              <w:left w:val="nil"/>
+              <w:bottom w:val="single" w:sz="4" w:space="0" w:color="auto"/>
+              <w:right w:val="nil"/>
+            </w:tcBorders>
+          </w:tcPr>
+          <w:p>
+            <w:pPr>
+              <w:rPr>
+                <w:rFonts w:ascii="Times New Roman" w:hAnsi="Times New Roman"/>
+                <w:sz w:val="24"/>
+                <w:szCs w:val="22"/>
+                <w:lang w:eastAsia="ja-JP"/>
+              </w:rPr>
+            </w:pPr>
+            <w:r>
+              <w:rPr>
+                <w:rFonts w:ascii="Times New Roman" w:hAnsi="Times New Roman"/>
+                <w:sz w:val="24"/>
+                <w:szCs w:val="22"/>
+              </w:rPr>
+              <w:t>ValidateUserAccount</w:t>
+            </w:r>
+          </w:p>
+        </w:tc>
+      </w:tr>
+      <w:tr>
+        <w:trPr>
+          <w:trHeight w:val="513"/>
+        </w:trPr>
+        <w:tc>
+          <w:tcPr>
+            <w:tcW w:w="1942" w:type="dxa"/>
+            <w:tcBorders>
+              <w:top w:val="single" w:sz="4" w:space="0" w:color="auto"/>
+              <w:left w:val="nil"/>
+              <w:bottom w:val="single" w:sz="4" w:space="0" w:color="auto"/>
+              <w:right w:val="nil"/>
+            </w:tcBorders>
+          </w:tcPr>
+          <w:p>
+            <w:pPr>
+              <w:rPr>
+                <w:rFonts w:ascii="Times New Roman" w:hAnsi="Times New Roman"/>
+                <w:i/>
+                <w:sz w:val="24"/>
+                <w:szCs w:val="22"/>
+                <w:lang w:eastAsia="ja-JP"/>
+              </w:rPr>
+            </w:pPr>
+            <w:r>
+              <w:rPr>
+                <w:rFonts w:ascii="Times New Roman" w:hAnsi="Times New Roman"/>
+                <w:i/>
+                <w:sz w:val="24"/>
+                <w:szCs w:val="22"/>
+              </w:rPr>
+              <w:t xml:space="preserve">Participating </w:t>
+            </w:r>
+          </w:p>
+          <w:p>
+            <w:pPr>
+              <w:rPr>
+                <w:rFonts w:ascii="Times New Roman" w:hAnsi="Times New Roman"/>
+                <w:i/>
+                <w:sz w:val="24"/>
+                <w:szCs w:val="22"/>
+                <w:lang w:eastAsia="ja-JP"/>
+              </w:rPr>
+            </w:pPr>
+            <w:r>
+              <w:rPr>
+                <w:rFonts w:ascii="Times New Roman" w:hAnsi="Times New Roman"/>
+                <w:i/>
+                <w:sz w:val="24"/>
+                <w:szCs w:val="22"/>
+              </w:rPr>
+              <w:t>actors</w:t>
+            </w:r>
+          </w:p>
+        </w:tc>
+        <w:tc>
+          <w:tcPr>
+            <w:tcW w:w="7071" w:type="dxa"/>
+            <w:tcBorders>
+              <w:top w:val="single" w:sz="4" w:space="0" w:color="auto"/>
+              <w:left w:val="nil"/>
+              <w:bottom w:val="single" w:sz="4" w:space="0" w:color="auto"/>
+              <w:right w:val="nil"/>
+            </w:tcBorders>
+          </w:tcPr>
+          <w:p>
+            <w:pPr>
+              <w:rPr>
+                <w:rFonts w:ascii="Times New Roman" w:hAnsi="Times New Roman"/>
+                <w:sz w:val="24"/>
+                <w:szCs w:val="22"/>
+                <w:lang w:eastAsia="ja-JP"/>
+              </w:rPr>
+            </w:pPr>
+            <w:r>
+              <w:rPr>
+                <w:rFonts w:ascii="Times New Roman" w:hAnsi="Times New Roman"/>
+                <w:sz w:val="24"/>
+                <w:szCs w:val="22"/>
+              </w:rPr>
+              <w:t>User</w:t>
+            </w:r>
+          </w:p>
+          <w:p>
+            <w:pPr>
+              <w:rPr>
+                <w:rFonts w:ascii="Times New Roman" w:hAnsi="Times New Roman"/>
+                <w:sz w:val="24"/>
+                <w:szCs w:val="22"/>
+                <w:lang w:eastAsia="ja-JP"/>
+              </w:rPr>
+            </w:pPr>
+          </w:p>
+        </w:tc>
+      </w:tr>
+      <w:tr>
+        <w:trPr>
+          <w:trHeight w:val="6933"/>
+        </w:trPr>
+        <w:tc>
+          <w:tcPr>
+            <w:tcW w:w="1942" w:type="dxa"/>
+            <w:tcBorders>
+              <w:top w:val="single" w:sz="4" w:space="0" w:color="auto"/>
+              <w:left w:val="nil"/>
+              <w:bottom w:val="single" w:sz="4" w:space="0" w:color="auto"/>
+              <w:right w:val="nil"/>
+            </w:tcBorders>
+          </w:tcPr>
+          <w:p>
+            <w:pPr>
+              <w:rPr>
+                <w:rFonts w:ascii="Times New Roman" w:hAnsi="Times New Roman"/>
+                <w:i/>
+                <w:sz w:val="24"/>
+                <w:szCs w:val="22"/>
+                <w:lang w:eastAsia="ja-JP"/>
+              </w:rPr>
+            </w:pPr>
+            <w:r>
+              <w:rPr>
+                <w:rFonts w:ascii="Times New Roman" w:hAnsi="Times New Roman"/>
+                <w:i/>
+                <w:sz w:val="24"/>
+                <w:szCs w:val="22"/>
+              </w:rPr>
+              <w:t>Flow of events</w:t>
+            </w:r>
+          </w:p>
+        </w:tc>
+        <w:tc>
+          <w:tcPr>
+            <w:tcW w:w="7071" w:type="dxa"/>
+            <w:tcBorders>
+              <w:top w:val="single" w:sz="4" w:space="0" w:color="auto"/>
+              <w:left w:val="nil"/>
+              <w:bottom w:val="single" w:sz="4" w:space="0" w:color="auto"/>
+              <w:right w:val="nil"/>
+            </w:tcBorders>
+          </w:tcPr>
+          <w:p>
+            <w:pPr>
+              <w:pStyle w:val="normal0"/>
+              <w:widowControl w:val="0"/>
+              <w:tabs>
+                <w:tab w:val="left" w:pos="591"/>
+              </w:tabs>
+              <w:ind w:left="591"/>
+              <w:rPr>
+                <w:rFonts w:ascii="Times New Roman" w:eastAsia="Times New Roman" w:hAnsi="Times New Roman" w:cs="Times New Roman"/>
+                <w:color w:val="auto"/>
+                <w:sz w:val="24"/>
+                <w:szCs w:val="22"/>
+              </w:rPr>
+            </w:pPr>
+            <w:r>
+              <w:rPr>
+                <w:rFonts w:ascii="Times New Roman" w:eastAsia="Times New Roman" w:hAnsi="Times New Roman" w:cs="Times New Roman"/>
+                <w:color w:val="auto"/>
+                <w:sz w:val="24"/>
+                <w:szCs w:val="22"/>
+              </w:rPr>
+              <w:t>1.  The server initializes this use case after creating a new account in the pending state.  The server generates a validation code for the new user’s account.  Then it sends an email to the user with a hyperlink using the generated validation code.</w:t>
+            </w:r>
+          </w:p>
+          <w:p>
+            <w:pPr>
+              <w:pStyle w:val="normal0"/>
+              <w:widowControl w:val="0"/>
+              <w:tabs>
+                <w:tab w:val="left" w:pos="-39"/>
+              </w:tabs>
+              <w:ind w:left="51"/>
+              <w:rPr>
+                <w:rFonts w:ascii="Times New Roman" w:eastAsia="Times New Roman" w:hAnsi="Times New Roman" w:cs="Times New Roman"/>
+                <w:color w:val="auto"/>
+                <w:sz w:val="24"/>
+                <w:szCs w:val="22"/>
+              </w:rPr>
+            </w:pPr>
+            <w:r>
+              <w:rPr>
+                <w:rFonts w:ascii="Times New Roman" w:eastAsia="Times New Roman" w:hAnsi="Times New Roman" w:cs="Times New Roman"/>
+                <w:color w:val="auto"/>
+                <w:sz w:val="24"/>
+                <w:szCs w:val="22"/>
+              </w:rPr>
+              <w:t>2.  The User receives the email and visits the account validation link.</w:t>
+            </w:r>
+          </w:p>
+          <w:p>
+            <w:pPr>
+              <w:pStyle w:val="normal0"/>
+              <w:widowControl w:val="0"/>
+              <w:tabs>
+                <w:tab w:val="left" w:pos="-39"/>
+              </w:tabs>
+              <w:ind w:left="591"/>
+              <w:rPr>
+                <w:rFonts w:ascii="Times New Roman" w:eastAsia="Times New Roman" w:hAnsi="Times New Roman" w:cs="Times New Roman"/>
+                <w:color w:val="auto"/>
+                <w:sz w:val="24"/>
+                <w:szCs w:val="22"/>
+              </w:rPr>
+            </w:pPr>
+            <w:r>
+              <w:rPr>
+                <w:rFonts w:ascii="Times New Roman" w:eastAsia="Times New Roman" w:hAnsi="Times New Roman" w:cs="Times New Roman"/>
+                <w:color w:val="auto"/>
+                <w:sz w:val="24"/>
+                <w:szCs w:val="22"/>
+              </w:rPr>
+              <w:t>3.  The server displays a page based on the v</w:t>
+            </w:r>
+            <w:r>
+              <w:rPr>
+                <w:rFonts w:ascii="Times New Roman" w:eastAsia="Times New Roman" w:hAnsi="Times New Roman" w:cs="Times New Roman"/>
+                <w:color w:val="auto"/>
+                <w:sz w:val="24"/>
+                <w:szCs w:val="22"/>
+              </w:rPr>
+              <w:t>alidation code in the hyperlink:  an input box for the user to enter their email address and a submit button.</w:t>
+            </w:r>
+          </w:p>
+          <w:p>
+            <w:pPr>
+              <w:pStyle w:val="normal0"/>
+              <w:widowControl w:val="0"/>
+              <w:tabs>
+                <w:tab w:val="left" w:pos="-39"/>
+              </w:tabs>
+              <w:ind w:left="51"/>
+              <w:rPr>
+                <w:rFonts w:ascii="Times New Roman" w:eastAsia="Times New Roman" w:hAnsi="Times New Roman" w:cs="Times New Roman"/>
+                <w:color w:val="auto"/>
+                <w:sz w:val="24"/>
+                <w:szCs w:val="22"/>
+              </w:rPr>
+            </w:pPr>
+            <w:r>
+              <w:rPr>
+                <w:rFonts w:ascii="Times New Roman" w:eastAsia="Times New Roman" w:hAnsi="Times New Roman" w:cs="Times New Roman"/>
+                <w:color w:val="auto"/>
+                <w:sz w:val="24"/>
+                <w:szCs w:val="22"/>
+              </w:rPr>
+              <w:t>4.  The User enters their email address and hits the submit button.</w:t>
+            </w:r>
+          </w:p>
+          <w:p>
+            <w:pPr>
+              <w:pStyle w:val="normal0"/>
+              <w:widowControl w:val="0"/>
+              <w:tabs>
+                <w:tab w:val="left" w:pos="-39"/>
+              </w:tabs>
+              <w:ind w:left="591"/>
+              <w:rPr>
+                <w:rFonts w:ascii="Times New Roman" w:eastAsia="Times New Roman" w:hAnsi="Times New Roman" w:cs="Times New Roman"/>
+                <w:color w:val="auto"/>
+                <w:sz w:val="24"/>
+                <w:szCs w:val="22"/>
+              </w:rPr>
+            </w:pPr>
+            <w:r>
+              <w:rPr>
+                <w:rFonts w:ascii="Times New Roman" w:eastAsia="Times New Roman" w:hAnsi="Times New Roman" w:cs="Times New Roman"/>
+                <w:color w:val="auto"/>
+                <w:sz w:val="24"/>
+                <w:szCs w:val="22"/>
+              </w:rPr>
+              <w:t>5.  The server queries the data store with the user entered information and the validation code to verify if the account should be validated.</w:t>
+            </w:r>
+          </w:p>
+          <w:p>
+            <w:pPr>
+              <w:pStyle w:val="normal0"/>
+              <w:widowControl w:val="0"/>
+              <w:tabs>
+                <w:tab w:val="left" w:pos="-39"/>
+              </w:tabs>
+              <w:ind w:left="1131"/>
+              <w:rPr>
+                <w:rFonts w:ascii="Times New Roman" w:eastAsia="Times New Roman" w:hAnsi="Times New Roman" w:cs="Times New Roman"/>
+                <w:color w:val="auto"/>
+                <w:sz w:val="24"/>
+                <w:szCs w:val="22"/>
+              </w:rPr>
+            </w:pPr>
+            <w:r>
+              <w:rPr>
+                <w:rFonts w:ascii="Times New Roman" w:eastAsia="Times New Roman" w:hAnsi="Times New Roman" w:cs="Times New Roman"/>
+                <w:color w:val="auto"/>
+                <w:sz w:val="24"/>
+                <w:szCs w:val="22"/>
+              </w:rPr>
+              <w:t>a.  If the validation code and user email match, then the account is updated from pending to full status and the user is able to log in to their user profile page on StudyBear.</w:t>
+            </w:r>
+          </w:p>
+          <w:p>
+            <w:pPr>
+              <w:pStyle w:val="normal0"/>
+              <w:widowControl w:val="0"/>
+              <w:tabs>
+                <w:tab w:val="left" w:pos="-39"/>
+              </w:tabs>
+              <w:ind w:left="1131"/>
+              <w:rPr>
+                <w:rFonts w:ascii="Times New Roman" w:eastAsia="Times New Roman" w:hAnsi="Times New Roman" w:cs="Times New Roman"/>
+                <w:color w:val="auto"/>
+                <w:sz w:val="24"/>
+                <w:szCs w:val="22"/>
+              </w:rPr>
+            </w:pPr>
+            <w:r>
+              <w:rPr>
+                <w:rFonts w:ascii="Times New Roman" w:eastAsia="Times New Roman" w:hAnsi="Times New Roman" w:cs="Times New Roman"/>
+                <w:color w:val="auto"/>
+                <w:sz w:val="24"/>
+                <w:szCs w:val="22"/>
+              </w:rPr>
+              <w:t>The User is taken to a new page with a message displaying that their account is validated and that they can now log in.</w:t>
+            </w:r>
+          </w:p>
+          <w:p>
+            <w:pPr>
+              <w:pStyle w:val="normal0"/>
+              <w:widowControl w:val="0"/>
+              <w:tabs>
+                <w:tab w:val="left" w:pos="-39"/>
+              </w:tabs>
+              <w:ind w:left="1131"/>
+              <w:rPr>
+                <w:rFonts w:ascii="Times New Roman" w:eastAsia="Times New Roman" w:hAnsi="Times New Roman" w:cs="Times New Roman"/>
+                <w:color w:val="auto"/>
+                <w:sz w:val="24"/>
+                <w:szCs w:val="22"/>
+              </w:rPr>
+            </w:pPr>
+            <w:r>
+              <w:rPr>
+                <w:rFonts w:ascii="Times New Roman" w:eastAsia="Times New Roman" w:hAnsi="Times New Roman" w:cs="Times New Roman"/>
+                <w:color w:val="auto"/>
+                <w:sz w:val="24"/>
+                <w:szCs w:val="22"/>
+              </w:rPr>
+              <w:t>b.  If the validation code or user email do not match, then the user is taken to a new page with a message displaying that the entered information was not valid and the user should try again.</w:t>
+            </w:r>
+          </w:p>
+          <w:p>
+            <w:pPr>
+              <w:pStyle w:val="normal0"/>
+              <w:widowControl w:val="0"/>
+              <w:ind w:left="1130"/>
+              <w:rPr>
+                <w:rFonts w:ascii="Times New Roman" w:eastAsia="Times New Roman" w:hAnsi="Times New Roman" w:cs="Times New Roman"/>
+                <w:color w:val="auto"/>
+                <w:sz w:val="24"/>
+                <w:szCs w:val="22"/>
+              </w:rPr>
+            </w:pPr>
+          </w:p>
+        </w:tc>
+      </w:tr>
+      <w:tr>
+        <w:trPr>
+          <w:trHeight w:val="248"/>
+        </w:trPr>
+        <w:tc>
+          <w:tcPr>
+            <w:tcW w:w="1942" w:type="dxa"/>
+            <w:tcBorders>
+              <w:top w:val="single" w:sz="4" w:space="0" w:color="auto"/>
+              <w:left w:val="nil"/>
+              <w:bottom w:val="single" w:sz="4" w:space="0" w:color="auto"/>
+              <w:right w:val="nil"/>
+            </w:tcBorders>
+          </w:tcPr>
+          <w:p>
+            <w:pPr>
+              <w:rPr>
+                <w:rFonts w:ascii="Times New Roman" w:hAnsi="Times New Roman"/>
+                <w:i/>
+                <w:sz w:val="24"/>
+                <w:szCs w:val="22"/>
+                <w:lang w:eastAsia="ja-JP"/>
+              </w:rPr>
+            </w:pPr>
+            <w:r>
+              <w:rPr>
+                <w:rFonts w:ascii="Times New Roman" w:hAnsi="Times New Roman"/>
+                <w:i/>
+                <w:sz w:val="24"/>
+                <w:szCs w:val="22"/>
+              </w:rPr>
+              <w:t>Entry condition</w:t>
+            </w:r>
+          </w:p>
+        </w:tc>
+        <w:tc>
+          <w:tcPr>
+            <w:tcW w:w="7071" w:type="dxa"/>
+            <w:tcBorders>
+              <w:top w:val="single" w:sz="4" w:space="0" w:color="auto"/>
+              <w:left w:val="nil"/>
+              <w:bottom w:val="single" w:sz="4" w:space="0" w:color="auto"/>
+              <w:right w:val="nil"/>
+            </w:tcBorders>
+          </w:tcPr>
+          <w:p>
+            <w:pPr>
+              <w:numPr>
+                <w:ilvl w:val="0"/>
+                <w:numId w:val="1"/>
+              </w:numPr>
+              <w:rPr>
+                <w:rFonts w:ascii="Times New Roman" w:hAnsi="Times New Roman"/>
+                <w:sz w:val="24"/>
+                <w:szCs w:val="22"/>
+                <w:lang w:eastAsia="ja-JP"/>
+              </w:rPr>
+            </w:pPr>
+            <w:r>
+              <w:rPr>
+                <w:rFonts w:ascii="Times New Roman" w:hAnsi="Times New Roman"/>
+                <w:sz w:val="24"/>
+                <w:szCs w:val="22"/>
+                <w:lang w:eastAsia="ja-JP"/>
+              </w:rPr>
+              <w:t>The user has completed the RegisterAccount use case in StudyBear.</w:t>
+            </w:r>
+          </w:p>
+        </w:tc>
+      </w:tr>
+      <w:tr>
+        <w:trPr>
+          <w:trHeight w:val="248"/>
+        </w:trPr>
+        <w:tc>
+          <w:tcPr>
+            <w:tcW w:w="1942" w:type="dxa"/>
+            <w:tcBorders>
+              <w:top w:val="single" w:sz="4" w:space="0" w:color="auto"/>
+              <w:left w:val="nil"/>
+              <w:bottom w:val="single" w:sz="4" w:space="0" w:color="auto"/>
+              <w:right w:val="nil"/>
+            </w:tcBorders>
+          </w:tcPr>
+          <w:p>
+            <w:pPr>
+              <w:rPr>
+                <w:rFonts w:ascii="Times New Roman" w:hAnsi="Times New Roman"/>
+                <w:i/>
+                <w:sz w:val="24"/>
+                <w:szCs w:val="22"/>
+                <w:lang w:eastAsia="ja-JP"/>
+              </w:rPr>
+            </w:pPr>
+            <w:r>
+              <w:rPr>
+                <w:rFonts w:ascii="Times New Roman" w:hAnsi="Times New Roman"/>
+                <w:i/>
+                <w:sz w:val="24"/>
+                <w:szCs w:val="22"/>
+              </w:rPr>
+              <w:t>Exit condition</w:t>
+            </w:r>
+          </w:p>
+        </w:tc>
+        <w:tc>
+          <w:tcPr>
+            <w:tcW w:w="7071" w:type="dxa"/>
+            <w:tcBorders>
+              <w:top w:val="single" w:sz="4" w:space="0" w:color="auto"/>
+              <w:left w:val="nil"/>
+              <w:bottom w:val="single" w:sz="4" w:space="0" w:color="auto"/>
+              <w:right w:val="nil"/>
+            </w:tcBorders>
+          </w:tcPr>
+          <w:p>
+            <w:pPr>
+              <w:numPr>
+                <w:ilvl w:val="0"/>
+                <w:numId w:val="2"/>
+              </w:numPr>
+              <w:rPr>
+                <w:rFonts w:ascii="Times New Roman" w:hAnsi="Times New Roman"/>
+                <w:sz w:val="24"/>
+                <w:szCs w:val="22"/>
+                <w:lang w:eastAsia="ja-JP"/>
+              </w:rPr>
+            </w:pPr>
+          </w:p>
+        </w:tc>
+      </w:tr>
+      <w:tr>
+        <w:trPr>
+          <w:trHeight w:val="496"/>
+        </w:trPr>
+        <w:tc>
+          <w:tcPr>
+            <w:tcW w:w="1942" w:type="dxa"/>
+            <w:tcBorders>
+              <w:top w:val="single" w:sz="4" w:space="0" w:color="auto"/>
+              <w:left w:val="nil"/>
+              <w:bottom w:val="single" w:sz="4" w:space="0" w:color="auto"/>
+              <w:right w:val="nil"/>
+            </w:tcBorders>
+          </w:tcPr>
+          <w:p>
+            <w:pPr>
+              <w:rPr>
+                <w:rFonts w:ascii="Times New Roman" w:hAnsi="Times New Roman"/>
+                <w:i/>
+                <w:sz w:val="24"/>
+                <w:szCs w:val="22"/>
+                <w:lang w:eastAsia="ja-JP"/>
+              </w:rPr>
+            </w:pPr>
+            <w:r>
+              <w:rPr>
+                <w:rFonts w:ascii="Times New Roman" w:hAnsi="Times New Roman"/>
+                <w:i/>
+                <w:sz w:val="24"/>
+                <w:szCs w:val="22"/>
+              </w:rPr>
+              <w:t>Quality</w:t>
+            </w:r>
+          </w:p>
+          <w:p>
+            <w:pPr>
+              <w:rPr>
+                <w:rFonts w:ascii="Times New Roman" w:hAnsi="Times New Roman"/>
+                <w:i/>
+                <w:sz w:val="24"/>
+                <w:szCs w:val="22"/>
+                <w:lang w:eastAsia="ja-JP"/>
+              </w:rPr>
+            </w:pPr>
+            <w:r>
+              <w:rPr>
+                <w:rFonts w:ascii="Times New Roman" w:hAnsi="Times New Roman"/>
+                <w:i/>
+                <w:sz w:val="24"/>
+                <w:szCs w:val="22"/>
+              </w:rPr>
+              <w:t>requirements</w:t>
+            </w:r>
+          </w:p>
+        </w:tc>
+        <w:tc>
+          <w:tcPr>
+            <w:tcW w:w="7071" w:type="dxa"/>
+            <w:tcBorders>
+              <w:top w:val="single" w:sz="4" w:space="0" w:color="auto"/>
+              <w:left w:val="nil"/>
+              <w:bottom w:val="single" w:sz="4" w:space="0" w:color="auto"/>
+              <w:right w:val="nil"/>
+            </w:tcBorders>
+          </w:tcPr>
+          <w:p>
+            <w:pPr>
+              <w:numPr>
+                <w:ilvl w:val="0"/>
+                <w:numId w:val="3"/>
+              </w:numPr>
+              <w:rPr>
+                <w:rFonts w:ascii="Times New Roman" w:hAnsi="Times New Roman"/>
+                <w:sz w:val="24"/>
+                <w:szCs w:val="22"/>
+                <w:lang w:eastAsia="ja-JP"/>
+              </w:rPr>
+            </w:pPr>
+          </w:p>
+        </w:tc>
+      </w:tr>
+    </w:tbl>
+    <w:p>
+      <w:pPr>
+        <w:rPr>
+          <w:rFonts w:ascii="Times New Roman" w:hAnsi="Times New Roman"/>
+        </w:rPr>
+      </w:pPr>
+    </w:p>
+    <w:p>
+      <w:pPr>
+        <w:rPr>
+          <w:rFonts w:ascii="Times New Roman" w:hAnsi="Times New Roman"/>
+        </w:rPr>
+      </w:pPr>
+      <w:r>
+        <w:rPr>
+          <w:rFonts w:ascii="Times New Roman" w:hAnsi="Times New Roman"/>
+        </w:rPr>
+        <w:t>There should be away to get the email sent again, or for the pending account to be wiped after x amount of days to not lock the user out of the system if something goes wrong.</w:t>
+      </w:r>
+    </w:p>
+    <w:p>
+      <w:pPr>
+        <w:rPr>
+          <w:rFonts w:ascii="Times New Roman" w:hAnsi="Times New Roman"/>
+        </w:rPr>
+      </w:pPr>
     </w:p>
     <w:sectPr>
       <w:pgSz w:w="12240" w:h="15840"/>

</xml_diff>

<commit_message>
Remove old files/add notes for potential updates
Darcie and Jeremy use case documents are deleted as that information
is now contained in the RAD.  Notes are underneath almost all use
cases for differences that could/should be corrected/improved.

Need to look out for more changes and once revisions are done then
it should all be reviewed again for consistency between use cases.
</commit_message>
<xml_diff>
--- a/docs/Class Documentation/Study Bear RAD.docx
+++ b/docs/Class Documentation/Study Bear RAD.docx
@@ -1400,6 +1400,30 @@
         <w:t>Functional Requirements</w:t>
       </w:r>
       <w:bookmarkEnd w:id="5"/>
+      <w:r>
+        <w:rPr>
+          <w:rFonts w:ascii="Times New Roman" w:hAnsi="Times New Roman"/>
+          <w:sz w:val="28"/>
+          <w:szCs w:val="28"/>
+        </w:rPr>
+        <w:t xml:space="preserve"> </w:t>
+      </w:r>
+      <w:r>
+        <w:rPr>
+          <w:rFonts w:ascii="Times New Roman" w:hAnsi="Times New Roman"/>
+          <w:sz w:val="28"/>
+          <w:szCs w:val="28"/>
+        </w:rPr>
+        <w:br/>
+      </w:r>
+      <w:r>
+        <w:rPr>
+          <w:rFonts w:ascii="Times New Roman" w:hAnsi="Times New Roman"/>
+          <w:sz w:val="28"/>
+          <w:szCs w:val="28"/>
+        </w:rPr>
+        <w:t>(so many, where can we simplify and condense?)</w:t>
+      </w:r>
     </w:p>
     <w:p>
       <w:pPr>
@@ -1520,8 +1544,254 @@
         </w:rPr>
         <w:t>SearchUsers -</w:t>
       </w:r>
+    </w:p>
+    <w:p>
+      <w:pPr>
+        <w:pStyle w:val="Heading2"/>
+        <w:numPr>
+          <w:ilvl w:val="1"/>
+          <w:numId w:val="8"/>
+        </w:numPr>
+        <w:rPr>
+          <w:rFonts w:ascii="Times New Roman" w:hAnsi="Times New Roman"/>
+          <w:sz w:val="28"/>
+          <w:szCs w:val="28"/>
+        </w:rPr>
+      </w:pPr>
+      <w:r>
+        <w:rPr>
+          <w:rFonts w:ascii="Times New Roman" w:hAnsi="Times New Roman"/>
+        </w:rPr>
+        <w:t xml:space="preserve">FindStudyPartner - </w:t>
+      </w:r>
+    </w:p>
+    <w:p>
+      <w:pPr>
+        <w:pStyle w:val="Heading2"/>
+        <w:numPr>
+          <w:ilvl w:val="1"/>
+          <w:numId w:val="8"/>
+        </w:numPr>
+        <w:rPr>
+          <w:rFonts w:ascii="Times New Roman" w:hAnsi="Times New Roman"/>
+          <w:sz w:val="28"/>
+          <w:szCs w:val="28"/>
+        </w:rPr>
+      </w:pPr>
+      <w:r>
+        <w:rPr>
+          <w:rFonts w:ascii="Times New Roman" w:hAnsi="Times New Roman"/>
+        </w:rPr>
+        <w:t xml:space="preserve">ViewMessages - </w:t>
+      </w:r>
+    </w:p>
+    <w:p>
+      <w:pPr>
+        <w:pStyle w:val="Heading2"/>
+        <w:numPr>
+          <w:ilvl w:val="1"/>
+          <w:numId w:val="8"/>
+        </w:numPr>
+        <w:rPr>
+          <w:rFonts w:ascii="Times New Roman" w:hAnsi="Times New Roman"/>
+          <w:sz w:val="28"/>
+          <w:szCs w:val="28"/>
+        </w:rPr>
+      </w:pPr>
+      <w:r>
+        <w:rPr>
+          <w:rFonts w:ascii="Times New Roman" w:hAnsi="Times New Roman"/>
+        </w:rPr>
+        <w:t xml:space="preserve">ComposeMessage - </w:t>
+      </w:r>
+    </w:p>
+    <w:p>
+      <w:pPr>
+        <w:pStyle w:val="Heading2"/>
+        <w:numPr>
+          <w:ilvl w:val="1"/>
+          <w:numId w:val="8"/>
+        </w:numPr>
+        <w:rPr>
+          <w:rFonts w:ascii="Times New Roman" w:hAnsi="Times New Roman"/>
+          <w:sz w:val="28"/>
+          <w:szCs w:val="28"/>
+        </w:rPr>
+      </w:pPr>
+      <w:r>
+        <w:rPr>
+          <w:rFonts w:ascii="Times New Roman" w:hAnsi="Times New Roman"/>
+        </w:rPr>
+        <w:t xml:space="preserve">SendMessage - </w:t>
+      </w:r>
+    </w:p>
+    <w:p>
+      <w:pPr>
+        <w:pStyle w:val="Heading2"/>
+        <w:numPr>
+          <w:ilvl w:val="1"/>
+          <w:numId w:val="8"/>
+        </w:numPr>
+        <w:rPr>
+          <w:rFonts w:ascii="Times New Roman" w:hAnsi="Times New Roman"/>
+          <w:sz w:val="28"/>
+          <w:szCs w:val="28"/>
+        </w:rPr>
+      </w:pPr>
+      <w:r>
+        <w:rPr>
+          <w:rFonts w:ascii="Times New Roman" w:hAnsi="Times New Roman"/>
+        </w:rPr>
+        <w:t xml:space="preserve">DeleteMessage - </w:t>
+      </w:r>
+    </w:p>
+    <w:p>
+      <w:pPr>
+        <w:pStyle w:val="Heading2"/>
+        <w:numPr>
+          <w:ilvl w:val="1"/>
+          <w:numId w:val="8"/>
+        </w:numPr>
+        <w:rPr>
+          <w:rFonts w:ascii="Times New Roman" w:hAnsi="Times New Roman"/>
+          <w:sz w:val="28"/>
+          <w:szCs w:val="28"/>
+        </w:rPr>
+      </w:pPr>
+      <w:r>
+        <w:rPr>
+          <w:rFonts w:ascii="Times New Roman" w:hAnsi="Times New Roman"/>
+        </w:rPr>
+        <w:t xml:space="preserve">ManageBlockList - </w:t>
+      </w:r>
+    </w:p>
+    <w:p>
+      <w:pPr>
+        <w:pStyle w:val="Heading2"/>
+        <w:numPr>
+          <w:ilvl w:val="1"/>
+          <w:numId w:val="8"/>
+        </w:numPr>
+        <w:rPr>
+          <w:rFonts w:ascii="Times New Roman" w:hAnsi="Times New Roman"/>
+          <w:sz w:val="28"/>
+          <w:szCs w:val="28"/>
+        </w:rPr>
+      </w:pPr>
+      <w:r>
+        <w:rPr>
+          <w:rFonts w:ascii="Times New Roman" w:hAnsi="Times New Roman"/>
+        </w:rPr>
+        <w:t xml:space="preserve">UpdateUserProfile - </w:t>
+      </w:r>
+    </w:p>
+    <w:p>
+      <w:pPr>
+        <w:pStyle w:val="Heading2"/>
+        <w:numPr>
+          <w:ilvl w:val="1"/>
+          <w:numId w:val="8"/>
+        </w:numPr>
+        <w:rPr>
+          <w:rFonts w:ascii="Times New Roman" w:hAnsi="Times New Roman"/>
+          <w:sz w:val="28"/>
+          <w:szCs w:val="28"/>
+        </w:rPr>
+      </w:pPr>
+      <w:r>
+        <w:rPr>
+          <w:rFonts w:ascii="Times New Roman" w:hAnsi="Times New Roman"/>
+        </w:rPr>
+        <w:t>EditClasses -</w:t>
+      </w:r>
+    </w:p>
+    <w:p>
+      <w:pPr>
+        <w:pStyle w:val="Heading2"/>
+        <w:numPr>
+          <w:ilvl w:val="1"/>
+          <w:numId w:val="8"/>
+        </w:numPr>
+        <w:rPr>
+          <w:rFonts w:ascii="Times New Roman" w:hAnsi="Times New Roman"/>
+          <w:sz w:val="28"/>
+          <w:szCs w:val="28"/>
+        </w:rPr>
+      </w:pPr>
+      <w:r>
+        <w:rPr>
+          <w:rFonts w:ascii="Times New Roman" w:hAnsi="Times New Roman"/>
+        </w:rPr>
+        <w:t xml:space="preserve">AddToBlockList - </w:t>
+      </w:r>
+    </w:p>
+    <w:p>
+      <w:pPr>
+        <w:pStyle w:val="Heading2"/>
+        <w:numPr>
+          <w:ilvl w:val="1"/>
+          <w:numId w:val="8"/>
+        </w:numPr>
+        <w:rPr>
+          <w:rFonts w:ascii="Times New Roman" w:hAnsi="Times New Roman"/>
+          <w:sz w:val="28"/>
+          <w:szCs w:val="28"/>
+        </w:rPr>
+      </w:pPr>
+      <w:r>
+        <w:rPr>
+          <w:rFonts w:ascii="Times New Roman" w:hAnsi="Times New Roman"/>
+        </w:rPr>
+        <w:t xml:space="preserve">RemoveFromBlockList - </w:t>
+      </w:r>
+    </w:p>
+    <w:p>
+      <w:pPr>
+        <w:pStyle w:val="Heading2"/>
+        <w:numPr>
+          <w:ilvl w:val="1"/>
+          <w:numId w:val="8"/>
+        </w:numPr>
+        <w:rPr>
+          <w:rFonts w:ascii="Times New Roman" w:hAnsi="Times New Roman"/>
+          <w:sz w:val="28"/>
+          <w:szCs w:val="28"/>
+        </w:rPr>
+      </w:pPr>
+      <w:r>
+        <w:rPr>
+          <w:rFonts w:ascii="Times New Roman" w:hAnsi="Times New Roman"/>
+        </w:rPr>
+        <w:t xml:space="preserve">(to-Do) NavigationBar - </w:t>
+      </w:r>
+    </w:p>
+    <w:p>
+      <w:pPr>
+        <w:pStyle w:val="Heading2"/>
+        <w:numPr>
+          <w:ilvl w:val="1"/>
+          <w:numId w:val="8"/>
+        </w:numPr>
+        <w:rPr>
+          <w:rFonts w:ascii="Times New Roman" w:hAnsi="Times New Roman"/>
+          <w:sz w:val="28"/>
+          <w:szCs w:val="28"/>
+        </w:rPr>
+      </w:pPr>
+      <w:r>
+        <w:rPr>
+          <w:rFonts w:ascii="Times New Roman" w:hAnsi="Times New Roman"/>
+        </w:rPr>
+        <w:t xml:space="preserve">(To-Do) ShowUserProfile - </w:t>
+      </w:r>
       <w:r>
         <w:br w:type="page"/>
+      </w:r>
+      <w:r>
+        <w:t>need to add ShowUserProfile use case</w:t>
+      </w:r>
+      <w:r>
+        <w:t xml:space="preserve"> and NavBar use case</w:t>
       </w:r>
     </w:p>
     <w:p/>
@@ -1867,7 +2137,25 @@
                 <w:sz w:val="24"/>
                 <w:szCs w:val="22"/>
               </w:rPr>
-              <w:t>he server ^searches the data store</w:t>
+              <w:t>he serv</w:t>
+            </w:r>
+            <w:r>
+              <w:rPr>
+                <w:rFonts w:ascii="Times New Roman" w:eastAsia="Times New Roman" w:hAnsi="Times New Roman" w:cs="Times New Roman"/>
+                <w:color w:val="auto"/>
+                <w:sz w:val="24"/>
+                <w:szCs w:val="22"/>
+              </w:rPr>
+              <w:t xml:space="preserve">er </w:t>
+            </w:r>
+            <w:r>
+              <w:rPr>
+                <w:rFonts w:ascii="Times New Roman" w:eastAsia="Times New Roman" w:hAnsi="Times New Roman" w:cs="Times New Roman"/>
+                <w:color w:val="auto"/>
+                <w:sz w:val="24"/>
+                <w:szCs w:val="22"/>
+              </w:rPr>
+              <w:t>searches the data store</w:t>
             </w:r>
             <w:r>
               <w:rPr>
@@ -1938,16 +2226,25 @@
                 <w:sz w:val="24"/>
                 <w:szCs w:val="22"/>
               </w:rPr>
-              <w:t xml:space="preserve">3.  The User has three different gestures to </w:t>
-            </w:r>
-            <w:r>
-              <w:rPr>
-                <w:rFonts w:ascii="Times New Roman" w:eastAsia="Times New Roman" w:hAnsi="Times New Roman" w:cs="Times New Roman"/>
-                <w:color w:val="auto"/>
-                <w:sz w:val="24"/>
-                <w:szCs w:val="22"/>
-              </w:rPr>
-              <w:t>respond to the mat</w:t>
+              <w:t xml:space="preserve">3.  The User has three different </w:t>
+            </w:r>
+            <w:r>
+              <w:rPr>
+                <w:rFonts w:ascii="Times New Roman" w:eastAsia="Times New Roman" w:hAnsi="Times New Roman" w:cs="Times New Roman"/>
+                <w:color w:val="auto"/>
+                <w:sz w:val="24"/>
+                <w:szCs w:val="22"/>
+              </w:rPr>
+              <w:t>responses</w:t>
+            </w:r>
+            <w:r>
+              <w:rPr>
+                <w:rFonts w:ascii="Times New Roman" w:eastAsia="Times New Roman" w:hAnsi="Times New Roman" w:cs="Times New Roman"/>
+                <w:color w:val="auto"/>
+                <w:sz w:val="24"/>
+                <w:szCs w:val="22"/>
+              </w:rPr>
+              <w:t xml:space="preserve"> to the mat</w:t>
             </w:r>
             <w:r>
               <w:rPr>
@@ -2054,25 +2351,7 @@
                 <w:sz w:val="24"/>
                 <w:szCs w:val="22"/>
               </w:rPr>
-              <w:t xml:space="preserve">a.  </w:t>
-            </w:r>
-            <w:r>
-              <w:rPr>
-                <w:rFonts w:ascii="Times New Roman" w:eastAsia="Times New Roman" w:hAnsi="Times New Roman" w:cs="Times New Roman"/>
-                <w:color w:val="auto"/>
-                <w:sz w:val="24"/>
-                <w:szCs w:val="22"/>
-              </w:rPr>
-              <w:t>**</w:t>
-            </w:r>
-            <w:r>
-              <w:rPr>
-                <w:rFonts w:ascii="Times New Roman" w:eastAsia="Times New Roman" w:hAnsi="Times New Roman" w:cs="Times New Roman"/>
-                <w:color w:val="auto"/>
-                <w:sz w:val="24"/>
-                <w:szCs w:val="22"/>
-              </w:rPr>
-              <w:t>Positive -</w:t>
+              <w:t>a.  Positive -</w:t>
             </w:r>
             <w:r>
               <w:rPr>
@@ -2099,7 +2378,25 @@
                 <w:sz w:val="24"/>
                 <w:szCs w:val="22"/>
               </w:rPr>
-              <w:t xml:space="preserve"> with the User sending a message to the match</w:t>
+              <w:t xml:space="preserve"> from</w:t>
+            </w:r>
+            <w:r>
+              <w:rPr>
+                <w:rFonts w:ascii="Times New Roman" w:eastAsia="Times New Roman" w:hAnsi="Times New Roman" w:cs="Times New Roman"/>
+                <w:color w:val="auto"/>
+                <w:sz w:val="24"/>
+                <w:szCs w:val="22"/>
+              </w:rPr>
+              <w:t xml:space="preserve"> the </w:t>
+            </w:r>
+            <w:r>
+              <w:rPr>
+                <w:rFonts w:ascii="Times New Roman" w:eastAsia="Times New Roman" w:hAnsi="Times New Roman" w:cs="Times New Roman"/>
+                <w:color w:val="auto"/>
+                <w:sz w:val="24"/>
+                <w:szCs w:val="22"/>
+              </w:rPr>
+              <w:t>User to the match they selected</w:t>
             </w:r>
           </w:p>
           <w:p>
@@ -2197,16 +2494,16 @@
                 <w:sz w:val="24"/>
                 <w:szCs w:val="22"/>
               </w:rPr>
-              <w:t xml:space="preserve"> the user to the server, </w:t>
-            </w:r>
-            <w:r>
-              <w:rPr>
-                <w:rFonts w:ascii="Times New Roman" w:eastAsia="Times New Roman" w:hAnsi="Times New Roman" w:cs="Times New Roman"/>
-                <w:color w:val="auto"/>
-                <w:sz w:val="24"/>
-                <w:szCs w:val="22"/>
-              </w:rPr>
-              <w:t xml:space="preserve">[server stores] </w:t>
+              <w:t xml:space="preserve"> the user to the server for saving in the data store,</w:t>
+            </w:r>
+            <w:r>
+              <w:rPr>
+                <w:rFonts w:ascii="Times New Roman" w:eastAsia="Times New Roman" w:hAnsi="Times New Roman" w:cs="Times New Roman"/>
+                <w:color w:val="auto"/>
+                <w:sz w:val="24"/>
+                <w:szCs w:val="22"/>
+              </w:rPr>
+              <w:t xml:space="preserve"> </w:t>
             </w:r>
             <w:r>
               <w:rPr>
@@ -2597,51 +2894,21 @@
       </w:tr>
     </w:tbl>
     <w:p/>
-    <w:p/>
     <w:p>
-      <w:pPr>
-        <w:rPr>
-          <w:rFonts w:ascii="Times New Roman" w:hAnsi="Times New Roman"/>
-        </w:rPr>
-      </w:pPr>
       <w:r>
-        <w:rPr>
-          <w:rFonts w:ascii="Times New Roman" w:hAnsi="Times New Roman"/>
-        </w:rPr>
-        <w:t>*</w:t>
+        <w:t>Instead of match</w:t>
       </w:r>
       <w:r>
-        <w:rPr>
-          <w:rFonts w:ascii="Times New Roman" w:hAnsi="Times New Roman"/>
-        </w:rPr>
-        <w:t>We should go through the mockups/use cases, determine all of the pages needed, and give them names for reference in our use cases.</w:t>
-      </w:r>
-    </w:p>
-    <w:p>
-      <w:pPr>
-        <w:rPr>
-          <w:rFonts w:ascii="Times New Roman" w:hAnsi="Times New Roman"/>
-        </w:rPr>
-      </w:pPr>
-      <w:r>
-        <w:rPr>
-          <w:rFonts w:ascii="Times New Roman" w:hAnsi="Times New Roman"/>
-        </w:rPr>
-        <w:t>^greatly simplified, but we did this last semester for the schedule generation</w:t>
-      </w:r>
-    </w:p>
-    <w:p>
-      <w:r>
-        <w:rPr>
-          <w:rFonts w:ascii="Times New Roman" w:hAnsi="Times New Roman"/>
-        </w:rPr>
-        <w:t>**</w:t>
+        <w:t>/back</w:t>
       </w:r>
       <w:r>
-        <w:rPr>
-          <w:rFonts w:ascii="Times New Roman" w:hAnsi="Times New Roman"/>
-        </w:rPr>
-        <w:t>What should happen to set up a study date?  Do we want to just go to sending a message?</w:t>
+        <w:t xml:space="preserve"> button</w:t>
+      </w:r>
+      <w:r>
+        <w:t>s</w:t>
+      </w:r>
+      <w:r>
+        <w:t xml:space="preserve"> on the user profile screen there should be a reference to the navigation bar</w:t>
       </w:r>
       <w:r>
         <w:br w:type="page"/>
@@ -2900,25 +3167,25 @@
                 <w:sz w:val="24"/>
                 <w:szCs w:val="22"/>
               </w:rPr>
-              <w:t>The User initializes use case by clicking the password reset button on the Login screen</w:t>
-            </w:r>
-            <w:r>
-              <w:rPr>
-                <w:rFonts w:ascii="Times New Roman" w:eastAsia="Times New Roman" w:hAnsi="Times New Roman" w:cs="Times New Roman"/>
-                <w:color w:val="auto"/>
-                <w:sz w:val="24"/>
-                <w:szCs w:val="22"/>
-              </w:rPr>
-              <w:t xml:space="preserve"> [enter email]</w:t>
-            </w:r>
-            <w:r>
-              <w:rPr>
-                <w:rFonts w:ascii="Times New Roman" w:eastAsia="Times New Roman" w:hAnsi="Times New Roman" w:cs="Times New Roman"/>
-                <w:color w:val="auto"/>
-                <w:sz w:val="24"/>
-                <w:szCs w:val="22"/>
-              </w:rPr>
-              <w:t>.</w:t>
+              <w:t xml:space="preserve">The User initializes use case by </w:t>
+            </w:r>
+            <w:r>
+              <w:rPr>
+                <w:rFonts w:ascii="Times New Roman" w:eastAsia="Times New Roman" w:hAnsi="Times New Roman" w:cs="Times New Roman"/>
+                <w:color w:val="auto"/>
+                <w:sz w:val="24"/>
+                <w:szCs w:val="22"/>
+              </w:rPr>
+              <w:t xml:space="preserve">entering an email and </w:t>
+            </w:r>
+            <w:r>
+              <w:rPr>
+                <w:rFonts w:ascii="Times New Roman" w:eastAsia="Times New Roman" w:hAnsi="Times New Roman" w:cs="Times New Roman"/>
+                <w:color w:val="auto"/>
+                <w:sz w:val="24"/>
+                <w:szCs w:val="22"/>
+              </w:rPr>
+              <w:t>clicking the password reset button on the Login screen.</w:t>
             </w:r>
           </w:p>
           <w:p>
@@ -3011,7 +3278,25 @@
                 <w:sz w:val="24"/>
                 <w:szCs w:val="22"/>
               </w:rPr>
-              <w:t>4.  The server displays a page based on the reset code in the hyperlink:  an input box for entering a new password, and a button for submitting.</w:t>
+              <w:t>4.  The server displays a page based on the reset code in the hyperlink:  an input box for entering a new password</w:t>
+            </w:r>
+            <w:r>
+              <w:rPr>
+                <w:rFonts w:ascii="Times New Roman" w:eastAsia="Times New Roman" w:hAnsi="Times New Roman" w:cs="Times New Roman"/>
+                <w:color w:val="auto"/>
+                <w:sz w:val="24"/>
+                <w:szCs w:val="22"/>
+              </w:rPr>
+              <w:t xml:space="preserve"> an input box for confirming the new password</w:t>
+            </w:r>
+            <w:r>
+              <w:rPr>
+                <w:rFonts w:ascii="Times New Roman" w:eastAsia="Times New Roman" w:hAnsi="Times New Roman" w:cs="Times New Roman"/>
+                <w:color w:val="auto"/>
+                <w:sz w:val="24"/>
+                <w:szCs w:val="22"/>
+              </w:rPr>
+              <w:t>, and a button for submitting.</w:t>
             </w:r>
           </w:p>
           <w:p>
@@ -3033,7 +3318,25 @@
                 <w:sz w:val="24"/>
                 <w:szCs w:val="22"/>
               </w:rPr>
-              <w:t>5.  The User enters a new password [and maybe answers a recovery question] and clicks the submit button.</w:t>
+              <w:t>5.  The User enters a new password</w:t>
+            </w:r>
+            <w:r>
+              <w:rPr>
+                <w:rFonts w:ascii="Times New Roman" w:eastAsia="Times New Roman" w:hAnsi="Times New Roman" w:cs="Times New Roman"/>
+                <w:color w:val="auto"/>
+                <w:sz w:val="24"/>
+                <w:szCs w:val="22"/>
+              </w:rPr>
+              <w:t xml:space="preserve"> </w:t>
+            </w:r>
+            <w:r>
+              <w:rPr>
+                <w:rFonts w:ascii="Times New Roman" w:eastAsia="Times New Roman" w:hAnsi="Times New Roman" w:cs="Times New Roman"/>
+                <w:color w:val="auto"/>
+                <w:sz w:val="24"/>
+                <w:szCs w:val="22"/>
+              </w:rPr>
+              <w:t>and clicks the submit button.</w:t>
             </w:r>
           </w:p>
           <w:p>
@@ -3055,16 +3358,16 @@
                 <w:sz w:val="24"/>
                 <w:szCs w:val="22"/>
               </w:rPr>
-              <w:t>6.  The server</w:t>
-            </w:r>
-            <w:r>
-              <w:rPr>
-                <w:rFonts w:ascii="Times New Roman" w:eastAsia="Times New Roman" w:hAnsi="Times New Roman" w:cs="Times New Roman"/>
-                <w:color w:val="auto"/>
-                <w:sz w:val="24"/>
-                <w:szCs w:val="22"/>
-              </w:rPr>
-              <w:t xml:space="preserve"> queries the database with the U</w:t>
+              <w:t xml:space="preserve">6.  The server </w:t>
+            </w:r>
+            <w:r>
+              <w:rPr>
+                <w:rFonts w:ascii="Times New Roman" w:eastAsia="Times New Roman" w:hAnsi="Times New Roman" w:cs="Times New Roman"/>
+                <w:color w:val="auto"/>
+                <w:sz w:val="24"/>
+                <w:szCs w:val="22"/>
+              </w:rPr>
+              <w:t>queries the database with the U</w:t>
             </w:r>
             <w:r>
               <w:rPr>
@@ -3388,7 +3691,13 @@
         </w:tc>
       </w:tr>
     </w:tbl>
-    <w:p/>
+    <w:p>
+      <w:pPr>
+        <w:rPr>
+          <w:rFonts w:ascii="Times New Roman" w:hAnsi="Times New Roman"/>
+        </w:rPr>
+      </w:pPr>
+    </w:p>
     <w:p>
       <w:pPr>
         <w:rPr>
@@ -3399,41 +3708,8 @@
         <w:rPr>
           <w:rFonts w:ascii="Times New Roman" w:hAnsi="Times New Roman"/>
         </w:rPr>
-        <w:t>*Recovery question?  Do those help?</w:t>
+        <w:t>Update wording around 5/6 where two passwords are entered to make this more clear</w:t>
       </w:r>
-    </w:p>
-    <w:p>
-      <w:pPr>
-        <w:rPr>
-          <w:rFonts w:ascii="Times New Roman" w:hAnsi="Times New Roman"/>
-        </w:rPr>
-      </w:pPr>
-      <w:r>
-        <w:rPr>
-          <w:rFonts w:ascii="Times New Roman" w:hAnsi="Times New Roman"/>
-        </w:rPr>
-        <w:t>**</w:t>
-      </w:r>
-      <w:r>
-        <w:rPr>
-          <w:rFonts w:ascii="Times New Roman" w:hAnsi="Times New Roman"/>
-        </w:rPr>
-        <w:t>Should we be using a webpage for the password reset?  Would it benefit us to do it in the application?  This decision is somewhat related to how we verify emails, if we make them visit a page or send an email back to verify.</w:t>
-      </w:r>
-    </w:p>
-    <w:p>
-      <w:pPr>
-        <w:rPr>
-          <w:rFonts w:ascii="Times New Roman" w:hAnsi="Times New Roman"/>
-        </w:rPr>
-      </w:pPr>
-    </w:p>
-    <w:p>
-      <w:pPr>
-        <w:rPr>
-          <w:rFonts w:ascii="Times New Roman" w:hAnsi="Times New Roman"/>
-        </w:rPr>
-      </w:pPr>
       <w:r>
         <w:rPr>
           <w:rFonts w:ascii="Times New Roman" w:hAnsi="Times New Roman"/>
@@ -3933,7 +4209,43 @@
                 <w:sz w:val="24"/>
                 <w:szCs w:val="22"/>
               </w:rPr>
-              <w:t>a.  Initializes the SendMessage use case with the user info of the result that the User clicked on.</w:t>
+              <w:t>a.  Initializes the SendMes</w:t>
+            </w:r>
+            <w:r>
+              <w:rPr>
+                <w:rFonts w:ascii="Times New Roman" w:eastAsia="Times New Roman" w:hAnsi="Times New Roman" w:cs="Times New Roman"/>
+                <w:color w:val="auto"/>
+                <w:sz w:val="24"/>
+                <w:szCs w:val="22"/>
+              </w:rPr>
+              <w:t>sage use case with the user</w:t>
+            </w:r>
+            <w:r>
+              <w:rPr>
+                <w:rFonts w:ascii="Times New Roman" w:eastAsia="Times New Roman" w:hAnsi="Times New Roman" w:cs="Times New Roman"/>
+                <w:color w:val="auto"/>
+                <w:sz w:val="24"/>
+                <w:szCs w:val="22"/>
+              </w:rPr>
+              <w:t xml:space="preserve"> </w:t>
+            </w:r>
+            <w:r>
+              <w:rPr>
+                <w:rFonts w:ascii="Times New Roman" w:eastAsia="Times New Roman" w:hAnsi="Times New Roman" w:cs="Times New Roman"/>
+                <w:color w:val="auto"/>
+                <w:sz w:val="24"/>
+                <w:szCs w:val="22"/>
+              </w:rPr>
+              <w:t>chosen by the searching User</w:t>
+            </w:r>
+            <w:r>
+              <w:rPr>
+                <w:rFonts w:ascii="Times New Roman" w:eastAsia="Times New Roman" w:hAnsi="Times New Roman" w:cs="Times New Roman"/>
+                <w:color w:val="auto"/>
+                <w:sz w:val="24"/>
+                <w:szCs w:val="22"/>
+              </w:rPr>
+              <w:t>.</w:t>
             </w:r>
           </w:p>
           <w:p>
@@ -4033,7 +4345,15 @@
                 <w:sz w:val="24"/>
                 <w:szCs w:val="22"/>
               </w:rPr>
-              <w:t>The User has logged in to StudyBear (or currently viewing some screen).</w:t>
+              <w:t>The User has logged in to StudyBear</w:t>
+            </w:r>
+            <w:r>
+              <w:rPr>
+                <w:rFonts w:ascii="Times New Roman" w:hAnsi="Times New Roman"/>
+                <w:sz w:val="24"/>
+                <w:szCs w:val="22"/>
+              </w:rPr>
+              <w:t>.</w:t>
             </w:r>
           </w:p>
         </w:tc>
@@ -4194,6 +4514,12 @@
           <w:rFonts w:ascii="Times New Roman" w:hAnsi="Times New Roman"/>
         </w:rPr>
       </w:pPr>
+      <w:r>
+        <w:rPr>
+          <w:rFonts w:ascii="Times New Roman" w:hAnsi="Times New Roman"/>
+        </w:rPr>
+        <w:t>update based on navigation bar</w:t>
+      </w:r>
       <w:r>
         <w:rPr>
           <w:rFonts w:ascii="Times New Roman" w:hAnsi="Times New Roman"/>
@@ -4558,7 +4884,25 @@
                 <w:sz w:val="24"/>
                 <w:szCs w:val="22"/>
               </w:rPr>
-              <w:t>5.  The server queries the data store with the user entered information and the validation code to verify if the account should be validated.</w:t>
+              <w:t>5.  The server queri</w:t>
+            </w:r>
+            <w:r>
+              <w:rPr>
+                <w:rFonts w:ascii="Times New Roman" w:eastAsia="Times New Roman" w:hAnsi="Times New Roman" w:cs="Times New Roman"/>
+                <w:color w:val="auto"/>
+                <w:sz w:val="24"/>
+                <w:szCs w:val="22"/>
+              </w:rPr>
+              <w:t xml:space="preserve">es the data store with the </w:t>
+            </w:r>
+            <w:r>
+              <w:rPr>
+                <w:rFonts w:ascii="Times New Roman" w:eastAsia="Times New Roman" w:hAnsi="Times New Roman" w:cs="Times New Roman"/>
+                <w:color w:val="auto"/>
+                <w:sz w:val="24"/>
+                <w:szCs w:val="22"/>
+              </w:rPr>
+              <w:t>entered information and the validation code to verify if the account should be validated.</w:t>
             </w:r>
           </w:p>
           <w:p>
@@ -4583,7 +4927,25 @@
                 <w:sz w:val="24"/>
                 <w:szCs w:val="22"/>
               </w:rPr>
-              <w:t>a.  If the validation code and user email match, then the account is updated from pending to full status and the user is able to log in to their user profile page on StudyBear.</w:t>
+              <w:t xml:space="preserve">a.  If the validation code and user email match, then the account is updated from pending </w:t>
+            </w:r>
+            <w:r>
+              <w:rPr>
+                <w:rFonts w:ascii="Times New Roman" w:eastAsia="Times New Roman" w:hAnsi="Times New Roman" w:cs="Times New Roman"/>
+                <w:color w:val="auto"/>
+                <w:sz w:val="24"/>
+                <w:szCs w:val="22"/>
+              </w:rPr>
+              <w:t xml:space="preserve">validation </w:t>
+            </w:r>
+            <w:r>
+              <w:rPr>
+                <w:rFonts w:ascii="Times New Roman" w:eastAsia="Times New Roman" w:hAnsi="Times New Roman" w:cs="Times New Roman"/>
+                <w:color w:val="auto"/>
+                <w:sz w:val="24"/>
+                <w:szCs w:val="22"/>
+              </w:rPr>
+              <w:t>to full status and the user is able to log in to their user profile page on StudyBear.</w:t>
             </w:r>
           </w:p>
           <w:p>
@@ -5155,7 +5517,14 @@
                 <w:rFonts w:ascii="Times New Roman" w:hAnsi="Times New Roman"/>
                 <w:sz w:val="24"/>
               </w:rPr>
-              <w:t>1.  Study Bear displays the login form. The login form contains two textboxes for username and password, register link, and a login button.</w:t>
+              <w:t>1.  Study</w:t>
+            </w:r>
+            <w:r>
+              <w:rPr>
+                <w:rFonts w:ascii="Times New Roman" w:hAnsi="Times New Roman"/>
+                <w:sz w:val="24"/>
+              </w:rPr>
+              <w:t>Bear displays the login form. The login form contains two textboxes for username and password, register link, and a login button.</w:t>
             </w:r>
           </w:p>
           <w:p>
@@ -5193,7 +5562,14 @@
                 <w:rFonts w:ascii="Times New Roman" w:hAnsi="Times New Roman"/>
                 <w:sz w:val="24"/>
               </w:rPr>
-              <w:t xml:space="preserve">3.  Study Bear queries webserver using the user’s login information and checks for validity. </w:t>
+              <w:t>3.  Study</w:t>
+            </w:r>
+            <w:r>
+              <w:rPr>
+                <w:rFonts w:ascii="Times New Roman" w:hAnsi="Times New Roman"/>
+                <w:sz w:val="24"/>
+              </w:rPr>
+              <w:t xml:space="preserve">Bear queries webserver using the user’s login information and checks for validity. </w:t>
             </w:r>
           </w:p>
           <w:p>
@@ -5211,7 +5587,21 @@
                 <w:rFonts w:ascii="Times New Roman" w:hAnsi="Times New Roman"/>
                 <w:sz w:val="24"/>
               </w:rPr>
-              <w:t>a.  If invalid user information is submitted, Study Bear displays an error message and the user is able to repeat the login process again.</w:t>
+              <w:t xml:space="preserve">a.  If invalid user </w:t>
+            </w:r>
+            <w:r>
+              <w:rPr>
+                <w:rFonts w:ascii="Times New Roman" w:hAnsi="Times New Roman"/>
+                <w:sz w:val="24"/>
+              </w:rPr>
+              <w:t>information is submitted, Study</w:t>
+            </w:r>
+            <w:r>
+              <w:rPr>
+                <w:rFonts w:ascii="Times New Roman" w:hAnsi="Times New Roman"/>
+                <w:sz w:val="24"/>
+              </w:rPr>
+              <w:t>Bear displays an error message and the user is able to repeat the login process again.</w:t>
             </w:r>
           </w:p>
           <w:p>
@@ -5228,7 +5618,49 @@
                 <w:rFonts w:ascii="Times New Roman" w:hAnsi="Times New Roman"/>
                 <w:sz w:val="24"/>
               </w:rPr>
-              <w:t>b.  If valid login information is submitted, Study Bear closes login screen and displays the users profile</w:t>
+              <w:t>b.  If valid login info</w:t>
+            </w:r>
+            <w:r>
+              <w:rPr>
+                <w:rFonts w:ascii="Times New Roman" w:hAnsi="Times New Roman"/>
+                <w:sz w:val="24"/>
+              </w:rPr>
+              <w:t>rmation is submitted, Study</w:t>
+            </w:r>
+            <w:r>
+              <w:rPr>
+                <w:rFonts w:ascii="Times New Roman" w:hAnsi="Times New Roman"/>
+                <w:sz w:val="24"/>
+              </w:rPr>
+              <w:t>Bear closes</w:t>
+            </w:r>
+            <w:r>
+              <w:rPr>
+                <w:rFonts w:ascii="Times New Roman" w:hAnsi="Times New Roman"/>
+                <w:sz w:val="24"/>
+              </w:rPr>
+              <w:t xml:space="preserve"> login screen and displays the U</w:t>
+            </w:r>
+            <w:r>
+              <w:rPr>
+                <w:rFonts w:ascii="Times New Roman" w:hAnsi="Times New Roman"/>
+                <w:sz w:val="24"/>
+              </w:rPr>
+              <w:t>ser</w:t>
+            </w:r>
+            <w:r>
+              <w:rPr>
+                <w:rFonts w:ascii="Times New Roman" w:hAnsi="Times New Roman"/>
+                <w:sz w:val="24"/>
+              </w:rPr>
+              <w:t>’</w:t>
+            </w:r>
+            <w:r>
+              <w:rPr>
+                <w:rFonts w:ascii="Times New Roman" w:hAnsi="Times New Roman"/>
+                <w:sz w:val="24"/>
+              </w:rPr>
+              <w:t>s profile</w:t>
             </w:r>
           </w:p>
         </w:tc>
@@ -5460,6 +5892,36 @@
           <w:rFonts w:ascii="Times New Roman" w:hAnsi="Times New Roman"/>
         </w:rPr>
       </w:pPr>
+    </w:p>
+    <w:p>
+      <w:pPr>
+        <w:pStyle w:val="body"/>
+        <w:jc w:val="left"/>
+        <w:rPr>
+          <w:rFonts w:ascii="Times New Roman" w:hAnsi="Times New Roman"/>
+        </w:rPr>
+      </w:pPr>
+      <w:r>
+        <w:rPr>
+          <w:rFonts w:ascii="Times New Roman" w:hAnsi="Times New Roman"/>
+        </w:rPr>
+        <w:t>There should be more detail about how the server is queried.  The server is part of the system that we are implementing and we have to account for it.</w:t>
+      </w:r>
+    </w:p>
+    <w:p>
+      <w:pPr>
+        <w:pStyle w:val="body"/>
+        <w:jc w:val="left"/>
+        <w:rPr>
+          <w:rFonts w:ascii="Times New Roman" w:hAnsi="Times New Roman"/>
+        </w:rPr>
+      </w:pPr>
+      <w:r>
+        <w:rPr>
+          <w:rFonts w:ascii="Times New Roman" w:hAnsi="Times New Roman"/>
+        </w:rPr>
+        <w:t>Message displayed if the account is created but unvalidated.</w:t>
+      </w:r>
       <w:r>
         <w:rPr>
           <w:rFonts w:ascii="Times New Roman" w:hAnsi="Times New Roman"/>
@@ -5492,8 +5954,8 @@
         <w:tblLook w:val="01E0"/>
       </w:tblPr>
       <w:tblGrid>
-        <w:gridCol w:w="1947"/>
-        <w:gridCol w:w="6909"/>
+        <w:gridCol w:w="1946"/>
+        <w:gridCol w:w="6910"/>
       </w:tblGrid>
       <w:tr>
         <w:trPr>
@@ -5767,7 +6229,7 @@
                 <w:sz w:val="24"/>
                 <w:szCs w:val="22"/>
               </w:rPr>
-              <w:t xml:space="preserve">2. Study </w:t>
+              <w:t>2. Study</w:t>
             </w:r>
             <w:r>
               <w:rPr>
@@ -6021,6 +6483,7 @@
     <w:p>
       <w:pPr>
         <w:pStyle w:val="body"/>
+        <w:jc w:val="left"/>
         <w:rPr>
           <w:rFonts w:ascii="Times New Roman" w:hAnsi="Times New Roman"/>
         </w:rPr>
@@ -6386,7 +6849,25 @@
                 <w:sz w:val="24"/>
                 <w:szCs w:val="22"/>
               </w:rPr>
-              <w:t>User clicks the inbox button, Study Bear displays a list of received messages from other Users.</w:t>
+              <w:t>User</w:t>
+            </w:r>
+            <w:r>
+              <w:rPr>
+                <w:rFonts w:ascii="Times New Roman" w:eastAsia="Times New Roman" w:hAnsi="Times New Roman" w:cs="Times New Roman"/>
+                <w:color w:val="auto"/>
+                <w:sz w:val="24"/>
+                <w:szCs w:val="22"/>
+              </w:rPr>
+              <w:t xml:space="preserve"> clicks the inbox button, Study</w:t>
+            </w:r>
+            <w:r>
+              <w:rPr>
+                <w:rFonts w:ascii="Times New Roman" w:eastAsia="Times New Roman" w:hAnsi="Times New Roman" w:cs="Times New Roman"/>
+                <w:color w:val="auto"/>
+                <w:sz w:val="24"/>
+                <w:szCs w:val="22"/>
+              </w:rPr>
+              <w:t>Bear displays a list of received messages from other Users.</w:t>
             </w:r>
           </w:p>
           <w:p>
@@ -6405,7 +6886,23 @@
                 <w:sz w:val="24"/>
                 <w:szCs w:val="22"/>
               </w:rPr>
-              <w:t>i.  If the User selects a message thread, Study Bear displays the messages in a text view.</w:t>
+              <w:t xml:space="preserve">i.  If the User </w:t>
+            </w:r>
+            <w:r>
+              <w:rPr>
+                <w:rFonts w:ascii="Times New Roman" w:hAnsi="Times New Roman"/>
+                <w:sz w:val="24"/>
+                <w:szCs w:val="22"/>
+              </w:rPr>
+              <w:t>selects a message thread, Study</w:t>
+            </w:r>
+            <w:r>
+              <w:rPr>
+                <w:rFonts w:ascii="Times New Roman" w:hAnsi="Times New Roman"/>
+                <w:sz w:val="24"/>
+                <w:szCs w:val="22"/>
+              </w:rPr>
+              <w:t>Bear displays the messages in a text view.</w:t>
             </w:r>
           </w:p>
           <w:p>
@@ -6474,7 +6971,25 @@
                 <w:sz w:val="24"/>
                 <w:szCs w:val="22"/>
               </w:rPr>
-              <w:t>User clicks the outbox button, Study Bear displays a list of messages sent to other Users.</w:t>
+              <w:t xml:space="preserve">User </w:t>
+            </w:r>
+            <w:r>
+              <w:rPr>
+                <w:rFonts w:ascii="Times New Roman" w:eastAsia="Times New Roman" w:hAnsi="Times New Roman" w:cs="Times New Roman"/>
+                <w:color w:val="auto"/>
+                <w:sz w:val="24"/>
+                <w:szCs w:val="22"/>
+              </w:rPr>
+              <w:t>clicks the outbox button, Study</w:t>
+            </w:r>
+            <w:r>
+              <w:rPr>
+                <w:rFonts w:ascii="Times New Roman" w:eastAsia="Times New Roman" w:hAnsi="Times New Roman" w:cs="Times New Roman"/>
+                <w:color w:val="auto"/>
+                <w:sz w:val="24"/>
+                <w:szCs w:val="22"/>
+              </w:rPr>
+              <w:t>Bear displays a list of messages sent to other Users.</w:t>
             </w:r>
           </w:p>
           <w:p>
@@ -6506,7 +7021,25 @@
                 <w:sz w:val="24"/>
                 <w:szCs w:val="22"/>
               </w:rPr>
-              <w:t>If the User selects a message, Study Bear displays the messages in a text view.</w:t>
+              <w:t>If th</w:t>
+            </w:r>
+            <w:r>
+              <w:rPr>
+                <w:rFonts w:ascii="Times New Roman" w:eastAsia="Times New Roman" w:hAnsi="Times New Roman" w:cs="Times New Roman"/>
+                <w:color w:val="auto"/>
+                <w:sz w:val="24"/>
+                <w:szCs w:val="22"/>
+              </w:rPr>
+              <w:t>e User selects a message, Study</w:t>
+            </w:r>
+            <w:r>
+              <w:rPr>
+                <w:rFonts w:ascii="Times New Roman" w:eastAsia="Times New Roman" w:hAnsi="Times New Roman" w:cs="Times New Roman"/>
+                <w:color w:val="auto"/>
+                <w:sz w:val="24"/>
+                <w:szCs w:val="22"/>
+              </w:rPr>
+              <w:t>Bear displays the messages in a text view.</w:t>
             </w:r>
           </w:p>
           <w:p>
@@ -6838,8 +7371,119 @@
     </w:tbl>
     <w:p/>
     <w:p>
+      <w:pPr>
+        <w:rPr>
+          <w:rFonts w:ascii="Times New Roman" w:hAnsi="Times New Roman"/>
+          <w:sz w:val="20"/>
+        </w:rPr>
+      </w:pPr>
       <w:bookmarkStart w:id="6" w:name="_GoBack"/>
       <w:bookmarkEnd w:id="6"/>
+      <w:r>
+        <w:rPr>
+          <w:rFonts w:ascii="Times New Roman" w:hAnsi="Times New Roman"/>
+          <w:sz w:val="20"/>
+        </w:rPr>
+        <w:t>Could the view message screen be skipped and the user is taken directly to an inbox</w:t>
+      </w:r>
+      <w:r>
+        <w:rPr>
+          <w:rFonts w:ascii="Times New Roman" w:hAnsi="Times New Roman"/>
+          <w:sz w:val="20"/>
+        </w:rPr>
+        <w:t>/outbox screen in order</w:t>
+      </w:r>
+      <w:r>
+        <w:rPr>
+          <w:rFonts w:ascii="Times New Roman" w:hAnsi="Times New Roman"/>
+          <w:sz w:val="20"/>
+        </w:rPr>
+        <w:t xml:space="preserve"> to simplify the process</w:t>
+      </w:r>
+      <w:r>
+        <w:rPr>
+          <w:rFonts w:ascii="Times New Roman" w:hAnsi="Times New Roman"/>
+          <w:sz w:val="20"/>
+        </w:rPr>
+        <w:t>, and condensing the repetition of options between the two</w:t>
+      </w:r>
+      <w:r>
+        <w:rPr>
+          <w:rFonts w:ascii="Times New Roman" w:hAnsi="Times New Roman"/>
+          <w:sz w:val="20"/>
+        </w:rPr>
+        <w:t>?</w:t>
+      </w:r>
+    </w:p>
+    <w:p>
+      <w:pPr>
+        <w:rPr>
+          <w:rFonts w:ascii="Times New Roman" w:hAnsi="Times New Roman"/>
+          <w:sz w:val="20"/>
+        </w:rPr>
+      </w:pPr>
+    </w:p>
+    <w:p>
+      <w:pPr>
+        <w:rPr>
+          <w:rFonts w:ascii="Times New Roman" w:hAnsi="Times New Roman"/>
+          <w:sz w:val="20"/>
+        </w:rPr>
+      </w:pPr>
+      <w:r>
+        <w:rPr>
+          <w:rFonts w:ascii="Times New Roman" w:hAnsi="Times New Roman"/>
+          <w:sz w:val="20"/>
+        </w:rPr>
+        <w:t>All user interaction steps must be listed in the left column, followed by a system response.  a, b, c, and their sub-sections all include responses to User input with</w:t>
+      </w:r>
+      <w:r>
+        <w:rPr>
+          <w:rFonts w:ascii="Times New Roman" w:hAnsi="Times New Roman"/>
+          <w:sz w:val="20"/>
+        </w:rPr>
+        <w:t>out any User input being listed.  There should be multiple back and forths.</w:t>
+      </w:r>
+    </w:p>
+    <w:p>
+      <w:pPr>
+        <w:rPr>
+          <w:rFonts w:ascii="Times New Roman" w:hAnsi="Times New Roman"/>
+          <w:sz w:val="20"/>
+        </w:rPr>
+      </w:pPr>
+    </w:p>
+    <w:p>
+      <w:pPr>
+        <w:rPr>
+          <w:rFonts w:ascii="Times New Roman" w:hAnsi="Times New Roman"/>
+          <w:sz w:val="20"/>
+        </w:rPr>
+      </w:pPr>
+      <w:r>
+        <w:rPr>
+          <w:rFonts w:ascii="Times New Roman" w:hAnsi="Times New Roman"/>
+          <w:sz w:val="20"/>
+        </w:rPr>
+        <w:t>We should remove any implementation specific details such as tapping, holding, and other gestures.  Those lock in choices unless we update the documentation.  We can list that the user has multiple options without saying how they choose them.  FindStudyPartner has an example of this.</w:t>
+      </w:r>
+    </w:p>
+    <w:p>
+      <w:pPr>
+        <w:rPr>
+          <w:rFonts w:ascii="Times New Roman" w:hAnsi="Times New Roman"/>
+          <w:sz w:val="20"/>
+        </w:rPr>
+      </w:pPr>
+    </w:p>
+    <w:p>
+      <w:r>
+        <w:rPr>
+          <w:rFonts w:ascii="Times New Roman" w:hAnsi="Times New Roman"/>
+          <w:sz w:val="20"/>
+        </w:rPr>
+        <w:t>Steps need to be included for retrieving messages through the server from the data store.</w:t>
+      </w:r>
       <w:r>
         <w:br w:type="page"/>
       </w:r>
@@ -7132,7 +7776,16 @@
                 <w:sz w:val="24"/>
                 <w:szCs w:val="22"/>
               </w:rPr>
-              <w:t>Study Bear displays a delete message button.</w:t>
+              <w:t>Study</w:t>
+            </w:r>
+            <w:r>
+              <w:rPr>
+                <w:rFonts w:ascii="Times New Roman" w:eastAsia="Times New Roman" w:hAnsi="Times New Roman" w:cs="Times New Roman"/>
+                <w:color w:val="auto"/>
+                <w:sz w:val="24"/>
+                <w:szCs w:val="22"/>
+              </w:rPr>
+              <w:t>Bear displays a delete message button.</w:t>
             </w:r>
           </w:p>
           <w:p>
@@ -7196,39 +7849,7 @@
                 <w:sz w:val="24"/>
                 <w:szCs w:val="22"/>
               </w:rPr>
-              <w:t>Study Bear sends a delete message request to the server.</w:t>
-            </w:r>
-          </w:p>
-          <w:p>
-            <w:pPr>
-              <w:pStyle w:val="Normal1"/>
-              <w:widowControl w:val="0"/>
-              <w:spacing w:line="240" w:lineRule="auto"/>
-              <w:ind w:left="35"/>
-              <w:rPr>
-                <w:rFonts w:ascii="Times New Roman" w:eastAsia="Times New Roman" w:hAnsi="Times New Roman" w:cs="Times New Roman"/>
-                <w:color w:val="auto"/>
-                <w:sz w:val="24"/>
-                <w:szCs w:val="22"/>
-              </w:rPr>
-            </w:pPr>
-            <w:r>
-              <w:rPr>
-                <w:rFonts w:ascii="Times New Roman" w:eastAsia="Times New Roman" w:hAnsi="Times New Roman" w:cs="Times New Roman"/>
-                <w:color w:val="auto"/>
-                <w:sz w:val="24"/>
-                <w:szCs w:val="22"/>
-              </w:rPr>
-              <w:t xml:space="preserve">5.  </w:t>
-            </w:r>
-            <w:r>
-              <w:rPr>
-                <w:rFonts w:ascii="Times New Roman" w:eastAsia="Times New Roman" w:hAnsi="Times New Roman" w:cs="Times New Roman"/>
-                <w:color w:val="auto"/>
-                <w:sz w:val="24"/>
-                <w:szCs w:val="22"/>
-              </w:rPr>
-              <w:t>Server deletes messages from data store and returns list of remaining messages.</w:t>
+              <w:t>StudyBear sends a delete message request to the server.</w:t>
             </w:r>
           </w:p>
           <w:p>
@@ -7244,6 +7865,15 @@
                 <w:szCs w:val="22"/>
               </w:rPr>
             </w:pPr>
+            <w:r>
+              <w:rPr>
+                <w:rFonts w:ascii="Times New Roman" w:eastAsia="Times New Roman" w:hAnsi="Times New Roman" w:cs="Times New Roman"/>
+                <w:color w:val="auto"/>
+                <w:sz w:val="24"/>
+                <w:szCs w:val="22"/>
+              </w:rPr>
+              <w:t>Server deletes messages from data store and returns list of remaining messages.</w:t>
+            </w:r>
           </w:p>
         </w:tc>
       </w:tr>
@@ -7311,7 +7941,15 @@
                 <w:sz w:val="24"/>
                 <w:szCs w:val="22"/>
               </w:rPr>
-              <w:t>Study Bear is displaying a list of messages</w:t>
+              <w:t>Study</w:t>
+            </w:r>
+            <w:r>
+              <w:rPr>
+                <w:rFonts w:ascii="Times New Roman" w:hAnsi="Times New Roman"/>
+                <w:sz w:val="24"/>
+                <w:szCs w:val="22"/>
+              </w:rPr>
+              <w:t>Bear is displaying a list of messages</w:t>
             </w:r>
           </w:p>
         </w:tc>
@@ -7380,7 +8018,7 @@
                 <w:sz w:val="24"/>
                 <w:szCs w:val="22"/>
               </w:rPr>
-              <w:t>Study Bear is displaying a list of messages</w:t>
+              <w:t>StudyBear is displaying a list of messages</w:t>
             </w:r>
           </w:p>
         </w:tc>
@@ -7761,7 +8399,16 @@
                 <w:sz w:val="24"/>
                 <w:szCs w:val="22"/>
               </w:rPr>
-              <w:t>Study Bear displays the compose message form to the user. Compose message form contains a textbox for the recipient, a text view to write a message, and a send button.</w:t>
+              <w:t>Study</w:t>
+            </w:r>
+            <w:r>
+              <w:rPr>
+                <w:rFonts w:ascii="Times New Roman" w:eastAsia="Times New Roman" w:hAnsi="Times New Roman" w:cs="Times New Roman"/>
+                <w:color w:val="auto"/>
+                <w:sz w:val="24"/>
+                <w:szCs w:val="22"/>
+              </w:rPr>
+              <w:t>Bear displays the compose message form to the user. Compose message form contains a textbox for the recipient, a text view to write a message, and a send button.</w:t>
             </w:r>
           </w:p>
           <w:p>
@@ -8029,7 +8676,15 @@
                 <w:sz w:val="24"/>
                 <w:szCs w:val="22"/>
               </w:rPr>
-              <w:t>Study Bear is displaying messaging form or another User’s profile.</w:t>
+              <w:t>Study</w:t>
+            </w:r>
+            <w:r>
+              <w:rPr>
+                <w:rFonts w:ascii="Times New Roman" w:hAnsi="Times New Roman"/>
+                <w:sz w:val="24"/>
+                <w:szCs w:val="22"/>
+              </w:rPr>
+              <w:t>Bear is displaying messaging form or another User’s profile.</w:t>
             </w:r>
           </w:p>
         </w:tc>
@@ -8187,6 +8842,9 @@
     </w:tbl>
     <w:p/>
     <w:p>
+      <w:r>
+        <w:t>See notes on ViewMessages about showing all User input and server steps</w:t>
+      </w:r>
       <w:r>
         <w:br w:type="page"/>
       </w:r>
@@ -8479,7 +9137,16 @@
                 <w:sz w:val="24"/>
                 <w:szCs w:val="22"/>
               </w:rPr>
-              <w:t>Study Bear makes a send message request to the server.</w:t>
+              <w:t>Study</w:t>
+            </w:r>
+            <w:r>
+              <w:rPr>
+                <w:rFonts w:ascii="Times New Roman" w:eastAsia="Times New Roman" w:hAnsi="Times New Roman" w:cs="Times New Roman"/>
+                <w:color w:val="auto"/>
+                <w:sz w:val="24"/>
+                <w:szCs w:val="22"/>
+              </w:rPr>
+              <w:t>Bear makes a send message request to the server.</w:t>
             </w:r>
           </w:p>
           <w:p>
@@ -9276,7 +9943,16 @@
                 <w:sz w:val="24"/>
                 <w:szCs w:val="22"/>
               </w:rPr>
-              <w:t xml:space="preserve"> StudyBear sends user information to the server.</w:t>
+              <w:t xml:space="preserve"> StudyBear sends user entered </w:t>
+            </w:r>
+            <w:r>
+              <w:rPr>
+                <w:rFonts w:ascii="Times New Roman" w:eastAsia="Times New Roman" w:hAnsi="Times New Roman" w:cs="Times New Roman"/>
+                <w:color w:val="auto"/>
+                <w:sz w:val="24"/>
+                <w:szCs w:val="22"/>
+              </w:rPr>
+              <w:t>information to the server.</w:t>
             </w:r>
           </w:p>
           <w:p>
@@ -9322,7 +9998,25 @@
                 <w:sz w:val="24"/>
                 <w:szCs w:val="22"/>
               </w:rPr>
-              <w:t>StudyBear then displays a message that they must validate their email.</w:t>
+              <w:t>StudyBear t</w:t>
+            </w:r>
+            <w:r>
+              <w:rPr>
+                <w:rFonts w:ascii="Times New Roman" w:eastAsia="Times New Roman" w:hAnsi="Times New Roman" w:cs="Times New Roman"/>
+                <w:color w:val="auto"/>
+                <w:sz w:val="24"/>
+                <w:szCs w:val="22"/>
+              </w:rPr>
+              <w:t>hen displays a message that the User</w:t>
+            </w:r>
+            <w:r>
+              <w:rPr>
+                <w:rFonts w:ascii="Times New Roman" w:eastAsia="Times New Roman" w:hAnsi="Times New Roman" w:cs="Times New Roman"/>
+                <w:color w:val="auto"/>
+                <w:sz w:val="24"/>
+                <w:szCs w:val="22"/>
+              </w:rPr>
+              <w:t xml:space="preserve"> must validate their email.</w:t>
             </w:r>
           </w:p>
           <w:p>
@@ -9606,6 +10300,26 @@
         </w:tc>
       </w:tr>
     </w:tbl>
+    <w:p/>
+    <w:p>
+      <w:r>
+        <w:t>I do not believe we need implementation details such as which fields are options.</w:t>
+      </w:r>
+    </w:p>
+    <w:p/>
+    <w:p>
+      <w:r>
+        <w:t>I updated the end based on the ValidateUserAccount use case.</w:t>
+      </w:r>
+    </w:p>
+    <w:p>
+      <w:r>
+        <w:t>We do not want to include specific details about how messages are displayed or what text they contain.  Those details lock us in during the coding</w:t>
+      </w:r>
+      <w:r>
+        <w:t>.  Staying general allows us to shift design/implementation details without having to update the documentation.</w:t>
+      </w:r>
+    </w:p>
     <w:p>
       <w:r>
         <w:br w:type="page"/>
@@ -9955,6 +10669,15 @@
                 <w:sz w:val="24"/>
                 <w:szCs w:val="22"/>
               </w:rPr>
+              <w:t>^</w:t>
+            </w:r>
+            <w:r>
+              <w:rPr>
+                <w:rFonts w:ascii="Times New Roman" w:eastAsia="Times New Roman" w:hAnsi="Times New Roman" w:cs="Times New Roman"/>
+                <w:color w:val="auto"/>
+                <w:sz w:val="24"/>
+                <w:szCs w:val="22"/>
+              </w:rPr>
               <w:t>User clicks the Update User Profile link.</w:t>
             </w:r>
           </w:p>
@@ -10014,7 +10737,25 @@
                 <w:sz w:val="24"/>
                 <w:szCs w:val="22"/>
               </w:rPr>
-              <w:t>StudyBear displays Create/Update Profile Screen: text boxes to enter email, password, confirm password, name (optional), and bio (optional), an area to upload a photo (optional), a save button, and a back button. If User has already saved information in the data store, that information is loaded to the form.</w:t>
+              <w:t xml:space="preserve">StudyBear displays Create/Update Profile Screen: text boxes to enter email, password, confirm password, name (optional), and bio (optional), an area to upload a photo (optional), a save button, and a back button. </w:t>
+            </w:r>
+            <w:r>
+              <w:rPr>
+                <w:rFonts w:ascii="Times New Roman" w:eastAsia="Times New Roman" w:hAnsi="Times New Roman" w:cs="Times New Roman"/>
+                <w:color w:val="auto"/>
+                <w:sz w:val="24"/>
+                <w:szCs w:val="22"/>
+              </w:rPr>
+              <w:t>*</w:t>
+            </w:r>
+            <w:r>
+              <w:rPr>
+                <w:rFonts w:ascii="Times New Roman" w:eastAsia="Times New Roman" w:hAnsi="Times New Roman" w:cs="Times New Roman"/>
+                <w:color w:val="auto"/>
+                <w:sz w:val="24"/>
+                <w:szCs w:val="22"/>
+              </w:rPr>
+              <w:t>If User has already saved information in the data store, that information is loaded to the form.</w:t>
             </w:r>
           </w:p>
           <w:p>
@@ -10447,6 +11188,21 @@
     </w:tbl>
     <w:p/>
     <w:p>
+      <w:r>
+        <w:t>See notes on RegisterAccount, general is better than specific.  What if we want to change from a gear to another image?  Or if a name becomes required?</w:t>
+      </w:r>
+    </w:p>
+    <w:p/>
+    <w:p>
+      <w:r>
+        <w:t>^Both steps are still on the same side of the action.  A new number denotes that the use case has moved from actor actions to system response or vice-versa</w:t>
+      </w:r>
+    </w:p>
+    <w:p/>
+    <w:p>
+      <w:r>
+        <w:t>*Should have steps that reach out to the server and retrieve user profile information for loading</w:t>
+      </w:r>
       <w:r>
         <w:br w:type="page"/>
       </w:r>
@@ -10732,7 +11488,16 @@
                 <w:sz w:val="24"/>
                 <w:szCs w:val="22"/>
               </w:rPr>
-              <w:t>3. User clicks the Manage Block List link.</w:t>
+              <w:t>3. User clicks the ManageBlock</w:t>
+            </w:r>
+            <w:r>
+              <w:rPr>
+                <w:rFonts w:ascii="Times New Roman" w:eastAsia="Times New Roman" w:hAnsi="Times New Roman" w:cs="Times New Roman"/>
+                <w:color w:val="auto"/>
+                <w:sz w:val="24"/>
+                <w:szCs w:val="22"/>
+              </w:rPr>
+              <w:t>List link.</w:t>
             </w:r>
           </w:p>
           <w:p>
@@ -10791,7 +11556,16 @@
                 <w:sz w:val="24"/>
                 <w:szCs w:val="22"/>
               </w:rPr>
-              <w:t>Manage Block List Screen: Listbox of blocked users, textbox to enter usernames, an add button, a remove button, a save button, and a back button</w:t>
+              <w:t>ManageBlock</w:t>
+            </w:r>
+            <w:r>
+              <w:rPr>
+                <w:rFonts w:ascii="Times New Roman" w:eastAsia="Times New Roman" w:hAnsi="Times New Roman" w:cs="Times New Roman"/>
+                <w:color w:val="auto"/>
+                <w:sz w:val="24"/>
+                <w:szCs w:val="22"/>
+              </w:rPr>
+              <w:t>List Screen: Listbox of blocked users, textbox to enter usernames, an add button, a remove button, a save button, and a back button</w:t>
             </w:r>
           </w:p>
           <w:p>
@@ -10813,7 +11587,25 @@
                 <w:sz w:val="24"/>
                 <w:szCs w:val="22"/>
               </w:rPr>
-              <w:t>5. a. User implements Add User to Block List use case</w:t>
+              <w:t>5.</w:t>
+            </w:r>
+            <w:r>
+              <w:rPr>
+                <w:rFonts w:ascii="Times New Roman" w:eastAsia="Times New Roman" w:hAnsi="Times New Roman" w:cs="Times New Roman"/>
+                <w:color w:val="auto"/>
+                <w:sz w:val="24"/>
+                <w:szCs w:val="22"/>
+              </w:rPr>
+              <w:t xml:space="preserve"> a. User implements AddToBlock</w:t>
+            </w:r>
+            <w:r>
+              <w:rPr>
+                <w:rFonts w:ascii="Times New Roman" w:eastAsia="Times New Roman" w:hAnsi="Times New Roman" w:cs="Times New Roman"/>
+                <w:color w:val="auto"/>
+                <w:sz w:val="24"/>
+                <w:szCs w:val="22"/>
+              </w:rPr>
+              <w:t>List use case</w:t>
             </w:r>
           </w:p>
           <w:p>
@@ -10835,7 +11627,25 @@
                 <w:sz w:val="24"/>
                 <w:szCs w:val="22"/>
               </w:rPr>
-              <w:t xml:space="preserve">    b. User implements Remove User from Block List use case</w:t>
+              <w:t xml:space="preserve">    b. User im</w:t>
+            </w:r>
+            <w:r>
+              <w:rPr>
+                <w:rFonts w:ascii="Times New Roman" w:eastAsia="Times New Roman" w:hAnsi="Times New Roman" w:cs="Times New Roman"/>
+                <w:color w:val="auto"/>
+                <w:sz w:val="24"/>
+                <w:szCs w:val="22"/>
+              </w:rPr>
+              <w:t>plements RemoveFromBlock</w:t>
+            </w:r>
+            <w:r>
+              <w:rPr>
+                <w:rFonts w:ascii="Times New Roman" w:eastAsia="Times New Roman" w:hAnsi="Times New Roman" w:cs="Times New Roman"/>
+                <w:color w:val="auto"/>
+                <w:sz w:val="24"/>
+                <w:szCs w:val="22"/>
+              </w:rPr>
+              <w:t>List use case</w:t>
             </w:r>
           </w:p>
           <w:p>
@@ -10898,7 +11708,25 @@
                 <w:sz w:val="24"/>
                 <w:szCs w:val="22"/>
               </w:rPr>
-              <w:t>Data store saves information and StudyBear closes Manage Block List Screen and opens User Profile Screen</w:t>
+              <w:t>Data store saves informat</w:t>
+            </w:r>
+            <w:r>
+              <w:rPr>
+                <w:rFonts w:ascii="Times New Roman" w:eastAsia="Times New Roman" w:hAnsi="Times New Roman" w:cs="Times New Roman"/>
+                <w:color w:val="auto"/>
+                <w:sz w:val="24"/>
+                <w:szCs w:val="22"/>
+              </w:rPr>
+              <w:t>ion and StudyBear closes ManageBlock</w:t>
+            </w:r>
+            <w:r>
+              <w:rPr>
+                <w:rFonts w:ascii="Times New Roman" w:eastAsia="Times New Roman" w:hAnsi="Times New Roman" w:cs="Times New Roman"/>
+                <w:color w:val="auto"/>
+                <w:sz w:val="24"/>
+                <w:szCs w:val="22"/>
+              </w:rPr>
+              <w:t>List Screen and opens User Profile Screen</w:t>
             </w:r>
           </w:p>
           <w:p>
@@ -10961,7 +11789,25 @@
                 <w:sz w:val="24"/>
                 <w:szCs w:val="22"/>
               </w:rPr>
-              <w:t>No information is stored. StudyBear closes Manage Block List Screen and opens User Profile Screen</w:t>
+              <w:t xml:space="preserve">No information is </w:t>
+            </w:r>
+            <w:r>
+              <w:rPr>
+                <w:rFonts w:ascii="Times New Roman" w:eastAsia="Times New Roman" w:hAnsi="Times New Roman" w:cs="Times New Roman"/>
+                <w:color w:val="auto"/>
+                <w:sz w:val="24"/>
+                <w:szCs w:val="22"/>
+              </w:rPr>
+              <w:t>stored. StudyBear closes ManageBlock</w:t>
+            </w:r>
+            <w:r>
+              <w:rPr>
+                <w:rFonts w:ascii="Times New Roman" w:eastAsia="Times New Roman" w:hAnsi="Times New Roman" w:cs="Times New Roman"/>
+                <w:color w:val="auto"/>
+                <w:sz w:val="24"/>
+                <w:szCs w:val="22"/>
+              </w:rPr>
+              <w:t>List Screen and opens User Profile Screen</w:t>
             </w:r>
           </w:p>
           <w:p>
@@ -11198,7 +12044,20 @@
         </w:tc>
       </w:tr>
     </w:tbl>
+    <w:p/>
     <w:p>
+      <w:r>
+        <w:t>See notes on RegisterAccount and UpdateUserProfile</w:t>
+      </w:r>
+    </w:p>
+    <w:p/>
+    <w:p>
+      <w:r>
+        <w:t xml:space="preserve">The display mode terminology may be unclear.  They are mostly two separate screens, </w:t>
+      </w:r>
+      <w:r>
+        <w:t>that share similar arrangement and meaning.  But to change the user profile screen from display to edit you essentially have to replace all the elements.  If we consider them two separate screens it may make the language clearer, and we can implement the “swap” however we would like</w:t>
+      </w:r>
       <w:r>
         <w:br w:type="page"/>
       </w:r>
@@ -11628,7 +12487,16 @@
                 <w:sz w:val="24"/>
                 <w:szCs w:val="22"/>
               </w:rPr>
-              <w:t>d) User clicks Back button</w:t>
+              <w:t>d) User clicks b</w:t>
+            </w:r>
+            <w:r>
+              <w:rPr>
+                <w:rFonts w:ascii="Times New Roman" w:eastAsia="Times New Roman" w:hAnsi="Times New Roman" w:cs="Times New Roman"/>
+                <w:color w:val="auto"/>
+                <w:sz w:val="24"/>
+                <w:szCs w:val="22"/>
+              </w:rPr>
+              <w:t>ack button</w:t>
             </w:r>
           </w:p>
           <w:p>
@@ -11897,7 +12765,17 @@
         </w:tc>
       </w:tr>
     </w:tbl>
+    <w:p/>
     <w:p>
+      <w:r>
+        <w:t>See notes on RegisterAccount and UpdateUserProfile</w:t>
+      </w:r>
+    </w:p>
+    <w:p/>
+    <w:p>
+      <w:r>
+        <w:t xml:space="preserve">Should StudyBear automatically send and save usernames added to the block list?  Does it make sense to click the add button and THEN have to confirm the update?  There is not list of what has been done, so the user does not know what information </w:t>
+      </w:r>
       <w:r>
         <w:br w:type="page"/>
       </w:r>
@@ -12188,7 +13066,43 @@
                 <w:sz w:val="24"/>
                 <w:szCs w:val="22"/>
               </w:rPr>
-              <w:t>2. User clicks username(s) in listbox to highlight username (User can click username(s) again to un-highlight) then clicks remove button</w:t>
+              <w:t>2. User clicks use</w:t>
+            </w:r>
+            <w:r>
+              <w:rPr>
+                <w:rFonts w:ascii="Times New Roman" w:eastAsia="Times New Roman" w:hAnsi="Times New Roman" w:cs="Times New Roman"/>
+                <w:color w:val="auto"/>
+                <w:sz w:val="24"/>
+                <w:szCs w:val="22"/>
+              </w:rPr>
+              <w:t>rname(s) in listbox to select</w:t>
+            </w:r>
+            <w:r>
+              <w:rPr>
+                <w:rFonts w:ascii="Times New Roman" w:eastAsia="Times New Roman" w:hAnsi="Times New Roman" w:cs="Times New Roman"/>
+                <w:color w:val="auto"/>
+                <w:sz w:val="24"/>
+                <w:szCs w:val="22"/>
+              </w:rPr>
+              <w:t xml:space="preserve"> username (User can click u</w:t>
+            </w:r>
+            <w:r>
+              <w:rPr>
+                <w:rFonts w:ascii="Times New Roman" w:eastAsia="Times New Roman" w:hAnsi="Times New Roman" w:cs="Times New Roman"/>
+                <w:color w:val="auto"/>
+                <w:sz w:val="24"/>
+                <w:szCs w:val="22"/>
+              </w:rPr>
+              <w:t>sername(s) again to un-select</w:t>
+            </w:r>
+            <w:r>
+              <w:rPr>
+                <w:rFonts w:ascii="Times New Roman" w:eastAsia="Times New Roman" w:hAnsi="Times New Roman" w:cs="Times New Roman"/>
+                <w:color w:val="auto"/>
+                <w:sz w:val="24"/>
+                <w:szCs w:val="22"/>
+              </w:rPr>
+              <w:t>) then clicks remove button</w:t>
             </w:r>
           </w:p>
           <w:p>
@@ -12596,6 +13510,12 @@
         </w:tc>
       </w:tr>
     </w:tbl>
+    <w:p/>
+    <w:p>
+      <w:r>
+        <w:t>See notes on RegisterAccount and UpdateUserProfile</w:t>
+      </w:r>
+    </w:p>
     <w:p>
       <w:r>
         <w:br w:type="page"/>
@@ -15166,6 +16086,7 @@
   </w:style>
   <w:style w:type="character" w:default="1" w:styleId="DefaultParagraphFont">
     <w:name w:val="Default Paragraph Font"/>
+    <w:semiHidden/>
     <w:unhideWhenUsed/>
   </w:style>
   <w:style w:type="table" w:default="1" w:styleId="TableNormal">

</xml_diff>

<commit_message>
Updated my use cases in the RAD
</commit_message>
<xml_diff>
--- a/docs/Class Documentation/Study Bear RAD.docx
+++ b/docs/Class Documentation/Study Bear RAD.docx
@@ -1,6 +1,6 @@
 
 <file path=word/document.xml><?xml version="1.0" encoding="utf-8"?>
-<w:document xmlns:mo="http://schemas.microsoft.com/office/mac/office/2008/main" xmlns:ve="http://schemas.openxmlformats.org/markup-compatibility/2006" xmlns:mv="urn:schemas-microsoft-com:mac:vml" xmlns:o="urn:schemas-microsoft-com:office:office" xmlns:r="http://schemas.openxmlformats.org/officeDocument/2006/relationships" xmlns:m="http://schemas.openxmlformats.org/officeDocument/2006/math" xmlns:v="urn:schemas-microsoft-com:vml" xmlns:wp="http://schemas.openxmlformats.org/drawingml/2006/wordprocessingDrawing" xmlns:w10="urn:schemas-microsoft-com:office:word" xmlns:w="http://schemas.openxmlformats.org/wordprocessingml/2006/main" xmlns:wne="http://schemas.microsoft.com/office/word/2006/wordml">
+<w:document xmlns:wpc="http://schemas.microsoft.com/office/word/2010/wordprocessingCanvas" xmlns:mo="http://schemas.microsoft.com/office/mac/office/2008/main" xmlns:mc="http://schemas.openxmlformats.org/markup-compatibility/2006" xmlns:mv="urn:schemas-microsoft-com:mac:vml" xmlns:o="urn:schemas-microsoft-com:office:office" xmlns:r="http://schemas.openxmlformats.org/officeDocument/2006/relationships" xmlns:m="http://schemas.openxmlformats.org/officeDocument/2006/math" xmlns:v="urn:schemas-microsoft-com:vml" xmlns:wp14="http://schemas.microsoft.com/office/word/2010/wordprocessingDrawing" xmlns:wp="http://schemas.openxmlformats.org/drawingml/2006/wordprocessingDrawing" xmlns:w10="urn:schemas-microsoft-com:office:word" xmlns:w="http://schemas.openxmlformats.org/wordprocessingml/2006/main" xmlns:w14="http://schemas.microsoft.com/office/word/2010/wordml" xmlns:wpg="http://schemas.microsoft.com/office/word/2010/wordprocessingGroup" xmlns:wpi="http://schemas.microsoft.com/office/word/2010/wordprocessingInk" xmlns:wne="http://schemas.microsoft.com/office/word/2006/wordml" xmlns:wps="http://schemas.microsoft.com/office/word/2010/wordprocessingShape" mc:Ignorable="w14 wp14">
   <w:body>
     <w:p/>
     <w:p/>
@@ -193,6 +193,7 @@
           <w:b/>
           <w:sz w:val="32"/>
         </w:rPr>
+        <w:lastRenderedPageBreak/>
         <w:t>Abstract</w:t>
       </w:r>
     </w:p>
@@ -252,7 +253,23 @@
           <w:sz w:val="24"/>
         </w:rPr>
         <w:tab/>
-        <w:t>The users will register for the system using an Android application.  Once they have access, they will be able to enter or update information for the system to use to match them up with study partners.  Matched users will be able to communicate using a message inbox system.  Users will be also be able to manually search for other users.</w:t>
+        <w:t xml:space="preserve">The users will register for the system using an Android application.  Once they have access, they will be able to enter or update information for the system to use to match them up with study partners.  Matched users will be able to communicate using a message inbox system.  Users will be also </w:t>
+      </w:r>
+      <w:proofErr w:type="gramStart"/>
+      <w:r>
+        <w:rPr>
+          <w:rFonts w:ascii="Times New Roman" w:hAnsi="Times New Roman"/>
+          <w:sz w:val="24"/>
+        </w:rPr>
+        <w:t>be</w:t>
+      </w:r>
+      <w:proofErr w:type="gramEnd"/>
+      <w:r>
+        <w:rPr>
+          <w:rFonts w:ascii="Times New Roman" w:hAnsi="Times New Roman"/>
+          <w:sz w:val="24"/>
+        </w:rPr>
+        <w:t xml:space="preserve"> able to manually search for other users.</w:t>
       </w:r>
     </w:p>
     <w:p>
@@ -319,7 +336,7 @@
     <w:tbl>
       <w:tblPr>
         <w:tblW w:w="9377" w:type="dxa"/>
-        <w:tblLook w:val="04A0"/>
+        <w:tblLook w:val="04A0" w:firstRow="1" w:lastRow="0" w:firstColumn="1" w:lastColumn="0" w:noHBand="0" w:noVBand="1"/>
       </w:tblPr>
       <w:tblGrid>
         <w:gridCol w:w="454"/>
@@ -1478,11 +1495,19 @@
           <w:szCs w:val="28"/>
         </w:rPr>
       </w:pPr>
+      <w:proofErr w:type="spellStart"/>
       <w:r>
         <w:rPr>
           <w:rFonts w:ascii="Times New Roman" w:hAnsi="Times New Roman"/>
         </w:rPr>
-        <w:t xml:space="preserve">RegisterAccount - </w:t>
+        <w:t>RegisterAccount</w:t>
+      </w:r>
+      <w:proofErr w:type="spellEnd"/>
+      <w:r>
+        <w:rPr>
+          <w:rFonts w:ascii="Times New Roman" w:hAnsi="Times New Roman"/>
+        </w:rPr>
+        <w:t xml:space="preserve"> - </w:t>
       </w:r>
     </w:p>
     <w:p>
@@ -1498,11 +1523,19 @@
           <w:szCs w:val="28"/>
         </w:rPr>
       </w:pPr>
+      <w:proofErr w:type="spellStart"/>
       <w:r>
         <w:rPr>
           <w:rFonts w:ascii="Times New Roman" w:hAnsi="Times New Roman"/>
         </w:rPr>
-        <w:t>PasswordReset -</w:t>
+        <w:t>PasswordReset</w:t>
+      </w:r>
+      <w:proofErr w:type="spellEnd"/>
+      <w:r>
+        <w:rPr>
+          <w:rFonts w:ascii="Times New Roman" w:hAnsi="Times New Roman"/>
+        </w:rPr>
+        <w:t xml:space="preserve"> -</w:t>
       </w:r>
     </w:p>
     <w:p>
@@ -1518,11 +1551,19 @@
           <w:szCs w:val="28"/>
         </w:rPr>
       </w:pPr>
+      <w:proofErr w:type="spellStart"/>
       <w:r>
         <w:rPr>
           <w:rFonts w:ascii="Times New Roman" w:hAnsi="Times New Roman"/>
         </w:rPr>
-        <w:t xml:space="preserve">ValidateUserAccount - </w:t>
+        <w:t>ValidateUserAccount</w:t>
+      </w:r>
+      <w:proofErr w:type="spellEnd"/>
+      <w:r>
+        <w:rPr>
+          <w:rFonts w:ascii="Times New Roman" w:hAnsi="Times New Roman"/>
+        </w:rPr>
+        <w:t xml:space="preserve"> - </w:t>
       </w:r>
     </w:p>
     <w:p>
@@ -1538,11 +1579,19 @@
           <w:szCs w:val="28"/>
         </w:rPr>
       </w:pPr>
+      <w:proofErr w:type="spellStart"/>
       <w:r>
         <w:rPr>
           <w:rFonts w:ascii="Times New Roman" w:hAnsi="Times New Roman"/>
         </w:rPr>
-        <w:t>SearchUsers -</w:t>
+        <w:t>SearchUsers</w:t>
+      </w:r>
+      <w:proofErr w:type="spellEnd"/>
+      <w:r>
+        <w:rPr>
+          <w:rFonts w:ascii="Times New Roman" w:hAnsi="Times New Roman"/>
+        </w:rPr>
+        <w:t xml:space="preserve"> -</w:t>
       </w:r>
     </w:p>
     <w:p>
@@ -1558,11 +1607,19 @@
           <w:szCs w:val="28"/>
         </w:rPr>
       </w:pPr>
+      <w:proofErr w:type="spellStart"/>
       <w:r>
         <w:rPr>
           <w:rFonts w:ascii="Times New Roman" w:hAnsi="Times New Roman"/>
         </w:rPr>
-        <w:t xml:space="preserve">FindStudyPartner - </w:t>
+        <w:t>FindStudyPartner</w:t>
+      </w:r>
+      <w:proofErr w:type="spellEnd"/>
+      <w:r>
+        <w:rPr>
+          <w:rFonts w:ascii="Times New Roman" w:hAnsi="Times New Roman"/>
+        </w:rPr>
+        <w:t xml:space="preserve"> - </w:t>
       </w:r>
     </w:p>
     <w:p>
@@ -1578,11 +1635,19 @@
           <w:szCs w:val="28"/>
         </w:rPr>
       </w:pPr>
+      <w:proofErr w:type="spellStart"/>
       <w:r>
         <w:rPr>
           <w:rFonts w:ascii="Times New Roman" w:hAnsi="Times New Roman"/>
         </w:rPr>
-        <w:t xml:space="preserve">ViewMessages - </w:t>
+        <w:t>ViewMessages</w:t>
+      </w:r>
+      <w:proofErr w:type="spellEnd"/>
+      <w:r>
+        <w:rPr>
+          <w:rFonts w:ascii="Times New Roman" w:hAnsi="Times New Roman"/>
+        </w:rPr>
+        <w:t xml:space="preserve"> - </w:t>
       </w:r>
     </w:p>
     <w:p>
@@ -1598,11 +1663,19 @@
           <w:szCs w:val="28"/>
         </w:rPr>
       </w:pPr>
+      <w:proofErr w:type="spellStart"/>
       <w:r>
         <w:rPr>
           <w:rFonts w:ascii="Times New Roman" w:hAnsi="Times New Roman"/>
         </w:rPr>
-        <w:t xml:space="preserve">ComposeMessage - </w:t>
+        <w:t>ComposeMessage</w:t>
+      </w:r>
+      <w:proofErr w:type="spellEnd"/>
+      <w:r>
+        <w:rPr>
+          <w:rFonts w:ascii="Times New Roman" w:hAnsi="Times New Roman"/>
+        </w:rPr>
+        <w:t xml:space="preserve"> - </w:t>
       </w:r>
     </w:p>
     <w:p>
@@ -1618,11 +1691,19 @@
           <w:szCs w:val="28"/>
         </w:rPr>
       </w:pPr>
+      <w:proofErr w:type="spellStart"/>
       <w:r>
         <w:rPr>
           <w:rFonts w:ascii="Times New Roman" w:hAnsi="Times New Roman"/>
         </w:rPr>
-        <w:t xml:space="preserve">SendMessage - </w:t>
+        <w:t>SendMessage</w:t>
+      </w:r>
+      <w:proofErr w:type="spellEnd"/>
+      <w:r>
+        <w:rPr>
+          <w:rFonts w:ascii="Times New Roman" w:hAnsi="Times New Roman"/>
+        </w:rPr>
+        <w:t xml:space="preserve"> - </w:t>
       </w:r>
     </w:p>
     <w:p>
@@ -1638,11 +1719,19 @@
           <w:szCs w:val="28"/>
         </w:rPr>
       </w:pPr>
+      <w:proofErr w:type="spellStart"/>
       <w:r>
         <w:rPr>
           <w:rFonts w:ascii="Times New Roman" w:hAnsi="Times New Roman"/>
         </w:rPr>
-        <w:t xml:space="preserve">DeleteMessage - </w:t>
+        <w:t>DeleteMessage</w:t>
+      </w:r>
+      <w:proofErr w:type="spellEnd"/>
+      <w:r>
+        <w:rPr>
+          <w:rFonts w:ascii="Times New Roman" w:hAnsi="Times New Roman"/>
+        </w:rPr>
+        <w:t xml:space="preserve"> - </w:t>
       </w:r>
     </w:p>
     <w:p>
@@ -1658,11 +1747,19 @@
           <w:szCs w:val="28"/>
         </w:rPr>
       </w:pPr>
+      <w:proofErr w:type="spellStart"/>
       <w:r>
         <w:rPr>
           <w:rFonts w:ascii="Times New Roman" w:hAnsi="Times New Roman"/>
         </w:rPr>
-        <w:t xml:space="preserve">ManageBlockList - </w:t>
+        <w:t>ManageBlockList</w:t>
+      </w:r>
+      <w:proofErr w:type="spellEnd"/>
+      <w:r>
+        <w:rPr>
+          <w:rFonts w:ascii="Times New Roman" w:hAnsi="Times New Roman"/>
+        </w:rPr>
+        <w:t xml:space="preserve"> - </w:t>
       </w:r>
     </w:p>
     <w:p>
@@ -1678,11 +1775,19 @@
           <w:szCs w:val="28"/>
         </w:rPr>
       </w:pPr>
+      <w:proofErr w:type="spellStart"/>
       <w:r>
         <w:rPr>
           <w:rFonts w:ascii="Times New Roman" w:hAnsi="Times New Roman"/>
         </w:rPr>
-        <w:t xml:space="preserve">UpdateUserProfile - </w:t>
+        <w:t>UpdateUserProfile</w:t>
+      </w:r>
+      <w:proofErr w:type="spellEnd"/>
+      <w:r>
+        <w:rPr>
+          <w:rFonts w:ascii="Times New Roman" w:hAnsi="Times New Roman"/>
+        </w:rPr>
+        <w:t xml:space="preserve"> - </w:t>
       </w:r>
     </w:p>
     <w:p>
@@ -1698,11 +1803,19 @@
           <w:szCs w:val="28"/>
         </w:rPr>
       </w:pPr>
+      <w:proofErr w:type="spellStart"/>
       <w:r>
         <w:rPr>
           <w:rFonts w:ascii="Times New Roman" w:hAnsi="Times New Roman"/>
         </w:rPr>
-        <w:t>EditClasses -</w:t>
+        <w:t>EditClasses</w:t>
+      </w:r>
+      <w:proofErr w:type="spellEnd"/>
+      <w:r>
+        <w:rPr>
+          <w:rFonts w:ascii="Times New Roman" w:hAnsi="Times New Roman"/>
+        </w:rPr>
+        <w:t xml:space="preserve"> -</w:t>
       </w:r>
     </w:p>
     <w:p>
@@ -1718,11 +1831,19 @@
           <w:szCs w:val="28"/>
         </w:rPr>
       </w:pPr>
+      <w:proofErr w:type="spellStart"/>
       <w:r>
         <w:rPr>
           <w:rFonts w:ascii="Times New Roman" w:hAnsi="Times New Roman"/>
         </w:rPr>
-        <w:t xml:space="preserve">AddToBlockList - </w:t>
+        <w:t>AddToBlockList</w:t>
+      </w:r>
+      <w:proofErr w:type="spellEnd"/>
+      <w:r>
+        <w:rPr>
+          <w:rFonts w:ascii="Times New Roman" w:hAnsi="Times New Roman"/>
+        </w:rPr>
+        <w:t xml:space="preserve"> - </w:t>
       </w:r>
     </w:p>
     <w:p>
@@ -1738,11 +1859,19 @@
           <w:szCs w:val="28"/>
         </w:rPr>
       </w:pPr>
+      <w:proofErr w:type="spellStart"/>
       <w:r>
         <w:rPr>
           <w:rFonts w:ascii="Times New Roman" w:hAnsi="Times New Roman"/>
         </w:rPr>
-        <w:t xml:space="preserve">RemoveFromBlockList - </w:t>
+        <w:t>RemoveFromBlockList</w:t>
+      </w:r>
+      <w:proofErr w:type="spellEnd"/>
+      <w:r>
+        <w:rPr>
+          <w:rFonts w:ascii="Times New Roman" w:hAnsi="Times New Roman"/>
+        </w:rPr>
+        <w:t xml:space="preserve"> - </w:t>
       </w:r>
     </w:p>
     <w:p>
@@ -1762,7 +1891,21 @@
         <w:rPr>
           <w:rFonts w:ascii="Times New Roman" w:hAnsi="Times New Roman"/>
         </w:rPr>
-        <w:t xml:space="preserve">(to-Do) NavigationBar - </w:t>
+        <w:t xml:space="preserve">(to-Do) </w:t>
+      </w:r>
+      <w:proofErr w:type="spellStart"/>
+      <w:r>
+        <w:rPr>
+          <w:rFonts w:ascii="Times New Roman" w:hAnsi="Times New Roman"/>
+        </w:rPr>
+        <w:t>NavigationBar</w:t>
+      </w:r>
+      <w:proofErr w:type="spellEnd"/>
+      <w:r>
+        <w:rPr>
+          <w:rFonts w:ascii="Times New Roman" w:hAnsi="Times New Roman"/>
+        </w:rPr>
+        <w:t xml:space="preserve"> - </w:t>
       </w:r>
     </w:p>
     <w:p>
@@ -1782,16 +1925,46 @@
         <w:rPr>
           <w:rFonts w:ascii="Times New Roman" w:hAnsi="Times New Roman"/>
         </w:rPr>
-        <w:t xml:space="preserve">(To-Do) ShowUserProfile - </w:t>
+        <w:t xml:space="preserve">(To-Do) </w:t>
+      </w:r>
+      <w:proofErr w:type="spellStart"/>
+      <w:r>
+        <w:rPr>
+          <w:rFonts w:ascii="Times New Roman" w:hAnsi="Times New Roman"/>
+        </w:rPr>
+        <w:t>ShowUserProfile</w:t>
+      </w:r>
+      <w:proofErr w:type="spellEnd"/>
+      <w:r>
+        <w:rPr>
+          <w:rFonts w:ascii="Times New Roman" w:hAnsi="Times New Roman"/>
+        </w:rPr>
+        <w:t xml:space="preserve"> - </w:t>
       </w:r>
       <w:r>
         <w:br w:type="page"/>
       </w:r>
       <w:r>
-        <w:t>need to add ShowUserProfile use case</w:t>
-      </w:r>
-      <w:r>
-        <w:t xml:space="preserve"> and NavBar use case</w:t>
+        <w:t xml:space="preserve">need to add </w:t>
+      </w:r>
+      <w:proofErr w:type="spellStart"/>
+      <w:r>
+        <w:t>ShowUserProfile</w:t>
+      </w:r>
+      <w:proofErr w:type="spellEnd"/>
+      <w:r>
+        <w:t xml:space="preserve"> use case</w:t>
+      </w:r>
+      <w:r>
+        <w:t xml:space="preserve"> and </w:t>
+      </w:r>
+      <w:proofErr w:type="spellStart"/>
+      <w:r>
+        <w:t>NavBar</w:t>
+      </w:r>
+      <w:proofErr w:type="spellEnd"/>
+      <w:r>
+        <w:t xml:space="preserve"> use case</w:t>
       </w:r>
     </w:p>
     <w:p/>
@@ -1803,11 +1976,11 @@
           <w:bottom w:val="single" w:sz="4" w:space="0" w:color="auto"/>
           <w:insideH w:val="single" w:sz="4" w:space="0" w:color="auto"/>
         </w:tblBorders>
-        <w:tblLook w:val="01E0"/>
+        <w:tblLook w:val="01E0" w:firstRow="1" w:lastRow="1" w:firstColumn="1" w:lastColumn="1" w:noHBand="0" w:noVBand="0"/>
       </w:tblPr>
       <w:tblGrid>
-        <w:gridCol w:w="1930"/>
-        <w:gridCol w:w="6926"/>
+        <w:gridCol w:w="1927"/>
+        <w:gridCol w:w="6929"/>
       </w:tblGrid>
       <w:tr>
         <w:trPr>
@@ -1870,6 +2043,7 @@
                 <w:lang w:eastAsia="ja-JP"/>
               </w:rPr>
             </w:pPr>
+            <w:proofErr w:type="spellStart"/>
             <w:r>
               <w:rPr>
                 <w:rFonts w:ascii="Times New Roman" w:hAnsi="Times New Roman"/>
@@ -1878,6 +2052,7 @@
               </w:rPr>
               <w:t>FindStudyPartner</w:t>
             </w:r>
+            <w:proofErr w:type="spellEnd"/>
           </w:p>
         </w:tc>
       </w:tr>
@@ -1925,6 +2100,7 @@
                 <w:lang w:eastAsia="ja-JP"/>
               </w:rPr>
             </w:pPr>
+            <w:proofErr w:type="gramStart"/>
             <w:r>
               <w:rPr>
                 <w:rFonts w:ascii="Times New Roman" w:hAnsi="Times New Roman"/>
@@ -1934,6 +2110,7 @@
               </w:rPr>
               <w:t>actors</w:t>
             </w:r>
+            <w:proofErr w:type="gramEnd"/>
           </w:p>
         </w:tc>
         <w:tc>
@@ -2088,7 +2265,27 @@
                 <w:sz w:val="24"/>
                 <w:szCs w:val="22"/>
               </w:rPr>
-              <w:t>2. StudyBear replaces the current screen with the FindStudyPartner screen that initially has a loading matches message and a back button.  Then StudyBear sends a request to the server to find matches</w:t>
+              <w:t xml:space="preserve">2. StudyBear replaces the current screen with the </w:t>
+            </w:r>
+            <w:proofErr w:type="spellStart"/>
+            <w:r>
+              <w:rPr>
+                <w:rFonts w:ascii="Times New Roman" w:eastAsia="Times New Roman" w:hAnsi="Times New Roman" w:cs="Times New Roman"/>
+                <w:color w:val="auto"/>
+                <w:sz w:val="24"/>
+                <w:szCs w:val="22"/>
+              </w:rPr>
+              <w:t>FindStudyPartner</w:t>
+            </w:r>
+            <w:proofErr w:type="spellEnd"/>
+            <w:r>
+              <w:rPr>
+                <w:rFonts w:ascii="Times New Roman" w:eastAsia="Times New Roman" w:hAnsi="Times New Roman" w:cs="Times New Roman"/>
+                <w:color w:val="auto"/>
+                <w:sz w:val="24"/>
+                <w:szCs w:val="22"/>
+              </w:rPr>
+              <w:t xml:space="preserve"> screen that initially has a loading matches message and a back button.  Then StudyBear sends a request to the server to find matches</w:t>
             </w:r>
             <w:r>
               <w:rPr>
@@ -2351,25 +2548,65 @@
                 <w:sz w:val="24"/>
                 <w:szCs w:val="22"/>
               </w:rPr>
-              <w:t>a.  Positive -</w:t>
-            </w:r>
-            <w:r>
-              <w:rPr>
-                <w:rFonts w:ascii="Times New Roman" w:eastAsia="Times New Roman" w:hAnsi="Times New Roman" w:cs="Times New Roman"/>
-                <w:color w:val="auto"/>
-                <w:sz w:val="24"/>
-                <w:szCs w:val="22"/>
-              </w:rPr>
-              <w:t xml:space="preserve">  The Sen</w:t>
-            </w:r>
-            <w:r>
-              <w:rPr>
-                <w:rFonts w:ascii="Times New Roman" w:eastAsia="Times New Roman" w:hAnsi="Times New Roman" w:cs="Times New Roman"/>
-                <w:color w:val="auto"/>
-                <w:sz w:val="24"/>
-                <w:szCs w:val="22"/>
-              </w:rPr>
-              <w:t>dMessage use case is initialized</w:t>
+              <w:t xml:space="preserve">a.  Positive </w:t>
+            </w:r>
+            <w:proofErr w:type="gramStart"/>
+            <w:r>
+              <w:rPr>
+                <w:rFonts w:ascii="Times New Roman" w:eastAsia="Times New Roman" w:hAnsi="Times New Roman" w:cs="Times New Roman"/>
+                <w:color w:val="auto"/>
+                <w:sz w:val="24"/>
+                <w:szCs w:val="22"/>
+              </w:rPr>
+              <w:t>-</w:t>
+            </w:r>
+            <w:r>
+              <w:rPr>
+                <w:rFonts w:ascii="Times New Roman" w:eastAsia="Times New Roman" w:hAnsi="Times New Roman" w:cs="Times New Roman"/>
+                <w:color w:val="auto"/>
+                <w:sz w:val="24"/>
+                <w:szCs w:val="22"/>
+              </w:rPr>
+              <w:t xml:space="preserve">  The</w:t>
+            </w:r>
+            <w:proofErr w:type="gramEnd"/>
+            <w:r>
+              <w:rPr>
+                <w:rFonts w:ascii="Times New Roman" w:eastAsia="Times New Roman" w:hAnsi="Times New Roman" w:cs="Times New Roman"/>
+                <w:color w:val="auto"/>
+                <w:sz w:val="24"/>
+                <w:szCs w:val="22"/>
+              </w:rPr>
+              <w:t xml:space="preserve"> </w:t>
+            </w:r>
+            <w:proofErr w:type="spellStart"/>
+            <w:r>
+              <w:rPr>
+                <w:rFonts w:ascii="Times New Roman" w:eastAsia="Times New Roman" w:hAnsi="Times New Roman" w:cs="Times New Roman"/>
+                <w:color w:val="auto"/>
+                <w:sz w:val="24"/>
+                <w:szCs w:val="22"/>
+              </w:rPr>
+              <w:t>Sen</w:t>
+            </w:r>
+            <w:r>
+              <w:rPr>
+                <w:rFonts w:ascii="Times New Roman" w:eastAsia="Times New Roman" w:hAnsi="Times New Roman" w:cs="Times New Roman"/>
+                <w:color w:val="auto"/>
+                <w:sz w:val="24"/>
+                <w:szCs w:val="22"/>
+              </w:rPr>
+              <w:t>dMessage</w:t>
+            </w:r>
+            <w:proofErr w:type="spellEnd"/>
+            <w:r>
+              <w:rPr>
+                <w:rFonts w:ascii="Times New Roman" w:eastAsia="Times New Roman" w:hAnsi="Times New Roman" w:cs="Times New Roman"/>
+                <w:color w:val="auto"/>
+                <w:sz w:val="24"/>
+                <w:szCs w:val="22"/>
+              </w:rPr>
+              <w:t xml:space="preserve"> use case is initialized</w:t>
             </w:r>
             <w:r>
               <w:rPr>
@@ -2436,16 +2673,36 @@
                 <w:sz w:val="24"/>
                 <w:szCs w:val="22"/>
               </w:rPr>
-              <w:t xml:space="preserve"> - </w:t>
-            </w:r>
-            <w:r>
-              <w:rPr>
-                <w:rFonts w:ascii="Times New Roman" w:eastAsia="Times New Roman" w:hAnsi="Times New Roman" w:cs="Times New Roman"/>
-                <w:color w:val="auto"/>
-                <w:sz w:val="24"/>
-                <w:szCs w:val="22"/>
-              </w:rPr>
-              <w:t xml:space="preserve"> StudyBear displays the next match</w:t>
+              <w:t xml:space="preserve"> </w:t>
+            </w:r>
+            <w:proofErr w:type="gramStart"/>
+            <w:r>
+              <w:rPr>
+                <w:rFonts w:ascii="Times New Roman" w:eastAsia="Times New Roman" w:hAnsi="Times New Roman" w:cs="Times New Roman"/>
+                <w:color w:val="auto"/>
+                <w:sz w:val="24"/>
+                <w:szCs w:val="22"/>
+              </w:rPr>
+              <w:t xml:space="preserve">- </w:t>
+            </w:r>
+            <w:r>
+              <w:rPr>
+                <w:rFonts w:ascii="Times New Roman" w:eastAsia="Times New Roman" w:hAnsi="Times New Roman" w:cs="Times New Roman"/>
+                <w:color w:val="auto"/>
+                <w:sz w:val="24"/>
+                <w:szCs w:val="22"/>
+              </w:rPr>
+              <w:t xml:space="preserve"> StudyBear</w:t>
+            </w:r>
+            <w:proofErr w:type="gramEnd"/>
+            <w:r>
+              <w:rPr>
+                <w:rFonts w:ascii="Times New Roman" w:eastAsia="Times New Roman" w:hAnsi="Times New Roman" w:cs="Times New Roman"/>
+                <w:color w:val="auto"/>
+                <w:sz w:val="24"/>
+                <w:szCs w:val="22"/>
+              </w:rPr>
+              <w:t xml:space="preserve"> displays the next match</w:t>
             </w:r>
           </w:p>
           <w:p>
@@ -2543,7 +2800,27 @@
                 <w:sz w:val="24"/>
                 <w:szCs w:val="22"/>
               </w:rPr>
-              <w:t>5.  The User clicks the back button to indicate they are done on the FindStudyPartner screen.</w:t>
+              <w:t xml:space="preserve">5.  The User clicks the back button to indicate they are done on the </w:t>
+            </w:r>
+            <w:proofErr w:type="spellStart"/>
+            <w:r>
+              <w:rPr>
+                <w:rFonts w:ascii="Times New Roman" w:eastAsia="Times New Roman" w:hAnsi="Times New Roman" w:cs="Times New Roman"/>
+                <w:color w:val="auto"/>
+                <w:sz w:val="24"/>
+                <w:szCs w:val="22"/>
+              </w:rPr>
+              <w:t>FindStudyPartner</w:t>
+            </w:r>
+            <w:proofErr w:type="spellEnd"/>
+            <w:r>
+              <w:rPr>
+                <w:rFonts w:ascii="Times New Roman" w:eastAsia="Times New Roman" w:hAnsi="Times New Roman" w:cs="Times New Roman"/>
+                <w:color w:val="auto"/>
+                <w:sz w:val="24"/>
+                <w:szCs w:val="22"/>
+              </w:rPr>
+              <w:t xml:space="preserve"> screen.</w:t>
             </w:r>
           </w:p>
           <w:p>
@@ -2603,6 +2880,7 @@
               </w:rPr>
               <w:t xml:space="preserve">closes the </w:t>
             </w:r>
+            <w:proofErr w:type="spellStart"/>
             <w:r>
               <w:rPr>
                 <w:rFonts w:ascii="Times New Roman" w:eastAsia="Times New Roman" w:hAnsi="Times New Roman" w:cs="Times New Roman"/>
@@ -2612,6 +2890,7 @@
               </w:rPr>
               <w:t>FindStudyPartner</w:t>
             </w:r>
+            <w:proofErr w:type="spellEnd"/>
             <w:r>
               <w:rPr>
                 <w:rFonts w:ascii="Times New Roman" w:eastAsia="Times New Roman" w:hAnsi="Times New Roman" w:cs="Times New Roman"/>
@@ -2797,7 +3076,27 @@
                 <w:szCs w:val="22"/>
                 <w:lang w:eastAsia="ja-JP"/>
               </w:rPr>
-              <w:t>The User has started the SendMessage use case or is on some screen.</w:t>
+              <w:t xml:space="preserve">The User has started the </w:t>
+            </w:r>
+            <w:proofErr w:type="spellStart"/>
+            <w:r>
+              <w:rPr>
+                <w:rFonts w:ascii="Times New Roman" w:hAnsi="Times New Roman"/>
+                <w:sz w:val="24"/>
+                <w:szCs w:val="22"/>
+                <w:lang w:eastAsia="ja-JP"/>
+              </w:rPr>
+              <w:t>SendMessage</w:t>
+            </w:r>
+            <w:proofErr w:type="spellEnd"/>
+            <w:r>
+              <w:rPr>
+                <w:rFonts w:ascii="Times New Roman" w:hAnsi="Times New Roman"/>
+                <w:sz w:val="24"/>
+                <w:szCs w:val="22"/>
+                <w:lang w:eastAsia="ja-JP"/>
+              </w:rPr>
+              <w:t xml:space="preserve"> use case or is on some screen.</w:t>
             </w:r>
           </w:p>
         </w:tc>
@@ -2846,6 +3145,7 @@
                 <w:lang w:eastAsia="ja-JP"/>
               </w:rPr>
             </w:pPr>
+            <w:proofErr w:type="gramStart"/>
             <w:r>
               <w:rPr>
                 <w:rFonts w:ascii="Times New Roman" w:hAnsi="Times New Roman"/>
@@ -2855,6 +3155,7 @@
               </w:rPr>
               <w:t>requirements</w:t>
             </w:r>
+            <w:proofErr w:type="gramEnd"/>
           </w:p>
         </w:tc>
         <w:tc>
@@ -2922,11 +3223,11 @@
           <w:bottom w:val="single" w:sz="4" w:space="0" w:color="auto"/>
           <w:insideH w:val="single" w:sz="4" w:space="0" w:color="auto"/>
         </w:tblBorders>
-        <w:tblLook w:val="01E0"/>
+        <w:tblLook w:val="01E0" w:firstRow="1" w:lastRow="1" w:firstColumn="1" w:lastColumn="1" w:noHBand="0" w:noVBand="0"/>
       </w:tblPr>
       <w:tblGrid>
-        <w:gridCol w:w="1930"/>
-        <w:gridCol w:w="6926"/>
+        <w:gridCol w:w="1928"/>
+        <w:gridCol w:w="6928"/>
       </w:tblGrid>
       <w:tr>
         <w:trPr>
@@ -2989,6 +3290,7 @@
                 <w:lang w:eastAsia="ja-JP"/>
               </w:rPr>
             </w:pPr>
+            <w:proofErr w:type="spellStart"/>
             <w:r>
               <w:rPr>
                 <w:rFonts w:ascii="Times New Roman" w:hAnsi="Times New Roman"/>
@@ -2997,6 +3299,7 @@
               </w:rPr>
               <w:t>PasswordReset</w:t>
             </w:r>
+            <w:proofErr w:type="spellEnd"/>
           </w:p>
         </w:tc>
       </w:tr>
@@ -3044,6 +3347,7 @@
                 <w:lang w:eastAsia="ja-JP"/>
               </w:rPr>
             </w:pPr>
+            <w:proofErr w:type="gramStart"/>
             <w:r>
               <w:rPr>
                 <w:rFonts w:ascii="Times New Roman" w:hAnsi="Times New Roman"/>
@@ -3053,6 +3357,7 @@
               </w:rPr>
               <w:t>actors</w:t>
             </w:r>
+            <w:proofErr w:type="gramEnd"/>
           </w:p>
         </w:tc>
         <w:tc>
@@ -3256,7 +3561,27 @@
                 <w:sz w:val="24"/>
                 <w:szCs w:val="22"/>
               </w:rPr>
-              <w:t xml:space="preserve">3.  The User receives the email and visits the password resetting page. </w:t>
+              <w:t xml:space="preserve">3.  The User receives the email and visits the </w:t>
+            </w:r>
+            <w:proofErr w:type="gramStart"/>
+            <w:r>
+              <w:rPr>
+                <w:rFonts w:ascii="Times New Roman" w:eastAsia="Times New Roman" w:hAnsi="Times New Roman" w:cs="Times New Roman"/>
+                <w:color w:val="auto"/>
+                <w:sz w:val="24"/>
+                <w:szCs w:val="22"/>
+              </w:rPr>
+              <w:t>password resetting</w:t>
+            </w:r>
+            <w:proofErr w:type="gramEnd"/>
+            <w:r>
+              <w:rPr>
+                <w:rFonts w:ascii="Times New Roman" w:eastAsia="Times New Roman" w:hAnsi="Times New Roman" w:cs="Times New Roman"/>
+                <w:color w:val="auto"/>
+                <w:sz w:val="24"/>
+                <w:szCs w:val="22"/>
+              </w:rPr>
+              <w:t xml:space="preserve"> page. </w:t>
             </w:r>
           </w:p>
           <w:p>
@@ -3644,6 +3969,7 @@
                 <w:lang w:eastAsia="ja-JP"/>
               </w:rPr>
             </w:pPr>
+            <w:proofErr w:type="gramStart"/>
             <w:r>
               <w:rPr>
                 <w:rFonts w:ascii="Times New Roman" w:hAnsi="Times New Roman"/>
@@ -3653,6 +3979,7 @@
               </w:rPr>
               <w:t>requirements</w:t>
             </w:r>
+            <w:proofErr w:type="gramEnd"/>
           </w:p>
         </w:tc>
         <w:tc>
@@ -3708,8 +4035,16 @@
         <w:rPr>
           <w:rFonts w:ascii="Times New Roman" w:hAnsi="Times New Roman"/>
         </w:rPr>
-        <w:t>Update wording around 5/6 where two passwords are entered to make this more clear</w:t>
-      </w:r>
+        <w:t xml:space="preserve">Update wording around 5/6 where two passwords are entered to make this </w:t>
+      </w:r>
+      <w:proofErr w:type="gramStart"/>
+      <w:r>
+        <w:rPr>
+          <w:rFonts w:ascii="Times New Roman" w:hAnsi="Times New Roman"/>
+        </w:rPr>
+        <w:t>more clear</w:t>
+      </w:r>
+      <w:proofErr w:type="gramEnd"/>
       <w:r>
         <w:rPr>
           <w:rFonts w:ascii="Times New Roman" w:hAnsi="Times New Roman"/>
@@ -3725,11 +4060,11 @@
           <w:bottom w:val="single" w:sz="4" w:space="0" w:color="auto"/>
           <w:insideH w:val="single" w:sz="4" w:space="0" w:color="auto"/>
         </w:tblBorders>
-        <w:tblLook w:val="01E0"/>
+        <w:tblLook w:val="01E0" w:firstRow="1" w:lastRow="1" w:firstColumn="1" w:lastColumn="1" w:noHBand="0" w:noVBand="0"/>
       </w:tblPr>
       <w:tblGrid>
-        <w:gridCol w:w="1930"/>
-        <w:gridCol w:w="6926"/>
+        <w:gridCol w:w="1928"/>
+        <w:gridCol w:w="6928"/>
       </w:tblGrid>
       <w:tr>
         <w:trPr>
@@ -3792,6 +4127,7 @@
                 <w:lang w:eastAsia="ja-JP"/>
               </w:rPr>
             </w:pPr>
+            <w:proofErr w:type="spellStart"/>
             <w:r>
               <w:rPr>
                 <w:rFonts w:ascii="Times New Roman" w:hAnsi="Times New Roman"/>
@@ -3800,6 +4136,7 @@
               </w:rPr>
               <w:t>SearchUsers</w:t>
             </w:r>
+            <w:proofErr w:type="spellEnd"/>
           </w:p>
         </w:tc>
       </w:tr>
@@ -3847,6 +4184,7 @@
                 <w:lang w:eastAsia="ja-JP"/>
               </w:rPr>
             </w:pPr>
+            <w:proofErr w:type="gramStart"/>
             <w:r>
               <w:rPr>
                 <w:rFonts w:ascii="Times New Roman" w:hAnsi="Times New Roman"/>
@@ -3856,6 +4194,7 @@
               </w:rPr>
               <w:t>actors</w:t>
             </w:r>
+            <w:proofErr w:type="gramEnd"/>
           </w:p>
         </w:tc>
         <w:tc>
@@ -3970,7 +4309,27 @@
                 <w:sz w:val="24"/>
                 <w:szCs w:val="22"/>
               </w:rPr>
-              <w:t>The User intializes the use case</w:t>
+              <w:t xml:space="preserve">The User </w:t>
+            </w:r>
+            <w:proofErr w:type="spellStart"/>
+            <w:r>
+              <w:rPr>
+                <w:rFonts w:ascii="Times New Roman" w:eastAsia="Times New Roman" w:hAnsi="Times New Roman" w:cs="Times New Roman"/>
+                <w:color w:val="auto"/>
+                <w:sz w:val="24"/>
+                <w:szCs w:val="22"/>
+              </w:rPr>
+              <w:t>intializes</w:t>
+            </w:r>
+            <w:proofErr w:type="spellEnd"/>
+            <w:r>
+              <w:rPr>
+                <w:rFonts w:ascii="Times New Roman" w:eastAsia="Times New Roman" w:hAnsi="Times New Roman" w:cs="Times New Roman"/>
+                <w:color w:val="auto"/>
+                <w:sz w:val="24"/>
+                <w:szCs w:val="22"/>
+              </w:rPr>
+              <w:t xml:space="preserve"> the use case</w:t>
             </w:r>
             <w:r>
               <w:rPr>
@@ -4209,16 +4568,36 @@
                 <w:sz w:val="24"/>
                 <w:szCs w:val="22"/>
               </w:rPr>
-              <w:t>a.  Initializes the SendMes</w:t>
-            </w:r>
-            <w:r>
-              <w:rPr>
-                <w:rFonts w:ascii="Times New Roman" w:eastAsia="Times New Roman" w:hAnsi="Times New Roman" w:cs="Times New Roman"/>
-                <w:color w:val="auto"/>
-                <w:sz w:val="24"/>
-                <w:szCs w:val="22"/>
-              </w:rPr>
-              <w:t>sage use case with the user</w:t>
+              <w:t xml:space="preserve">a.  Initializes the </w:t>
+            </w:r>
+            <w:proofErr w:type="spellStart"/>
+            <w:r>
+              <w:rPr>
+                <w:rFonts w:ascii="Times New Roman" w:eastAsia="Times New Roman" w:hAnsi="Times New Roman" w:cs="Times New Roman"/>
+                <w:color w:val="auto"/>
+                <w:sz w:val="24"/>
+                <w:szCs w:val="22"/>
+              </w:rPr>
+              <w:t>SendMes</w:t>
+            </w:r>
+            <w:r>
+              <w:rPr>
+                <w:rFonts w:ascii="Times New Roman" w:eastAsia="Times New Roman" w:hAnsi="Times New Roman" w:cs="Times New Roman"/>
+                <w:color w:val="auto"/>
+                <w:sz w:val="24"/>
+                <w:szCs w:val="22"/>
+              </w:rPr>
+              <w:t>sage</w:t>
+            </w:r>
+            <w:proofErr w:type="spellEnd"/>
+            <w:r>
+              <w:rPr>
+                <w:rFonts w:ascii="Times New Roman" w:eastAsia="Times New Roman" w:hAnsi="Times New Roman" w:cs="Times New Roman"/>
+                <w:color w:val="auto"/>
+                <w:sz w:val="24"/>
+                <w:szCs w:val="22"/>
+              </w:rPr>
+              <w:t xml:space="preserve"> use case with the user</w:t>
             </w:r>
             <w:r>
               <w:rPr>
@@ -4463,6 +4842,7 @@
                 <w:lang w:eastAsia="ja-JP"/>
               </w:rPr>
             </w:pPr>
+            <w:proofErr w:type="gramStart"/>
             <w:r>
               <w:rPr>
                 <w:rFonts w:ascii="Times New Roman" w:hAnsi="Times New Roman"/>
@@ -4472,6 +4852,7 @@
               </w:rPr>
               <w:t>requirements</w:t>
             </w:r>
+            <w:proofErr w:type="gramEnd"/>
           </w:p>
         </w:tc>
         <w:tc>
@@ -4514,11 +4895,19 @@
           <w:rFonts w:ascii="Times New Roman" w:hAnsi="Times New Roman"/>
         </w:rPr>
       </w:pPr>
+      <w:proofErr w:type="gramStart"/>
       <w:r>
         <w:rPr>
           <w:rFonts w:ascii="Times New Roman" w:hAnsi="Times New Roman"/>
         </w:rPr>
-        <w:t>update based on navigation bar</w:t>
+        <w:t>update</w:t>
+      </w:r>
+      <w:proofErr w:type="gramEnd"/>
+      <w:r>
+        <w:rPr>
+          <w:rFonts w:ascii="Times New Roman" w:hAnsi="Times New Roman"/>
+        </w:rPr>
+        <w:t xml:space="preserve"> based on navigation bar</w:t>
       </w:r>
       <w:r>
         <w:rPr>
@@ -4535,11 +4924,11 @@
           <w:bottom w:val="single" w:sz="4" w:space="0" w:color="auto"/>
           <w:insideH w:val="single" w:sz="4" w:space="0" w:color="auto"/>
         </w:tblBorders>
-        <w:tblLook w:val="01E0"/>
+        <w:tblLook w:val="01E0" w:firstRow="1" w:lastRow="1" w:firstColumn="1" w:lastColumn="1" w:noHBand="0" w:noVBand="0"/>
       </w:tblPr>
       <w:tblGrid>
-        <w:gridCol w:w="1929"/>
-        <w:gridCol w:w="6927"/>
+        <w:gridCol w:w="1928"/>
+        <w:gridCol w:w="6928"/>
       </w:tblGrid>
       <w:tr>
         <w:trPr>
@@ -4602,6 +4991,7 @@
                 <w:lang w:eastAsia="ja-JP"/>
               </w:rPr>
             </w:pPr>
+            <w:proofErr w:type="spellStart"/>
             <w:r>
               <w:rPr>
                 <w:rFonts w:ascii="Times New Roman" w:hAnsi="Times New Roman"/>
@@ -4610,6 +5000,7 @@
               </w:rPr>
               <w:t>ValidateUserAccount</w:t>
             </w:r>
+            <w:proofErr w:type="spellEnd"/>
           </w:p>
         </w:tc>
       </w:tr>
@@ -4657,6 +5048,7 @@
                 <w:lang w:eastAsia="ja-JP"/>
               </w:rPr>
             </w:pPr>
+            <w:proofErr w:type="gramStart"/>
             <w:r>
               <w:rPr>
                 <w:rFonts w:ascii="Times New Roman" w:hAnsi="Times New Roman"/>
@@ -4666,6 +5058,7 @@
               </w:rPr>
               <w:t>actors</w:t>
             </w:r>
+            <w:proofErr w:type="gramEnd"/>
           </w:p>
         </w:tc>
         <w:tc>
@@ -5078,7 +5471,27 @@
                 <w:szCs w:val="22"/>
                 <w:lang w:eastAsia="ja-JP"/>
               </w:rPr>
-              <w:t>The user has completed the RegisterAccount use case in StudyBear.</w:t>
+              <w:t xml:space="preserve">The user has completed the </w:t>
+            </w:r>
+            <w:proofErr w:type="spellStart"/>
+            <w:r>
+              <w:rPr>
+                <w:rFonts w:ascii="Times New Roman" w:hAnsi="Times New Roman"/>
+                <w:sz w:val="24"/>
+                <w:szCs w:val="22"/>
+                <w:lang w:eastAsia="ja-JP"/>
+              </w:rPr>
+              <w:t>RegisterAccount</w:t>
+            </w:r>
+            <w:proofErr w:type="spellEnd"/>
+            <w:r>
+              <w:rPr>
+                <w:rFonts w:ascii="Times New Roman" w:hAnsi="Times New Roman"/>
+                <w:sz w:val="24"/>
+                <w:szCs w:val="22"/>
+                <w:lang w:eastAsia="ja-JP"/>
+              </w:rPr>
+              <w:t xml:space="preserve"> use case in StudyBear.</w:t>
             </w:r>
           </w:p>
         </w:tc>
@@ -5188,6 +5601,7 @@
                 <w:lang w:eastAsia="ja-JP"/>
               </w:rPr>
             </w:pPr>
+            <w:proofErr w:type="gramStart"/>
             <w:r>
               <w:rPr>
                 <w:rFonts w:ascii="Times New Roman" w:hAnsi="Times New Roman"/>
@@ -5197,6 +5611,7 @@
               </w:rPr>
               <w:t>requirements</w:t>
             </w:r>
+            <w:proofErr w:type="gramEnd"/>
           </w:p>
         </w:tc>
         <w:tc>
@@ -5300,7 +5715,7 @@
           <w:bottom w:val="single" w:sz="4" w:space="0" w:color="auto"/>
           <w:insideH w:val="single" w:sz="4" w:space="0" w:color="auto"/>
         </w:tblBorders>
-        <w:tblLook w:val="01E0"/>
+        <w:tblLook w:val="01E0" w:firstRow="1" w:lastRow="1" w:firstColumn="1" w:lastColumn="1" w:noHBand="0" w:noVBand="0"/>
       </w:tblPr>
       <w:tblGrid>
         <w:gridCol w:w="2121"/>
@@ -5415,6 +5830,7 @@
                 <w:lang w:eastAsia="ja-JP"/>
               </w:rPr>
             </w:pPr>
+            <w:proofErr w:type="gramStart"/>
             <w:r>
               <w:rPr>
                 <w:rFonts w:ascii="Times New Roman" w:hAnsi="Times New Roman"/>
@@ -5424,6 +5840,7 @@
               </w:rPr>
               <w:t>actors</w:t>
             </w:r>
+            <w:proofErr w:type="gramEnd"/>
           </w:p>
         </w:tc>
         <w:tc>
@@ -5543,7 +5960,23 @@
                 <w:rFonts w:ascii="Times New Roman" w:hAnsi="Times New Roman"/>
                 <w:sz w:val="24"/>
               </w:rPr>
-              <w:t xml:space="preserve">2.  Users enter  their login information and then clicks the login button </w:t>
+              <w:t xml:space="preserve">2.  Users </w:t>
+            </w:r>
+            <w:proofErr w:type="gramStart"/>
+            <w:r>
+              <w:rPr>
+                <w:rFonts w:ascii="Times New Roman" w:hAnsi="Times New Roman"/>
+                <w:sz w:val="24"/>
+              </w:rPr>
+              <w:t>enter  their</w:t>
+            </w:r>
+            <w:proofErr w:type="gramEnd"/>
+            <w:r>
+              <w:rPr>
+                <w:rFonts w:ascii="Times New Roman" w:hAnsi="Times New Roman"/>
+                <w:sz w:val="24"/>
+              </w:rPr>
+              <w:t xml:space="preserve"> login information and then clicks the login button </w:t>
             </w:r>
           </w:p>
           <w:p>
@@ -5839,6 +6272,7 @@
                 <w:lang w:eastAsia="ja-JP"/>
               </w:rPr>
             </w:pPr>
+            <w:proofErr w:type="gramStart"/>
             <w:r>
               <w:rPr>
                 <w:rFonts w:ascii="Times New Roman" w:hAnsi="Times New Roman"/>
@@ -5848,6 +6282,7 @@
               </w:rPr>
               <w:t>requirements</w:t>
             </w:r>
+            <w:proofErr w:type="gramEnd"/>
           </w:p>
         </w:tc>
         <w:tc>
@@ -5920,7 +6355,21 @@
         <w:rPr>
           <w:rFonts w:ascii="Times New Roman" w:hAnsi="Times New Roman"/>
         </w:rPr>
-        <w:t>Message displayed if the account is created but unvalidated.</w:t>
+        <w:t xml:space="preserve">Message displayed if the account is created but </w:t>
+      </w:r>
+      <w:proofErr w:type="spellStart"/>
+      <w:r>
+        <w:rPr>
+          <w:rFonts w:ascii="Times New Roman" w:hAnsi="Times New Roman"/>
+        </w:rPr>
+        <w:t>unvalidated</w:t>
+      </w:r>
+      <w:proofErr w:type="spellEnd"/>
+      <w:r>
+        <w:rPr>
+          <w:rFonts w:ascii="Times New Roman" w:hAnsi="Times New Roman"/>
+        </w:rPr>
+        <w:t>.</w:t>
       </w:r>
       <w:r>
         <w:rPr>
@@ -5951,11 +6400,11 @@
           <w:bottom w:val="single" w:sz="4" w:space="0" w:color="auto"/>
           <w:insideH w:val="single" w:sz="4" w:space="0" w:color="auto"/>
         </w:tblBorders>
-        <w:tblLook w:val="01E0"/>
+        <w:tblLook w:val="01E0" w:firstRow="1" w:lastRow="1" w:firstColumn="1" w:lastColumn="1" w:noHBand="0" w:noVBand="0"/>
       </w:tblPr>
       <w:tblGrid>
-        <w:gridCol w:w="1946"/>
-        <w:gridCol w:w="6910"/>
+        <w:gridCol w:w="1945"/>
+        <w:gridCol w:w="6911"/>
       </w:tblGrid>
       <w:tr>
         <w:trPr>
@@ -6073,6 +6522,7 @@
                 <w:lang w:eastAsia="ja-JP"/>
               </w:rPr>
             </w:pPr>
+            <w:proofErr w:type="gramStart"/>
             <w:r>
               <w:rPr>
                 <w:rFonts w:ascii="Times New Roman" w:hAnsi="Times New Roman"/>
@@ -6082,6 +6532,7 @@
               </w:rPr>
               <w:t>actors</w:t>
             </w:r>
+            <w:proofErr w:type="gramEnd"/>
           </w:p>
         </w:tc>
         <w:tc>
@@ -6434,6 +6885,7 @@
                 <w:lang w:eastAsia="ja-JP"/>
               </w:rPr>
             </w:pPr>
+            <w:proofErr w:type="gramStart"/>
             <w:r>
               <w:rPr>
                 <w:rFonts w:ascii="Times New Roman" w:hAnsi="Times New Roman"/>
@@ -6443,6 +6895,7 @@
               </w:rPr>
               <w:t>requirements</w:t>
             </w:r>
+            <w:proofErr w:type="gramEnd"/>
           </w:p>
         </w:tc>
         <w:tc>
@@ -6511,11 +6964,11 @@
           <w:bottom w:val="single" w:sz="4" w:space="0" w:color="auto"/>
           <w:insideH w:val="single" w:sz="4" w:space="0" w:color="auto"/>
         </w:tblBorders>
-        <w:tblLook w:val="01E0"/>
+        <w:tblLook w:val="01E0" w:firstRow="1" w:lastRow="1" w:firstColumn="1" w:lastColumn="1" w:noHBand="0" w:noVBand="0"/>
       </w:tblPr>
       <w:tblGrid>
-        <w:gridCol w:w="1943"/>
-        <w:gridCol w:w="6913"/>
+        <w:gridCol w:w="1937"/>
+        <w:gridCol w:w="6919"/>
       </w:tblGrid>
       <w:tr>
         <w:trPr>
@@ -6578,6 +7031,7 @@
                 <w:lang w:eastAsia="ja-JP"/>
               </w:rPr>
             </w:pPr>
+            <w:proofErr w:type="spellStart"/>
             <w:r>
               <w:rPr>
                 <w:rFonts w:ascii="Times New Roman" w:hAnsi="Times New Roman"/>
@@ -6586,6 +7040,7 @@
               </w:rPr>
               <w:t>ViewMessages</w:t>
             </w:r>
+            <w:proofErr w:type="spellEnd"/>
           </w:p>
         </w:tc>
       </w:tr>
@@ -6633,6 +7088,7 @@
                 <w:lang w:eastAsia="ja-JP"/>
               </w:rPr>
             </w:pPr>
+            <w:proofErr w:type="gramStart"/>
             <w:r>
               <w:rPr>
                 <w:rFonts w:ascii="Times New Roman" w:hAnsi="Times New Roman"/>
@@ -6642,6 +7098,7 @@
               </w:rPr>
               <w:t>actors</w:t>
             </w:r>
+            <w:proofErr w:type="gramEnd"/>
           </w:p>
         </w:tc>
         <w:tc>
@@ -6880,13 +7337,23 @@
                 <w:szCs w:val="22"/>
               </w:rPr>
             </w:pPr>
-            <w:r>
-              <w:rPr>
-                <w:rFonts w:ascii="Times New Roman" w:hAnsi="Times New Roman"/>
-                <w:sz w:val="24"/>
-                <w:szCs w:val="22"/>
-              </w:rPr>
-              <w:t xml:space="preserve">i.  If the User </w:t>
+            <w:proofErr w:type="spellStart"/>
+            <w:r>
+              <w:rPr>
+                <w:rFonts w:ascii="Times New Roman" w:hAnsi="Times New Roman"/>
+                <w:sz w:val="24"/>
+                <w:szCs w:val="22"/>
+              </w:rPr>
+              <w:t>i</w:t>
+            </w:r>
+            <w:proofErr w:type="spellEnd"/>
+            <w:r>
+              <w:rPr>
+                <w:rFonts w:ascii="Times New Roman" w:hAnsi="Times New Roman"/>
+                <w:sz w:val="24"/>
+                <w:szCs w:val="22"/>
+              </w:rPr>
+              <w:t xml:space="preserve">.  If the User </w:t>
             </w:r>
             <w:r>
               <w:rPr>
@@ -6921,7 +7388,25 @@
                 <w:sz w:val="24"/>
                 <w:szCs w:val="22"/>
               </w:rPr>
-              <w:t>ii.  If the User holds down on a message thread, the User can tap the delete the message option. If tapped, the DeleteMessage use case is initiated.</w:t>
+              <w:t xml:space="preserve">ii.  If the User holds down on a message thread, the User can tap the delete the message option. If tapped, the </w:t>
+            </w:r>
+            <w:proofErr w:type="spellStart"/>
+            <w:r>
+              <w:rPr>
+                <w:rFonts w:ascii="Times New Roman" w:hAnsi="Times New Roman"/>
+                <w:sz w:val="24"/>
+                <w:szCs w:val="22"/>
+              </w:rPr>
+              <w:t>DeleteMessage</w:t>
+            </w:r>
+            <w:proofErr w:type="spellEnd"/>
+            <w:r>
+              <w:rPr>
+                <w:rFonts w:ascii="Times New Roman" w:hAnsi="Times New Roman"/>
+                <w:sz w:val="24"/>
+                <w:szCs w:val="22"/>
+              </w:rPr>
+              <w:t xml:space="preserve"> use case is initiated.</w:t>
             </w:r>
           </w:p>
           <w:p>
@@ -7005,14 +7490,25 @@
                 <w:szCs w:val="22"/>
               </w:rPr>
             </w:pPr>
-            <w:r>
-              <w:rPr>
-                <w:rFonts w:ascii="Times New Roman" w:eastAsia="Times New Roman" w:hAnsi="Times New Roman" w:cs="Times New Roman"/>
-                <w:color w:val="auto"/>
-                <w:sz w:val="24"/>
-                <w:szCs w:val="22"/>
-              </w:rPr>
-              <w:t xml:space="preserve">i.  </w:t>
+            <w:proofErr w:type="spellStart"/>
+            <w:r>
+              <w:rPr>
+                <w:rFonts w:ascii="Times New Roman" w:eastAsia="Times New Roman" w:hAnsi="Times New Roman" w:cs="Times New Roman"/>
+                <w:color w:val="auto"/>
+                <w:sz w:val="24"/>
+                <w:szCs w:val="22"/>
+              </w:rPr>
+              <w:t>i</w:t>
+            </w:r>
+            <w:proofErr w:type="spellEnd"/>
+            <w:r>
+              <w:rPr>
+                <w:rFonts w:ascii="Times New Roman" w:eastAsia="Times New Roman" w:hAnsi="Times New Roman" w:cs="Times New Roman"/>
+                <w:color w:val="auto"/>
+                <w:sz w:val="24"/>
+                <w:szCs w:val="22"/>
+              </w:rPr>
+              <w:t xml:space="preserve">.  </w:t>
             </w:r>
             <w:r>
               <w:rPr>
@@ -7071,7 +7567,27 @@
                 <w:sz w:val="24"/>
                 <w:szCs w:val="22"/>
               </w:rPr>
-              <w:t>If the User holds down on a message thread, the User can tap the delete the message option. If tapped, the DeleteMessage use case is initiated.</w:t>
+              <w:t xml:space="preserve">If the User holds down on a message thread, the User can tap the delete the message option. If tapped, the </w:t>
+            </w:r>
+            <w:proofErr w:type="spellStart"/>
+            <w:r>
+              <w:rPr>
+                <w:rFonts w:ascii="Times New Roman" w:eastAsia="Times New Roman" w:hAnsi="Times New Roman" w:cs="Times New Roman"/>
+                <w:color w:val="auto"/>
+                <w:sz w:val="24"/>
+                <w:szCs w:val="22"/>
+              </w:rPr>
+              <w:t>DeleteMessage</w:t>
+            </w:r>
+            <w:proofErr w:type="spellEnd"/>
+            <w:r>
+              <w:rPr>
+                <w:rFonts w:ascii="Times New Roman" w:eastAsia="Times New Roman" w:hAnsi="Times New Roman" w:cs="Times New Roman"/>
+                <w:color w:val="auto"/>
+                <w:sz w:val="24"/>
+                <w:szCs w:val="22"/>
+              </w:rPr>
+              <w:t xml:space="preserve"> use case is initiated.</w:t>
             </w:r>
           </w:p>
           <w:p>
@@ -7121,7 +7637,27 @@
                 <w:sz w:val="24"/>
                 <w:szCs w:val="22"/>
               </w:rPr>
-              <w:t>User clicks the compose message button, the ComposeMessage use case is initiated.</w:t>
+              <w:t xml:space="preserve">User clicks the compose message button, the </w:t>
+            </w:r>
+            <w:proofErr w:type="spellStart"/>
+            <w:r>
+              <w:rPr>
+                <w:rFonts w:ascii="Times New Roman" w:eastAsia="Times New Roman" w:hAnsi="Times New Roman" w:cs="Times New Roman"/>
+                <w:color w:val="auto"/>
+                <w:sz w:val="24"/>
+                <w:szCs w:val="22"/>
+              </w:rPr>
+              <w:t>ComposeMessage</w:t>
+            </w:r>
+            <w:proofErr w:type="spellEnd"/>
+            <w:r>
+              <w:rPr>
+                <w:rFonts w:ascii="Times New Roman" w:eastAsia="Times New Roman" w:hAnsi="Times New Roman" w:cs="Times New Roman"/>
+                <w:color w:val="auto"/>
+                <w:sz w:val="24"/>
+                <w:szCs w:val="22"/>
+              </w:rPr>
+              <w:t xml:space="preserve"> use case is initiated.</w:t>
             </w:r>
           </w:p>
           <w:p>
@@ -7331,6 +7867,7 @@
                 <w:lang w:eastAsia="ja-JP"/>
               </w:rPr>
             </w:pPr>
+            <w:proofErr w:type="gramStart"/>
             <w:r>
               <w:rPr>
                 <w:rFonts w:ascii="Times New Roman" w:hAnsi="Times New Roman"/>
@@ -7340,6 +7877,7 @@
               </w:rPr>
               <w:t>requirements</w:t>
             </w:r>
+            <w:proofErr w:type="gramEnd"/>
           </w:p>
         </w:tc>
         <w:tc>
@@ -7377,8 +7915,6 @@
           <w:sz w:val="20"/>
         </w:rPr>
       </w:pPr>
-      <w:bookmarkStart w:id="6" w:name="_GoBack"/>
-      <w:bookmarkEnd w:id="6"/>
       <w:r>
         <w:rPr>
           <w:rFonts w:ascii="Times New Roman" w:hAnsi="Times New Roman"/>
@@ -7435,14 +7971,46 @@
           <w:rFonts w:ascii="Times New Roman" w:hAnsi="Times New Roman"/>
           <w:sz w:val="20"/>
         </w:rPr>
-        <w:t>All user interaction steps must be listed in the left column, followed by a system response.  a, b, c, and their sub-sections all include responses to User input with</w:t>
-      </w:r>
+        <w:t xml:space="preserve">All user interaction steps must be listed in the left column, followed by a system response.  </w:t>
+      </w:r>
+      <w:proofErr w:type="gramStart"/>
       <w:r>
         <w:rPr>
           <w:rFonts w:ascii="Times New Roman" w:hAnsi="Times New Roman"/>
           <w:sz w:val="20"/>
         </w:rPr>
-        <w:t>out any User input being listed.  There should be multiple back and forths.</w:t>
+        <w:t>a</w:t>
+      </w:r>
+      <w:proofErr w:type="gramEnd"/>
+      <w:r>
+        <w:rPr>
+          <w:rFonts w:ascii="Times New Roman" w:hAnsi="Times New Roman"/>
+          <w:sz w:val="20"/>
+        </w:rPr>
+        <w:t>, b, c, and their sub-sections all include responses to User input with</w:t>
+      </w:r>
+      <w:r>
+        <w:rPr>
+          <w:rFonts w:ascii="Times New Roman" w:hAnsi="Times New Roman"/>
+          <w:sz w:val="20"/>
+        </w:rPr>
+        <w:t xml:space="preserve">out any User input being listed.  There should be multiple back and </w:t>
+      </w:r>
+      <w:proofErr w:type="spellStart"/>
+      <w:r>
+        <w:rPr>
+          <w:rFonts w:ascii="Times New Roman" w:hAnsi="Times New Roman"/>
+          <w:sz w:val="20"/>
+        </w:rPr>
+        <w:t>forths</w:t>
+      </w:r>
+      <w:proofErr w:type="spellEnd"/>
+      <w:r>
+        <w:rPr>
+          <w:rFonts w:ascii="Times New Roman" w:hAnsi="Times New Roman"/>
+          <w:sz w:val="20"/>
+        </w:rPr>
+        <w:t>.</w:t>
       </w:r>
     </w:p>
     <w:p>
@@ -7465,7 +8033,23 @@
           <w:rFonts w:ascii="Times New Roman" w:hAnsi="Times New Roman"/>
           <w:sz w:val="20"/>
         </w:rPr>
-        <w:t>We should remove any implementation specific details such as tapping, holding, and other gestures.  Those lock in choices unless we update the documentation.  We can list that the user has multiple options without saying how they choose them.  FindStudyPartner has an example of this.</w:t>
+        <w:t xml:space="preserve">We should remove any implementation specific details such as tapping, holding, and other gestures.  Those lock in choices unless we update the documentation.  We can list that the user has multiple options without saying how they choose them.  </w:t>
+      </w:r>
+      <w:proofErr w:type="spellStart"/>
+      <w:r>
+        <w:rPr>
+          <w:rFonts w:ascii="Times New Roman" w:hAnsi="Times New Roman"/>
+          <w:sz w:val="20"/>
+        </w:rPr>
+        <w:t>FindStudyPartner</w:t>
+      </w:r>
+      <w:proofErr w:type="spellEnd"/>
+      <w:r>
+        <w:rPr>
+          <w:rFonts w:ascii="Times New Roman" w:hAnsi="Times New Roman"/>
+          <w:sz w:val="20"/>
+        </w:rPr>
+        <w:t xml:space="preserve"> has an example of this.</w:t>
       </w:r>
     </w:p>
     <w:p>
@@ -7497,11 +8081,11 @@
           <w:bottom w:val="single" w:sz="4" w:space="0" w:color="auto"/>
           <w:insideH w:val="single" w:sz="4" w:space="0" w:color="auto"/>
         </w:tblBorders>
-        <w:tblLook w:val="01E0"/>
+        <w:tblLook w:val="01E0" w:firstRow="1" w:lastRow="1" w:firstColumn="1" w:lastColumn="1" w:noHBand="0" w:noVBand="0"/>
       </w:tblPr>
       <w:tblGrid>
-        <w:gridCol w:w="1945"/>
-        <w:gridCol w:w="6911"/>
+        <w:gridCol w:w="1944"/>
+        <w:gridCol w:w="6912"/>
       </w:tblGrid>
       <w:tr>
         <w:trPr>
@@ -7564,6 +8148,7 @@
                 <w:lang w:eastAsia="ja-JP"/>
               </w:rPr>
             </w:pPr>
+            <w:proofErr w:type="spellStart"/>
             <w:r>
               <w:rPr>
                 <w:rFonts w:ascii="Times New Roman" w:hAnsi="Times New Roman"/>
@@ -7572,6 +8157,7 @@
               </w:rPr>
               <w:t>DeleteMessage</w:t>
             </w:r>
+            <w:proofErr w:type="spellEnd"/>
           </w:p>
         </w:tc>
       </w:tr>
@@ -7619,6 +8205,7 @@
                 <w:lang w:eastAsia="ja-JP"/>
               </w:rPr>
             </w:pPr>
+            <w:proofErr w:type="gramStart"/>
             <w:r>
               <w:rPr>
                 <w:rFonts w:ascii="Times New Roman" w:hAnsi="Times New Roman"/>
@@ -7628,6 +8215,7 @@
               </w:rPr>
               <w:t>actors</w:t>
             </w:r>
+            <w:proofErr w:type="gramEnd"/>
           </w:p>
         </w:tc>
         <w:tc>
@@ -8067,6 +8655,7 @@
                 <w:lang w:eastAsia="ja-JP"/>
               </w:rPr>
             </w:pPr>
+            <w:proofErr w:type="gramStart"/>
             <w:r>
               <w:rPr>
                 <w:rFonts w:ascii="Times New Roman" w:hAnsi="Times New Roman"/>
@@ -8076,6 +8665,7 @@
               </w:rPr>
               <w:t>requirements</w:t>
             </w:r>
+            <w:proofErr w:type="gramEnd"/>
           </w:p>
         </w:tc>
         <w:tc>
@@ -8120,11 +8710,11 @@
           <w:bottom w:val="single" w:sz="4" w:space="0" w:color="auto"/>
           <w:insideH w:val="single" w:sz="4" w:space="0" w:color="auto"/>
         </w:tblBorders>
-        <w:tblLook w:val="01E0"/>
+        <w:tblLook w:val="01E0" w:firstRow="1" w:lastRow="1" w:firstColumn="1" w:lastColumn="1" w:noHBand="0" w:noVBand="0"/>
       </w:tblPr>
       <w:tblGrid>
-        <w:gridCol w:w="1943"/>
-        <w:gridCol w:w="6913"/>
+        <w:gridCol w:w="1938"/>
+        <w:gridCol w:w="6918"/>
       </w:tblGrid>
       <w:tr>
         <w:trPr>
@@ -8187,6 +8777,7 @@
                 <w:lang w:eastAsia="ja-JP"/>
               </w:rPr>
             </w:pPr>
+            <w:proofErr w:type="spellStart"/>
             <w:r>
               <w:rPr>
                 <w:rFonts w:ascii="Times New Roman" w:hAnsi="Times New Roman"/>
@@ -8195,6 +8786,7 @@
               </w:rPr>
               <w:t>ComposeMessage</w:t>
             </w:r>
+            <w:proofErr w:type="spellEnd"/>
           </w:p>
         </w:tc>
       </w:tr>
@@ -8242,6 +8834,7 @@
                 <w:lang w:eastAsia="ja-JP"/>
               </w:rPr>
             </w:pPr>
+            <w:proofErr w:type="gramStart"/>
             <w:r>
               <w:rPr>
                 <w:rFonts w:ascii="Times New Roman" w:hAnsi="Times New Roman"/>
@@ -8251,6 +8844,7 @@
               </w:rPr>
               <w:t>actors</w:t>
             </w:r>
+            <w:proofErr w:type="gramEnd"/>
           </w:p>
         </w:tc>
         <w:tc>
@@ -8456,14 +9050,25 @@
                 <w:szCs w:val="22"/>
               </w:rPr>
             </w:pPr>
-            <w:r>
-              <w:rPr>
-                <w:rFonts w:ascii="Times New Roman" w:eastAsia="Times New Roman" w:hAnsi="Times New Roman" w:cs="Times New Roman"/>
-                <w:color w:val="auto"/>
-                <w:sz w:val="24"/>
-                <w:szCs w:val="22"/>
-              </w:rPr>
-              <w:t xml:space="preserve">i.  </w:t>
+            <w:proofErr w:type="spellStart"/>
+            <w:r>
+              <w:rPr>
+                <w:rFonts w:ascii="Times New Roman" w:eastAsia="Times New Roman" w:hAnsi="Times New Roman" w:cs="Times New Roman"/>
+                <w:color w:val="auto"/>
+                <w:sz w:val="24"/>
+                <w:szCs w:val="22"/>
+              </w:rPr>
+              <w:t>i</w:t>
+            </w:r>
+            <w:proofErr w:type="spellEnd"/>
+            <w:r>
+              <w:rPr>
+                <w:rFonts w:ascii="Times New Roman" w:eastAsia="Times New Roman" w:hAnsi="Times New Roman" w:cs="Times New Roman"/>
+                <w:color w:val="auto"/>
+                <w:sz w:val="24"/>
+                <w:szCs w:val="22"/>
+              </w:rPr>
+              <w:t xml:space="preserve">.  </w:t>
             </w:r>
             <w:r>
               <w:rPr>
@@ -8504,7 +9109,27 @@
                 <w:sz w:val="24"/>
                 <w:szCs w:val="22"/>
               </w:rPr>
-              <w:t>User clicks the send button. SendMessage use case is initiated.</w:t>
+              <w:t xml:space="preserve">User clicks the send button. </w:t>
+            </w:r>
+            <w:proofErr w:type="spellStart"/>
+            <w:r>
+              <w:rPr>
+                <w:rFonts w:ascii="Times New Roman" w:eastAsia="Times New Roman" w:hAnsi="Times New Roman" w:cs="Times New Roman"/>
+                <w:color w:val="auto"/>
+                <w:sz w:val="24"/>
+                <w:szCs w:val="22"/>
+              </w:rPr>
+              <w:t>SendMessage</w:t>
+            </w:r>
+            <w:proofErr w:type="spellEnd"/>
+            <w:r>
+              <w:rPr>
+                <w:rFonts w:ascii="Times New Roman" w:eastAsia="Times New Roman" w:hAnsi="Times New Roman" w:cs="Times New Roman"/>
+                <w:color w:val="auto"/>
+                <w:sz w:val="24"/>
+                <w:szCs w:val="22"/>
+              </w:rPr>
+              <w:t xml:space="preserve"> use case is initiated.</w:t>
             </w:r>
           </w:p>
           <w:p>
@@ -8552,14 +9177,25 @@
                 <w:szCs w:val="22"/>
               </w:rPr>
             </w:pPr>
-            <w:r>
-              <w:rPr>
-                <w:rFonts w:ascii="Times New Roman" w:eastAsia="Times New Roman" w:hAnsi="Times New Roman" w:cs="Times New Roman"/>
-                <w:color w:val="auto"/>
-                <w:sz w:val="24"/>
-                <w:szCs w:val="22"/>
-              </w:rPr>
-              <w:t xml:space="preserve">i.  </w:t>
+            <w:proofErr w:type="spellStart"/>
+            <w:r>
+              <w:rPr>
+                <w:rFonts w:ascii="Times New Roman" w:eastAsia="Times New Roman" w:hAnsi="Times New Roman" w:cs="Times New Roman"/>
+                <w:color w:val="auto"/>
+                <w:sz w:val="24"/>
+                <w:szCs w:val="22"/>
+              </w:rPr>
+              <w:t>i</w:t>
+            </w:r>
+            <w:proofErr w:type="spellEnd"/>
+            <w:r>
+              <w:rPr>
+                <w:rFonts w:ascii="Times New Roman" w:eastAsia="Times New Roman" w:hAnsi="Times New Roman" w:cs="Times New Roman"/>
+                <w:color w:val="auto"/>
+                <w:sz w:val="24"/>
+                <w:szCs w:val="22"/>
+              </w:rPr>
+              <w:t xml:space="preserve">.  </w:t>
             </w:r>
             <w:r>
               <w:rPr>
@@ -8593,7 +9229,25 @@
                 <w:sz w:val="24"/>
                 <w:szCs w:val="22"/>
               </w:rPr>
-              <w:t>User clicks the send button. SendMessage use case is initiated.</w:t>
+              <w:t xml:space="preserve">User clicks the send button. </w:t>
+            </w:r>
+            <w:proofErr w:type="spellStart"/>
+            <w:r>
+              <w:rPr>
+                <w:rFonts w:ascii="Times New Roman" w:hAnsi="Times New Roman"/>
+                <w:sz w:val="24"/>
+                <w:szCs w:val="22"/>
+              </w:rPr>
+              <w:t>SendMessage</w:t>
+            </w:r>
+            <w:proofErr w:type="spellEnd"/>
+            <w:r>
+              <w:rPr>
+                <w:rFonts w:ascii="Times New Roman" w:hAnsi="Times New Roman"/>
+                <w:sz w:val="24"/>
+                <w:szCs w:val="22"/>
+              </w:rPr>
+              <w:t xml:space="preserve"> use case is initiated.</w:t>
             </w:r>
           </w:p>
           <w:p>
@@ -8802,6 +9456,7 @@
                 <w:lang w:eastAsia="ja-JP"/>
               </w:rPr>
             </w:pPr>
+            <w:proofErr w:type="gramStart"/>
             <w:r>
               <w:rPr>
                 <w:rFonts w:ascii="Times New Roman" w:hAnsi="Times New Roman"/>
@@ -8811,6 +9466,7 @@
               </w:rPr>
               <w:t>requirements</w:t>
             </w:r>
+            <w:proofErr w:type="gramEnd"/>
           </w:p>
         </w:tc>
         <w:tc>
@@ -8843,7 +9499,15 @@
     <w:p/>
     <w:p>
       <w:r>
-        <w:t>See notes on ViewMessages about showing all User input and server steps</w:t>
+        <w:t xml:space="preserve">See notes on </w:t>
+      </w:r>
+      <w:proofErr w:type="spellStart"/>
+      <w:r>
+        <w:t>ViewMessages</w:t>
+      </w:r>
+      <w:proofErr w:type="spellEnd"/>
+      <w:r>
+        <w:t xml:space="preserve"> about showing all User input and server steps</w:t>
       </w:r>
       <w:r>
         <w:br w:type="page"/>
@@ -8858,11 +9522,11 @@
           <w:bottom w:val="single" w:sz="4" w:space="0" w:color="auto"/>
           <w:insideH w:val="single" w:sz="4" w:space="0" w:color="auto"/>
         </w:tblBorders>
-        <w:tblLook w:val="01E0"/>
+        <w:tblLook w:val="01E0" w:firstRow="1" w:lastRow="1" w:firstColumn="1" w:lastColumn="1" w:noHBand="0" w:noVBand="0"/>
       </w:tblPr>
       <w:tblGrid>
-        <w:gridCol w:w="1945"/>
-        <w:gridCol w:w="6911"/>
+        <w:gridCol w:w="1944"/>
+        <w:gridCol w:w="6912"/>
       </w:tblGrid>
       <w:tr>
         <w:trPr>
@@ -8925,6 +9589,7 @@
                 <w:lang w:eastAsia="ja-JP"/>
               </w:rPr>
             </w:pPr>
+            <w:proofErr w:type="spellStart"/>
             <w:r>
               <w:rPr>
                 <w:rFonts w:ascii="Times New Roman" w:hAnsi="Times New Roman"/>
@@ -8933,6 +9598,7 @@
               </w:rPr>
               <w:t>SendMessage</w:t>
             </w:r>
+            <w:proofErr w:type="spellEnd"/>
           </w:p>
         </w:tc>
       </w:tr>
@@ -8980,6 +9646,7 @@
                 <w:lang w:eastAsia="ja-JP"/>
               </w:rPr>
             </w:pPr>
+            <w:proofErr w:type="gramStart"/>
             <w:r>
               <w:rPr>
                 <w:rFonts w:ascii="Times New Roman" w:hAnsi="Times New Roman"/>
@@ -8989,6 +9656,7 @@
               </w:rPr>
               <w:t>actors</w:t>
             </w:r>
+            <w:proofErr w:type="gramEnd"/>
           </w:p>
         </w:tc>
         <w:tc>
@@ -9411,6 +10079,7 @@
                 <w:lang w:eastAsia="ja-JP"/>
               </w:rPr>
             </w:pPr>
+            <w:proofErr w:type="gramStart"/>
             <w:r>
               <w:rPr>
                 <w:rFonts w:ascii="Times New Roman" w:hAnsi="Times New Roman"/>
@@ -9420,6 +10089,7 @@
               </w:rPr>
               <w:t>requirements</w:t>
             </w:r>
+            <w:proofErr w:type="gramEnd"/>
           </w:p>
         </w:tc>
         <w:tc>
@@ -9491,7 +10161,7 @@
           <w:bottom w:val="single" w:sz="4" w:space="0" w:color="auto"/>
           <w:insideH w:val="single" w:sz="4" w:space="0" w:color="auto"/>
         </w:tblBorders>
-        <w:tblLook w:val="01E0"/>
+        <w:tblLook w:val="01E0" w:firstRow="1" w:lastRow="1" w:firstColumn="1" w:lastColumn="1" w:noHBand="0" w:noVBand="0"/>
       </w:tblPr>
       <w:tblGrid>
         <w:gridCol w:w="2121"/>
@@ -9551,6 +10221,7 @@
                 <w:lang w:eastAsia="ja-JP"/>
               </w:rPr>
             </w:pPr>
+            <w:proofErr w:type="spellStart"/>
             <w:r>
               <w:rPr>
                 <w:rFonts w:ascii="Times New Roman" w:hAnsi="Times New Roman"/>
@@ -9567,6 +10238,7 @@
               </w:rPr>
               <w:t>Account</w:t>
             </w:r>
+            <w:proofErr w:type="spellEnd"/>
           </w:p>
         </w:tc>
       </w:tr>
@@ -9691,6 +10363,139 @@
           </w:tcPr>
           <w:p>
             <w:pPr>
+              <w:pStyle w:val="Normal1"/>
+              <w:widowControl w:val="0"/>
+              <w:spacing w:line="240" w:lineRule="auto"/>
+              <w:ind w:left="399"/>
+              <w:rPr>
+                <w:rFonts w:ascii="Times New Roman" w:eastAsia="Times New Roman" w:hAnsi="Times New Roman" w:cs="Times New Roman"/>
+                <w:color w:val="auto"/>
+                <w:sz w:val="24"/>
+                <w:szCs w:val="22"/>
+              </w:rPr>
+            </w:pPr>
+            <w:r>
+              <w:rPr>
+                <w:rFonts w:ascii="Times New Roman" w:hAnsi="Times New Roman"/>
+                <w:sz w:val="24"/>
+              </w:rPr>
+              <w:t>1.  Study</w:t>
+            </w:r>
+            <w:r>
+              <w:rPr>
+                <w:rFonts w:ascii="Times New Roman" w:hAnsi="Times New Roman"/>
+                <w:sz w:val="24"/>
+              </w:rPr>
+              <w:t xml:space="preserve">Bear displays the login </w:t>
+            </w:r>
+            <w:r>
+              <w:rPr>
+                <w:rFonts w:ascii="Times New Roman" w:hAnsi="Times New Roman"/>
+                <w:sz w:val="24"/>
+              </w:rPr>
+              <w:t>screen.</w:t>
+            </w:r>
+            <w:r>
+              <w:rPr>
+                <w:rFonts w:ascii="Times New Roman" w:hAnsi="Times New Roman"/>
+                <w:sz w:val="24"/>
+              </w:rPr>
+              <w:t xml:space="preserve"> The login </w:t>
+            </w:r>
+            <w:r>
+              <w:rPr>
+                <w:rFonts w:ascii="Times New Roman" w:hAnsi="Times New Roman"/>
+                <w:sz w:val="24"/>
+              </w:rPr>
+              <w:t>screen</w:t>
+            </w:r>
+            <w:r>
+              <w:rPr>
+                <w:rFonts w:ascii="Times New Roman" w:hAnsi="Times New Roman"/>
+                <w:sz w:val="24"/>
+              </w:rPr>
+              <w:t xml:space="preserve"> contains two textboxes for username and password, </w:t>
+            </w:r>
+            <w:r>
+              <w:rPr>
+                <w:rFonts w:ascii="Times New Roman" w:hAnsi="Times New Roman"/>
+                <w:sz w:val="24"/>
+              </w:rPr>
+              <w:t>a sign up link</w:t>
+            </w:r>
+            <w:r>
+              <w:rPr>
+                <w:rFonts w:ascii="Times New Roman" w:hAnsi="Times New Roman"/>
+                <w:sz w:val="24"/>
+              </w:rPr>
+              <w:t>,</w:t>
+            </w:r>
+            <w:r>
+              <w:rPr>
+                <w:rFonts w:ascii="Times New Roman" w:hAnsi="Times New Roman"/>
+                <w:sz w:val="24"/>
+              </w:rPr>
+              <w:t xml:space="preserve"> a forgot password link,</w:t>
+            </w:r>
+            <w:r>
+              <w:rPr>
+                <w:rFonts w:ascii="Times New Roman" w:hAnsi="Times New Roman"/>
+                <w:sz w:val="24"/>
+              </w:rPr>
+              <w:t xml:space="preserve"> and a login button.</w:t>
+            </w:r>
+          </w:p>
+          <w:p>
+            <w:pPr>
+              <w:pStyle w:val="normal0"/>
+              <w:widowControl w:val="0"/>
+              <w:spacing w:line="240" w:lineRule="auto"/>
+              <w:rPr>
+                <w:rFonts w:ascii="Times New Roman" w:eastAsia="Times New Roman" w:hAnsi="Times New Roman" w:cs="Times New Roman"/>
+                <w:color w:val="auto"/>
+                <w:sz w:val="24"/>
+                <w:szCs w:val="22"/>
+              </w:rPr>
+            </w:pPr>
+            <w:r>
+              <w:rPr>
+                <w:rFonts w:ascii="Times New Roman" w:eastAsia="Times New Roman" w:hAnsi="Times New Roman" w:cs="Times New Roman"/>
+                <w:color w:val="auto"/>
+                <w:sz w:val="24"/>
+                <w:szCs w:val="22"/>
+              </w:rPr>
+              <w:t xml:space="preserve">2.  User </w:t>
+            </w:r>
+            <w:r>
+              <w:rPr>
+                <w:rFonts w:ascii="Times New Roman" w:eastAsia="Times New Roman" w:hAnsi="Times New Roman" w:cs="Times New Roman"/>
+                <w:color w:val="auto"/>
+                <w:sz w:val="24"/>
+                <w:szCs w:val="22"/>
+              </w:rPr>
+              <w:t xml:space="preserve">clicks </w:t>
+            </w:r>
+            <w:r>
+              <w:rPr>
+                <w:rFonts w:ascii="Times New Roman" w:eastAsia="Times New Roman" w:hAnsi="Times New Roman" w:cs="Times New Roman"/>
+                <w:color w:val="auto"/>
+                <w:sz w:val="24"/>
+                <w:szCs w:val="22"/>
+              </w:rPr>
+              <w:t xml:space="preserve">the </w:t>
+            </w:r>
+            <w:r>
+              <w:rPr>
+                <w:rFonts w:ascii="Times New Roman" w:eastAsia="Times New Roman" w:hAnsi="Times New Roman" w:cs="Times New Roman"/>
+                <w:color w:val="auto"/>
+                <w:sz w:val="24"/>
+                <w:szCs w:val="22"/>
+              </w:rPr>
+              <w:t>sign up link.</w:t>
+            </w:r>
+          </w:p>
+          <w:p>
+            <w:pPr>
               <w:pStyle w:val="normal0"/>
               <w:widowControl w:val="0"/>
               <w:spacing w:line="240" w:lineRule="auto"/>
@@ -9709,88 +10514,97 @@
                 <w:sz w:val="24"/>
                 <w:szCs w:val="22"/>
               </w:rPr>
-              <w:t xml:space="preserve">1.  </w:t>
-            </w:r>
-            <w:r>
-              <w:rPr>
-                <w:rFonts w:ascii="Times New Roman" w:eastAsia="Times New Roman" w:hAnsi="Times New Roman" w:cs="Times New Roman"/>
-                <w:color w:val="auto"/>
-                <w:sz w:val="24"/>
-                <w:szCs w:val="22"/>
-              </w:rPr>
-              <w:t>StudyBear</w:t>
-            </w:r>
-            <w:r>
-              <w:rPr>
-                <w:rFonts w:ascii="Times New Roman" w:eastAsia="Times New Roman" w:hAnsi="Times New Roman" w:cs="Times New Roman"/>
-                <w:color w:val="auto"/>
-                <w:sz w:val="24"/>
-                <w:szCs w:val="22"/>
-              </w:rPr>
-              <w:t xml:space="preserve"> displays </w:t>
-            </w:r>
-            <w:r>
-              <w:rPr>
-                <w:rFonts w:ascii="Times New Roman" w:eastAsia="Times New Roman" w:hAnsi="Times New Roman" w:cs="Times New Roman"/>
-                <w:color w:val="auto"/>
-                <w:sz w:val="24"/>
-                <w:szCs w:val="22"/>
-              </w:rPr>
-              <w:t xml:space="preserve">Login Screen: </w:t>
-            </w:r>
-            <w:r>
-              <w:rPr>
-                <w:rFonts w:ascii="Times New Roman" w:eastAsia="Times New Roman" w:hAnsi="Times New Roman" w:cs="Times New Roman"/>
-                <w:color w:val="auto"/>
-                <w:sz w:val="24"/>
-                <w:szCs w:val="22"/>
-              </w:rPr>
-              <w:t xml:space="preserve">text boxes to enter </w:t>
-            </w:r>
-            <w:r>
-              <w:rPr>
-                <w:rFonts w:ascii="Times New Roman" w:eastAsia="Times New Roman" w:hAnsi="Times New Roman" w:cs="Times New Roman"/>
-                <w:color w:val="auto"/>
-                <w:sz w:val="24"/>
-                <w:szCs w:val="22"/>
-              </w:rPr>
-              <w:t>email</w:t>
-            </w:r>
-            <w:r>
-              <w:rPr>
-                <w:rFonts w:ascii="Times New Roman" w:eastAsia="Times New Roman" w:hAnsi="Times New Roman" w:cs="Times New Roman"/>
-                <w:color w:val="auto"/>
-                <w:sz w:val="24"/>
-                <w:szCs w:val="22"/>
-              </w:rPr>
-              <w:t xml:space="preserve"> and password</w:t>
-            </w:r>
-            <w:r>
-              <w:rPr>
-                <w:rFonts w:ascii="Times New Roman" w:eastAsia="Times New Roman" w:hAnsi="Times New Roman" w:cs="Times New Roman"/>
-                <w:color w:val="auto"/>
-                <w:sz w:val="24"/>
-                <w:szCs w:val="22"/>
-              </w:rPr>
-              <w:t>,</w:t>
-            </w:r>
-            <w:r>
-              <w:rPr>
-                <w:rFonts w:ascii="Times New Roman" w:eastAsia="Times New Roman" w:hAnsi="Times New Roman" w:cs="Times New Roman"/>
-                <w:color w:val="auto"/>
-                <w:sz w:val="24"/>
-                <w:szCs w:val="22"/>
-              </w:rPr>
-              <w:t xml:space="preserve"> </w:t>
-            </w:r>
-            <w:r>
-              <w:rPr>
-                <w:rFonts w:ascii="Times New Roman" w:eastAsia="Times New Roman" w:hAnsi="Times New Roman" w:cs="Times New Roman"/>
-                <w:color w:val="auto"/>
-                <w:sz w:val="24"/>
-                <w:szCs w:val="22"/>
-              </w:rPr>
-              <w:t>a login button, a sign up link, and a forgot password link.</w:t>
+              <w:t xml:space="preserve">3.  </w:t>
+            </w:r>
+            <w:r>
+              <w:rPr>
+                <w:rFonts w:ascii="Times New Roman" w:eastAsia="Times New Roman" w:hAnsi="Times New Roman" w:cs="Times New Roman"/>
+                <w:color w:val="auto"/>
+                <w:sz w:val="24"/>
+                <w:szCs w:val="22"/>
+              </w:rPr>
+              <w:t>StudyBear displays</w:t>
+            </w:r>
+            <w:r>
+              <w:rPr>
+                <w:rFonts w:ascii="Times New Roman" w:eastAsia="Times New Roman" w:hAnsi="Times New Roman" w:cs="Times New Roman"/>
+                <w:color w:val="auto"/>
+                <w:sz w:val="24"/>
+                <w:szCs w:val="22"/>
+              </w:rPr>
+              <w:t xml:space="preserve"> the create/update profile screen:</w:t>
+            </w:r>
+            <w:r>
+              <w:rPr>
+                <w:rFonts w:ascii="Times New Roman" w:eastAsia="Times New Roman" w:hAnsi="Times New Roman" w:cs="Times New Roman"/>
+                <w:color w:val="auto"/>
+                <w:sz w:val="24"/>
+                <w:szCs w:val="22"/>
+              </w:rPr>
+              <w:t xml:space="preserve"> text boxes to enter </w:t>
+            </w:r>
+            <w:r>
+              <w:rPr>
+                <w:rFonts w:ascii="Times New Roman" w:eastAsia="Times New Roman" w:hAnsi="Times New Roman" w:cs="Times New Roman"/>
+                <w:color w:val="auto"/>
+                <w:sz w:val="24"/>
+                <w:szCs w:val="22"/>
+              </w:rPr>
+              <w:t xml:space="preserve">username, </w:t>
+            </w:r>
+            <w:r>
+              <w:rPr>
+                <w:rFonts w:ascii="Times New Roman" w:eastAsia="Times New Roman" w:hAnsi="Times New Roman" w:cs="Times New Roman"/>
+                <w:color w:val="auto"/>
+                <w:sz w:val="24"/>
+                <w:szCs w:val="22"/>
+              </w:rPr>
+              <w:t>email, password, confirm password, nam</w:t>
+            </w:r>
+            <w:r>
+              <w:rPr>
+                <w:rFonts w:ascii="Times New Roman" w:eastAsia="Times New Roman" w:hAnsi="Times New Roman" w:cs="Times New Roman"/>
+                <w:color w:val="auto"/>
+                <w:sz w:val="24"/>
+                <w:szCs w:val="22"/>
+              </w:rPr>
+              <w:t>e, and bio</w:t>
+            </w:r>
+            <w:r>
+              <w:rPr>
+                <w:rFonts w:ascii="Times New Roman" w:eastAsia="Times New Roman" w:hAnsi="Times New Roman" w:cs="Times New Roman"/>
+                <w:color w:val="auto"/>
+                <w:sz w:val="24"/>
+                <w:szCs w:val="22"/>
+              </w:rPr>
+              <w:t>, an a</w:t>
+            </w:r>
+            <w:r>
+              <w:rPr>
+                <w:rFonts w:ascii="Times New Roman" w:eastAsia="Times New Roman" w:hAnsi="Times New Roman" w:cs="Times New Roman"/>
+                <w:color w:val="auto"/>
+                <w:sz w:val="24"/>
+                <w:szCs w:val="22"/>
+              </w:rPr>
+              <w:t>rea to upload a photo</w:t>
+            </w:r>
+            <w:r>
+              <w:rPr>
+                <w:rFonts w:ascii="Times New Roman" w:eastAsia="Times New Roman" w:hAnsi="Times New Roman" w:cs="Times New Roman"/>
+                <w:color w:val="auto"/>
+                <w:sz w:val="24"/>
+                <w:szCs w:val="22"/>
+              </w:rPr>
+              <w:t xml:space="preserve">, a </w:t>
+            </w:r>
+            <w:r>
+              <w:rPr>
+                <w:rFonts w:ascii="Times New Roman" w:eastAsia="Times New Roman" w:hAnsi="Times New Roman" w:cs="Times New Roman"/>
+                <w:color w:val="auto"/>
+                <w:sz w:val="24"/>
+                <w:szCs w:val="22"/>
+              </w:rPr>
+              <w:t>save button, and a back button.</w:t>
             </w:r>
           </w:p>
           <w:p>
@@ -9812,16 +10626,43 @@
                 <w:sz w:val="24"/>
                 <w:szCs w:val="22"/>
               </w:rPr>
-              <w:t xml:space="preserve">2.  User </w:t>
-            </w:r>
-            <w:r>
-              <w:rPr>
-                <w:rFonts w:ascii="Times New Roman" w:eastAsia="Times New Roman" w:hAnsi="Times New Roman" w:cs="Times New Roman"/>
-                <w:color w:val="auto"/>
-                <w:sz w:val="24"/>
-                <w:szCs w:val="22"/>
-              </w:rPr>
-              <w:t>clicks sign up link.</w:t>
+              <w:t xml:space="preserve">4. </w:t>
+            </w:r>
+            <w:r>
+              <w:rPr>
+                <w:rFonts w:ascii="Times New Roman" w:eastAsia="Times New Roman" w:hAnsi="Times New Roman" w:cs="Times New Roman"/>
+                <w:color w:val="auto"/>
+                <w:sz w:val="24"/>
+                <w:szCs w:val="22"/>
+              </w:rPr>
+              <w:t xml:space="preserve"> </w:t>
+            </w:r>
+            <w:r>
+              <w:rPr>
+                <w:rFonts w:ascii="Times New Roman" w:eastAsia="Times New Roman" w:hAnsi="Times New Roman" w:cs="Times New Roman"/>
+                <w:color w:val="auto"/>
+                <w:sz w:val="24"/>
+                <w:szCs w:val="22"/>
+              </w:rPr>
+              <w:t xml:space="preserve">User enters information and clicks </w:t>
+            </w:r>
+            <w:r>
+              <w:rPr>
+                <w:rFonts w:ascii="Times New Roman" w:eastAsia="Times New Roman" w:hAnsi="Times New Roman" w:cs="Times New Roman"/>
+                <w:color w:val="auto"/>
+                <w:sz w:val="24"/>
+                <w:szCs w:val="22"/>
+              </w:rPr>
+              <w:t xml:space="preserve">the </w:t>
+            </w:r>
+            <w:r>
+              <w:rPr>
+                <w:rFonts w:ascii="Times New Roman" w:eastAsia="Times New Roman" w:hAnsi="Times New Roman" w:cs="Times New Roman"/>
+                <w:color w:val="auto"/>
+                <w:sz w:val="24"/>
+                <w:szCs w:val="22"/>
+              </w:rPr>
+              <w:t>save button.</w:t>
             </w:r>
           </w:p>
           <w:p>
@@ -9844,47 +10685,7 @@
                 <w:sz w:val="24"/>
                 <w:szCs w:val="22"/>
               </w:rPr>
-              <w:t xml:space="preserve">3.  </w:t>
-            </w:r>
-            <w:r>
-              <w:rPr>
-                <w:rFonts w:ascii="Times New Roman" w:eastAsia="Times New Roman" w:hAnsi="Times New Roman" w:cs="Times New Roman"/>
-                <w:color w:val="auto"/>
-                <w:sz w:val="24"/>
-                <w:szCs w:val="22"/>
-              </w:rPr>
-              <w:t xml:space="preserve">StudyBear displays Create/Update Profile Screen: text boxes to enter email, password, confirm password, name (optional), and bio (optional), an area to upload a photo (optional), a </w:t>
-            </w:r>
-            <w:r>
-              <w:rPr>
-                <w:rFonts w:ascii="Times New Roman" w:eastAsia="Times New Roman" w:hAnsi="Times New Roman" w:cs="Times New Roman"/>
-                <w:color w:val="auto"/>
-                <w:sz w:val="24"/>
-                <w:szCs w:val="22"/>
-              </w:rPr>
-              <w:t>save button, and a back button.</w:t>
-            </w:r>
-          </w:p>
-          <w:p>
-            <w:pPr>
-              <w:pStyle w:val="normal0"/>
-              <w:widowControl w:val="0"/>
-              <w:spacing w:line="240" w:lineRule="auto"/>
-              <w:rPr>
-                <w:rFonts w:ascii="Times New Roman" w:eastAsia="Times New Roman" w:hAnsi="Times New Roman" w:cs="Times New Roman"/>
-                <w:color w:val="auto"/>
-                <w:sz w:val="24"/>
-                <w:szCs w:val="22"/>
-              </w:rPr>
-            </w:pPr>
-            <w:r>
-              <w:rPr>
-                <w:rFonts w:ascii="Times New Roman" w:eastAsia="Times New Roman" w:hAnsi="Times New Roman" w:cs="Times New Roman"/>
-                <w:color w:val="auto"/>
-                <w:sz w:val="24"/>
-                <w:szCs w:val="22"/>
-              </w:rPr>
-              <w:t xml:space="preserve">4. </w:t>
+              <w:t>5.</w:t>
             </w:r>
             <w:r>
               <w:rPr>
@@ -9902,7 +10703,16 @@
                 <w:sz w:val="24"/>
                 <w:szCs w:val="22"/>
               </w:rPr>
-              <w:t>User enters information and clicks save button.</w:t>
+              <w:t xml:space="preserve"> StudyBear sends user entered </w:t>
+            </w:r>
+            <w:r>
+              <w:rPr>
+                <w:rFonts w:ascii="Times New Roman" w:eastAsia="Times New Roman" w:hAnsi="Times New Roman" w:cs="Times New Roman"/>
+                <w:color w:val="auto"/>
+                <w:sz w:val="24"/>
+                <w:szCs w:val="22"/>
+              </w:rPr>
+              <w:t>information to the server.</w:t>
             </w:r>
           </w:p>
           <w:p>
@@ -9925,34 +10735,45 @@
                 <w:sz w:val="24"/>
                 <w:szCs w:val="22"/>
               </w:rPr>
-              <w:t>5.</w:t>
-            </w:r>
-            <w:r>
-              <w:rPr>
-                <w:rFonts w:ascii="Times New Roman" w:eastAsia="Times New Roman" w:hAnsi="Times New Roman" w:cs="Times New Roman"/>
-                <w:color w:val="auto"/>
-                <w:sz w:val="24"/>
-                <w:szCs w:val="22"/>
-              </w:rPr>
-              <w:t xml:space="preserve"> </w:t>
-            </w:r>
-            <w:r>
-              <w:rPr>
-                <w:rFonts w:ascii="Times New Roman" w:eastAsia="Times New Roman" w:hAnsi="Times New Roman" w:cs="Times New Roman"/>
-                <w:color w:val="auto"/>
-                <w:sz w:val="24"/>
-                <w:szCs w:val="22"/>
-              </w:rPr>
-              <w:t xml:space="preserve"> StudyBear sends user entered </w:t>
-            </w:r>
-            <w:r>
-              <w:rPr>
-                <w:rFonts w:ascii="Times New Roman" w:eastAsia="Times New Roman" w:hAnsi="Times New Roman" w:cs="Times New Roman"/>
-                <w:color w:val="auto"/>
-                <w:sz w:val="24"/>
-                <w:szCs w:val="22"/>
-              </w:rPr>
-              <w:t>information to the server.</w:t>
+              <w:t xml:space="preserve">The server saves the user information in the data store, setting the account status to “pending email validation.”  The server responds to StudyBear that the account has been created and </w:t>
+            </w:r>
+            <w:r>
+              <w:rPr>
+                <w:rFonts w:ascii="Times New Roman" w:eastAsia="Times New Roman" w:hAnsi="Times New Roman" w:cs="Times New Roman"/>
+                <w:color w:val="auto"/>
+                <w:sz w:val="24"/>
+                <w:szCs w:val="22"/>
+              </w:rPr>
+              <w:t>initiates</w:t>
+            </w:r>
+            <w:r>
+              <w:rPr>
+                <w:rFonts w:ascii="Times New Roman" w:eastAsia="Times New Roman" w:hAnsi="Times New Roman" w:cs="Times New Roman"/>
+                <w:color w:val="auto"/>
+                <w:sz w:val="24"/>
+                <w:szCs w:val="22"/>
+              </w:rPr>
+              <w:t xml:space="preserve"> the </w:t>
+            </w:r>
+            <w:proofErr w:type="spellStart"/>
+            <w:r>
+              <w:rPr>
+                <w:rFonts w:ascii="Times New Roman" w:eastAsia="Times New Roman" w:hAnsi="Times New Roman" w:cs="Times New Roman"/>
+                <w:color w:val="auto"/>
+                <w:sz w:val="24"/>
+                <w:szCs w:val="22"/>
+              </w:rPr>
+              <w:t>ValidateUserAccount</w:t>
+            </w:r>
+            <w:proofErr w:type="spellEnd"/>
+            <w:r>
+              <w:rPr>
+                <w:rFonts w:ascii="Times New Roman" w:eastAsia="Times New Roman" w:hAnsi="Times New Roman" w:cs="Times New Roman"/>
+                <w:color w:val="auto"/>
+                <w:sz w:val="24"/>
+                <w:szCs w:val="22"/>
+              </w:rPr>
+              <w:t xml:space="preserve"> use case.</w:t>
             </w:r>
           </w:p>
           <w:p>
@@ -9975,29 +10796,6 @@
                 <w:sz w:val="24"/>
                 <w:szCs w:val="22"/>
               </w:rPr>
-              <w:t>The server saves the user information in the data store, setting the account status to “pending email validation.”  The server responds to StudyBear that the account has been created and intiates the ValidateUserAccount use case.</w:t>
-            </w:r>
-          </w:p>
-          <w:p>
-            <w:pPr>
-              <w:pStyle w:val="normal0"/>
-              <w:widowControl w:val="0"/>
-              <w:spacing w:line="240" w:lineRule="auto"/>
-              <w:ind w:left="720"/>
-              <w:rPr>
-                <w:rFonts w:ascii="Times New Roman" w:eastAsia="Times New Roman" w:hAnsi="Times New Roman" w:cs="Times New Roman"/>
-                <w:color w:val="auto"/>
-                <w:sz w:val="24"/>
-                <w:szCs w:val="22"/>
-              </w:rPr>
-            </w:pPr>
-            <w:r>
-              <w:rPr>
-                <w:rFonts w:ascii="Times New Roman" w:eastAsia="Times New Roman" w:hAnsi="Times New Roman" w:cs="Times New Roman"/>
-                <w:color w:val="auto"/>
-                <w:sz w:val="24"/>
-                <w:szCs w:val="22"/>
-              </w:rPr>
               <w:t>StudyBear t</w:t>
             </w:r>
             <w:r>
@@ -10039,7 +10837,16 @@
                 <w:sz w:val="24"/>
                 <w:szCs w:val="22"/>
               </w:rPr>
-              <w:t>6.  The User acknowledges the message.</w:t>
+              <w:t>6.  Th</w:t>
+            </w:r>
+            <w:r>
+              <w:rPr>
+                <w:rFonts w:ascii="Times New Roman" w:eastAsia="Times New Roman" w:hAnsi="Times New Roman" w:cs="Times New Roman"/>
+                <w:color w:val="auto"/>
+                <w:sz w:val="24"/>
+                <w:szCs w:val="22"/>
+              </w:rPr>
+              <w:t>e User acknowledges the message</w:t>
             </w:r>
           </w:p>
           <w:p>
@@ -10062,7 +10869,16 @@
                 <w:sz w:val="24"/>
                 <w:szCs w:val="22"/>
               </w:rPr>
-              <w:t>7.  StudyBear closes the registration screen and displays the login screen.</w:t>
+              <w:t>7.  StudyBear closes the create/update profile</w:t>
+            </w:r>
+            <w:r>
+              <w:rPr>
+                <w:rFonts w:ascii="Times New Roman" w:eastAsia="Times New Roman" w:hAnsi="Times New Roman" w:cs="Times New Roman"/>
+                <w:color w:val="auto"/>
+                <w:sz w:val="24"/>
+                <w:szCs w:val="22"/>
+              </w:rPr>
+              <w:t xml:space="preserve"> screen and displays the login screen.</w:t>
             </w:r>
           </w:p>
           <w:p>
@@ -10262,6 +11078,7 @@
                 <w:lang w:eastAsia="ja-JP"/>
               </w:rPr>
             </w:pPr>
+            <w:proofErr w:type="gramStart"/>
             <w:r>
               <w:rPr>
                 <w:rFonts w:ascii="Times New Roman" w:hAnsi="Times New Roman"/>
@@ -10271,6 +11088,7 @@
               </w:rPr>
               <w:t>requirements</w:t>
             </w:r>
+            <w:proofErr w:type="gramEnd"/>
           </w:p>
         </w:tc>
         <w:tc>
@@ -10302,14 +11120,36 @@
     </w:tbl>
     <w:p/>
     <w:p>
+      <w:pPr>
+        <w:rPr>
+          <w:color w:val="FF0000"/>
+        </w:rPr>
+      </w:pPr>
       <w:r>
         <w:t>I do not believe we need implementation details such as which fields are options.</w:t>
+      </w:r>
+      <w:r>
+        <w:t xml:space="preserve"> </w:t>
+      </w:r>
+      <w:r>
+        <w:rPr>
+          <w:color w:val="FF0000"/>
+        </w:rPr>
+        <w:t>–Removed implementation details DO</w:t>
       </w:r>
     </w:p>
     <w:p/>
     <w:p>
       <w:r>
-        <w:t>I updated the end based on the ValidateUserAccount use case.</w:t>
+        <w:t xml:space="preserve">I updated the end based on the </w:t>
+      </w:r>
+      <w:proofErr w:type="spellStart"/>
+      <w:r>
+        <w:t>ValidateUserAccount</w:t>
+      </w:r>
+      <w:proofErr w:type="spellEnd"/>
+      <w:r>
+        <w:t xml:space="preserve"> use case.</w:t>
       </w:r>
     </w:p>
     <w:p>
@@ -10318,6 +11158,15 @@
       </w:r>
       <w:r>
         <w:t>.  Staying general allows us to shift design/implementation details without having to update the documentation.</w:t>
+      </w:r>
+      <w:r>
+        <w:t xml:space="preserve"> </w:t>
+      </w:r>
+      <w:r>
+        <w:rPr>
+          <w:color w:val="FF0000"/>
+        </w:rPr>
+        <w:t>–Got it DO</w:t>
       </w:r>
     </w:p>
     <w:p>
@@ -10333,7 +11182,7 @@
           <w:bottom w:val="single" w:sz="4" w:space="0" w:color="auto"/>
           <w:insideH w:val="single" w:sz="4" w:space="0" w:color="auto"/>
         </w:tblBorders>
-        <w:tblLook w:val="01E0"/>
+        <w:tblLook w:val="01E0" w:firstRow="1" w:lastRow="1" w:firstColumn="1" w:lastColumn="1" w:noHBand="0" w:noVBand="0"/>
       </w:tblPr>
       <w:tblGrid>
         <w:gridCol w:w="2121"/>
@@ -10393,6 +11242,7 @@
                 <w:lang w:eastAsia="ja-JP"/>
               </w:rPr>
             </w:pPr>
+            <w:proofErr w:type="spellStart"/>
             <w:r>
               <w:rPr>
                 <w:rFonts w:ascii="Times New Roman" w:hAnsi="Times New Roman"/>
@@ -10409,6 +11259,7 @@
               </w:rPr>
               <w:t>Profile</w:t>
             </w:r>
+            <w:proofErr w:type="spellEnd"/>
           </w:p>
         </w:tc>
       </w:tr>
@@ -10456,6 +11307,7 @@
                 <w:lang w:eastAsia="ja-JP"/>
               </w:rPr>
             </w:pPr>
+            <w:proofErr w:type="gramStart"/>
             <w:r>
               <w:rPr>
                 <w:rFonts w:ascii="Times New Roman" w:hAnsi="Times New Roman"/>
@@ -10465,6 +11317,7 @@
               </w:rPr>
               <w:t>actors</w:t>
             </w:r>
+            <w:proofErr w:type="gramEnd"/>
           </w:p>
         </w:tc>
         <w:tc>
@@ -10589,7 +11442,16 @@
                 <w:sz w:val="24"/>
                 <w:szCs w:val="22"/>
               </w:rPr>
-              <w:t>reen with settings button (gear)</w:t>
+              <w:t xml:space="preserve">reen with </w:t>
+            </w:r>
+            <w:r>
+              <w:rPr>
+                <w:rFonts w:ascii="Times New Roman" w:eastAsia="Times New Roman" w:hAnsi="Times New Roman" w:cs="Times New Roman"/>
+                <w:color w:val="auto"/>
+                <w:sz w:val="24"/>
+                <w:szCs w:val="22"/>
+              </w:rPr>
+              <w:t>menu bar</w:t>
             </w:r>
           </w:p>
           <w:p>
@@ -10631,45 +11493,14 @@
               </w:rPr>
               <w:t>User clicks settings button. Menu is displayed</w:t>
             </w:r>
-          </w:p>
-          <w:p>
-            <w:pPr>
-              <w:pStyle w:val="normal0"/>
-              <w:widowControl w:val="0"/>
-              <w:spacing w:line="240" w:lineRule="auto"/>
-              <w:rPr>
-                <w:rFonts w:ascii="Times New Roman" w:eastAsia="Times New Roman" w:hAnsi="Times New Roman" w:cs="Times New Roman"/>
-                <w:color w:val="auto"/>
-                <w:sz w:val="24"/>
-                <w:szCs w:val="22"/>
-              </w:rPr>
-            </w:pPr>
-            <w:r>
-              <w:rPr>
-                <w:rFonts w:ascii="Times New Roman" w:eastAsia="Times New Roman" w:hAnsi="Times New Roman" w:cs="Times New Roman"/>
-                <w:color w:val="auto"/>
-                <w:sz w:val="24"/>
-                <w:szCs w:val="22"/>
-              </w:rPr>
-              <w:t xml:space="preserve">3. </w:t>
-            </w:r>
-            <w:r>
-              <w:rPr>
-                <w:rFonts w:ascii="Times New Roman" w:eastAsia="Times New Roman" w:hAnsi="Times New Roman" w:cs="Times New Roman"/>
-                <w:color w:val="auto"/>
-                <w:sz w:val="24"/>
-                <w:szCs w:val="22"/>
-              </w:rPr>
-              <w:t xml:space="preserve"> </w:t>
-            </w:r>
-            <w:r>
-              <w:rPr>
-                <w:rFonts w:ascii="Times New Roman" w:eastAsia="Times New Roman" w:hAnsi="Times New Roman" w:cs="Times New Roman"/>
-                <w:color w:val="auto"/>
-                <w:sz w:val="24"/>
-                <w:szCs w:val="22"/>
-              </w:rPr>
-              <w:t>^</w:t>
+            <w:r>
+              <w:rPr>
+                <w:rFonts w:ascii="Times New Roman" w:eastAsia="Times New Roman" w:hAnsi="Times New Roman" w:cs="Times New Roman"/>
+                <w:color w:val="auto"/>
+                <w:sz w:val="24"/>
+                <w:szCs w:val="22"/>
+              </w:rPr>
+              <w:t xml:space="preserve">. </w:t>
             </w:r>
             <w:r>
               <w:rPr>
@@ -10701,7 +11532,7 @@
                 <w:sz w:val="24"/>
                 <w:szCs w:val="22"/>
               </w:rPr>
-              <w:t>4</w:t>
+              <w:t>3</w:t>
             </w:r>
             <w:r>
               <w:rPr>
@@ -10737,25 +11568,124 @@
                 <w:sz w:val="24"/>
                 <w:szCs w:val="22"/>
               </w:rPr>
-              <w:t xml:space="preserve">StudyBear displays Create/Update Profile Screen: text boxes to enter email, password, confirm password, name (optional), and bio (optional), an area to upload a photo (optional), a save button, and a back button. </w:t>
-            </w:r>
-            <w:r>
-              <w:rPr>
-                <w:rFonts w:ascii="Times New Roman" w:eastAsia="Times New Roman" w:hAnsi="Times New Roman" w:cs="Times New Roman"/>
-                <w:color w:val="auto"/>
-                <w:sz w:val="24"/>
-                <w:szCs w:val="22"/>
-              </w:rPr>
-              <w:t>*</w:t>
-            </w:r>
-            <w:r>
-              <w:rPr>
-                <w:rFonts w:ascii="Times New Roman" w:eastAsia="Times New Roman" w:hAnsi="Times New Roman" w:cs="Times New Roman"/>
-                <w:color w:val="auto"/>
-                <w:sz w:val="24"/>
-                <w:szCs w:val="22"/>
-              </w:rPr>
-              <w:t>If User has already saved information in the data store, that information is loaded to the form.</w:t>
+              <w:t xml:space="preserve">StudyBear displays Create/Update Profile Screen: text boxes to enter </w:t>
+            </w:r>
+            <w:r>
+              <w:rPr>
+                <w:rFonts w:ascii="Times New Roman" w:eastAsia="Times New Roman" w:hAnsi="Times New Roman" w:cs="Times New Roman"/>
+                <w:color w:val="auto"/>
+                <w:sz w:val="24"/>
+                <w:szCs w:val="22"/>
+              </w:rPr>
+              <w:t xml:space="preserve">username, </w:t>
+            </w:r>
+            <w:r>
+              <w:rPr>
+                <w:rFonts w:ascii="Times New Roman" w:eastAsia="Times New Roman" w:hAnsi="Times New Roman" w:cs="Times New Roman"/>
+                <w:color w:val="auto"/>
+                <w:sz w:val="24"/>
+                <w:szCs w:val="22"/>
+              </w:rPr>
+              <w:t>email, password, c</w:t>
+            </w:r>
+            <w:r>
+              <w:rPr>
+                <w:rFonts w:ascii="Times New Roman" w:eastAsia="Times New Roman" w:hAnsi="Times New Roman" w:cs="Times New Roman"/>
+                <w:color w:val="auto"/>
+                <w:sz w:val="24"/>
+                <w:szCs w:val="22"/>
+              </w:rPr>
+              <w:t>onfirm password, name, and bio</w:t>
+            </w:r>
+            <w:r>
+              <w:rPr>
+                <w:rFonts w:ascii="Times New Roman" w:eastAsia="Times New Roman" w:hAnsi="Times New Roman" w:cs="Times New Roman"/>
+                <w:color w:val="auto"/>
+                <w:sz w:val="24"/>
+                <w:szCs w:val="22"/>
+              </w:rPr>
+              <w:t>, an a</w:t>
+            </w:r>
+            <w:r>
+              <w:rPr>
+                <w:rFonts w:ascii="Times New Roman" w:eastAsia="Times New Roman" w:hAnsi="Times New Roman" w:cs="Times New Roman"/>
+                <w:color w:val="auto"/>
+                <w:sz w:val="24"/>
+                <w:szCs w:val="22"/>
+              </w:rPr>
+              <w:t>rea to upload a photo</w:t>
+            </w:r>
+            <w:r>
+              <w:rPr>
+                <w:rFonts w:ascii="Times New Roman" w:eastAsia="Times New Roman" w:hAnsi="Times New Roman" w:cs="Times New Roman"/>
+                <w:color w:val="auto"/>
+                <w:sz w:val="24"/>
+                <w:szCs w:val="22"/>
+              </w:rPr>
+              <w:t>,</w:t>
+            </w:r>
+            <w:r>
+              <w:rPr>
+                <w:rFonts w:ascii="Times New Roman" w:eastAsia="Times New Roman" w:hAnsi="Times New Roman" w:cs="Times New Roman"/>
+                <w:color w:val="auto"/>
+                <w:sz w:val="24"/>
+                <w:szCs w:val="22"/>
+              </w:rPr>
+              <w:t xml:space="preserve"> and</w:t>
+            </w:r>
+            <w:r>
+              <w:rPr>
+                <w:rFonts w:ascii="Times New Roman" w:eastAsia="Times New Roman" w:hAnsi="Times New Roman" w:cs="Times New Roman"/>
+                <w:color w:val="auto"/>
+                <w:sz w:val="24"/>
+                <w:szCs w:val="22"/>
+              </w:rPr>
+              <w:t xml:space="preserve"> a </w:t>
+            </w:r>
+            <w:r>
+              <w:rPr>
+                <w:rFonts w:ascii="Times New Roman" w:eastAsia="Times New Roman" w:hAnsi="Times New Roman" w:cs="Times New Roman"/>
+                <w:color w:val="auto"/>
+                <w:sz w:val="24"/>
+                <w:szCs w:val="22"/>
+              </w:rPr>
+              <w:t>save button</w:t>
+            </w:r>
+            <w:r>
+              <w:rPr>
+                <w:rFonts w:ascii="Times New Roman" w:eastAsia="Times New Roman" w:hAnsi="Times New Roman" w:cs="Times New Roman"/>
+                <w:color w:val="auto"/>
+                <w:sz w:val="24"/>
+                <w:szCs w:val="22"/>
+              </w:rPr>
+              <w:t>. The server queries the data store.</w:t>
+            </w:r>
+            <w:r>
+              <w:rPr>
+                <w:rFonts w:ascii="Times New Roman" w:eastAsia="Times New Roman" w:hAnsi="Times New Roman" w:cs="Times New Roman"/>
+                <w:color w:val="auto"/>
+                <w:sz w:val="24"/>
+                <w:szCs w:val="22"/>
+              </w:rPr>
+              <w:t xml:space="preserve"> </w:t>
+            </w:r>
+            <w:r>
+              <w:rPr>
+                <w:rFonts w:ascii="Times New Roman" w:eastAsia="Times New Roman" w:hAnsi="Times New Roman" w:cs="Times New Roman"/>
+                <w:color w:val="auto"/>
+                <w:sz w:val="24"/>
+                <w:szCs w:val="22"/>
+              </w:rPr>
+              <w:t>If User has already saved information in the data store, that in</w:t>
+            </w:r>
+            <w:r>
+              <w:rPr>
+                <w:rFonts w:ascii="Times New Roman" w:eastAsia="Times New Roman" w:hAnsi="Times New Roman" w:cs="Times New Roman"/>
+                <w:color w:val="auto"/>
+                <w:sz w:val="24"/>
+                <w:szCs w:val="22"/>
+              </w:rPr>
+              <w:t>formation is loaded to the form.</w:t>
             </w:r>
           </w:p>
           <w:p>
@@ -10777,7 +11707,16 @@
                 <w:sz w:val="24"/>
                 <w:szCs w:val="22"/>
               </w:rPr>
-              <w:t>5.</w:t>
+              <w:t>4</w:t>
+            </w:r>
+            <w:r>
+              <w:rPr>
+                <w:rFonts w:ascii="Times New Roman" w:eastAsia="Times New Roman" w:hAnsi="Times New Roman" w:cs="Times New Roman"/>
+                <w:color w:val="auto"/>
+                <w:sz w:val="24"/>
+                <w:szCs w:val="22"/>
+              </w:rPr>
+              <w:t>.</w:t>
             </w:r>
             <w:r>
               <w:rPr>
@@ -11030,7 +11969,7 @@
                 <w:szCs w:val="22"/>
                 <w:lang w:eastAsia="ja-JP"/>
               </w:rPr>
-              <w:t>Screen with Settings button is displayed</w:t>
+              <w:t>User is logged into StudyBear</w:t>
             </w:r>
           </w:p>
         </w:tc>
@@ -11099,7 +12038,7 @@
                 <w:sz w:val="24"/>
                 <w:szCs w:val="22"/>
               </w:rPr>
-              <w:t>User Profile Screen is displayed (in Display Mode)</w:t>
+              <w:t>User Profile Screen is displayed</w:t>
             </w:r>
           </w:p>
         </w:tc>
@@ -11148,6 +12087,7 @@
                 <w:lang w:eastAsia="ja-JP"/>
               </w:rPr>
             </w:pPr>
+            <w:proofErr w:type="gramStart"/>
             <w:r>
               <w:rPr>
                 <w:rFonts w:ascii="Times New Roman" w:hAnsi="Times New Roman"/>
@@ -11157,6 +12097,7 @@
               </w:rPr>
               <w:t>requirements</w:t>
             </w:r>
+            <w:proofErr w:type="gramEnd"/>
           </w:p>
         </w:tc>
         <w:tc>
@@ -11189,19 +12130,65 @@
     <w:p/>
     <w:p>
       <w:r>
-        <w:t>See notes on RegisterAccount, general is better than specific.  What if we want to change from a gear to another image?  Or if a name becomes required?</w:t>
+        <w:t xml:space="preserve">See notes on </w:t>
+      </w:r>
+      <w:proofErr w:type="spellStart"/>
+      <w:r>
+        <w:t>RegisterAccount</w:t>
+      </w:r>
+      <w:proofErr w:type="spellEnd"/>
+      <w:r>
+        <w:t xml:space="preserve">, general is better than specific.  What if we want to change from a gear to another image?  </w:t>
+      </w:r>
+      <w:proofErr w:type="gramStart"/>
+      <w:r>
+        <w:t>Or if a name becomes required?</w:t>
+      </w:r>
+      <w:proofErr w:type="gramEnd"/>
+      <w:r>
+        <w:rPr>
+          <w:color w:val="FF0000"/>
+        </w:rPr>
+        <w:t xml:space="preserve"> </w:t>
+      </w:r>
+      <w:r>
+        <w:rPr>
+          <w:color w:val="FF0000"/>
+        </w:rPr>
+        <w:t>–Removed implementation details DO</w:t>
       </w:r>
     </w:p>
     <w:p/>
     <w:p>
       <w:r>
-        <w:t>^Both steps are still on the same side of the action.  A new number denotes that the use case has moved from actor actions to system response or vice-versa</w:t>
+        <w:t>Both steps are still on the same side of the action.  A new number denotes that the use case has moved from actor actions to system response or vice-versa</w:t>
+      </w:r>
+      <w:r>
+        <w:t xml:space="preserve"> </w:t>
+      </w:r>
+      <w:r>
+        <w:rPr>
+          <w:color w:val="FF0000"/>
+        </w:rPr>
+        <w:t>–Got it DO</w:t>
       </w:r>
     </w:p>
     <w:p/>
     <w:p>
       <w:r>
         <w:t>*Should have steps that reach out to the server and retrieve user profile information for loading</w:t>
+      </w:r>
+      <w:r>
+        <w:t xml:space="preserve"> </w:t>
+      </w:r>
+      <w:r>
+        <w:rPr>
+          <w:color w:val="FF0000"/>
+        </w:rPr>
+        <w:t>–Got it DO</w:t>
+      </w:r>
+      <w:r>
+        <w:t xml:space="preserve"> </w:t>
       </w:r>
       <w:r>
         <w:br w:type="page"/>
@@ -11215,7 +12202,7 @@
           <w:bottom w:val="single" w:sz="4" w:space="0" w:color="auto"/>
           <w:insideH w:val="single" w:sz="4" w:space="0" w:color="auto"/>
         </w:tblBorders>
-        <w:tblLook w:val="01E0"/>
+        <w:tblLook w:val="01E0" w:firstRow="1" w:lastRow="1" w:firstColumn="1" w:lastColumn="1" w:noHBand="0" w:noVBand="0"/>
       </w:tblPr>
       <w:tblGrid>
         <w:gridCol w:w="2121"/>
@@ -11275,6 +12262,7 @@
                 <w:lang w:eastAsia="ja-JP"/>
               </w:rPr>
             </w:pPr>
+            <w:proofErr w:type="spellStart"/>
             <w:r>
               <w:rPr>
                 <w:rFonts w:ascii="Times New Roman" w:hAnsi="Times New Roman"/>
@@ -11291,6 +12279,7 @@
               </w:rPr>
               <w:t>List</w:t>
             </w:r>
+            <w:proofErr w:type="spellEnd"/>
           </w:p>
         </w:tc>
       </w:tr>
@@ -11338,6 +12327,7 @@
                 <w:lang w:eastAsia="ja-JP"/>
               </w:rPr>
             </w:pPr>
+            <w:proofErr w:type="gramStart"/>
             <w:r>
               <w:rPr>
                 <w:rFonts w:ascii="Times New Roman" w:hAnsi="Times New Roman"/>
@@ -11347,6 +12337,7 @@
               </w:rPr>
               <w:t>actors</w:t>
             </w:r>
+            <w:proofErr w:type="gramEnd"/>
           </w:p>
         </w:tc>
         <w:tc>
@@ -11444,7 +12435,16 @@
                 <w:sz w:val="24"/>
                 <w:szCs w:val="22"/>
               </w:rPr>
-              <w:t>1. StudyBear displays screen with settings button (gear)</w:t>
+              <w:t xml:space="preserve">1. </w:t>
+            </w:r>
+            <w:r>
+              <w:rPr>
+                <w:rFonts w:ascii="Times New Roman" w:eastAsia="Times New Roman" w:hAnsi="Times New Roman" w:cs="Times New Roman"/>
+                <w:color w:val="auto"/>
+                <w:sz w:val="24"/>
+                <w:szCs w:val="22"/>
+              </w:rPr>
+              <w:t>StudyBear displays screen with menu bar</w:t>
             </w:r>
           </w:p>
           <w:p>
@@ -11466,38 +12466,70 @@
                 <w:sz w:val="24"/>
                 <w:szCs w:val="22"/>
               </w:rPr>
-              <w:t>2. User clicks settings button. Menu is displayed</w:t>
-            </w:r>
-          </w:p>
-          <w:p>
-            <w:pPr>
-              <w:pStyle w:val="normal0"/>
-              <w:widowControl w:val="0"/>
-              <w:spacing w:line="240" w:lineRule="auto"/>
-              <w:rPr>
-                <w:rFonts w:ascii="Times New Roman" w:eastAsia="Times New Roman" w:hAnsi="Times New Roman" w:cs="Times New Roman"/>
-                <w:color w:val="auto"/>
-                <w:sz w:val="24"/>
-                <w:szCs w:val="22"/>
-              </w:rPr>
-            </w:pPr>
-            <w:r>
-              <w:rPr>
-                <w:rFonts w:ascii="Times New Roman" w:eastAsia="Times New Roman" w:hAnsi="Times New Roman" w:cs="Times New Roman"/>
-                <w:color w:val="auto"/>
-                <w:sz w:val="24"/>
-                <w:szCs w:val="22"/>
-              </w:rPr>
-              <w:t>3. User clicks the ManageBlock</w:t>
-            </w:r>
-            <w:r>
-              <w:rPr>
-                <w:rFonts w:ascii="Times New Roman" w:eastAsia="Times New Roman" w:hAnsi="Times New Roman" w:cs="Times New Roman"/>
-                <w:color w:val="auto"/>
-                <w:sz w:val="24"/>
-                <w:szCs w:val="22"/>
-              </w:rPr>
-              <w:t>List link.</w:t>
+              <w:t>2. User clicks settings button</w:t>
+            </w:r>
+            <w:r>
+              <w:rPr>
+                <w:rFonts w:ascii="Times New Roman" w:eastAsia="Times New Roman" w:hAnsi="Times New Roman" w:cs="Times New Roman"/>
+                <w:color w:val="auto"/>
+                <w:sz w:val="24"/>
+                <w:szCs w:val="22"/>
+              </w:rPr>
+              <w:t xml:space="preserve">. </w:t>
+            </w:r>
+            <w:r>
+              <w:rPr>
+                <w:rFonts w:ascii="Times New Roman" w:eastAsia="Times New Roman" w:hAnsi="Times New Roman" w:cs="Times New Roman"/>
+                <w:color w:val="auto"/>
+                <w:sz w:val="24"/>
+                <w:szCs w:val="22"/>
+              </w:rPr>
+              <w:t>User clicks the m</w:t>
+            </w:r>
+            <w:r>
+              <w:rPr>
+                <w:rFonts w:ascii="Times New Roman" w:eastAsia="Times New Roman" w:hAnsi="Times New Roman" w:cs="Times New Roman"/>
+                <w:color w:val="auto"/>
+                <w:sz w:val="24"/>
+                <w:szCs w:val="22"/>
+              </w:rPr>
+              <w:t>anage</w:t>
+            </w:r>
+            <w:r>
+              <w:rPr>
+                <w:rFonts w:ascii="Times New Roman" w:eastAsia="Times New Roman" w:hAnsi="Times New Roman" w:cs="Times New Roman"/>
+                <w:color w:val="auto"/>
+                <w:sz w:val="24"/>
+                <w:szCs w:val="22"/>
+              </w:rPr>
+              <w:t xml:space="preserve"> b</w:t>
+            </w:r>
+            <w:r>
+              <w:rPr>
+                <w:rFonts w:ascii="Times New Roman" w:eastAsia="Times New Roman" w:hAnsi="Times New Roman" w:cs="Times New Roman"/>
+                <w:color w:val="auto"/>
+                <w:sz w:val="24"/>
+                <w:szCs w:val="22"/>
+              </w:rPr>
+              <w:t>lock</w:t>
+            </w:r>
+            <w:r>
+              <w:rPr>
+                <w:rFonts w:ascii="Times New Roman" w:eastAsia="Times New Roman" w:hAnsi="Times New Roman" w:cs="Times New Roman"/>
+                <w:color w:val="auto"/>
+                <w:sz w:val="24"/>
+                <w:szCs w:val="22"/>
+              </w:rPr>
+              <w:t xml:space="preserve"> l</w:t>
+            </w:r>
+            <w:r>
+              <w:rPr>
+                <w:rFonts w:ascii="Times New Roman" w:eastAsia="Times New Roman" w:hAnsi="Times New Roman" w:cs="Times New Roman"/>
+                <w:color w:val="auto"/>
+                <w:sz w:val="24"/>
+                <w:szCs w:val="22"/>
+              </w:rPr>
+              <w:t>ist link.</w:t>
             </w:r>
           </w:p>
           <w:p>
@@ -11520,7 +12552,7 @@
                 <w:sz w:val="24"/>
                 <w:szCs w:val="22"/>
               </w:rPr>
-              <w:t>4</w:t>
+              <w:t>3</w:t>
             </w:r>
             <w:r>
               <w:rPr>
@@ -11556,16 +12588,99 @@
                 <w:sz w:val="24"/>
                 <w:szCs w:val="22"/>
               </w:rPr>
-              <w:t>ManageBlock</w:t>
-            </w:r>
-            <w:r>
-              <w:rPr>
-                <w:rFonts w:ascii="Times New Roman" w:eastAsia="Times New Roman" w:hAnsi="Times New Roman" w:cs="Times New Roman"/>
-                <w:color w:val="auto"/>
-                <w:sz w:val="24"/>
-                <w:szCs w:val="22"/>
-              </w:rPr>
-              <w:t>List Screen: Listbox of blocked users, textbox to enter usernames, an add button, a remove button, a save button, and a back button</w:t>
+              <w:t>Manage</w:t>
+            </w:r>
+            <w:r>
+              <w:rPr>
+                <w:rFonts w:ascii="Times New Roman" w:eastAsia="Times New Roman" w:hAnsi="Times New Roman" w:cs="Times New Roman"/>
+                <w:color w:val="auto"/>
+                <w:sz w:val="24"/>
+                <w:szCs w:val="22"/>
+              </w:rPr>
+              <w:t xml:space="preserve"> </w:t>
+            </w:r>
+            <w:r>
+              <w:rPr>
+                <w:rFonts w:ascii="Times New Roman" w:eastAsia="Times New Roman" w:hAnsi="Times New Roman" w:cs="Times New Roman"/>
+                <w:color w:val="auto"/>
+                <w:sz w:val="24"/>
+                <w:szCs w:val="22"/>
+              </w:rPr>
+              <w:t>Block</w:t>
+            </w:r>
+            <w:r>
+              <w:rPr>
+                <w:rFonts w:ascii="Times New Roman" w:eastAsia="Times New Roman" w:hAnsi="Times New Roman" w:cs="Times New Roman"/>
+                <w:color w:val="auto"/>
+                <w:sz w:val="24"/>
+                <w:szCs w:val="22"/>
+              </w:rPr>
+              <w:t xml:space="preserve"> </w:t>
+            </w:r>
+            <w:r>
+              <w:rPr>
+                <w:rFonts w:ascii="Times New Roman" w:eastAsia="Times New Roman" w:hAnsi="Times New Roman" w:cs="Times New Roman"/>
+                <w:color w:val="auto"/>
+                <w:sz w:val="24"/>
+                <w:szCs w:val="22"/>
+              </w:rPr>
+              <w:t xml:space="preserve">List Screen: </w:t>
+            </w:r>
+            <w:r>
+              <w:rPr>
+                <w:rFonts w:ascii="Times New Roman" w:eastAsia="Times New Roman" w:hAnsi="Times New Roman" w:cs="Times New Roman"/>
+                <w:color w:val="auto"/>
+                <w:sz w:val="24"/>
+                <w:szCs w:val="22"/>
+              </w:rPr>
+              <w:t xml:space="preserve">Instructions for adding/removing users, </w:t>
+            </w:r>
+            <w:proofErr w:type="spellStart"/>
+            <w:r>
+              <w:rPr>
+                <w:rFonts w:ascii="Times New Roman" w:eastAsia="Times New Roman" w:hAnsi="Times New Roman" w:cs="Times New Roman"/>
+                <w:color w:val="auto"/>
+                <w:sz w:val="24"/>
+                <w:szCs w:val="22"/>
+              </w:rPr>
+              <w:t>l</w:t>
+            </w:r>
+            <w:r>
+              <w:rPr>
+                <w:rFonts w:ascii="Times New Roman" w:eastAsia="Times New Roman" w:hAnsi="Times New Roman" w:cs="Times New Roman"/>
+                <w:color w:val="auto"/>
+                <w:sz w:val="24"/>
+                <w:szCs w:val="22"/>
+              </w:rPr>
+              <w:t>istbox</w:t>
+            </w:r>
+            <w:proofErr w:type="spellEnd"/>
+            <w:r>
+              <w:rPr>
+                <w:rFonts w:ascii="Times New Roman" w:eastAsia="Times New Roman" w:hAnsi="Times New Roman" w:cs="Times New Roman"/>
+                <w:color w:val="auto"/>
+                <w:sz w:val="24"/>
+                <w:szCs w:val="22"/>
+              </w:rPr>
+              <w:t xml:space="preserve"> of blocked users, textbox to enter usernames, an add button, </w:t>
+            </w:r>
+            <w:r>
+              <w:rPr>
+                <w:rFonts w:ascii="Times New Roman" w:eastAsia="Times New Roman" w:hAnsi="Times New Roman" w:cs="Times New Roman"/>
+                <w:color w:val="auto"/>
+                <w:sz w:val="24"/>
+                <w:szCs w:val="22"/>
+              </w:rPr>
+              <w:t>and a remove button</w:t>
+            </w:r>
+            <w:r>
+              <w:rPr>
+                <w:rFonts w:ascii="Times New Roman" w:eastAsia="Times New Roman" w:hAnsi="Times New Roman" w:cs="Times New Roman"/>
+                <w:color w:val="auto"/>
+                <w:sz w:val="24"/>
+                <w:szCs w:val="22"/>
+              </w:rPr>
+              <w:t>.</w:t>
             </w:r>
           </w:p>
           <w:p>
@@ -11596,16 +12711,56 @@
                 <w:sz w:val="24"/>
                 <w:szCs w:val="22"/>
               </w:rPr>
-              <w:t xml:space="preserve"> a. User implements AddToBlock</w:t>
-            </w:r>
-            <w:r>
-              <w:rPr>
-                <w:rFonts w:ascii="Times New Roman" w:eastAsia="Times New Roman" w:hAnsi="Times New Roman" w:cs="Times New Roman"/>
-                <w:color w:val="auto"/>
-                <w:sz w:val="24"/>
-                <w:szCs w:val="22"/>
-              </w:rPr>
-              <w:t>List use case</w:t>
+              <w:t xml:space="preserve"> </w:t>
+            </w:r>
+            <w:proofErr w:type="gramStart"/>
+            <w:r>
+              <w:rPr>
+                <w:rFonts w:ascii="Times New Roman" w:eastAsia="Times New Roman" w:hAnsi="Times New Roman" w:cs="Times New Roman"/>
+                <w:color w:val="auto"/>
+                <w:sz w:val="24"/>
+                <w:szCs w:val="22"/>
+              </w:rPr>
+              <w:t>a</w:t>
+            </w:r>
+            <w:proofErr w:type="gramEnd"/>
+            <w:r>
+              <w:rPr>
+                <w:rFonts w:ascii="Times New Roman" w:eastAsia="Times New Roman" w:hAnsi="Times New Roman" w:cs="Times New Roman"/>
+                <w:color w:val="auto"/>
+                <w:sz w:val="24"/>
+                <w:szCs w:val="22"/>
+              </w:rPr>
+              <w:t xml:space="preserve">. User implements </w:t>
+            </w:r>
+            <w:proofErr w:type="spellStart"/>
+            <w:r>
+              <w:rPr>
+                <w:rFonts w:ascii="Times New Roman" w:eastAsia="Times New Roman" w:hAnsi="Times New Roman" w:cs="Times New Roman"/>
+                <w:color w:val="auto"/>
+                <w:sz w:val="24"/>
+                <w:szCs w:val="22"/>
+              </w:rPr>
+              <w:t>AddToBlock</w:t>
+            </w:r>
+            <w:r>
+              <w:rPr>
+                <w:rFonts w:ascii="Times New Roman" w:eastAsia="Times New Roman" w:hAnsi="Times New Roman" w:cs="Times New Roman"/>
+                <w:color w:val="auto"/>
+                <w:sz w:val="24"/>
+                <w:szCs w:val="22"/>
+              </w:rPr>
+              <w:t>List</w:t>
+            </w:r>
+            <w:proofErr w:type="spellEnd"/>
+            <w:r>
+              <w:rPr>
+                <w:rFonts w:ascii="Times New Roman" w:eastAsia="Times New Roman" w:hAnsi="Times New Roman" w:cs="Times New Roman"/>
+                <w:color w:val="auto"/>
+                <w:sz w:val="24"/>
+                <w:szCs w:val="22"/>
+              </w:rPr>
+              <w:t xml:space="preserve"> use case</w:t>
             </w:r>
           </w:p>
           <w:p>
@@ -11614,10 +12769,7 @@
               <w:widowControl w:val="0"/>
               <w:spacing w:line="240" w:lineRule="auto"/>
               <w:rPr>
-                <w:rFonts w:ascii="Times New Roman" w:eastAsia="Times New Roman" w:hAnsi="Times New Roman" w:cs="Times New Roman"/>
-                <w:color w:val="auto"/>
-                <w:sz w:val="24"/>
-                <w:szCs w:val="22"/>
+                <w:sz w:val="24"/>
               </w:rPr>
             </w:pPr>
             <w:r>
@@ -11636,190 +12788,37 @@
                 <w:sz w:val="24"/>
                 <w:szCs w:val="22"/>
               </w:rPr>
-              <w:t>plements RemoveFromBlock</w:t>
-            </w:r>
-            <w:r>
-              <w:rPr>
-                <w:rFonts w:ascii="Times New Roman" w:eastAsia="Times New Roman" w:hAnsi="Times New Roman" w:cs="Times New Roman"/>
-                <w:color w:val="auto"/>
-                <w:sz w:val="24"/>
-                <w:szCs w:val="22"/>
-              </w:rPr>
-              <w:t>List use case</w:t>
-            </w:r>
-          </w:p>
-          <w:p>
-            <w:pPr>
-              <w:pStyle w:val="normal0"/>
-              <w:widowControl w:val="0"/>
-              <w:spacing w:line="240" w:lineRule="auto"/>
-              <w:rPr>
-                <w:rFonts w:ascii="Times New Roman" w:eastAsia="Times New Roman" w:hAnsi="Times New Roman" w:cs="Times New Roman"/>
-                <w:color w:val="auto"/>
-                <w:sz w:val="24"/>
-                <w:szCs w:val="22"/>
-              </w:rPr>
-            </w:pPr>
-            <w:r>
-              <w:rPr>
-                <w:rFonts w:ascii="Times New Roman" w:eastAsia="Times New Roman" w:hAnsi="Times New Roman" w:cs="Times New Roman"/>
-                <w:color w:val="auto"/>
-                <w:sz w:val="24"/>
-                <w:szCs w:val="22"/>
-              </w:rPr>
-              <w:t xml:space="preserve">    c. User clicks Save button</w:t>
-            </w:r>
-          </w:p>
-          <w:p>
-            <w:pPr>
-              <w:pStyle w:val="normal0"/>
-              <w:widowControl w:val="0"/>
-              <w:spacing w:line="240" w:lineRule="auto"/>
-              <w:ind w:left="720"/>
-              <w:rPr>
-                <w:rFonts w:ascii="Times New Roman" w:eastAsia="Times New Roman" w:hAnsi="Times New Roman" w:cs="Times New Roman"/>
-                <w:color w:val="auto"/>
-                <w:sz w:val="24"/>
-                <w:szCs w:val="22"/>
-              </w:rPr>
-            </w:pPr>
-            <w:r>
-              <w:rPr>
-                <w:rFonts w:ascii="Times New Roman" w:eastAsia="Times New Roman" w:hAnsi="Times New Roman" w:cs="Times New Roman"/>
-                <w:color w:val="auto"/>
-                <w:sz w:val="24"/>
-                <w:szCs w:val="22"/>
-              </w:rPr>
-              <w:t>i.</w:t>
-            </w:r>
-            <w:r>
-              <w:rPr>
-                <w:rFonts w:ascii="Times New Roman" w:eastAsia="Times New Roman" w:hAnsi="Times New Roman" w:cs="Times New Roman"/>
-                <w:color w:val="auto"/>
-                <w:sz w:val="24"/>
-                <w:szCs w:val="22"/>
-              </w:rPr>
-              <w:t xml:space="preserve"> </w:t>
-            </w:r>
-            <w:r>
-              <w:rPr>
-                <w:rFonts w:ascii="Times New Roman" w:eastAsia="Times New Roman" w:hAnsi="Times New Roman" w:cs="Times New Roman"/>
-                <w:color w:val="auto"/>
-                <w:sz w:val="24"/>
-                <w:szCs w:val="22"/>
-              </w:rPr>
-              <w:t>Data store saves informat</w:t>
-            </w:r>
-            <w:r>
-              <w:rPr>
-                <w:rFonts w:ascii="Times New Roman" w:eastAsia="Times New Roman" w:hAnsi="Times New Roman" w:cs="Times New Roman"/>
-                <w:color w:val="auto"/>
-                <w:sz w:val="24"/>
-                <w:szCs w:val="22"/>
-              </w:rPr>
-              <w:t>ion and StudyBear closes ManageBlock</w:t>
-            </w:r>
-            <w:r>
-              <w:rPr>
-                <w:rFonts w:ascii="Times New Roman" w:eastAsia="Times New Roman" w:hAnsi="Times New Roman" w:cs="Times New Roman"/>
-                <w:color w:val="auto"/>
-                <w:sz w:val="24"/>
-                <w:szCs w:val="22"/>
-              </w:rPr>
-              <w:t>List Screen and opens User Profile Screen</w:t>
-            </w:r>
-          </w:p>
-          <w:p>
-            <w:pPr>
-              <w:pStyle w:val="normal0"/>
-              <w:widowControl w:val="0"/>
-              <w:spacing w:line="240" w:lineRule="auto"/>
-              <w:rPr>
-                <w:rFonts w:ascii="Times New Roman" w:eastAsia="Times New Roman" w:hAnsi="Times New Roman" w:cs="Times New Roman"/>
-                <w:color w:val="auto"/>
-                <w:sz w:val="24"/>
-                <w:szCs w:val="22"/>
-              </w:rPr>
-            </w:pPr>
-            <w:r>
-              <w:rPr>
-                <w:rFonts w:ascii="Times New Roman" w:eastAsia="Times New Roman" w:hAnsi="Times New Roman" w:cs="Times New Roman"/>
-                <w:color w:val="auto"/>
-                <w:sz w:val="24"/>
-                <w:szCs w:val="22"/>
-              </w:rPr>
-              <w:t xml:space="preserve">    d. User clicks Back button</w:t>
-            </w:r>
-          </w:p>
-          <w:p>
-            <w:pPr>
-              <w:pStyle w:val="normal0"/>
-              <w:widowControl w:val="0"/>
-              <w:spacing w:line="240" w:lineRule="auto"/>
-              <w:ind w:left="720"/>
-              <w:rPr>
-                <w:rFonts w:ascii="Times New Roman" w:eastAsia="Times New Roman" w:hAnsi="Times New Roman" w:cs="Times New Roman"/>
-                <w:color w:val="auto"/>
-                <w:sz w:val="24"/>
-                <w:szCs w:val="22"/>
-              </w:rPr>
-            </w:pPr>
-            <w:r>
-              <w:rPr>
-                <w:rFonts w:ascii="Times New Roman" w:eastAsia="Times New Roman" w:hAnsi="Times New Roman" w:cs="Times New Roman"/>
-                <w:color w:val="auto"/>
-                <w:sz w:val="24"/>
-                <w:szCs w:val="22"/>
-              </w:rPr>
-              <w:t>i.</w:t>
-            </w:r>
-            <w:r>
-              <w:rPr>
-                <w:rFonts w:ascii="Times New Roman" w:eastAsia="Times New Roman" w:hAnsi="Times New Roman" w:cs="Times New Roman"/>
-                <w:color w:val="auto"/>
-                <w:sz w:val="24"/>
-                <w:szCs w:val="22"/>
-              </w:rPr>
-              <w:t xml:space="preserve"> </w:t>
-            </w:r>
-            <w:r>
-              <w:rPr>
-                <w:rFonts w:ascii="Times New Roman" w:eastAsia="Times New Roman" w:hAnsi="Times New Roman" w:cs="Times New Roman"/>
-                <w:color w:val="auto"/>
-                <w:sz w:val="24"/>
-                <w:szCs w:val="22"/>
-              </w:rPr>
-              <w:t xml:space="preserve">No information is </w:t>
-            </w:r>
-            <w:r>
-              <w:rPr>
-                <w:rFonts w:ascii="Times New Roman" w:eastAsia="Times New Roman" w:hAnsi="Times New Roman" w:cs="Times New Roman"/>
-                <w:color w:val="auto"/>
-                <w:sz w:val="24"/>
-                <w:szCs w:val="22"/>
-              </w:rPr>
-              <w:t>stored. StudyBear closes ManageBlock</w:t>
-            </w:r>
-            <w:r>
-              <w:rPr>
-                <w:rFonts w:ascii="Times New Roman" w:eastAsia="Times New Roman" w:hAnsi="Times New Roman" w:cs="Times New Roman"/>
-                <w:color w:val="auto"/>
-                <w:sz w:val="24"/>
-                <w:szCs w:val="22"/>
-              </w:rPr>
-              <w:t>List Screen and opens User Profile Screen</w:t>
-            </w:r>
-          </w:p>
-          <w:p>
-            <w:pPr>
-              <w:pStyle w:val="normal0"/>
-              <w:widowControl w:val="0"/>
-              <w:spacing w:line="240" w:lineRule="auto"/>
-              <w:ind w:left="720"/>
-              <w:rPr>
-                <w:sz w:val="24"/>
-              </w:rPr>
-            </w:pPr>
+              <w:t xml:space="preserve">plements </w:t>
+            </w:r>
+            <w:proofErr w:type="spellStart"/>
+            <w:r>
+              <w:rPr>
+                <w:rFonts w:ascii="Times New Roman" w:eastAsia="Times New Roman" w:hAnsi="Times New Roman" w:cs="Times New Roman"/>
+                <w:color w:val="auto"/>
+                <w:sz w:val="24"/>
+                <w:szCs w:val="22"/>
+              </w:rPr>
+              <w:t>RemoveFromBlock</w:t>
+            </w:r>
+            <w:r>
+              <w:rPr>
+                <w:rFonts w:ascii="Times New Roman" w:eastAsia="Times New Roman" w:hAnsi="Times New Roman" w:cs="Times New Roman"/>
+                <w:color w:val="auto"/>
+                <w:sz w:val="24"/>
+                <w:szCs w:val="22"/>
+              </w:rPr>
+              <w:t>List</w:t>
+            </w:r>
+            <w:proofErr w:type="spellEnd"/>
+            <w:r>
+              <w:rPr>
+                <w:rFonts w:ascii="Times New Roman" w:eastAsia="Times New Roman" w:hAnsi="Times New Roman" w:cs="Times New Roman"/>
+                <w:color w:val="auto"/>
+                <w:sz w:val="24"/>
+                <w:szCs w:val="22"/>
+              </w:rPr>
+              <w:t xml:space="preserve"> use case</w:t>
+            </w:r>
           </w:p>
         </w:tc>
       </w:tr>
@@ -11888,7 +12887,16 @@
                 <w:szCs w:val="22"/>
                 <w:lang w:eastAsia="ja-JP"/>
               </w:rPr>
-              <w:t>Screen with Settings button is displayed</w:t>
+              <w:t>User is logged in to StudyB</w:t>
+            </w:r>
+            <w:r>
+              <w:rPr>
+                <w:rFonts w:ascii="Times New Roman" w:hAnsi="Times New Roman"/>
+                <w:sz w:val="24"/>
+                <w:szCs w:val="22"/>
+                <w:lang w:eastAsia="ja-JP"/>
+              </w:rPr>
+              <w:t>ear</w:t>
             </w:r>
           </w:p>
         </w:tc>
@@ -11956,8 +12964,9 @@
                 <w:rFonts w:ascii="Times New Roman" w:hAnsi="Times New Roman"/>
                 <w:sz w:val="24"/>
                 <w:szCs w:val="22"/>
-              </w:rPr>
-              <w:t>User Profile Screen is displayed (in Display Mode)</w:t>
+                <w:lang w:eastAsia="ja-JP"/>
+              </w:rPr>
+              <w:t>Manage block list screen is displayed</w:t>
             </w:r>
           </w:p>
         </w:tc>
@@ -12006,6 +13015,7 @@
                 <w:lang w:eastAsia="ja-JP"/>
               </w:rPr>
             </w:pPr>
+            <w:proofErr w:type="gramStart"/>
             <w:r>
               <w:rPr>
                 <w:rFonts w:ascii="Times New Roman" w:hAnsi="Times New Roman"/>
@@ -12015,6 +13025,7 @@
               </w:rPr>
               <w:t>requirements</w:t>
             </w:r>
+            <w:proofErr w:type="gramEnd"/>
           </w:p>
         </w:tc>
         <w:tc>
@@ -12047,16 +13058,46 @@
     <w:p/>
     <w:p>
       <w:r>
-        <w:t>See notes on RegisterAccount and UpdateUserProfile</w:t>
+        <w:t xml:space="preserve">See notes on </w:t>
+      </w:r>
+      <w:proofErr w:type="spellStart"/>
+      <w:r>
+        <w:t>RegisterAccount</w:t>
+      </w:r>
+      <w:proofErr w:type="spellEnd"/>
+      <w:r>
+        <w:t xml:space="preserve"> and </w:t>
+      </w:r>
+      <w:proofErr w:type="spellStart"/>
+      <w:r>
+        <w:t>UpdateUserProfile</w:t>
+      </w:r>
+      <w:proofErr w:type="spellEnd"/>
+      <w:r>
+        <w:t xml:space="preserve"> </w:t>
+      </w:r>
+      <w:r>
+        <w:rPr>
+          <w:color w:val="FF0000"/>
+        </w:rPr>
+        <w:t>–Got it DO</w:t>
       </w:r>
     </w:p>
     <w:p/>
     <w:p>
       <w:r>
-        <w:t xml:space="preserve">The display mode terminology may be unclear.  They are mostly two separate screens, </w:t>
-      </w:r>
-      <w:r>
-        <w:t>that share similar arrangement and meaning.  But to change the user profile screen from display to edit you essentially have to replace all the elements.  If we consider them two separate screens it may make the language clearer, and we can implement the “swap” however we would like</w:t>
+        <w:t xml:space="preserve">The display mode terminology may be unclear.  They are mostly two separate </w:t>
+      </w:r>
+      <w:proofErr w:type="gramStart"/>
+      <w:r>
+        <w:t xml:space="preserve">screens, </w:t>
+      </w:r>
+      <w:r>
+        <w:t>that</w:t>
+      </w:r>
+      <w:proofErr w:type="gramEnd"/>
+      <w:r>
+        <w:t xml:space="preserve"> share similar arrangement and meaning.  But to change the user profile screen from display to edit you essentially have to replace all the elements.  If we consider them two separate screens it may make the language clearer, and we can implement the “swap” however we would like</w:t>
       </w:r>
       <w:r>
         <w:br w:type="page"/>
@@ -12070,7 +13111,7 @@
           <w:bottom w:val="single" w:sz="4" w:space="0" w:color="auto"/>
           <w:insideH w:val="single" w:sz="4" w:space="0" w:color="auto"/>
         </w:tblBorders>
-        <w:tblLook w:val="01E0"/>
+        <w:tblLook w:val="01E0" w:firstRow="1" w:lastRow="1" w:firstColumn="1" w:lastColumn="1" w:noHBand="0" w:noVBand="0"/>
       </w:tblPr>
       <w:tblGrid>
         <w:gridCol w:w="2121"/>
@@ -12130,6 +13171,7 @@
                 <w:lang w:eastAsia="ja-JP"/>
               </w:rPr>
             </w:pPr>
+            <w:proofErr w:type="spellStart"/>
             <w:r>
               <w:rPr>
                 <w:rFonts w:ascii="Times New Roman" w:hAnsi="Times New Roman"/>
@@ -12146,6 +13188,7 @@
               </w:rPr>
               <w:t>List</w:t>
             </w:r>
+            <w:proofErr w:type="spellEnd"/>
           </w:p>
         </w:tc>
       </w:tr>
@@ -12193,6 +13236,7 @@
                 <w:lang w:eastAsia="ja-JP"/>
               </w:rPr>
             </w:pPr>
+            <w:proofErr w:type="gramStart"/>
             <w:r>
               <w:rPr>
                 <w:rFonts w:ascii="Times New Roman" w:hAnsi="Times New Roman"/>
@@ -12202,6 +13246,7 @@
               </w:rPr>
               <w:t>actors</w:t>
             </w:r>
+            <w:proofErr w:type="gramEnd"/>
           </w:p>
         </w:tc>
         <w:tc>
@@ -12326,7 +13371,36 @@
                 <w:sz w:val="24"/>
                 <w:szCs w:val="22"/>
               </w:rPr>
-              <w:t>Manage Block List Screen: Listbox of blocked users, textbox to enter usernames, an add button, a remove button, a save button, and a back button</w:t>
+              <w:t xml:space="preserve">Manage Block List Screen: </w:t>
+            </w:r>
+            <w:r>
+              <w:rPr>
+                <w:rFonts w:ascii="Times New Roman" w:eastAsia="Times New Roman" w:hAnsi="Times New Roman" w:cs="Times New Roman"/>
+                <w:color w:val="auto"/>
+                <w:sz w:val="24"/>
+                <w:szCs w:val="22"/>
+              </w:rPr>
+              <w:t xml:space="preserve">Instructions for adding/removing users, </w:t>
+            </w:r>
+            <w:proofErr w:type="spellStart"/>
+            <w:r>
+              <w:rPr>
+                <w:rFonts w:ascii="Times New Roman" w:eastAsia="Times New Roman" w:hAnsi="Times New Roman" w:cs="Times New Roman"/>
+                <w:color w:val="auto"/>
+                <w:sz w:val="24"/>
+                <w:szCs w:val="22"/>
+              </w:rPr>
+              <w:t>listbox</w:t>
+            </w:r>
+            <w:proofErr w:type="spellEnd"/>
+            <w:r>
+              <w:rPr>
+                <w:rFonts w:ascii="Times New Roman" w:eastAsia="Times New Roman" w:hAnsi="Times New Roman" w:cs="Times New Roman"/>
+                <w:color w:val="auto"/>
+                <w:sz w:val="24"/>
+                <w:szCs w:val="22"/>
+              </w:rPr>
+              <w:t xml:space="preserve"> of blocked users, textbox to enter usernames, an add button, and a remove button.</w:t>
             </w:r>
           </w:p>
           <w:p>
@@ -12348,7 +13422,25 @@
                 <w:sz w:val="24"/>
                 <w:szCs w:val="22"/>
               </w:rPr>
-              <w:t xml:space="preserve">2. User enters a username in the “Username to Block” textbox and clicks the add button. </w:t>
+              <w:t>2. User enters a username in the “</w:t>
+            </w:r>
+            <w:r>
+              <w:rPr>
+                <w:rFonts w:ascii="Times New Roman" w:eastAsia="Times New Roman" w:hAnsi="Times New Roman" w:cs="Times New Roman"/>
+                <w:color w:val="auto"/>
+                <w:sz w:val="24"/>
+                <w:szCs w:val="22"/>
+              </w:rPr>
+              <w:t>Add user</w:t>
+            </w:r>
+            <w:r>
+              <w:rPr>
+                <w:rFonts w:ascii="Times New Roman" w:eastAsia="Times New Roman" w:hAnsi="Times New Roman" w:cs="Times New Roman"/>
+                <w:color w:val="auto"/>
+                <w:sz w:val="24"/>
+                <w:szCs w:val="22"/>
+              </w:rPr>
+              <w:t xml:space="preserve">” textbox and clicks the add button. </w:t>
             </w:r>
           </w:p>
           <w:p>
@@ -12358,10 +13450,7 @@
               <w:spacing w:line="240" w:lineRule="auto"/>
               <w:ind w:left="720"/>
               <w:rPr>
-                <w:rFonts w:ascii="Times New Roman" w:eastAsia="Times New Roman" w:hAnsi="Times New Roman" w:cs="Times New Roman"/>
-                <w:color w:val="auto"/>
-                <w:sz w:val="24"/>
-                <w:szCs w:val="22"/>
+                <w:sz w:val="24"/>
               </w:rPr>
             </w:pPr>
             <w:r>
@@ -12380,74 +13469,45 @@
                 <w:sz w:val="24"/>
                 <w:szCs w:val="22"/>
               </w:rPr>
-              <w:t>StudyBear adds username to listbox and clears “Username to Block” textbox.</w:t>
-            </w:r>
-          </w:p>
-          <w:p>
-            <w:pPr>
-              <w:pStyle w:val="normal0"/>
-              <w:widowControl w:val="0"/>
-              <w:spacing w:line="240" w:lineRule="auto"/>
-              <w:rPr>
-                <w:rFonts w:ascii="Times New Roman" w:eastAsia="Times New Roman" w:hAnsi="Times New Roman" w:cs="Times New Roman"/>
-                <w:color w:val="auto"/>
-                <w:sz w:val="24"/>
-                <w:szCs w:val="22"/>
-              </w:rPr>
-            </w:pPr>
-            <w:r>
-              <w:rPr>
-                <w:rFonts w:ascii="Times New Roman" w:eastAsia="Times New Roman" w:hAnsi="Times New Roman" w:cs="Times New Roman"/>
-                <w:color w:val="auto"/>
-                <w:sz w:val="24"/>
-                <w:szCs w:val="22"/>
-              </w:rPr>
-              <w:t>4. a) User repeats step 2</w:t>
-            </w:r>
-          </w:p>
-          <w:p>
-            <w:pPr>
-              <w:pStyle w:val="normal0"/>
-              <w:widowControl w:val="0"/>
-              <w:spacing w:line="240" w:lineRule="auto"/>
-              <w:rPr>
-                <w:rFonts w:ascii="Times New Roman" w:eastAsia="Times New Roman" w:hAnsi="Times New Roman" w:cs="Times New Roman"/>
-                <w:color w:val="auto"/>
-                <w:sz w:val="24"/>
-                <w:szCs w:val="22"/>
-              </w:rPr>
-            </w:pPr>
-            <w:r>
-              <w:rPr>
-                <w:rFonts w:ascii="Times New Roman" w:eastAsia="Times New Roman" w:hAnsi="Times New Roman" w:cs="Times New Roman"/>
-                <w:color w:val="auto"/>
-                <w:sz w:val="24"/>
-                <w:szCs w:val="22"/>
-              </w:rPr>
-              <w:t xml:space="preserve">    b) User clicks save button</w:t>
-            </w:r>
-          </w:p>
-          <w:p>
-            <w:pPr>
-              <w:pStyle w:val="normal0"/>
-              <w:widowControl w:val="0"/>
-              <w:spacing w:line="240" w:lineRule="auto"/>
-              <w:ind w:left="720"/>
-              <w:rPr>
-                <w:rFonts w:ascii="Times New Roman" w:eastAsia="Times New Roman" w:hAnsi="Times New Roman" w:cs="Times New Roman"/>
-                <w:color w:val="auto"/>
-                <w:sz w:val="24"/>
-                <w:szCs w:val="22"/>
-              </w:rPr>
-            </w:pPr>
-            <w:r>
-              <w:rPr>
-                <w:rFonts w:ascii="Times New Roman" w:eastAsia="Times New Roman" w:hAnsi="Times New Roman" w:cs="Times New Roman"/>
-                <w:color w:val="auto"/>
-                <w:sz w:val="24"/>
-                <w:szCs w:val="22"/>
-              </w:rPr>
-              <w:t>i)</w:t>
+              <w:t xml:space="preserve">StudyBear adds username to </w:t>
+            </w:r>
+            <w:proofErr w:type="spellStart"/>
+            <w:r>
+              <w:rPr>
+                <w:rFonts w:ascii="Times New Roman" w:eastAsia="Times New Roman" w:hAnsi="Times New Roman" w:cs="Times New Roman"/>
+                <w:color w:val="auto"/>
+                <w:sz w:val="24"/>
+                <w:szCs w:val="22"/>
+              </w:rPr>
+              <w:t>listbox</w:t>
+            </w:r>
+            <w:proofErr w:type="spellEnd"/>
+            <w:r>
+              <w:rPr>
+                <w:rFonts w:ascii="Times New Roman" w:eastAsia="Times New Roman" w:hAnsi="Times New Roman" w:cs="Times New Roman"/>
+                <w:color w:val="auto"/>
+                <w:sz w:val="24"/>
+                <w:szCs w:val="22"/>
+              </w:rPr>
+              <w:t xml:space="preserve"> and clears “</w:t>
+            </w:r>
+            <w:r>
+              <w:rPr>
+                <w:rFonts w:ascii="Times New Roman" w:eastAsia="Times New Roman" w:hAnsi="Times New Roman" w:cs="Times New Roman"/>
+                <w:color w:val="auto"/>
+                <w:sz w:val="24"/>
+                <w:szCs w:val="22"/>
+              </w:rPr>
+              <w:t>Add user</w:t>
+            </w:r>
+            <w:r>
+              <w:rPr>
+                <w:rFonts w:ascii="Times New Roman" w:eastAsia="Times New Roman" w:hAnsi="Times New Roman" w:cs="Times New Roman"/>
+                <w:color w:val="auto"/>
+                <w:sz w:val="24"/>
+                <w:szCs w:val="22"/>
+              </w:rPr>
+              <w:t>” textbox.</w:t>
             </w:r>
             <w:r>
               <w:rPr>
@@ -12465,91 +13525,26 @@
                 <w:sz w:val="24"/>
                 <w:szCs w:val="22"/>
               </w:rPr>
-              <w:t>Data store saves information and StudyBear closes Manage Block List Screen and opens User Profile Screen</w:t>
-            </w:r>
-          </w:p>
-          <w:p>
-            <w:pPr>
-              <w:pStyle w:val="normal0"/>
-              <w:widowControl w:val="0"/>
-              <w:spacing w:line="240" w:lineRule="auto"/>
-              <w:rPr>
-                <w:rFonts w:ascii="Times New Roman" w:eastAsia="Times New Roman" w:hAnsi="Times New Roman" w:cs="Times New Roman"/>
-                <w:color w:val="auto"/>
-                <w:sz w:val="24"/>
-                <w:szCs w:val="22"/>
-              </w:rPr>
-            </w:pPr>
-            <w:r>
-              <w:rPr>
-                <w:rFonts w:ascii="Times New Roman" w:eastAsia="Times New Roman" w:hAnsi="Times New Roman" w:cs="Times New Roman"/>
-                <w:color w:val="auto"/>
-                <w:sz w:val="24"/>
-                <w:szCs w:val="22"/>
-              </w:rPr>
-              <w:t>d) User clicks b</w:t>
-            </w:r>
-            <w:r>
-              <w:rPr>
-                <w:rFonts w:ascii="Times New Roman" w:eastAsia="Times New Roman" w:hAnsi="Times New Roman" w:cs="Times New Roman"/>
-                <w:color w:val="auto"/>
-                <w:sz w:val="24"/>
-                <w:szCs w:val="22"/>
-              </w:rPr>
-              <w:t>ack button</w:t>
-            </w:r>
-          </w:p>
-          <w:p>
-            <w:pPr>
-              <w:pStyle w:val="normal0"/>
-              <w:widowControl w:val="0"/>
-              <w:spacing w:line="240" w:lineRule="auto"/>
-              <w:ind w:left="720"/>
-              <w:rPr>
-                <w:rFonts w:ascii="Times New Roman" w:eastAsia="Times New Roman" w:hAnsi="Times New Roman" w:cs="Times New Roman"/>
-                <w:color w:val="auto"/>
-                <w:sz w:val="24"/>
-                <w:szCs w:val="22"/>
-              </w:rPr>
-            </w:pPr>
-            <w:r>
-              <w:rPr>
-                <w:rFonts w:ascii="Times New Roman" w:eastAsia="Times New Roman" w:hAnsi="Times New Roman" w:cs="Times New Roman"/>
-                <w:color w:val="auto"/>
-                <w:sz w:val="24"/>
-                <w:szCs w:val="22"/>
-              </w:rPr>
-              <w:t>i)</w:t>
-            </w:r>
-            <w:r>
-              <w:rPr>
-                <w:rFonts w:ascii="Times New Roman" w:eastAsia="Times New Roman" w:hAnsi="Times New Roman" w:cs="Times New Roman"/>
-                <w:color w:val="auto"/>
-                <w:sz w:val="24"/>
-                <w:szCs w:val="22"/>
-              </w:rPr>
-              <w:t xml:space="preserve"> </w:t>
-            </w:r>
-            <w:r>
-              <w:rPr>
-                <w:rFonts w:ascii="Times New Roman" w:eastAsia="Times New Roman" w:hAnsi="Times New Roman" w:cs="Times New Roman"/>
-                <w:color w:val="auto"/>
-                <w:sz w:val="24"/>
-                <w:szCs w:val="22"/>
-              </w:rPr>
-              <w:t>No information is stored. StudyBear closes Manage Block List Screen and opens User Profile Screen</w:t>
-            </w:r>
-          </w:p>
-          <w:p>
-            <w:pPr>
-              <w:pStyle w:val="normal0"/>
-              <w:widowControl w:val="0"/>
-              <w:spacing w:line="240" w:lineRule="auto"/>
-              <w:ind w:left="720"/>
-              <w:rPr>
-                <w:sz w:val="24"/>
-              </w:rPr>
-            </w:pPr>
+              <w:t>T</w:t>
+            </w:r>
+            <w:r>
+              <w:rPr>
+                <w:rFonts w:ascii="Times New Roman" w:eastAsia="Times New Roman" w:hAnsi="Times New Roman" w:cs="Times New Roman"/>
+                <w:color w:val="auto"/>
+                <w:sz w:val="24"/>
+                <w:szCs w:val="22"/>
+              </w:rPr>
+              <w:t>he data store saves information</w:t>
+            </w:r>
+            <w:r>
+              <w:rPr>
+                <w:rFonts w:ascii="Times New Roman" w:eastAsia="Times New Roman" w:hAnsi="Times New Roman" w:cs="Times New Roman"/>
+                <w:color w:val="auto"/>
+                <w:sz w:val="24"/>
+                <w:szCs w:val="22"/>
+              </w:rPr>
+              <w:t>.</w:t>
+            </w:r>
           </w:p>
         </w:tc>
       </w:tr>
@@ -12677,8 +13672,9 @@
                 <w:rFonts w:ascii="Times New Roman" w:hAnsi="Times New Roman"/>
                 <w:sz w:val="24"/>
                 <w:szCs w:val="22"/>
-              </w:rPr>
-              <w:t>User Profile Screen is displayed (in Display Mode)</w:t>
+                <w:lang w:eastAsia="ja-JP"/>
+              </w:rPr>
+              <w:t>Manage Block List Screen is Displayed</w:t>
             </w:r>
           </w:p>
         </w:tc>
@@ -12727,6 +13723,7 @@
                 <w:lang w:eastAsia="ja-JP"/>
               </w:rPr>
             </w:pPr>
+            <w:proofErr w:type="gramStart"/>
             <w:r>
               <w:rPr>
                 <w:rFonts w:ascii="Times New Roman" w:hAnsi="Times New Roman"/>
@@ -12736,6 +13733,7 @@
               </w:rPr>
               <w:t>requirements</w:t>
             </w:r>
+            <w:proofErr w:type="gramEnd"/>
           </w:p>
         </w:tc>
         <w:tc>
@@ -12768,13 +13766,44 @@
     <w:p/>
     <w:p>
       <w:r>
-        <w:t>See notes on RegisterAccount and UpdateUserProfile</w:t>
+        <w:t xml:space="preserve">See notes on </w:t>
+      </w:r>
+      <w:proofErr w:type="spellStart"/>
+      <w:r>
+        <w:t>RegisterAccount</w:t>
+      </w:r>
+      <w:proofErr w:type="spellEnd"/>
+      <w:r>
+        <w:t xml:space="preserve"> and </w:t>
+      </w:r>
+      <w:proofErr w:type="spellStart"/>
+      <w:r>
+        <w:t>UpdateUserProfile</w:t>
+      </w:r>
+      <w:proofErr w:type="spellEnd"/>
+      <w:r>
+        <w:t xml:space="preserve"> </w:t>
+      </w:r>
+      <w:r>
+        <w:rPr>
+          <w:color w:val="FF0000"/>
+        </w:rPr>
+        <w:t>–Got it DO</w:t>
       </w:r>
     </w:p>
     <w:p/>
     <w:p>
       <w:r>
         <w:t xml:space="preserve">Should StudyBear automatically send and save usernames added to the block list?  Does it make sense to click the add button and THEN have to confirm the update?  There is not list of what has been done, so the user does not know what information </w:t>
+      </w:r>
+      <w:r>
+        <w:rPr>
+          <w:color w:val="FF0000"/>
+        </w:rPr>
+        <w:t>–Got it DO</w:t>
+      </w:r>
+      <w:r>
+        <w:t xml:space="preserve"> </w:t>
       </w:r>
       <w:r>
         <w:br w:type="page"/>
@@ -12788,7 +13817,7 @@
           <w:bottom w:val="single" w:sz="4" w:space="0" w:color="auto"/>
           <w:insideH w:val="single" w:sz="4" w:space="0" w:color="auto"/>
         </w:tblBorders>
-        <w:tblLook w:val="01E0"/>
+        <w:tblLook w:val="01E0" w:firstRow="1" w:lastRow="1" w:firstColumn="1" w:lastColumn="1" w:noHBand="0" w:noVBand="0"/>
       </w:tblPr>
       <w:tblGrid>
         <w:gridCol w:w="2121"/>
@@ -12848,6 +13877,7 @@
                 <w:lang w:eastAsia="ja-JP"/>
               </w:rPr>
             </w:pPr>
+            <w:proofErr w:type="spellStart"/>
             <w:r>
               <w:rPr>
                 <w:rFonts w:ascii="Times New Roman" w:hAnsi="Times New Roman"/>
@@ -12864,6 +13894,7 @@
               </w:rPr>
               <w:t>List</w:t>
             </w:r>
+            <w:proofErr w:type="spellEnd"/>
           </w:p>
         </w:tc>
       </w:tr>
@@ -12911,6 +13942,7 @@
                 <w:lang w:eastAsia="ja-JP"/>
               </w:rPr>
             </w:pPr>
+            <w:proofErr w:type="gramStart"/>
             <w:r>
               <w:rPr>
                 <w:rFonts w:ascii="Times New Roman" w:hAnsi="Times New Roman"/>
@@ -12920,6 +13952,7 @@
               </w:rPr>
               <w:t>actors</w:t>
             </w:r>
+            <w:proofErr w:type="gramEnd"/>
           </w:p>
         </w:tc>
         <w:tc>
@@ -13044,7 +14077,27 @@
                 <w:sz w:val="24"/>
                 <w:szCs w:val="22"/>
               </w:rPr>
-              <w:t>Manage Block List Screen: Listbox of blocked users, textbox to enter usernames, an add button, a remove button, a save button, and a back button</w:t>
+              <w:t xml:space="preserve">Manage Block List Screen: Instructions for adding/removing users, </w:t>
+            </w:r>
+            <w:proofErr w:type="spellStart"/>
+            <w:r>
+              <w:rPr>
+                <w:rFonts w:ascii="Times New Roman" w:eastAsia="Times New Roman" w:hAnsi="Times New Roman" w:cs="Times New Roman"/>
+                <w:color w:val="auto"/>
+                <w:sz w:val="24"/>
+                <w:szCs w:val="22"/>
+              </w:rPr>
+              <w:t>listbox</w:t>
+            </w:r>
+            <w:proofErr w:type="spellEnd"/>
+            <w:r>
+              <w:rPr>
+                <w:rFonts w:ascii="Times New Roman" w:eastAsia="Times New Roman" w:hAnsi="Times New Roman" w:cs="Times New Roman"/>
+                <w:color w:val="auto"/>
+                <w:sz w:val="24"/>
+                <w:szCs w:val="22"/>
+              </w:rPr>
+              <w:t xml:space="preserve"> of blocked users, textbox to enter usernames, an add button, and a remove button.</w:t>
             </w:r>
           </w:p>
           <w:p>
@@ -13075,34 +14128,81 @@
                 <w:sz w:val="24"/>
                 <w:szCs w:val="22"/>
               </w:rPr>
-              <w:t>rname(s) in listbox to select</w:t>
-            </w:r>
-            <w:r>
-              <w:rPr>
-                <w:rFonts w:ascii="Times New Roman" w:eastAsia="Times New Roman" w:hAnsi="Times New Roman" w:cs="Times New Roman"/>
-                <w:color w:val="auto"/>
-                <w:sz w:val="24"/>
-                <w:szCs w:val="22"/>
-              </w:rPr>
-              <w:t xml:space="preserve"> username (User can click u</w:t>
-            </w:r>
-            <w:r>
-              <w:rPr>
-                <w:rFonts w:ascii="Times New Roman" w:eastAsia="Times New Roman" w:hAnsi="Times New Roman" w:cs="Times New Roman"/>
-                <w:color w:val="auto"/>
-                <w:sz w:val="24"/>
-                <w:szCs w:val="22"/>
-              </w:rPr>
-              <w:t>sername(s) again to un-select</w:t>
-            </w:r>
-            <w:r>
-              <w:rPr>
-                <w:rFonts w:ascii="Times New Roman" w:eastAsia="Times New Roman" w:hAnsi="Times New Roman" w:cs="Times New Roman"/>
-                <w:color w:val="auto"/>
-                <w:sz w:val="24"/>
-                <w:szCs w:val="22"/>
-              </w:rPr>
-              <w:t>) then clicks remove button</w:t>
+              <w:t>rname</w:t>
+            </w:r>
+            <w:r>
+              <w:rPr>
+                <w:rFonts w:ascii="Times New Roman" w:eastAsia="Times New Roman" w:hAnsi="Times New Roman" w:cs="Times New Roman"/>
+                <w:color w:val="auto"/>
+                <w:sz w:val="24"/>
+                <w:szCs w:val="22"/>
+              </w:rPr>
+              <w:t xml:space="preserve"> in </w:t>
+            </w:r>
+            <w:proofErr w:type="spellStart"/>
+            <w:r>
+              <w:rPr>
+                <w:rFonts w:ascii="Times New Roman" w:eastAsia="Times New Roman" w:hAnsi="Times New Roman" w:cs="Times New Roman"/>
+                <w:color w:val="auto"/>
+                <w:sz w:val="24"/>
+                <w:szCs w:val="22"/>
+              </w:rPr>
+              <w:t>listbox</w:t>
+            </w:r>
+            <w:proofErr w:type="spellEnd"/>
+            <w:r>
+              <w:rPr>
+                <w:rFonts w:ascii="Times New Roman" w:eastAsia="Times New Roman" w:hAnsi="Times New Roman" w:cs="Times New Roman"/>
+                <w:color w:val="auto"/>
+                <w:sz w:val="24"/>
+                <w:szCs w:val="22"/>
+              </w:rPr>
+              <w:t xml:space="preserve"> to select</w:t>
+            </w:r>
+            <w:r>
+              <w:rPr>
+                <w:rFonts w:ascii="Times New Roman" w:eastAsia="Times New Roman" w:hAnsi="Times New Roman" w:cs="Times New Roman"/>
+                <w:color w:val="auto"/>
+                <w:sz w:val="24"/>
+                <w:szCs w:val="22"/>
+              </w:rPr>
+              <w:t xml:space="preserve"> username</w:t>
+            </w:r>
+            <w:r>
+              <w:rPr>
+                <w:rFonts w:ascii="Times New Roman" w:eastAsia="Times New Roman" w:hAnsi="Times New Roman" w:cs="Times New Roman"/>
+                <w:color w:val="auto"/>
+                <w:sz w:val="24"/>
+                <w:szCs w:val="22"/>
+              </w:rPr>
+              <w:t xml:space="preserve"> then </w:t>
+            </w:r>
+            <w:r>
+              <w:rPr>
+                <w:rFonts w:ascii="Times New Roman" w:eastAsia="Times New Roman" w:hAnsi="Times New Roman" w:cs="Times New Roman"/>
+                <w:color w:val="auto"/>
+                <w:sz w:val="24"/>
+                <w:szCs w:val="22"/>
+              </w:rPr>
+              <w:t xml:space="preserve">clicks </w:t>
+            </w:r>
+            <w:r>
+              <w:rPr>
+                <w:rFonts w:ascii="Times New Roman" w:eastAsia="Times New Roman" w:hAnsi="Times New Roman" w:cs="Times New Roman"/>
+                <w:color w:val="auto"/>
+                <w:sz w:val="24"/>
+                <w:szCs w:val="22"/>
+              </w:rPr>
+              <w:t xml:space="preserve">the </w:t>
+            </w:r>
+            <w:r>
+              <w:rPr>
+                <w:rFonts w:ascii="Times New Roman" w:eastAsia="Times New Roman" w:hAnsi="Times New Roman" w:cs="Times New Roman"/>
+                <w:color w:val="auto"/>
+                <w:sz w:val="24"/>
+                <w:szCs w:val="22"/>
+              </w:rPr>
+              <w:t>remove button</w:t>
             </w:r>
           </w:p>
           <w:p>
@@ -13112,10 +14212,7 @@
               <w:spacing w:line="240" w:lineRule="auto"/>
               <w:ind w:left="720"/>
               <w:rPr>
-                <w:rFonts w:ascii="Times New Roman" w:eastAsia="Times New Roman" w:hAnsi="Times New Roman" w:cs="Times New Roman"/>
-                <w:color w:val="auto"/>
-                <w:sz w:val="24"/>
-                <w:szCs w:val="22"/>
+                <w:sz w:val="24"/>
               </w:rPr>
             </w:pPr>
             <w:r>
@@ -13134,167 +14231,43 @@
                 <w:sz w:val="24"/>
                 <w:szCs w:val="22"/>
               </w:rPr>
-              <w:t>StudyBear removes selected usernames from listbox</w:t>
-            </w:r>
-          </w:p>
-          <w:p>
-            <w:pPr>
-              <w:pStyle w:val="normal0"/>
-              <w:widowControl w:val="0"/>
-              <w:spacing w:line="240" w:lineRule="auto"/>
-              <w:rPr>
-                <w:rFonts w:ascii="Times New Roman" w:eastAsia="Times New Roman" w:hAnsi="Times New Roman" w:cs="Times New Roman"/>
-                <w:color w:val="auto"/>
-                <w:sz w:val="24"/>
-                <w:szCs w:val="22"/>
-              </w:rPr>
-            </w:pPr>
-            <w:r>
-              <w:rPr>
-                <w:rFonts w:ascii="Times New Roman" w:eastAsia="Times New Roman" w:hAnsi="Times New Roman" w:cs="Times New Roman"/>
-                <w:color w:val="auto"/>
-                <w:sz w:val="24"/>
-                <w:szCs w:val="22"/>
-              </w:rPr>
-              <w:t>4. a) User repeats step 2</w:t>
-            </w:r>
-          </w:p>
-          <w:p>
-            <w:pPr>
-              <w:pStyle w:val="normal0"/>
-              <w:widowControl w:val="0"/>
-              <w:spacing w:line="240" w:lineRule="auto"/>
-              <w:rPr>
-                <w:rFonts w:ascii="Times New Roman" w:eastAsia="Times New Roman" w:hAnsi="Times New Roman" w:cs="Times New Roman"/>
-                <w:color w:val="auto"/>
-                <w:sz w:val="24"/>
-                <w:szCs w:val="22"/>
-              </w:rPr>
-            </w:pPr>
-            <w:r>
-              <w:rPr>
-                <w:rFonts w:ascii="Times New Roman" w:eastAsia="Times New Roman" w:hAnsi="Times New Roman" w:cs="Times New Roman"/>
-                <w:color w:val="auto"/>
-                <w:sz w:val="24"/>
-                <w:szCs w:val="22"/>
-              </w:rPr>
-              <w:t xml:space="preserve">    b) User clicks save button</w:t>
-            </w:r>
-          </w:p>
-          <w:p>
-            <w:pPr>
-              <w:pStyle w:val="normal0"/>
-              <w:widowControl w:val="0"/>
-              <w:spacing w:line="240" w:lineRule="auto"/>
-              <w:ind w:left="720"/>
-              <w:rPr>
-                <w:rFonts w:ascii="Times New Roman" w:eastAsia="Times New Roman" w:hAnsi="Times New Roman" w:cs="Times New Roman"/>
-                <w:color w:val="auto"/>
-                <w:sz w:val="24"/>
-                <w:szCs w:val="22"/>
-              </w:rPr>
-            </w:pPr>
-            <w:r>
-              <w:rPr>
-                <w:rFonts w:ascii="Times New Roman" w:eastAsia="Times New Roman" w:hAnsi="Times New Roman" w:cs="Times New Roman"/>
-                <w:color w:val="auto"/>
-                <w:sz w:val="24"/>
-                <w:szCs w:val="22"/>
-              </w:rPr>
-              <w:t>i)</w:t>
-            </w:r>
-            <w:r>
-              <w:rPr>
-                <w:rFonts w:ascii="Times New Roman" w:eastAsia="Times New Roman" w:hAnsi="Times New Roman" w:cs="Times New Roman"/>
-                <w:color w:val="auto"/>
-                <w:sz w:val="24"/>
-                <w:szCs w:val="22"/>
+              <w:t xml:space="preserve">StudyBear removes selected usernames from </w:t>
+            </w:r>
+            <w:proofErr w:type="spellStart"/>
+            <w:r>
+              <w:rPr>
+                <w:rFonts w:ascii="Times New Roman" w:eastAsia="Times New Roman" w:hAnsi="Times New Roman" w:cs="Times New Roman"/>
+                <w:color w:val="auto"/>
+                <w:sz w:val="24"/>
+                <w:szCs w:val="22"/>
+              </w:rPr>
+              <w:t>listbox</w:t>
+            </w:r>
+            <w:proofErr w:type="spellEnd"/>
+            <w:r>
+              <w:rPr>
+                <w:rFonts w:ascii="Times New Roman" w:eastAsia="Times New Roman" w:hAnsi="Times New Roman" w:cs="Times New Roman"/>
+                <w:color w:val="auto"/>
+                <w:sz w:val="24"/>
+                <w:szCs w:val="22"/>
+              </w:rPr>
+              <w:t xml:space="preserve">. </w:t>
+            </w:r>
+            <w:r>
+              <w:rPr>
+                <w:rFonts w:ascii="Times New Roman" w:eastAsia="Times New Roman" w:hAnsi="Times New Roman" w:cs="Times New Roman"/>
+                <w:color w:val="auto"/>
+                <w:sz w:val="24"/>
+                <w:szCs w:val="22"/>
+              </w:rPr>
+              <w:t>The data store saves information.</w:t>
+            </w:r>
+            <w:r>
+              <w:rPr>
+                <w:sz w:val="24"/>
               </w:rPr>
               <w:t xml:space="preserve"> </w:t>
             </w:r>
-            <w:r>
-              <w:rPr>
-                <w:rFonts w:ascii="Times New Roman" w:eastAsia="Times New Roman" w:hAnsi="Times New Roman" w:cs="Times New Roman"/>
-                <w:color w:val="auto"/>
-                <w:sz w:val="24"/>
-                <w:szCs w:val="22"/>
-              </w:rPr>
-              <w:t>Data store saves information and StudyBear closes Manage Block List Screen and opens User Profile Screen</w:t>
-            </w:r>
-          </w:p>
-          <w:p>
-            <w:pPr>
-              <w:pStyle w:val="normal0"/>
-              <w:widowControl w:val="0"/>
-              <w:spacing w:line="240" w:lineRule="auto"/>
-              <w:rPr>
-                <w:rFonts w:ascii="Times New Roman" w:eastAsia="Times New Roman" w:hAnsi="Times New Roman" w:cs="Times New Roman"/>
-                <w:color w:val="auto"/>
-                <w:sz w:val="24"/>
-                <w:szCs w:val="22"/>
-              </w:rPr>
-            </w:pPr>
-            <w:r>
-              <w:rPr>
-                <w:rFonts w:ascii="Times New Roman" w:eastAsia="Times New Roman" w:hAnsi="Times New Roman" w:cs="Times New Roman"/>
-                <w:color w:val="auto"/>
-                <w:sz w:val="24"/>
-                <w:szCs w:val="22"/>
-              </w:rPr>
-              <w:t>d) User clicks Back button</w:t>
-            </w:r>
-          </w:p>
-          <w:p>
-            <w:pPr>
-              <w:pStyle w:val="normal0"/>
-              <w:widowControl w:val="0"/>
-              <w:spacing w:line="240" w:lineRule="auto"/>
-              <w:ind w:left="720"/>
-              <w:rPr>
-                <w:rFonts w:ascii="Times New Roman" w:eastAsia="Times New Roman" w:hAnsi="Times New Roman" w:cs="Times New Roman"/>
-                <w:color w:val="auto"/>
-                <w:sz w:val="24"/>
-                <w:szCs w:val="22"/>
-              </w:rPr>
-            </w:pPr>
-            <w:r>
-              <w:rPr>
-                <w:rFonts w:ascii="Times New Roman" w:eastAsia="Times New Roman" w:hAnsi="Times New Roman" w:cs="Times New Roman"/>
-                <w:color w:val="auto"/>
-                <w:sz w:val="24"/>
-                <w:szCs w:val="22"/>
-              </w:rPr>
-              <w:t>i)</w:t>
-            </w:r>
-            <w:r>
-              <w:rPr>
-                <w:rFonts w:ascii="Times New Roman" w:eastAsia="Times New Roman" w:hAnsi="Times New Roman" w:cs="Times New Roman"/>
-                <w:color w:val="auto"/>
-                <w:sz w:val="24"/>
-                <w:szCs w:val="22"/>
-              </w:rPr>
-              <w:t xml:space="preserve"> </w:t>
-            </w:r>
-            <w:r>
-              <w:rPr>
-                <w:rFonts w:ascii="Times New Roman" w:eastAsia="Times New Roman" w:hAnsi="Times New Roman" w:cs="Times New Roman"/>
-                <w:color w:val="auto"/>
-                <w:sz w:val="24"/>
-                <w:szCs w:val="22"/>
-              </w:rPr>
-              <w:t>No information is stored. StudyBear closes Manage Block List Screen and opens User Profile Screen</w:t>
-            </w:r>
-          </w:p>
-          <w:p>
-            <w:pPr>
-              <w:pStyle w:val="normal0"/>
-              <w:widowControl w:val="0"/>
-              <w:spacing w:line="240" w:lineRule="auto"/>
-              <w:ind w:left="720"/>
-              <w:rPr>
-                <w:sz w:val="24"/>
-              </w:rPr>
-            </w:pPr>
           </w:p>
         </w:tc>
       </w:tr>
@@ -13422,9 +14395,12 @@
                 <w:rFonts w:ascii="Times New Roman" w:hAnsi="Times New Roman"/>
                 <w:sz w:val="24"/>
                 <w:szCs w:val="22"/>
-              </w:rPr>
-              <w:t>User Profile Screen is displayed (in Display Mode)</w:t>
-            </w:r>
+                <w:lang w:eastAsia="ja-JP"/>
+              </w:rPr>
+              <w:t>Manage Block List Screen is Displayed</w:t>
+            </w:r>
+            <w:bookmarkStart w:id="6" w:name="_GoBack"/>
+            <w:bookmarkEnd w:id="6"/>
           </w:p>
         </w:tc>
       </w:tr>
@@ -13472,6 +14448,7 @@
                 <w:lang w:eastAsia="ja-JP"/>
               </w:rPr>
             </w:pPr>
+            <w:proofErr w:type="gramStart"/>
             <w:r>
               <w:rPr>
                 <w:rFonts w:ascii="Times New Roman" w:hAnsi="Times New Roman"/>
@@ -13481,6 +14458,7 @@
               </w:rPr>
               <w:t>requirements</w:t>
             </w:r>
+            <w:proofErr w:type="gramEnd"/>
           </w:p>
         </w:tc>
         <w:tc>
@@ -13513,7 +14491,29 @@
     <w:p/>
     <w:p>
       <w:r>
-        <w:t>See notes on RegisterAccount and UpdateUserProfile</w:t>
+        <w:t xml:space="preserve">See notes on </w:t>
+      </w:r>
+      <w:proofErr w:type="spellStart"/>
+      <w:r>
+        <w:t>RegisterAccount</w:t>
+      </w:r>
+      <w:proofErr w:type="spellEnd"/>
+      <w:r>
+        <w:t xml:space="preserve"> and </w:t>
+      </w:r>
+      <w:proofErr w:type="spellStart"/>
+      <w:r>
+        <w:t>UpdateUserProfile</w:t>
+      </w:r>
+      <w:proofErr w:type="spellEnd"/>
+      <w:r>
+        <w:t xml:space="preserve"> </w:t>
+      </w:r>
+      <w:r>
+        <w:rPr>
+          <w:color w:val="FF0000"/>
+        </w:rPr>
+        <w:t>–Got it DO</w:t>
       </w:r>
     </w:p>
     <w:p>
@@ -13529,7 +14529,7 @@
           <w:bottom w:val="single" w:sz="4" w:space="0" w:color="auto"/>
           <w:insideH w:val="single" w:sz="4" w:space="0" w:color="auto"/>
         </w:tblBorders>
-        <w:tblLook w:val="01E0"/>
+        <w:tblLook w:val="01E0" w:firstRow="1" w:lastRow="1" w:firstColumn="1" w:lastColumn="1" w:noHBand="0" w:noVBand="0"/>
       </w:tblPr>
       <w:tblGrid>
         <w:gridCol w:w="2121"/>
@@ -13589,6 +14589,7 @@
                 <w:lang w:eastAsia="ja-JP"/>
               </w:rPr>
             </w:pPr>
+            <w:proofErr w:type="spellStart"/>
             <w:r>
               <w:rPr>
                 <w:rFonts w:ascii="Times New Roman" w:hAnsi="Times New Roman"/>
@@ -13605,6 +14606,7 @@
               </w:rPr>
               <w:t>Classes</w:t>
             </w:r>
+            <w:proofErr w:type="spellEnd"/>
           </w:p>
         </w:tc>
       </w:tr>
@@ -13652,6 +14654,7 @@
                 <w:lang w:eastAsia="ja-JP"/>
               </w:rPr>
             </w:pPr>
+            <w:proofErr w:type="gramStart"/>
             <w:r>
               <w:rPr>
                 <w:rFonts w:ascii="Times New Roman" w:hAnsi="Times New Roman"/>
@@ -13661,6 +14664,7 @@
               </w:rPr>
               <w:t>actors</w:t>
             </w:r>
+            <w:proofErr w:type="gramEnd"/>
           </w:p>
         </w:tc>
         <w:tc>
@@ -14167,6 +15171,7 @@
                 <w:lang w:eastAsia="ja-JP"/>
               </w:rPr>
             </w:pPr>
+            <w:proofErr w:type="gramStart"/>
             <w:r>
               <w:rPr>
                 <w:rFonts w:ascii="Times New Roman" w:hAnsi="Times New Roman"/>
@@ -14176,6 +15181,7 @@
               </w:rPr>
               <w:t>requirements</w:t>
             </w:r>
+            <w:proofErr w:type="gramEnd"/>
           </w:p>
         </w:tc>
         <w:tc>
@@ -14221,14 +15227,15 @@
     </w:p>
     <w:sectPr>
       <w:pgSz w:w="12240" w:h="15840"/>
-      <w:pgMar w:top="1440" w:right="1800" w:bottom="1440" w:left="1800" w:gutter="0"/>
+      <w:pgMar w:top="1440" w:right="1800" w:bottom="1440" w:left="1800" w:header="720" w:footer="720" w:gutter="0"/>
+      <w:cols w:space="720"/>
     </w:sectPr>
   </w:body>
 </w:document>
 </file>
 
 <file path=word/numbering.xml><?xml version="1.0" encoding="utf-8"?>
-<w:numbering xmlns:mo="http://schemas.microsoft.com/office/mac/office/2008/main" xmlns:ve="http://schemas.openxmlformats.org/markup-compatibility/2006" xmlns:mv="urn:schemas-microsoft-com:mac:vml" xmlns:o="urn:schemas-microsoft-com:office:office" xmlns:r="http://schemas.openxmlformats.org/officeDocument/2006/relationships" xmlns:m="http://schemas.openxmlformats.org/officeDocument/2006/math" xmlns:v="urn:schemas-microsoft-com:vml" xmlns:wp="http://schemas.openxmlformats.org/drawingml/2006/wordprocessingDrawing" xmlns:w10="urn:schemas-microsoft-com:office:word" xmlns:w="http://schemas.openxmlformats.org/wordprocessingml/2006/main" xmlns:wne="http://schemas.microsoft.com/office/word/2006/wordml">
+<w:numbering xmlns:wpc="http://schemas.microsoft.com/office/word/2010/wordprocessingCanvas" xmlns:mo="http://schemas.microsoft.com/office/mac/office/2008/main" xmlns:mc="http://schemas.openxmlformats.org/markup-compatibility/2006" xmlns:mv="urn:schemas-microsoft-com:mac:vml" xmlns:o="urn:schemas-microsoft-com:office:office" xmlns:r="http://schemas.openxmlformats.org/officeDocument/2006/relationships" xmlns:m="http://schemas.openxmlformats.org/officeDocument/2006/math" xmlns:v="urn:schemas-microsoft-com:vml" xmlns:wp14="http://schemas.microsoft.com/office/word/2010/wordprocessingDrawing" xmlns:wp="http://schemas.openxmlformats.org/drawingml/2006/wordprocessingDrawing" xmlns:w10="urn:schemas-microsoft-com:office:word" xmlns:w="http://schemas.openxmlformats.org/wordprocessingml/2006/main" xmlns:w14="http://schemas.microsoft.com/office/word/2010/wordml" xmlns:wpg="http://schemas.microsoft.com/office/word/2010/wordprocessingGroup" xmlns:wpi="http://schemas.microsoft.com/office/word/2010/wordprocessingInk" xmlns:wne="http://schemas.microsoft.com/office/word/2006/wordml" xmlns:wps="http://schemas.microsoft.com/office/word/2010/wordprocessingShape" mc:Ignorable="w14 wp14">
   <w:abstractNum w:abstractNumId="0">
     <w:nsid w:val="109D0553"/>
     <w:multiLevelType w:val="hybridMultilevel"/>
@@ -15847,7 +16854,7 @@
 </file>
 
 <file path=word/styles.xml><?xml version="1.0" encoding="utf-8"?>
-<w:styles xmlns:r="http://schemas.openxmlformats.org/officeDocument/2006/relationships" xmlns:w="http://schemas.openxmlformats.org/wordprocessingml/2006/main">
+<w:styles xmlns:mc="http://schemas.openxmlformats.org/markup-compatibility/2006" xmlns:r="http://schemas.openxmlformats.org/officeDocument/2006/relationships" xmlns:w="http://schemas.openxmlformats.org/wordprocessingml/2006/main" xmlns:w14="http://schemas.microsoft.com/office/word/2010/wordml" mc:Ignorable="w14">
   <w:docDefaults>
     <w:rPrDefault>
       <w:rPr>
@@ -16086,14 +17093,14 @@
   </w:style>
   <w:style w:type="character" w:default="1" w:styleId="DefaultParagraphFont">
     <w:name w:val="Default Paragraph Font"/>
-    <w:semiHidden/>
+    <w:uiPriority w:val="1"/>
     <w:unhideWhenUsed/>
   </w:style>
   <w:style w:type="table" w:default="1" w:styleId="TableNormal">
     <w:name w:val="Normal Table"/>
+    <w:uiPriority w:val="99"/>
     <w:semiHidden/>
     <w:unhideWhenUsed/>
-    <w:qFormat/>
     <w:tblPr>
       <w:tblInd w:w="0" w:type="dxa"/>
       <w:tblCellMar>
@@ -16106,6 +17113,7 @@
   </w:style>
   <w:style w:type="numbering" w:default="1" w:styleId="NoList">
     <w:name w:val="No List"/>
+    <w:uiPriority w:val="99"/>
     <w:semiHidden/>
     <w:unhideWhenUsed/>
   </w:style>
@@ -16225,6 +17233,192 @@
       <w:sz w:val="22"/>
       <w:szCs w:val="20"/>
     </w:rPr>
+  </w:style>
+</w:styles>
+</file>
+
+<file path=word/stylesWithEffects.xml><?xml version="1.0" encoding="utf-8"?>
+<w:styles xmlns:wpc="http://schemas.microsoft.com/office/word/2010/wordprocessingCanvas" xmlns:mo="http://schemas.microsoft.com/office/mac/office/2008/main" xmlns:mc="http://schemas.openxmlformats.org/markup-compatibility/2006" xmlns:mv="urn:schemas-microsoft-com:mac:vml" xmlns:o="urn:schemas-microsoft-com:office:office" xmlns:r="http://schemas.openxmlformats.org/officeDocument/2006/relationships" xmlns:m="http://schemas.openxmlformats.org/officeDocument/2006/math" xmlns:v="urn:schemas-microsoft-com:vml" xmlns:wp14="http://schemas.microsoft.com/office/word/2010/wordprocessingDrawing" xmlns:wp="http://schemas.openxmlformats.org/drawingml/2006/wordprocessingDrawing" xmlns:w10="urn:schemas-microsoft-com:office:word" xmlns:w="http://schemas.openxmlformats.org/wordprocessingml/2006/main" xmlns:w14="http://schemas.microsoft.com/office/word/2010/wordml" xmlns:wpg="http://schemas.microsoft.com/office/word/2010/wordprocessingGroup" xmlns:wpi="http://schemas.microsoft.com/office/word/2010/wordprocessingInk" xmlns:wne="http://schemas.microsoft.com/office/word/2006/wordml" xmlns:wps="http://schemas.microsoft.com/office/word/2010/wordprocessingShape" mc:Ignorable="w14 wp14">
+  <w:docDefaults>
+    <w:rPrDefault>
+      <w:rPr>
+        <w:rFonts w:asciiTheme="minorHAnsi" w:eastAsiaTheme="minorEastAsia" w:hAnsiTheme="minorHAnsi" w:cstheme="minorBidi"/>
+        <w:sz w:val="24"/>
+        <w:szCs w:val="24"/>
+        <w:lang w:val="en-US" w:eastAsia="ja-JP" w:bidi="ar-SA"/>
+      </w:rPr>
+    </w:rPrDefault>
+    <w:pPrDefault/>
+  </w:docDefaults>
+  <w:latentStyles w:defLockedState="0" w:defUIPriority="99" w:defSemiHidden="1" w:defUnhideWhenUsed="1" w:defQFormat="0" w:count="276">
+    <w:lsdException w:name="Normal" w:semiHidden="0" w:uiPriority="0" w:unhideWhenUsed="0" w:qFormat="1"/>
+    <w:lsdException w:name="heading 1" w:semiHidden="0" w:uiPriority="9" w:unhideWhenUsed="0" w:qFormat="1"/>
+    <w:lsdException w:name="heading 2" w:uiPriority="9" w:qFormat="1"/>
+    <w:lsdException w:name="heading 3" w:uiPriority="9" w:qFormat="1"/>
+    <w:lsdException w:name="heading 4" w:uiPriority="9" w:qFormat="1"/>
+    <w:lsdException w:name="heading 5" w:uiPriority="9" w:qFormat="1"/>
+    <w:lsdException w:name="heading 6" w:uiPriority="9" w:qFormat="1"/>
+    <w:lsdException w:name="heading 7" w:uiPriority="9" w:qFormat="1"/>
+    <w:lsdException w:name="heading 8" w:uiPriority="9" w:qFormat="1"/>
+    <w:lsdException w:name="heading 9" w:uiPriority="9" w:qFormat="1"/>
+    <w:lsdException w:name="toc 1" w:uiPriority="39"/>
+    <w:lsdException w:name="toc 2" w:uiPriority="39"/>
+    <w:lsdException w:name="toc 3" w:uiPriority="39"/>
+    <w:lsdException w:name="toc 4" w:uiPriority="39"/>
+    <w:lsdException w:name="toc 5" w:uiPriority="39"/>
+    <w:lsdException w:name="toc 6" w:uiPriority="39"/>
+    <w:lsdException w:name="toc 7" w:uiPriority="39"/>
+    <w:lsdException w:name="toc 8" w:uiPriority="39"/>
+    <w:lsdException w:name="toc 9" w:uiPriority="39"/>
+    <w:lsdException w:name="caption" w:uiPriority="35" w:qFormat="1"/>
+    <w:lsdException w:name="Title" w:semiHidden="0" w:uiPriority="10" w:unhideWhenUsed="0" w:qFormat="1"/>
+    <w:lsdException w:name="Default Paragraph Font" w:uiPriority="1"/>
+    <w:lsdException w:name="Subtitle" w:semiHidden="0" w:uiPriority="11" w:unhideWhenUsed="0" w:qFormat="1"/>
+    <w:lsdException w:name="Strong" w:semiHidden="0" w:uiPriority="22" w:unhideWhenUsed="0" w:qFormat="1"/>
+    <w:lsdException w:name="Emphasis" w:semiHidden="0" w:uiPriority="20" w:unhideWhenUsed="0" w:qFormat="1"/>
+    <w:lsdException w:name="Table Grid" w:semiHidden="0" w:uiPriority="59" w:unhideWhenUsed="0"/>
+    <w:lsdException w:name="Placeholder Text" w:unhideWhenUsed="0"/>
+    <w:lsdException w:name="No Spacing" w:semiHidden="0" w:uiPriority="1" w:unhideWhenUsed="0" w:qFormat="1"/>
+    <w:lsdException w:name="Light Shading" w:semiHidden="0" w:uiPriority="60" w:unhideWhenUsed="0"/>
+    <w:lsdException w:name="Light List" w:semiHidden="0" w:uiPriority="61" w:unhideWhenUsed="0"/>
+    <w:lsdException w:name="Light Grid" w:semiHidden="0" w:uiPriority="62" w:unhideWhenUsed="0"/>
+    <w:lsdException w:name="Medium Shading 1" w:semiHidden="0" w:uiPriority="63" w:unhideWhenUsed="0"/>
+    <w:lsdException w:name="Medium Shading 2" w:semiHidden="0" w:uiPriority="64" w:unhideWhenUsed="0"/>
+    <w:lsdException w:name="Medium List 1" w:semiHidden="0" w:uiPriority="65" w:unhideWhenUsed="0"/>
+    <w:lsdException w:name="Medium List 2" w:semiHidden="0" w:uiPriority="66" w:unhideWhenUsed="0"/>
+    <w:lsdException w:name="Medium Grid 1" w:semiHidden="0" w:uiPriority="67" w:unhideWhenUsed="0"/>
+    <w:lsdException w:name="Medium Grid 2" w:semiHidden="0" w:uiPriority="68" w:unhideWhenUsed="0"/>
+    <w:lsdException w:name="Medium Grid 3" w:semiHidden="0" w:uiPriority="69" w:unhideWhenUsed="0"/>
+    <w:lsdException w:name="Dark List" w:semiHidden="0" w:uiPriority="70" w:unhideWhenUsed="0"/>
+    <w:lsdException w:name="Colorful Shading" w:semiHidden="0" w:uiPriority="71" w:unhideWhenUsed="0"/>
+    <w:lsdException w:name="Colorful List" w:semiHidden="0" w:uiPriority="72" w:unhideWhenUsed="0"/>
+    <w:lsdException w:name="Colorful Grid" w:semiHidden="0" w:uiPriority="73" w:unhideWhenUsed="0"/>
+    <w:lsdException w:name="Light Shading Accent 1" w:semiHidden="0" w:uiPriority="60" w:unhideWhenUsed="0"/>
+    <w:lsdException w:name="Light List Accent 1" w:semiHidden="0" w:uiPriority="61" w:unhideWhenUsed="0"/>
+    <w:lsdException w:name="Light Grid Accent 1" w:semiHidden="0" w:uiPriority="62" w:unhideWhenUsed="0"/>
+    <w:lsdException w:name="Medium Shading 1 Accent 1" w:semiHidden="0" w:uiPriority="63" w:unhideWhenUsed="0"/>
+    <w:lsdException w:name="Medium Shading 2 Accent 1" w:semiHidden="0" w:uiPriority="64" w:unhideWhenUsed="0"/>
+    <w:lsdException w:name="Medium List 1 Accent 1" w:semiHidden="0" w:uiPriority="65" w:unhideWhenUsed="0"/>
+    <w:lsdException w:name="Revision" w:unhideWhenUsed="0"/>
+    <w:lsdException w:name="List Paragraph" w:semiHidden="0" w:uiPriority="34" w:unhideWhenUsed="0" w:qFormat="1"/>
+    <w:lsdException w:name="Quote" w:semiHidden="0" w:uiPriority="29" w:unhideWhenUsed="0" w:qFormat="1"/>
+    <w:lsdException w:name="Intense Quote" w:semiHidden="0" w:uiPriority="30" w:unhideWhenUsed="0" w:qFormat="1"/>
+    <w:lsdException w:name="Medium List 2 Accent 1" w:semiHidden="0" w:uiPriority="66" w:unhideWhenUsed="0"/>
+    <w:lsdException w:name="Medium Grid 1 Accent 1" w:semiHidden="0" w:uiPriority="67" w:unhideWhenUsed="0"/>
+    <w:lsdException w:name="Medium Grid 2 Accent 1" w:semiHidden="0" w:uiPriority="68" w:unhideWhenUsed="0"/>
+    <w:lsdException w:name="Medium Grid 3 Accent 1" w:semiHidden="0" w:uiPriority="69" w:unhideWhenUsed="0"/>
+    <w:lsdException w:name="Dark List Accent 1" w:semiHidden="0" w:uiPriority="70" w:unhideWhenUsed="0"/>
+    <w:lsdException w:name="Colorful Shading Accent 1" w:semiHidden="0" w:uiPriority="71" w:unhideWhenUsed="0"/>
+    <w:lsdException w:name="Colorful List Accent 1" w:semiHidden="0" w:uiPriority="72" w:unhideWhenUsed="0"/>
+    <w:lsdException w:name="Colorful Grid Accent 1" w:semiHidden="0" w:uiPriority="73" w:unhideWhenUsed="0"/>
+    <w:lsdException w:name="Light Shading Accent 2" w:semiHidden="0" w:uiPriority="60" w:unhideWhenUsed="0"/>
+    <w:lsdException w:name="Light List Accent 2" w:semiHidden="0" w:uiPriority="61" w:unhideWhenUsed="0"/>
+    <w:lsdException w:name="Light Grid Accent 2" w:semiHidden="0" w:uiPriority="62" w:unhideWhenUsed="0"/>
+    <w:lsdException w:name="Medium Shading 1 Accent 2" w:semiHidden="0" w:uiPriority="63" w:unhideWhenUsed="0"/>
+    <w:lsdException w:name="Medium Shading 2 Accent 2" w:semiHidden="0" w:uiPriority="64" w:unhideWhenUsed="0"/>
+    <w:lsdException w:name="Medium List 1 Accent 2" w:semiHidden="0" w:uiPriority="65" w:unhideWhenUsed="0"/>
+    <w:lsdException w:name="Medium List 2 Accent 2" w:semiHidden="0" w:uiPriority="66" w:unhideWhenUsed="0"/>
+    <w:lsdException w:name="Medium Grid 1 Accent 2" w:semiHidden="0" w:uiPriority="67" w:unhideWhenUsed="0"/>
+    <w:lsdException w:name="Medium Grid 2 Accent 2" w:semiHidden="0" w:uiPriority="68" w:unhideWhenUsed="0"/>
+    <w:lsdException w:name="Medium Grid 3 Accent 2" w:semiHidden="0" w:uiPriority="69" w:unhideWhenUsed="0"/>
+    <w:lsdException w:name="Dark List Accent 2" w:semiHidden="0" w:uiPriority="70" w:unhideWhenUsed="0"/>
+    <w:lsdException w:name="Colorful Shading Accent 2" w:semiHidden="0" w:uiPriority="71" w:unhideWhenUsed="0"/>
+    <w:lsdException w:name="Colorful List Accent 2" w:semiHidden="0" w:uiPriority="72" w:unhideWhenUsed="0"/>
+    <w:lsdException w:name="Colorful Grid Accent 2" w:semiHidden="0" w:uiPriority="73" w:unhideWhenUsed="0"/>
+    <w:lsdException w:name="Light Shading Accent 3" w:semiHidden="0" w:uiPriority="60" w:unhideWhenUsed="0"/>
+    <w:lsdException w:name="Light List Accent 3" w:semiHidden="0" w:uiPriority="61" w:unhideWhenUsed="0"/>
+    <w:lsdException w:name="Light Grid Accent 3" w:semiHidden="0" w:uiPriority="62" w:unhideWhenUsed="0"/>
+    <w:lsdException w:name="Medium Shading 1 Accent 3" w:semiHidden="0" w:uiPriority="63" w:unhideWhenUsed="0"/>
+    <w:lsdException w:name="Medium Shading 2 Accent 3" w:semiHidden="0" w:uiPriority="64" w:unhideWhenUsed="0"/>
+    <w:lsdException w:name="Medium List 1 Accent 3" w:semiHidden="0" w:uiPriority="65" w:unhideWhenUsed="0"/>
+    <w:lsdException w:name="Medium List 2 Accent 3" w:semiHidden="0" w:uiPriority="66" w:unhideWhenUsed="0"/>
+    <w:lsdException w:name="Medium Grid 1 Accent 3" w:semiHidden="0" w:uiPriority="67" w:unhideWhenUsed="0"/>
+    <w:lsdException w:name="Medium Grid 2 Accent 3" w:semiHidden="0" w:uiPriority="68" w:unhideWhenUsed="0"/>
+    <w:lsdException w:name="Medium Grid 3 Accent 3" w:semiHidden="0" w:uiPriority="69" w:unhideWhenUsed="0"/>
+    <w:lsdException w:name="Dark List Accent 3" w:semiHidden="0" w:uiPriority="70" w:unhideWhenUsed="0"/>
+    <w:lsdException w:name="Colorful Shading Accent 3" w:semiHidden="0" w:uiPriority="71" w:unhideWhenUsed="0"/>
+    <w:lsdException w:name="Colorful List Accent 3" w:semiHidden="0" w:uiPriority="72" w:unhideWhenUsed="0"/>
+    <w:lsdException w:name="Colorful Grid Accent 3" w:semiHidden="0" w:uiPriority="73" w:unhideWhenUsed="0"/>
+    <w:lsdException w:name="Light Shading Accent 4" w:semiHidden="0" w:uiPriority="60" w:unhideWhenUsed="0"/>
+    <w:lsdException w:name="Light List Accent 4" w:semiHidden="0" w:uiPriority="61" w:unhideWhenUsed="0"/>
+    <w:lsdException w:name="Light Grid Accent 4" w:semiHidden="0" w:uiPriority="62" w:unhideWhenUsed="0"/>
+    <w:lsdException w:name="Medium Shading 1 Accent 4" w:semiHidden="0" w:uiPriority="63" w:unhideWhenUsed="0"/>
+    <w:lsdException w:name="Medium Shading 2 Accent 4" w:semiHidden="0" w:uiPriority="64" w:unhideWhenUsed="0"/>
+    <w:lsdException w:name="Medium List 1 Accent 4" w:semiHidden="0" w:uiPriority="65" w:unhideWhenUsed="0"/>
+    <w:lsdException w:name="Medium List 2 Accent 4" w:semiHidden="0" w:uiPriority="66" w:unhideWhenUsed="0"/>
+    <w:lsdException w:name="Medium Grid 1 Accent 4" w:semiHidden="0" w:uiPriority="67" w:unhideWhenUsed="0"/>
+    <w:lsdException w:name="Medium Grid 2 Accent 4" w:semiHidden="0" w:uiPriority="68" w:unhideWhenUsed="0"/>
+    <w:lsdException w:name="Medium Grid 3 Accent 4" w:semiHidden="0" w:uiPriority="69" w:unhideWhenUsed="0"/>
+    <w:lsdException w:name="Dark List Accent 4" w:semiHidden="0" w:uiPriority="70" w:unhideWhenUsed="0"/>
+    <w:lsdException w:name="Colorful Shading Accent 4" w:semiHidden="0" w:uiPriority="71" w:unhideWhenUsed="0"/>
+    <w:lsdException w:name="Colorful List Accent 4" w:semiHidden="0" w:uiPriority="72" w:unhideWhenUsed="0"/>
+    <w:lsdException w:name="Colorful Grid Accent 4" w:semiHidden="0" w:uiPriority="73" w:unhideWhenUsed="0"/>
+    <w:lsdException w:name="Light Shading Accent 5" w:semiHidden="0" w:uiPriority="60" w:unhideWhenUsed="0"/>
+    <w:lsdException w:name="Light List Accent 5" w:semiHidden="0" w:uiPriority="61" w:unhideWhenUsed="0"/>
+    <w:lsdException w:name="Light Grid Accent 5" w:semiHidden="0" w:uiPriority="62" w:unhideWhenUsed="0"/>
+    <w:lsdException w:name="Medium Shading 1 Accent 5" w:semiHidden="0" w:uiPriority="63" w:unhideWhenUsed="0"/>
+    <w:lsdException w:name="Medium Shading 2 Accent 5" w:semiHidden="0" w:uiPriority="64" w:unhideWhenUsed="0"/>
+    <w:lsdException w:name="Medium List 1 Accent 5" w:semiHidden="0" w:uiPriority="65" w:unhideWhenUsed="0"/>
+    <w:lsdException w:name="Medium List 2 Accent 5" w:semiHidden="0" w:uiPriority="66" w:unhideWhenUsed="0"/>
+    <w:lsdException w:name="Medium Grid 1 Accent 5" w:semiHidden="0" w:uiPriority="67" w:unhideWhenUsed="0"/>
+    <w:lsdException w:name="Medium Grid 2 Accent 5" w:semiHidden="0" w:uiPriority="68" w:unhideWhenUsed="0"/>
+    <w:lsdException w:name="Medium Grid 3 Accent 5" w:semiHidden="0" w:uiPriority="69" w:unhideWhenUsed="0"/>
+    <w:lsdException w:name="Dark List Accent 5" w:semiHidden="0" w:uiPriority="70" w:unhideWhenUsed="0"/>
+    <w:lsdException w:name="Colorful Shading Accent 5" w:semiHidden="0" w:uiPriority="71" w:unhideWhenUsed="0"/>
+    <w:lsdException w:name="Colorful List Accent 5" w:semiHidden="0" w:uiPriority="72" w:unhideWhenUsed="0"/>
+    <w:lsdException w:name="Colorful Grid Accent 5" w:semiHidden="0" w:uiPriority="73" w:unhideWhenUsed="0"/>
+    <w:lsdException w:name="Light Shading Accent 6" w:semiHidden="0" w:uiPriority="60" w:unhideWhenUsed="0"/>
+    <w:lsdException w:name="Light List Accent 6" w:semiHidden="0" w:uiPriority="61" w:unhideWhenUsed="0"/>
+    <w:lsdException w:name="Light Grid Accent 6" w:semiHidden="0" w:uiPriority="62" w:unhideWhenUsed="0"/>
+    <w:lsdException w:name="Medium Shading 1 Accent 6" w:semiHidden="0" w:uiPriority="63" w:unhideWhenUsed="0"/>
+    <w:lsdException w:name="Medium Shading 2 Accent 6" w:semiHidden="0" w:uiPriority="64" w:unhideWhenUsed="0"/>
+    <w:lsdException w:name="Medium List 1 Accent 6" w:semiHidden="0" w:uiPriority="65" w:unhideWhenUsed="0"/>
+    <w:lsdException w:name="Medium List 2 Accent 6" w:semiHidden="0" w:uiPriority="66" w:unhideWhenUsed="0"/>
+    <w:lsdException w:name="Medium Grid 1 Accent 6" w:semiHidden="0" w:uiPriority="67" w:unhideWhenUsed="0"/>
+    <w:lsdException w:name="Medium Grid 2 Accent 6" w:semiHidden="0" w:uiPriority="68" w:unhideWhenUsed="0"/>
+    <w:lsdException w:name="Medium Grid 3 Accent 6" w:semiHidden="0" w:uiPriority="69" w:unhideWhenUsed="0"/>
+    <w:lsdException w:name="Dark List Accent 6" w:semiHidden="0" w:uiPriority="70" w:unhideWhenUsed="0"/>
+    <w:lsdException w:name="Colorful Shading Accent 6" w:semiHidden="0" w:uiPriority="71" w:unhideWhenUsed="0"/>
+    <w:lsdException w:name="Colorful List Accent 6" w:semiHidden="0" w:uiPriority="72" w:unhideWhenUsed="0"/>
+    <w:lsdException w:name="Colorful Grid Accent 6" w:semiHidden="0" w:uiPriority="73" w:unhideWhenUsed="0"/>
+    <w:lsdException w:name="Subtle Emphasis" w:semiHidden="0" w:uiPriority="19" w:unhideWhenUsed="0" w:qFormat="1"/>
+    <w:lsdException w:name="Intense Emphasis" w:semiHidden="0" w:uiPriority="21" w:unhideWhenUsed="0" w:qFormat="1"/>
+    <w:lsdException w:name="Subtle Reference" w:semiHidden="0" w:uiPriority="31" w:unhideWhenUsed="0" w:qFormat="1"/>
+    <w:lsdException w:name="Intense Reference" w:semiHidden="0" w:uiPriority="32" w:unhideWhenUsed="0" w:qFormat="1"/>
+    <w:lsdException w:name="Book Title" w:semiHidden="0" w:uiPriority="33" w:unhideWhenUsed="0" w:qFormat="1"/>
+    <w:lsdException w:name="Bibliography" w:uiPriority="37"/>
+    <w:lsdException w:name="TOC Heading" w:uiPriority="39" w:qFormat="1"/>
+  </w:latentStyles>
+  <w:style w:type="paragraph" w:default="1" w:styleId="Normal">
+    <w:name w:val="Normal"/>
+    <w:qFormat/>
+  </w:style>
+  <w:style w:type="character" w:default="1" w:styleId="DefaultParagraphFont">
+    <w:name w:val="Default Paragraph Font"/>
+    <w:uiPriority w:val="1"/>
+    <w:semiHidden/>
+    <w:unhideWhenUsed/>
+  </w:style>
+  <w:style w:type="table" w:default="1" w:styleId="TableNormal">
+    <w:name w:val="Normal Table"/>
+    <w:uiPriority w:val="99"/>
+    <w:semiHidden/>
+    <w:unhideWhenUsed/>
+    <w:tblPr>
+      <w:tblInd w:w="0" w:type="dxa"/>
+      <w:tblCellMar>
+        <w:top w:w="0" w:type="dxa"/>
+        <w:left w:w="108" w:type="dxa"/>
+        <w:bottom w:w="0" w:type="dxa"/>
+        <w:right w:w="108" w:type="dxa"/>
+      </w:tblCellMar>
+    </w:tblPr>
+  </w:style>
+  <w:style w:type="numbering" w:default="1" w:styleId="NoList">
+    <w:name w:val="No List"/>
+    <w:uiPriority w:val="99"/>
+    <w:semiHidden/>
+    <w:unhideWhenUsed/>
   </w:style>
 </w:styles>
 </file>

</xml_diff>

<commit_message>
Updated my use cases
</commit_message>
<xml_diff>
--- a/docs/Class Documentation/Study Bear RAD.docx
+++ b/docs/Class Documentation/Study Bear RAD.docx
@@ -11863,43 +11863,16 @@
                 <w:sz w:val="24"/>
                 <w:szCs w:val="22"/>
               </w:rPr>
-              <w:t xml:space="preserve"> the data store saves information and</w:t>
-            </w:r>
-            <w:r>
-              <w:rPr>
-                <w:rFonts w:ascii="Times New Roman" w:eastAsia="Times New Roman" w:hAnsi="Times New Roman" w:cs="Times New Roman"/>
-                <w:color w:val="auto"/>
-                <w:sz w:val="24"/>
-                <w:szCs w:val="22"/>
-              </w:rPr>
-              <w:t xml:space="preserve"> </w:t>
-            </w:r>
-            <w:r>
-              <w:rPr>
-                <w:rFonts w:ascii="Times New Roman" w:eastAsia="Times New Roman" w:hAnsi="Times New Roman" w:cs="Times New Roman"/>
-                <w:color w:val="auto"/>
-                <w:sz w:val="24"/>
-                <w:szCs w:val="22"/>
-              </w:rPr>
-              <w:t>StudyBear closes the Create/Update Profile Screen</w:t>
-            </w:r>
-            <w:r>
-              <w:rPr>
-                <w:rFonts w:ascii="Times New Roman" w:eastAsia="Times New Roman" w:hAnsi="Times New Roman" w:cs="Times New Roman"/>
-                <w:color w:val="auto"/>
-                <w:sz w:val="24"/>
-                <w:szCs w:val="22"/>
-              </w:rPr>
-              <w:t xml:space="preserve"> and displays the </w:t>
-            </w:r>
-            <w:r>
-              <w:rPr>
-                <w:rFonts w:ascii="Times New Roman" w:eastAsia="Times New Roman" w:hAnsi="Times New Roman" w:cs="Times New Roman"/>
-                <w:color w:val="auto"/>
-                <w:sz w:val="24"/>
-                <w:szCs w:val="22"/>
-              </w:rPr>
-              <w:t>User Profile Screen.</w:t>
+              <w:t xml:space="preserve"> t</w:t>
+            </w:r>
+            <w:r>
+              <w:rPr>
+                <w:rFonts w:ascii="Times New Roman" w:eastAsia="Times New Roman" w:hAnsi="Times New Roman" w:cs="Times New Roman"/>
+                <w:color w:val="auto"/>
+                <w:sz w:val="24"/>
+                <w:szCs w:val="22"/>
+              </w:rPr>
+              <w:t>he server stores information in the data store.</w:t>
             </w:r>
           </w:p>
         </w:tc>
@@ -11969,7 +11942,25 @@
                 <w:szCs w:val="22"/>
                 <w:lang w:eastAsia="ja-JP"/>
               </w:rPr>
-              <w:t>User is logged into StudyBear</w:t>
+              <w:t>User is logged in</w:t>
+            </w:r>
+            <w:r>
+              <w:rPr>
+                <w:rFonts w:ascii="Times New Roman" w:hAnsi="Times New Roman"/>
+                <w:sz w:val="24"/>
+                <w:szCs w:val="22"/>
+                <w:lang w:eastAsia="ja-JP"/>
+              </w:rPr>
+              <w:t xml:space="preserve"> </w:t>
+            </w:r>
+            <w:r>
+              <w:rPr>
+                <w:rFonts w:ascii="Times New Roman" w:hAnsi="Times New Roman"/>
+                <w:sz w:val="24"/>
+                <w:szCs w:val="22"/>
+                <w:lang w:eastAsia="ja-JP"/>
+              </w:rPr>
+              <w:t>to StudyBear</w:t>
             </w:r>
           </w:p>
         </w:tc>
@@ -12032,14 +12023,6 @@
                 <w:lang w:eastAsia="ja-JP"/>
               </w:rPr>
             </w:pPr>
-            <w:r>
-              <w:rPr>
-                <w:rFonts w:ascii="Times New Roman" w:hAnsi="Times New Roman"/>
-                <w:sz w:val="24"/>
-                <w:szCs w:val="22"/>
-              </w:rPr>
-              <w:t>User Profile Screen is displayed</w:t>
-            </w:r>
           </w:p>
         </w:tc>
       </w:tr>
@@ -12959,15 +12942,6 @@
                 <w:lang w:eastAsia="ja-JP"/>
               </w:rPr>
             </w:pPr>
-            <w:r>
-              <w:rPr>
-                <w:rFonts w:ascii="Times New Roman" w:hAnsi="Times New Roman"/>
-                <w:sz w:val="24"/>
-                <w:szCs w:val="22"/>
-                <w:lang w:eastAsia="ja-JP"/>
-              </w:rPr>
-              <w:t>Manage block list screen is displayed</w:t>
-            </w:r>
           </w:p>
         </w:tc>
       </w:tr>
@@ -13081,23 +13055,6 @@
           <w:color w:val="FF0000"/>
         </w:rPr>
         <w:t>–Got it DO</w:t>
-      </w:r>
-    </w:p>
-    <w:p/>
-    <w:p>
-      <w:r>
-        <w:t xml:space="preserve">The display mode terminology may be unclear.  They are mostly two separate </w:t>
-      </w:r>
-      <w:proofErr w:type="gramStart"/>
-      <w:r>
-        <w:t xml:space="preserve">screens, </w:t>
-      </w:r>
-      <w:r>
-        <w:t>that</w:t>
-      </w:r>
-      <w:proofErr w:type="gramEnd"/>
-      <w:r>
-        <w:t xml:space="preserve"> share similar arrangement and meaning.  But to change the user profile screen from display to edit you essentially have to replace all the elements.  If we consider them two separate screens it may make the language clearer, and we can implement the “swap” however we would like</w:t>
       </w:r>
       <w:r>
         <w:br w:type="page"/>
@@ -13525,16 +13482,7 @@
                 <w:sz w:val="24"/>
                 <w:szCs w:val="22"/>
               </w:rPr>
-              <w:t>T</w:t>
-            </w:r>
-            <w:r>
-              <w:rPr>
-                <w:rFonts w:ascii="Times New Roman" w:eastAsia="Times New Roman" w:hAnsi="Times New Roman" w:cs="Times New Roman"/>
-                <w:color w:val="auto"/>
-                <w:sz w:val="24"/>
-                <w:szCs w:val="22"/>
-              </w:rPr>
-              <w:t>he data store saves information</w:t>
+              <w:t>The server stores information in the data store</w:t>
             </w:r>
             <w:r>
               <w:rPr>
@@ -13674,7 +13622,7 @@
                 <w:szCs w:val="22"/>
                 <w:lang w:eastAsia="ja-JP"/>
               </w:rPr>
-              <w:t>Manage Block List Screen is Displayed</w:t>
+              <w:t>Changes have been made to block list</w:t>
             </w:r>
           </w:p>
         </w:tc>
@@ -14260,13 +14208,7 @@
                 <w:sz w:val="24"/>
                 <w:szCs w:val="22"/>
               </w:rPr>
-              <w:t>The data store saves information.</w:t>
-            </w:r>
-            <w:r>
-              <w:rPr>
-                <w:sz w:val="24"/>
-              </w:rPr>
-              <w:t xml:space="preserve"> </w:t>
+              <w:t>The server stores information in the data store.</w:t>
             </w:r>
           </w:p>
         </w:tc>
@@ -14295,6 +14237,16 @@
                 <w:lang w:eastAsia="ja-JP"/>
               </w:rPr>
             </w:pPr>
+            <w:r>
+              <w:rPr>
+                <w:rFonts w:ascii="Times New Roman" w:hAnsi="Times New Roman"/>
+                <w:i/>
+                <w:sz w:val="24"/>
+                <w:szCs w:val="22"/>
+                <w:lang w:eastAsia="ja-JP"/>
+              </w:rPr>
+              <w:t>Entry condition</w:t>
+            </w:r>
           </w:p>
         </w:tc>
         <w:tc>
@@ -14397,10 +14349,8 @@
                 <w:szCs w:val="22"/>
                 <w:lang w:eastAsia="ja-JP"/>
               </w:rPr>
-              <w:t>Manage Block List Screen is Displayed</w:t>
-            </w:r>
-            <w:bookmarkStart w:id="6" w:name="_GoBack"/>
-            <w:bookmarkEnd w:id="6"/>
+              <w:t>Changes have been made to block list</w:t>
+            </w:r>
           </w:p>
         </w:tc>
       </w:tr>
@@ -15224,6 +15174,19 @@
           <w:rFonts w:ascii="Times New Roman" w:hAnsi="Times New Roman"/>
         </w:rPr>
       </w:pPr>
+      <w:r>
+        <w:t xml:space="preserve">The display mode terminology may be unclear.  They are mostly two separate </w:t>
+      </w:r>
+      <w:proofErr w:type="gramStart"/>
+      <w:r>
+        <w:t>screens, that</w:t>
+      </w:r>
+      <w:proofErr w:type="gramEnd"/>
+      <w:r>
+        <w:t xml:space="preserve"> share similar arrangement and meaning.  But to change the user profile screen from display to edit you essentially have to replace all the elements.  If we consider them two separate screens it may make the language clearer, and we can implement the “swap” however we would like</w:t>
+      </w:r>
+      <w:bookmarkStart w:id="6" w:name="_GoBack"/>
+      <w:bookmarkEnd w:id="6"/>
     </w:p>
     <w:sectPr>
       <w:pgSz w:w="12240" w:h="15840"/>
@@ -17094,6 +17057,7 @@
   <w:style w:type="character" w:default="1" w:styleId="DefaultParagraphFont">
     <w:name w:val="Default Paragraph Font"/>
     <w:uiPriority w:val="1"/>
+    <w:semiHidden/>
     <w:unhideWhenUsed/>
   </w:style>
   <w:style w:type="table" w:default="1" w:styleId="TableNormal">

</xml_diff>

<commit_message>
Minor change to use case descr for SearchUsers
</commit_message>
<xml_diff>
--- a/docs/Class Documentation/Study Bear RAD.docx
+++ b/docs/Class Documentation/Study Bear RAD.docx
@@ -1,6 +1,6 @@
 
 <file path=word/document.xml><?xml version="1.0" encoding="utf-8"?>
-<w:document xmlns:wpc="http://schemas.microsoft.com/office/word/2010/wordprocessingCanvas" xmlns:mo="http://schemas.microsoft.com/office/mac/office/2008/main" xmlns:mc="http://schemas.openxmlformats.org/markup-compatibility/2006" xmlns:mv="urn:schemas-microsoft-com:mac:vml" xmlns:o="urn:schemas-microsoft-com:office:office" xmlns:r="http://schemas.openxmlformats.org/officeDocument/2006/relationships" xmlns:m="http://schemas.openxmlformats.org/officeDocument/2006/math" xmlns:v="urn:schemas-microsoft-com:vml" xmlns:wp14="http://schemas.microsoft.com/office/word/2010/wordprocessingDrawing" xmlns:wp="http://schemas.openxmlformats.org/drawingml/2006/wordprocessingDrawing" xmlns:w10="urn:schemas-microsoft-com:office:word" xmlns:w="http://schemas.openxmlformats.org/wordprocessingml/2006/main" xmlns:w14="http://schemas.microsoft.com/office/word/2010/wordml" xmlns:wpg="http://schemas.microsoft.com/office/word/2010/wordprocessingGroup" xmlns:wpi="http://schemas.microsoft.com/office/word/2010/wordprocessingInk" xmlns:wne="http://schemas.microsoft.com/office/word/2006/wordml" xmlns:wps="http://schemas.microsoft.com/office/word/2010/wordprocessingShape" mc:Ignorable="w14 wp14">
+<w:document xmlns:mo="http://schemas.microsoft.com/office/mac/office/2008/main" xmlns:ve="http://schemas.openxmlformats.org/markup-compatibility/2006" xmlns:mv="urn:schemas-microsoft-com:mac:vml" xmlns:o="urn:schemas-microsoft-com:office:office" xmlns:r="http://schemas.openxmlformats.org/officeDocument/2006/relationships" xmlns:m="http://schemas.openxmlformats.org/officeDocument/2006/math" xmlns:v="urn:schemas-microsoft-com:vml" xmlns:wp="http://schemas.openxmlformats.org/drawingml/2006/wordprocessingDrawing" xmlns:w10="urn:schemas-microsoft-com:office:word" xmlns:w="http://schemas.openxmlformats.org/wordprocessingml/2006/main" xmlns:wne="http://schemas.microsoft.com/office/word/2006/wordml">
   <w:body>
     <w:p/>
     <w:p/>
@@ -193,7 +193,6 @@
           <w:b/>
           <w:sz w:val="32"/>
         </w:rPr>
-        <w:lastRenderedPageBreak/>
         <w:t>Abstract</w:t>
       </w:r>
     </w:p>
@@ -253,23 +252,7 @@
           <w:sz w:val="24"/>
         </w:rPr>
         <w:tab/>
-        <w:t xml:space="preserve">The users will register for the system using an Android application.  Once they have access, they will be able to enter or update information for the system to use to match them up with study partners.  Matched users will be able to communicate using a message inbox system.  Users will be also </w:t>
-      </w:r>
-      <w:proofErr w:type="gramStart"/>
-      <w:r>
-        <w:rPr>
-          <w:rFonts w:ascii="Times New Roman" w:hAnsi="Times New Roman"/>
-          <w:sz w:val="24"/>
-        </w:rPr>
-        <w:t>be</w:t>
-      </w:r>
-      <w:proofErr w:type="gramEnd"/>
-      <w:r>
-        <w:rPr>
-          <w:rFonts w:ascii="Times New Roman" w:hAnsi="Times New Roman"/>
-          <w:sz w:val="24"/>
-        </w:rPr>
-        <w:t xml:space="preserve"> able to manually search for other users.</w:t>
+        <w:t>The users will register for the system using an Android application.  Once they have access, they will be able to enter or update information for the system to use to match them up with study partners.  Matched users will be able to communicate using a message inbox system.  Users will be also be able to manually search for other users.</w:t>
       </w:r>
     </w:p>
     <w:p>
@@ -336,7 +319,7 @@
     <w:tbl>
       <w:tblPr>
         <w:tblW w:w="9377" w:type="dxa"/>
-        <w:tblLook w:val="04A0" w:firstRow="1" w:lastRow="0" w:firstColumn="1" w:lastColumn="0" w:noHBand="0" w:noVBand="1"/>
+        <w:tblLook w:val="04A0"/>
       </w:tblPr>
       <w:tblGrid>
         <w:gridCol w:w="454"/>
@@ -1495,19 +1478,11 @@
           <w:szCs w:val="28"/>
         </w:rPr>
       </w:pPr>
-      <w:proofErr w:type="spellStart"/>
       <w:r>
         <w:rPr>
           <w:rFonts w:ascii="Times New Roman" w:hAnsi="Times New Roman"/>
         </w:rPr>
-        <w:t>RegisterAccount</w:t>
-      </w:r>
-      <w:proofErr w:type="spellEnd"/>
-      <w:r>
-        <w:rPr>
-          <w:rFonts w:ascii="Times New Roman" w:hAnsi="Times New Roman"/>
-        </w:rPr>
-        <w:t xml:space="preserve"> - </w:t>
+        <w:t xml:space="preserve">RegisterAccount - </w:t>
       </w:r>
     </w:p>
     <w:p>
@@ -1523,19 +1498,11 @@
           <w:szCs w:val="28"/>
         </w:rPr>
       </w:pPr>
-      <w:proofErr w:type="spellStart"/>
       <w:r>
         <w:rPr>
           <w:rFonts w:ascii="Times New Roman" w:hAnsi="Times New Roman"/>
         </w:rPr>
-        <w:t>PasswordReset</w:t>
-      </w:r>
-      <w:proofErr w:type="spellEnd"/>
-      <w:r>
-        <w:rPr>
-          <w:rFonts w:ascii="Times New Roman" w:hAnsi="Times New Roman"/>
-        </w:rPr>
-        <w:t xml:space="preserve"> -</w:t>
+        <w:t>PasswordReset -</w:t>
       </w:r>
     </w:p>
     <w:p>
@@ -1551,19 +1518,11 @@
           <w:szCs w:val="28"/>
         </w:rPr>
       </w:pPr>
-      <w:proofErr w:type="spellStart"/>
       <w:r>
         <w:rPr>
           <w:rFonts w:ascii="Times New Roman" w:hAnsi="Times New Roman"/>
         </w:rPr>
-        <w:t>ValidateUserAccount</w:t>
-      </w:r>
-      <w:proofErr w:type="spellEnd"/>
-      <w:r>
-        <w:rPr>
-          <w:rFonts w:ascii="Times New Roman" w:hAnsi="Times New Roman"/>
-        </w:rPr>
-        <w:t xml:space="preserve"> - </w:t>
+        <w:t xml:space="preserve">ValidateUserAccount - </w:t>
       </w:r>
     </w:p>
     <w:p>
@@ -1579,19 +1538,11 @@
           <w:szCs w:val="28"/>
         </w:rPr>
       </w:pPr>
-      <w:proofErr w:type="spellStart"/>
       <w:r>
         <w:rPr>
           <w:rFonts w:ascii="Times New Roman" w:hAnsi="Times New Roman"/>
         </w:rPr>
-        <w:t>SearchUsers</w:t>
-      </w:r>
-      <w:proofErr w:type="spellEnd"/>
-      <w:r>
-        <w:rPr>
-          <w:rFonts w:ascii="Times New Roman" w:hAnsi="Times New Roman"/>
-        </w:rPr>
-        <w:t xml:space="preserve"> -</w:t>
+        <w:t>SearchUsers -</w:t>
       </w:r>
     </w:p>
     <w:p>
@@ -1607,19 +1558,11 @@
           <w:szCs w:val="28"/>
         </w:rPr>
       </w:pPr>
-      <w:proofErr w:type="spellStart"/>
       <w:r>
         <w:rPr>
           <w:rFonts w:ascii="Times New Roman" w:hAnsi="Times New Roman"/>
         </w:rPr>
-        <w:t>FindStudyPartner</w:t>
-      </w:r>
-      <w:proofErr w:type="spellEnd"/>
-      <w:r>
-        <w:rPr>
-          <w:rFonts w:ascii="Times New Roman" w:hAnsi="Times New Roman"/>
-        </w:rPr>
-        <w:t xml:space="preserve"> - </w:t>
+        <w:t xml:space="preserve">FindStudyPartner - </w:t>
       </w:r>
     </w:p>
     <w:p>
@@ -1635,19 +1578,11 @@
           <w:szCs w:val="28"/>
         </w:rPr>
       </w:pPr>
-      <w:proofErr w:type="spellStart"/>
       <w:r>
         <w:rPr>
           <w:rFonts w:ascii="Times New Roman" w:hAnsi="Times New Roman"/>
         </w:rPr>
-        <w:t>ViewMessages</w:t>
-      </w:r>
-      <w:proofErr w:type="spellEnd"/>
-      <w:r>
-        <w:rPr>
-          <w:rFonts w:ascii="Times New Roman" w:hAnsi="Times New Roman"/>
-        </w:rPr>
-        <w:t xml:space="preserve"> - </w:t>
+        <w:t xml:space="preserve">ViewMessages - </w:t>
       </w:r>
     </w:p>
     <w:p>
@@ -1663,19 +1598,11 @@
           <w:szCs w:val="28"/>
         </w:rPr>
       </w:pPr>
-      <w:proofErr w:type="spellStart"/>
       <w:r>
         <w:rPr>
           <w:rFonts w:ascii="Times New Roman" w:hAnsi="Times New Roman"/>
         </w:rPr>
-        <w:t>ComposeMessage</w:t>
-      </w:r>
-      <w:proofErr w:type="spellEnd"/>
-      <w:r>
-        <w:rPr>
-          <w:rFonts w:ascii="Times New Roman" w:hAnsi="Times New Roman"/>
-        </w:rPr>
-        <w:t xml:space="preserve"> - </w:t>
+        <w:t xml:space="preserve">ComposeMessage - </w:t>
       </w:r>
     </w:p>
     <w:p>
@@ -1691,19 +1618,11 @@
           <w:szCs w:val="28"/>
         </w:rPr>
       </w:pPr>
-      <w:proofErr w:type="spellStart"/>
       <w:r>
         <w:rPr>
           <w:rFonts w:ascii="Times New Roman" w:hAnsi="Times New Roman"/>
         </w:rPr>
-        <w:t>SendMessage</w:t>
-      </w:r>
-      <w:proofErr w:type="spellEnd"/>
-      <w:r>
-        <w:rPr>
-          <w:rFonts w:ascii="Times New Roman" w:hAnsi="Times New Roman"/>
-        </w:rPr>
-        <w:t xml:space="preserve"> - </w:t>
+        <w:t xml:space="preserve">SendMessage - </w:t>
       </w:r>
     </w:p>
     <w:p>
@@ -1719,19 +1638,11 @@
           <w:szCs w:val="28"/>
         </w:rPr>
       </w:pPr>
-      <w:proofErr w:type="spellStart"/>
       <w:r>
         <w:rPr>
           <w:rFonts w:ascii="Times New Roman" w:hAnsi="Times New Roman"/>
         </w:rPr>
-        <w:t>DeleteMessage</w:t>
-      </w:r>
-      <w:proofErr w:type="spellEnd"/>
-      <w:r>
-        <w:rPr>
-          <w:rFonts w:ascii="Times New Roman" w:hAnsi="Times New Roman"/>
-        </w:rPr>
-        <w:t xml:space="preserve"> - </w:t>
+        <w:t xml:space="preserve">DeleteMessage - </w:t>
       </w:r>
     </w:p>
     <w:p>
@@ -1747,19 +1658,11 @@
           <w:szCs w:val="28"/>
         </w:rPr>
       </w:pPr>
-      <w:proofErr w:type="spellStart"/>
       <w:r>
         <w:rPr>
           <w:rFonts w:ascii="Times New Roman" w:hAnsi="Times New Roman"/>
         </w:rPr>
-        <w:t>ManageBlockList</w:t>
-      </w:r>
-      <w:proofErr w:type="spellEnd"/>
-      <w:r>
-        <w:rPr>
-          <w:rFonts w:ascii="Times New Roman" w:hAnsi="Times New Roman"/>
-        </w:rPr>
-        <w:t xml:space="preserve"> - </w:t>
+        <w:t xml:space="preserve">ManageBlockList - </w:t>
       </w:r>
     </w:p>
     <w:p>
@@ -1775,19 +1678,11 @@
           <w:szCs w:val="28"/>
         </w:rPr>
       </w:pPr>
-      <w:proofErr w:type="spellStart"/>
       <w:r>
         <w:rPr>
           <w:rFonts w:ascii="Times New Roman" w:hAnsi="Times New Roman"/>
         </w:rPr>
-        <w:t>UpdateUserProfile</w:t>
-      </w:r>
-      <w:proofErr w:type="spellEnd"/>
-      <w:r>
-        <w:rPr>
-          <w:rFonts w:ascii="Times New Roman" w:hAnsi="Times New Roman"/>
-        </w:rPr>
-        <w:t xml:space="preserve"> - </w:t>
+        <w:t xml:space="preserve">UpdateUserProfile - </w:t>
       </w:r>
     </w:p>
     <w:p>
@@ -1803,19 +1698,11 @@
           <w:szCs w:val="28"/>
         </w:rPr>
       </w:pPr>
-      <w:proofErr w:type="spellStart"/>
       <w:r>
         <w:rPr>
           <w:rFonts w:ascii="Times New Roman" w:hAnsi="Times New Roman"/>
         </w:rPr>
-        <w:t>EditClasses</w:t>
-      </w:r>
-      <w:proofErr w:type="spellEnd"/>
-      <w:r>
-        <w:rPr>
-          <w:rFonts w:ascii="Times New Roman" w:hAnsi="Times New Roman"/>
-        </w:rPr>
-        <w:t xml:space="preserve"> -</w:t>
+        <w:t>EditClasses -</w:t>
       </w:r>
     </w:p>
     <w:p>
@@ -1831,19 +1718,11 @@
           <w:szCs w:val="28"/>
         </w:rPr>
       </w:pPr>
-      <w:proofErr w:type="spellStart"/>
       <w:r>
         <w:rPr>
           <w:rFonts w:ascii="Times New Roman" w:hAnsi="Times New Roman"/>
         </w:rPr>
-        <w:t>AddToBlockList</w:t>
-      </w:r>
-      <w:proofErr w:type="spellEnd"/>
-      <w:r>
-        <w:rPr>
-          <w:rFonts w:ascii="Times New Roman" w:hAnsi="Times New Roman"/>
-        </w:rPr>
-        <w:t xml:space="preserve"> - </w:t>
+        <w:t xml:space="preserve">AddToBlockList - </w:t>
       </w:r>
     </w:p>
     <w:p>
@@ -1859,19 +1738,11 @@
           <w:szCs w:val="28"/>
         </w:rPr>
       </w:pPr>
-      <w:proofErr w:type="spellStart"/>
       <w:r>
         <w:rPr>
           <w:rFonts w:ascii="Times New Roman" w:hAnsi="Times New Roman"/>
         </w:rPr>
-        <w:t>RemoveFromBlockList</w:t>
-      </w:r>
-      <w:proofErr w:type="spellEnd"/>
-      <w:r>
-        <w:rPr>
-          <w:rFonts w:ascii="Times New Roman" w:hAnsi="Times New Roman"/>
-        </w:rPr>
-        <w:t xml:space="preserve"> - </w:t>
+        <w:t xml:space="preserve">RemoveFromBlockList - </w:t>
       </w:r>
     </w:p>
     <w:p>
@@ -1891,21 +1762,7 @@
         <w:rPr>
           <w:rFonts w:ascii="Times New Roman" w:hAnsi="Times New Roman"/>
         </w:rPr>
-        <w:t xml:space="preserve">(to-Do) </w:t>
-      </w:r>
-      <w:proofErr w:type="spellStart"/>
-      <w:r>
-        <w:rPr>
-          <w:rFonts w:ascii="Times New Roman" w:hAnsi="Times New Roman"/>
-        </w:rPr>
-        <w:t>NavigationBar</w:t>
-      </w:r>
-      <w:proofErr w:type="spellEnd"/>
-      <w:r>
-        <w:rPr>
-          <w:rFonts w:ascii="Times New Roman" w:hAnsi="Times New Roman"/>
-        </w:rPr>
-        <w:t xml:space="preserve"> - </w:t>
+        <w:t xml:space="preserve">(to-Do) NavigationBar - </w:t>
       </w:r>
     </w:p>
     <w:p>
@@ -1925,46 +1782,16 @@
         <w:rPr>
           <w:rFonts w:ascii="Times New Roman" w:hAnsi="Times New Roman"/>
         </w:rPr>
-        <w:t xml:space="preserve">(To-Do) </w:t>
-      </w:r>
-      <w:proofErr w:type="spellStart"/>
-      <w:r>
-        <w:rPr>
-          <w:rFonts w:ascii="Times New Roman" w:hAnsi="Times New Roman"/>
-        </w:rPr>
-        <w:t>ShowUserProfile</w:t>
-      </w:r>
-      <w:proofErr w:type="spellEnd"/>
-      <w:r>
-        <w:rPr>
-          <w:rFonts w:ascii="Times New Roman" w:hAnsi="Times New Roman"/>
-        </w:rPr>
-        <w:t xml:space="preserve"> - </w:t>
+        <w:t xml:space="preserve">(To-Do) ShowUserProfile - </w:t>
       </w:r>
       <w:r>
         <w:br w:type="page"/>
       </w:r>
       <w:r>
-        <w:t xml:space="preserve">need to add </w:t>
-      </w:r>
-      <w:proofErr w:type="spellStart"/>
-      <w:r>
-        <w:t>ShowUserProfile</w:t>
-      </w:r>
-      <w:proofErr w:type="spellEnd"/>
-      <w:r>
-        <w:t xml:space="preserve"> use case</w:t>
+        <w:t>need to add ShowUserProfile use case</w:t>
       </w:r>
       <w:r>
-        <w:t xml:space="preserve"> and </w:t>
-      </w:r>
-      <w:proofErr w:type="spellStart"/>
-      <w:r>
-        <w:t>NavBar</w:t>
-      </w:r>
-      <w:proofErr w:type="spellEnd"/>
-      <w:r>
-        <w:t xml:space="preserve"> use case</w:t>
+        <w:t xml:space="preserve"> and NavBar use case</w:t>
       </w:r>
     </w:p>
     <w:p/>
@@ -1976,11 +1803,11 @@
           <w:bottom w:val="single" w:sz="4" w:space="0" w:color="auto"/>
           <w:insideH w:val="single" w:sz="4" w:space="0" w:color="auto"/>
         </w:tblBorders>
-        <w:tblLook w:val="01E0" w:firstRow="1" w:lastRow="1" w:firstColumn="1" w:lastColumn="1" w:noHBand="0" w:noVBand="0"/>
+        <w:tblLook w:val="01E0"/>
       </w:tblPr>
       <w:tblGrid>
-        <w:gridCol w:w="1927"/>
-        <w:gridCol w:w="6929"/>
+        <w:gridCol w:w="1930"/>
+        <w:gridCol w:w="6926"/>
       </w:tblGrid>
       <w:tr>
         <w:trPr>
@@ -2043,7 +1870,6 @@
                 <w:lang w:eastAsia="ja-JP"/>
               </w:rPr>
             </w:pPr>
-            <w:proofErr w:type="spellStart"/>
             <w:r>
               <w:rPr>
                 <w:rFonts w:ascii="Times New Roman" w:hAnsi="Times New Roman"/>
@@ -2052,7 +1878,6 @@
               </w:rPr>
               <w:t>FindStudyPartner</w:t>
             </w:r>
-            <w:proofErr w:type="spellEnd"/>
           </w:p>
         </w:tc>
       </w:tr>
@@ -2100,7 +1925,6 @@
                 <w:lang w:eastAsia="ja-JP"/>
               </w:rPr>
             </w:pPr>
-            <w:proofErr w:type="gramStart"/>
             <w:r>
               <w:rPr>
                 <w:rFonts w:ascii="Times New Roman" w:hAnsi="Times New Roman"/>
@@ -2110,7 +1934,6 @@
               </w:rPr>
               <w:t>actors</w:t>
             </w:r>
-            <w:proofErr w:type="gramEnd"/>
           </w:p>
         </w:tc>
         <w:tc>
@@ -2265,27 +2088,7 @@
                 <w:sz w:val="24"/>
                 <w:szCs w:val="22"/>
               </w:rPr>
-              <w:t xml:space="preserve">2. StudyBear replaces the current screen with the </w:t>
-            </w:r>
-            <w:proofErr w:type="spellStart"/>
-            <w:r>
-              <w:rPr>
-                <w:rFonts w:ascii="Times New Roman" w:eastAsia="Times New Roman" w:hAnsi="Times New Roman" w:cs="Times New Roman"/>
-                <w:color w:val="auto"/>
-                <w:sz w:val="24"/>
-                <w:szCs w:val="22"/>
-              </w:rPr>
-              <w:t>FindStudyPartner</w:t>
-            </w:r>
-            <w:proofErr w:type="spellEnd"/>
-            <w:r>
-              <w:rPr>
-                <w:rFonts w:ascii="Times New Roman" w:eastAsia="Times New Roman" w:hAnsi="Times New Roman" w:cs="Times New Roman"/>
-                <w:color w:val="auto"/>
-                <w:sz w:val="24"/>
-                <w:szCs w:val="22"/>
-              </w:rPr>
-              <w:t xml:space="preserve"> screen that initially has a loading matches message and a back button.  Then StudyBear sends a request to the server to find matches</w:t>
+              <w:t>2. StudyBear replaces the current screen with the FindStudyPartner screen that initially has a loading matches message and a back button.  Then StudyBear sends a request to the server to find matches</w:t>
             </w:r>
             <w:r>
               <w:rPr>
@@ -2548,65 +2351,25 @@
                 <w:sz w:val="24"/>
                 <w:szCs w:val="22"/>
               </w:rPr>
-              <w:t xml:space="preserve">a.  Positive </w:t>
-            </w:r>
-            <w:proofErr w:type="gramStart"/>
-            <w:r>
-              <w:rPr>
-                <w:rFonts w:ascii="Times New Roman" w:eastAsia="Times New Roman" w:hAnsi="Times New Roman" w:cs="Times New Roman"/>
-                <w:color w:val="auto"/>
-                <w:sz w:val="24"/>
-                <w:szCs w:val="22"/>
-              </w:rPr>
-              <w:t>-</w:t>
-            </w:r>
-            <w:r>
-              <w:rPr>
-                <w:rFonts w:ascii="Times New Roman" w:eastAsia="Times New Roman" w:hAnsi="Times New Roman" w:cs="Times New Roman"/>
-                <w:color w:val="auto"/>
-                <w:sz w:val="24"/>
-                <w:szCs w:val="22"/>
-              </w:rPr>
-              <w:t xml:space="preserve">  The</w:t>
-            </w:r>
-            <w:proofErr w:type="gramEnd"/>
-            <w:r>
-              <w:rPr>
-                <w:rFonts w:ascii="Times New Roman" w:eastAsia="Times New Roman" w:hAnsi="Times New Roman" w:cs="Times New Roman"/>
-                <w:color w:val="auto"/>
-                <w:sz w:val="24"/>
-                <w:szCs w:val="22"/>
-              </w:rPr>
-              <w:t xml:space="preserve"> </w:t>
-            </w:r>
-            <w:proofErr w:type="spellStart"/>
-            <w:r>
-              <w:rPr>
-                <w:rFonts w:ascii="Times New Roman" w:eastAsia="Times New Roman" w:hAnsi="Times New Roman" w:cs="Times New Roman"/>
-                <w:color w:val="auto"/>
-                <w:sz w:val="24"/>
-                <w:szCs w:val="22"/>
-              </w:rPr>
-              <w:t>Sen</w:t>
-            </w:r>
-            <w:r>
-              <w:rPr>
-                <w:rFonts w:ascii="Times New Roman" w:eastAsia="Times New Roman" w:hAnsi="Times New Roman" w:cs="Times New Roman"/>
-                <w:color w:val="auto"/>
-                <w:sz w:val="24"/>
-                <w:szCs w:val="22"/>
-              </w:rPr>
-              <w:t>dMessage</w:t>
-            </w:r>
-            <w:proofErr w:type="spellEnd"/>
-            <w:r>
-              <w:rPr>
-                <w:rFonts w:ascii="Times New Roman" w:eastAsia="Times New Roman" w:hAnsi="Times New Roman" w:cs="Times New Roman"/>
-                <w:color w:val="auto"/>
-                <w:sz w:val="24"/>
-                <w:szCs w:val="22"/>
-              </w:rPr>
-              <w:t xml:space="preserve"> use case is initialized</w:t>
+              <w:t>a.  Positive -</w:t>
+            </w:r>
+            <w:r>
+              <w:rPr>
+                <w:rFonts w:ascii="Times New Roman" w:eastAsia="Times New Roman" w:hAnsi="Times New Roman" w:cs="Times New Roman"/>
+                <w:color w:val="auto"/>
+                <w:sz w:val="24"/>
+                <w:szCs w:val="22"/>
+              </w:rPr>
+              <w:t xml:space="preserve">  The Sen</w:t>
+            </w:r>
+            <w:r>
+              <w:rPr>
+                <w:rFonts w:ascii="Times New Roman" w:eastAsia="Times New Roman" w:hAnsi="Times New Roman" w:cs="Times New Roman"/>
+                <w:color w:val="auto"/>
+                <w:sz w:val="24"/>
+                <w:szCs w:val="22"/>
+              </w:rPr>
+              <w:t>dMessage use case is initialized</w:t>
             </w:r>
             <w:r>
               <w:rPr>
@@ -2673,36 +2436,16 @@
                 <w:sz w:val="24"/>
                 <w:szCs w:val="22"/>
               </w:rPr>
-              <w:t xml:space="preserve"> </w:t>
-            </w:r>
-            <w:proofErr w:type="gramStart"/>
-            <w:r>
-              <w:rPr>
-                <w:rFonts w:ascii="Times New Roman" w:eastAsia="Times New Roman" w:hAnsi="Times New Roman" w:cs="Times New Roman"/>
-                <w:color w:val="auto"/>
-                <w:sz w:val="24"/>
-                <w:szCs w:val="22"/>
-              </w:rPr>
-              <w:t xml:space="preserve">- </w:t>
-            </w:r>
-            <w:r>
-              <w:rPr>
-                <w:rFonts w:ascii="Times New Roman" w:eastAsia="Times New Roman" w:hAnsi="Times New Roman" w:cs="Times New Roman"/>
-                <w:color w:val="auto"/>
-                <w:sz w:val="24"/>
-                <w:szCs w:val="22"/>
-              </w:rPr>
-              <w:t xml:space="preserve"> StudyBear</w:t>
-            </w:r>
-            <w:proofErr w:type="gramEnd"/>
-            <w:r>
-              <w:rPr>
-                <w:rFonts w:ascii="Times New Roman" w:eastAsia="Times New Roman" w:hAnsi="Times New Roman" w:cs="Times New Roman"/>
-                <w:color w:val="auto"/>
-                <w:sz w:val="24"/>
-                <w:szCs w:val="22"/>
-              </w:rPr>
-              <w:t xml:space="preserve"> displays the next match</w:t>
+              <w:t xml:space="preserve"> - </w:t>
+            </w:r>
+            <w:r>
+              <w:rPr>
+                <w:rFonts w:ascii="Times New Roman" w:eastAsia="Times New Roman" w:hAnsi="Times New Roman" w:cs="Times New Roman"/>
+                <w:color w:val="auto"/>
+                <w:sz w:val="24"/>
+                <w:szCs w:val="22"/>
+              </w:rPr>
+              <w:t xml:space="preserve"> StudyBear displays the next match</w:t>
             </w:r>
           </w:p>
           <w:p>
@@ -2800,27 +2543,7 @@
                 <w:sz w:val="24"/>
                 <w:szCs w:val="22"/>
               </w:rPr>
-              <w:t xml:space="preserve">5.  The User clicks the back button to indicate they are done on the </w:t>
-            </w:r>
-            <w:proofErr w:type="spellStart"/>
-            <w:r>
-              <w:rPr>
-                <w:rFonts w:ascii="Times New Roman" w:eastAsia="Times New Roman" w:hAnsi="Times New Roman" w:cs="Times New Roman"/>
-                <w:color w:val="auto"/>
-                <w:sz w:val="24"/>
-                <w:szCs w:val="22"/>
-              </w:rPr>
-              <w:t>FindStudyPartner</w:t>
-            </w:r>
-            <w:proofErr w:type="spellEnd"/>
-            <w:r>
-              <w:rPr>
-                <w:rFonts w:ascii="Times New Roman" w:eastAsia="Times New Roman" w:hAnsi="Times New Roman" w:cs="Times New Roman"/>
-                <w:color w:val="auto"/>
-                <w:sz w:val="24"/>
-                <w:szCs w:val="22"/>
-              </w:rPr>
-              <w:t xml:space="preserve"> screen.</w:t>
+              <w:t>5.  The User clicks the back button to indicate they are done on the FindStudyPartner screen.</w:t>
             </w:r>
           </w:p>
           <w:p>
@@ -2880,7 +2603,6 @@
               </w:rPr>
               <w:t xml:space="preserve">closes the </w:t>
             </w:r>
-            <w:proofErr w:type="spellStart"/>
             <w:r>
               <w:rPr>
                 <w:rFonts w:ascii="Times New Roman" w:eastAsia="Times New Roman" w:hAnsi="Times New Roman" w:cs="Times New Roman"/>
@@ -2890,7 +2612,6 @@
               </w:rPr>
               <w:t>FindStudyPartner</w:t>
             </w:r>
-            <w:proofErr w:type="spellEnd"/>
             <w:r>
               <w:rPr>
                 <w:rFonts w:ascii="Times New Roman" w:eastAsia="Times New Roman" w:hAnsi="Times New Roman" w:cs="Times New Roman"/>
@@ -3076,27 +2797,7 @@
                 <w:szCs w:val="22"/>
                 <w:lang w:eastAsia="ja-JP"/>
               </w:rPr>
-              <w:t xml:space="preserve">The User has started the </w:t>
-            </w:r>
-            <w:proofErr w:type="spellStart"/>
-            <w:r>
-              <w:rPr>
-                <w:rFonts w:ascii="Times New Roman" w:hAnsi="Times New Roman"/>
-                <w:sz w:val="24"/>
-                <w:szCs w:val="22"/>
-                <w:lang w:eastAsia="ja-JP"/>
-              </w:rPr>
-              <w:t>SendMessage</w:t>
-            </w:r>
-            <w:proofErr w:type="spellEnd"/>
-            <w:r>
-              <w:rPr>
-                <w:rFonts w:ascii="Times New Roman" w:hAnsi="Times New Roman"/>
-                <w:sz w:val="24"/>
-                <w:szCs w:val="22"/>
-                <w:lang w:eastAsia="ja-JP"/>
-              </w:rPr>
-              <w:t xml:space="preserve"> use case or is on some screen.</w:t>
+              <w:t>The User has started the SendMessage use case or is on some screen.</w:t>
             </w:r>
           </w:p>
         </w:tc>
@@ -3145,7 +2846,6 @@
                 <w:lang w:eastAsia="ja-JP"/>
               </w:rPr>
             </w:pPr>
-            <w:proofErr w:type="gramStart"/>
             <w:r>
               <w:rPr>
                 <w:rFonts w:ascii="Times New Roman" w:hAnsi="Times New Roman"/>
@@ -3155,7 +2855,6 @@
               </w:rPr>
               <w:t>requirements</w:t>
             </w:r>
-            <w:proofErr w:type="gramEnd"/>
           </w:p>
         </w:tc>
         <w:tc>
@@ -3223,11 +2922,11 @@
           <w:bottom w:val="single" w:sz="4" w:space="0" w:color="auto"/>
           <w:insideH w:val="single" w:sz="4" w:space="0" w:color="auto"/>
         </w:tblBorders>
-        <w:tblLook w:val="01E0" w:firstRow="1" w:lastRow="1" w:firstColumn="1" w:lastColumn="1" w:noHBand="0" w:noVBand="0"/>
+        <w:tblLook w:val="01E0"/>
       </w:tblPr>
       <w:tblGrid>
-        <w:gridCol w:w="1928"/>
-        <w:gridCol w:w="6928"/>
+        <w:gridCol w:w="1930"/>
+        <w:gridCol w:w="6926"/>
       </w:tblGrid>
       <w:tr>
         <w:trPr>
@@ -3290,7 +2989,6 @@
                 <w:lang w:eastAsia="ja-JP"/>
               </w:rPr>
             </w:pPr>
-            <w:proofErr w:type="spellStart"/>
             <w:r>
               <w:rPr>
                 <w:rFonts w:ascii="Times New Roman" w:hAnsi="Times New Roman"/>
@@ -3299,7 +2997,6 @@
               </w:rPr>
               <w:t>PasswordReset</w:t>
             </w:r>
-            <w:proofErr w:type="spellEnd"/>
           </w:p>
         </w:tc>
       </w:tr>
@@ -3347,7 +3044,6 @@
                 <w:lang w:eastAsia="ja-JP"/>
               </w:rPr>
             </w:pPr>
-            <w:proofErr w:type="gramStart"/>
             <w:r>
               <w:rPr>
                 <w:rFonts w:ascii="Times New Roman" w:hAnsi="Times New Roman"/>
@@ -3357,7 +3053,6 @@
               </w:rPr>
               <w:t>actors</w:t>
             </w:r>
-            <w:proofErr w:type="gramEnd"/>
           </w:p>
         </w:tc>
         <w:tc>
@@ -3561,27 +3256,7 @@
                 <w:sz w:val="24"/>
                 <w:szCs w:val="22"/>
               </w:rPr>
-              <w:t xml:space="preserve">3.  The User receives the email and visits the </w:t>
-            </w:r>
-            <w:proofErr w:type="gramStart"/>
-            <w:r>
-              <w:rPr>
-                <w:rFonts w:ascii="Times New Roman" w:eastAsia="Times New Roman" w:hAnsi="Times New Roman" w:cs="Times New Roman"/>
-                <w:color w:val="auto"/>
-                <w:sz w:val="24"/>
-                <w:szCs w:val="22"/>
-              </w:rPr>
-              <w:t>password resetting</w:t>
-            </w:r>
-            <w:proofErr w:type="gramEnd"/>
-            <w:r>
-              <w:rPr>
-                <w:rFonts w:ascii="Times New Roman" w:eastAsia="Times New Roman" w:hAnsi="Times New Roman" w:cs="Times New Roman"/>
-                <w:color w:val="auto"/>
-                <w:sz w:val="24"/>
-                <w:szCs w:val="22"/>
-              </w:rPr>
-              <w:t xml:space="preserve"> page. </w:t>
+              <w:t xml:space="preserve">3.  The User receives the email and visits the password resetting page. </w:t>
             </w:r>
           </w:p>
           <w:p>
@@ -3969,7 +3644,6 @@
                 <w:lang w:eastAsia="ja-JP"/>
               </w:rPr>
             </w:pPr>
-            <w:proofErr w:type="gramStart"/>
             <w:r>
               <w:rPr>
                 <w:rFonts w:ascii="Times New Roman" w:hAnsi="Times New Roman"/>
@@ -3979,7 +3653,6 @@
               </w:rPr>
               <w:t>requirements</w:t>
             </w:r>
-            <w:proofErr w:type="gramEnd"/>
           </w:p>
         </w:tc>
         <w:tc>
@@ -4035,879 +3708,7 @@
         <w:rPr>
           <w:rFonts w:ascii="Times New Roman" w:hAnsi="Times New Roman"/>
         </w:rPr>
-        <w:t xml:space="preserve">Update wording around 5/6 where two passwords are entered to make this </w:t>
-      </w:r>
-      <w:proofErr w:type="gramStart"/>
-      <w:r>
-        <w:rPr>
-          <w:rFonts w:ascii="Times New Roman" w:hAnsi="Times New Roman"/>
-        </w:rPr>
-        <w:t>more clear</w:t>
-      </w:r>
-      <w:proofErr w:type="gramEnd"/>
-      <w:r>
-        <w:rPr>
-          <w:rFonts w:ascii="Times New Roman" w:hAnsi="Times New Roman"/>
-        </w:rPr>
-        <w:br w:type="page"/>
-      </w:r>
-    </w:p>
-    <w:tbl>
-      <w:tblPr>
-        <w:tblW w:w="0" w:type="auto"/>
-        <w:tblBorders>
-          <w:top w:val="single" w:sz="4" w:space="0" w:color="auto"/>
-          <w:bottom w:val="single" w:sz="4" w:space="0" w:color="auto"/>
-          <w:insideH w:val="single" w:sz="4" w:space="0" w:color="auto"/>
-        </w:tblBorders>
-        <w:tblLook w:val="01E0" w:firstRow="1" w:lastRow="1" w:firstColumn="1" w:lastColumn="1" w:noHBand="0" w:noVBand="0"/>
-      </w:tblPr>
-      <w:tblGrid>
-        <w:gridCol w:w="1928"/>
-        <w:gridCol w:w="6928"/>
-      </w:tblGrid>
-      <w:tr>
-        <w:trPr>
-          <w:trHeight w:val="231"/>
-        </w:trPr>
-        <w:tc>
-          <w:tcPr>
-            <w:tcW w:w="1942" w:type="dxa"/>
-            <w:tcBorders>
-              <w:top w:val="single" w:sz="4" w:space="0" w:color="auto"/>
-              <w:left w:val="nil"/>
-              <w:bottom w:val="single" w:sz="4" w:space="0" w:color="auto"/>
-              <w:right w:val="nil"/>
-            </w:tcBorders>
-          </w:tcPr>
-          <w:p>
-            <w:pPr>
-              <w:rPr>
-                <w:rFonts w:ascii="Times New Roman" w:hAnsi="Times New Roman"/>
-                <w:i/>
-                <w:sz w:val="24"/>
-                <w:szCs w:val="22"/>
-                <w:lang w:eastAsia="ja-JP"/>
-              </w:rPr>
-            </w:pPr>
-            <w:r>
-              <w:rPr>
-                <w:rFonts w:ascii="Times New Roman" w:hAnsi="Times New Roman"/>
-                <w:sz w:val="24"/>
-              </w:rPr>
-              <w:br w:type="page"/>
-            </w:r>
-            <w:r>
-              <w:rPr>
-                <w:rFonts w:ascii="Times New Roman" w:hAnsi="Times New Roman"/>
-                <w:i/>
-                <w:sz w:val="24"/>
-                <w:szCs w:val="22"/>
-              </w:rPr>
-              <w:t>Use case name</w:t>
-            </w:r>
-          </w:p>
-        </w:tc>
-        <w:tc>
-          <w:tcPr>
-            <w:tcW w:w="7071" w:type="dxa"/>
-            <w:tcBorders>
-              <w:top w:val="single" w:sz="4" w:space="0" w:color="auto"/>
-              <w:left w:val="nil"/>
-              <w:bottom w:val="single" w:sz="4" w:space="0" w:color="auto"/>
-              <w:right w:val="nil"/>
-            </w:tcBorders>
-          </w:tcPr>
-          <w:p>
-            <w:pPr>
-              <w:rPr>
-                <w:rFonts w:ascii="Times New Roman" w:hAnsi="Times New Roman"/>
-                <w:sz w:val="24"/>
-                <w:szCs w:val="22"/>
-                <w:lang w:eastAsia="ja-JP"/>
-              </w:rPr>
-            </w:pPr>
-            <w:proofErr w:type="spellStart"/>
-            <w:r>
-              <w:rPr>
-                <w:rFonts w:ascii="Times New Roman" w:hAnsi="Times New Roman"/>
-                <w:sz w:val="24"/>
-                <w:szCs w:val="22"/>
-              </w:rPr>
-              <w:t>SearchUsers</w:t>
-            </w:r>
-            <w:proofErr w:type="spellEnd"/>
-          </w:p>
-        </w:tc>
-      </w:tr>
-      <w:tr>
-        <w:trPr>
-          <w:trHeight w:val="513"/>
-        </w:trPr>
-        <w:tc>
-          <w:tcPr>
-            <w:tcW w:w="1942" w:type="dxa"/>
-            <w:tcBorders>
-              <w:top w:val="single" w:sz="4" w:space="0" w:color="auto"/>
-              <w:left w:val="nil"/>
-              <w:bottom w:val="single" w:sz="4" w:space="0" w:color="auto"/>
-              <w:right w:val="nil"/>
-            </w:tcBorders>
-          </w:tcPr>
-          <w:p>
-            <w:pPr>
-              <w:rPr>
-                <w:rFonts w:ascii="Times New Roman" w:hAnsi="Times New Roman"/>
-                <w:i/>
-                <w:sz w:val="24"/>
-                <w:szCs w:val="22"/>
-                <w:lang w:eastAsia="ja-JP"/>
-              </w:rPr>
-            </w:pPr>
-            <w:r>
-              <w:rPr>
-                <w:rFonts w:ascii="Times New Roman" w:hAnsi="Times New Roman"/>
-                <w:i/>
-                <w:sz w:val="24"/>
-                <w:szCs w:val="22"/>
-              </w:rPr>
-              <w:t xml:space="preserve">Participating </w:t>
-            </w:r>
-          </w:p>
-          <w:p>
-            <w:pPr>
-              <w:rPr>
-                <w:rFonts w:ascii="Times New Roman" w:hAnsi="Times New Roman"/>
-                <w:i/>
-                <w:sz w:val="24"/>
-                <w:szCs w:val="22"/>
-                <w:lang w:eastAsia="ja-JP"/>
-              </w:rPr>
-            </w:pPr>
-            <w:proofErr w:type="gramStart"/>
-            <w:r>
-              <w:rPr>
-                <w:rFonts w:ascii="Times New Roman" w:hAnsi="Times New Roman"/>
-                <w:i/>
-                <w:sz w:val="24"/>
-                <w:szCs w:val="22"/>
-              </w:rPr>
-              <w:t>actors</w:t>
-            </w:r>
-            <w:proofErr w:type="gramEnd"/>
-          </w:p>
-        </w:tc>
-        <w:tc>
-          <w:tcPr>
-            <w:tcW w:w="7071" w:type="dxa"/>
-            <w:tcBorders>
-              <w:top w:val="single" w:sz="4" w:space="0" w:color="auto"/>
-              <w:left w:val="nil"/>
-              <w:bottom w:val="single" w:sz="4" w:space="0" w:color="auto"/>
-              <w:right w:val="nil"/>
-            </w:tcBorders>
-          </w:tcPr>
-          <w:p>
-            <w:pPr>
-              <w:rPr>
-                <w:rFonts w:ascii="Times New Roman" w:hAnsi="Times New Roman"/>
-                <w:sz w:val="24"/>
-                <w:szCs w:val="22"/>
-                <w:lang w:eastAsia="ja-JP"/>
-              </w:rPr>
-            </w:pPr>
-            <w:r>
-              <w:rPr>
-                <w:rFonts w:ascii="Times New Roman" w:hAnsi="Times New Roman"/>
-                <w:sz w:val="24"/>
-                <w:szCs w:val="22"/>
-              </w:rPr>
-              <w:t>User</w:t>
-            </w:r>
-          </w:p>
-          <w:p>
-            <w:pPr>
-              <w:rPr>
-                <w:rFonts w:ascii="Times New Roman" w:hAnsi="Times New Roman"/>
-                <w:sz w:val="24"/>
-                <w:szCs w:val="22"/>
-                <w:lang w:eastAsia="ja-JP"/>
-              </w:rPr>
-            </w:pPr>
-          </w:p>
-        </w:tc>
-      </w:tr>
-      <w:tr>
-        <w:trPr>
-          <w:trHeight w:val="6933"/>
-        </w:trPr>
-        <w:tc>
-          <w:tcPr>
-            <w:tcW w:w="1942" w:type="dxa"/>
-            <w:tcBorders>
-              <w:top w:val="single" w:sz="4" w:space="0" w:color="auto"/>
-              <w:left w:val="nil"/>
-              <w:bottom w:val="single" w:sz="4" w:space="0" w:color="auto"/>
-              <w:right w:val="nil"/>
-            </w:tcBorders>
-          </w:tcPr>
-          <w:p>
-            <w:pPr>
-              <w:rPr>
-                <w:rFonts w:ascii="Times New Roman" w:hAnsi="Times New Roman"/>
-                <w:i/>
-                <w:sz w:val="24"/>
-                <w:szCs w:val="22"/>
-                <w:lang w:eastAsia="ja-JP"/>
-              </w:rPr>
-            </w:pPr>
-            <w:r>
-              <w:rPr>
-                <w:rFonts w:ascii="Times New Roman" w:hAnsi="Times New Roman"/>
-                <w:i/>
-                <w:sz w:val="24"/>
-                <w:szCs w:val="22"/>
-              </w:rPr>
-              <w:t>Flow of events</w:t>
-            </w:r>
-          </w:p>
-        </w:tc>
-        <w:tc>
-          <w:tcPr>
-            <w:tcW w:w="7071" w:type="dxa"/>
-            <w:tcBorders>
-              <w:top w:val="single" w:sz="4" w:space="0" w:color="auto"/>
-              <w:left w:val="nil"/>
-              <w:bottom w:val="single" w:sz="4" w:space="0" w:color="auto"/>
-              <w:right w:val="nil"/>
-            </w:tcBorders>
-          </w:tcPr>
-          <w:p>
-            <w:pPr>
-              <w:pStyle w:val="normal0"/>
-              <w:widowControl w:val="0"/>
-              <w:rPr>
-                <w:rFonts w:ascii="Times New Roman" w:eastAsia="Times New Roman" w:hAnsi="Times New Roman" w:cs="Times New Roman"/>
-                <w:color w:val="auto"/>
-                <w:sz w:val="24"/>
-                <w:szCs w:val="22"/>
-              </w:rPr>
-            </w:pPr>
-            <w:r>
-              <w:rPr>
-                <w:rFonts w:ascii="Times New Roman" w:eastAsia="Times New Roman" w:hAnsi="Times New Roman" w:cs="Times New Roman"/>
-                <w:color w:val="auto"/>
-                <w:sz w:val="24"/>
-                <w:szCs w:val="22"/>
-              </w:rPr>
-              <w:t xml:space="preserve">1.  </w:t>
-            </w:r>
-            <w:r>
-              <w:rPr>
-                <w:rFonts w:ascii="Times New Roman" w:eastAsia="Times New Roman" w:hAnsi="Times New Roman" w:cs="Times New Roman"/>
-                <w:color w:val="auto"/>
-                <w:sz w:val="24"/>
-                <w:szCs w:val="22"/>
-              </w:rPr>
-              <w:t xml:space="preserve">The User </w:t>
-            </w:r>
-            <w:proofErr w:type="spellStart"/>
-            <w:r>
-              <w:rPr>
-                <w:rFonts w:ascii="Times New Roman" w:eastAsia="Times New Roman" w:hAnsi="Times New Roman" w:cs="Times New Roman"/>
-                <w:color w:val="auto"/>
-                <w:sz w:val="24"/>
-                <w:szCs w:val="22"/>
-              </w:rPr>
-              <w:t>intializes</w:t>
-            </w:r>
-            <w:proofErr w:type="spellEnd"/>
-            <w:r>
-              <w:rPr>
-                <w:rFonts w:ascii="Times New Roman" w:eastAsia="Times New Roman" w:hAnsi="Times New Roman" w:cs="Times New Roman"/>
-                <w:color w:val="auto"/>
-                <w:sz w:val="24"/>
-                <w:szCs w:val="22"/>
-              </w:rPr>
-              <w:t xml:space="preserve"> the use case</w:t>
-            </w:r>
-            <w:r>
-              <w:rPr>
-                <w:rFonts w:ascii="Times New Roman" w:eastAsia="Times New Roman" w:hAnsi="Times New Roman" w:cs="Times New Roman"/>
-                <w:color w:val="auto"/>
-                <w:sz w:val="24"/>
-                <w:szCs w:val="22"/>
-              </w:rPr>
-              <w:t xml:space="preserve"> by</w:t>
-            </w:r>
-            <w:r>
-              <w:rPr>
-                <w:rFonts w:ascii="Times New Roman" w:eastAsia="Times New Roman" w:hAnsi="Times New Roman" w:cs="Times New Roman"/>
-                <w:color w:val="auto"/>
-                <w:sz w:val="24"/>
-                <w:szCs w:val="22"/>
-              </w:rPr>
-              <w:t xml:space="preserve"> clicking on the search button o</w:t>
-            </w:r>
-            <w:r>
-              <w:rPr>
-                <w:rFonts w:ascii="Times New Roman" w:eastAsia="Times New Roman" w:hAnsi="Times New Roman" w:cs="Times New Roman"/>
-                <w:color w:val="auto"/>
-                <w:sz w:val="24"/>
-                <w:szCs w:val="22"/>
-              </w:rPr>
-              <w:t xml:space="preserve">n the </w:t>
-            </w:r>
-            <w:r>
-              <w:rPr>
-                <w:rFonts w:ascii="Times New Roman" w:eastAsia="Times New Roman" w:hAnsi="Times New Roman" w:cs="Times New Roman"/>
-                <w:color w:val="auto"/>
-                <w:sz w:val="24"/>
-                <w:szCs w:val="22"/>
-              </w:rPr>
-              <w:t>user profile screen.</w:t>
-            </w:r>
-          </w:p>
-          <w:p>
-            <w:pPr>
-              <w:pStyle w:val="normal0"/>
-              <w:widowControl w:val="0"/>
-              <w:ind w:left="589"/>
-              <w:rPr>
-                <w:rFonts w:ascii="Times New Roman" w:eastAsia="Times New Roman" w:hAnsi="Times New Roman" w:cs="Times New Roman"/>
-                <w:color w:val="auto"/>
-                <w:sz w:val="24"/>
-                <w:szCs w:val="22"/>
-              </w:rPr>
-            </w:pPr>
-            <w:r>
-              <w:rPr>
-                <w:rFonts w:ascii="Times New Roman" w:eastAsia="Times New Roman" w:hAnsi="Times New Roman" w:cs="Times New Roman"/>
-                <w:color w:val="auto"/>
-                <w:sz w:val="24"/>
-                <w:szCs w:val="22"/>
-              </w:rPr>
-              <w:t>2.  StudyBear closes the user profile screen and brings up the search screen with an input box and submit button.</w:t>
-            </w:r>
-          </w:p>
-          <w:p>
-            <w:pPr>
-              <w:pStyle w:val="normal0"/>
-              <w:widowControl w:val="0"/>
-              <w:ind w:left="49"/>
-              <w:rPr>
-                <w:rFonts w:ascii="Times New Roman" w:eastAsia="Times New Roman" w:hAnsi="Times New Roman" w:cs="Times New Roman"/>
-                <w:color w:val="auto"/>
-                <w:sz w:val="24"/>
-                <w:szCs w:val="22"/>
-              </w:rPr>
-            </w:pPr>
-            <w:r>
-              <w:rPr>
-                <w:rFonts w:ascii="Times New Roman" w:eastAsia="Times New Roman" w:hAnsi="Times New Roman" w:cs="Times New Roman"/>
-                <w:color w:val="auto"/>
-                <w:sz w:val="24"/>
-                <w:szCs w:val="22"/>
-              </w:rPr>
-              <w:t xml:space="preserve">3.  </w:t>
-            </w:r>
-            <w:r>
-              <w:rPr>
-                <w:rFonts w:ascii="Times New Roman" w:eastAsia="Times New Roman" w:hAnsi="Times New Roman" w:cs="Times New Roman"/>
-                <w:color w:val="auto"/>
-                <w:sz w:val="24"/>
-                <w:szCs w:val="22"/>
-              </w:rPr>
-              <w:t>The User enters a name or email in the input box and clicks the submit button.</w:t>
-            </w:r>
-          </w:p>
-          <w:p>
-            <w:pPr>
-              <w:pStyle w:val="normal0"/>
-              <w:widowControl w:val="0"/>
-              <w:ind w:left="589"/>
-              <w:rPr>
-                <w:rFonts w:ascii="Times New Roman" w:eastAsia="Times New Roman" w:hAnsi="Times New Roman" w:cs="Times New Roman"/>
-                <w:color w:val="auto"/>
-                <w:sz w:val="24"/>
-                <w:szCs w:val="22"/>
-              </w:rPr>
-            </w:pPr>
-            <w:r>
-              <w:rPr>
-                <w:rFonts w:ascii="Times New Roman" w:eastAsia="Times New Roman" w:hAnsi="Times New Roman" w:cs="Times New Roman"/>
-                <w:color w:val="auto"/>
-                <w:sz w:val="24"/>
-                <w:szCs w:val="22"/>
-              </w:rPr>
-              <w:t xml:space="preserve">4.  StudyBear displays a message that results are loading and then sends a request to the server with </w:t>
-            </w:r>
-            <w:r>
-              <w:rPr>
-                <w:rFonts w:ascii="Times New Roman" w:eastAsia="Times New Roman" w:hAnsi="Times New Roman" w:cs="Times New Roman"/>
-                <w:color w:val="auto"/>
-                <w:sz w:val="24"/>
-                <w:szCs w:val="22"/>
-              </w:rPr>
-              <w:t>the user input.</w:t>
-            </w:r>
-          </w:p>
-          <w:p>
-            <w:pPr>
-              <w:pStyle w:val="normal0"/>
-              <w:widowControl w:val="0"/>
-              <w:ind w:left="589"/>
-              <w:rPr>
-                <w:rFonts w:ascii="Times New Roman" w:eastAsia="Times New Roman" w:hAnsi="Times New Roman" w:cs="Times New Roman"/>
-                <w:color w:val="auto"/>
-                <w:sz w:val="24"/>
-                <w:szCs w:val="22"/>
-              </w:rPr>
-            </w:pPr>
-            <w:r>
-              <w:rPr>
-                <w:rFonts w:ascii="Times New Roman" w:eastAsia="Times New Roman" w:hAnsi="Times New Roman" w:cs="Times New Roman"/>
-                <w:color w:val="auto"/>
-                <w:sz w:val="24"/>
-                <w:szCs w:val="22"/>
-              </w:rPr>
-              <w:t>The server searches for user names and emails that are like the user input and returns them as a result to StudyBear.</w:t>
-            </w:r>
-          </w:p>
-          <w:p>
-            <w:pPr>
-              <w:pStyle w:val="normal0"/>
-              <w:widowControl w:val="0"/>
-              <w:ind w:left="589"/>
-              <w:rPr>
-                <w:rFonts w:ascii="Times New Roman" w:eastAsia="Times New Roman" w:hAnsi="Times New Roman" w:cs="Times New Roman"/>
-                <w:color w:val="auto"/>
-                <w:sz w:val="24"/>
-                <w:szCs w:val="22"/>
-              </w:rPr>
-            </w:pPr>
-            <w:r>
-              <w:rPr>
-                <w:rFonts w:ascii="Times New Roman" w:eastAsia="Times New Roman" w:hAnsi="Times New Roman" w:cs="Times New Roman"/>
-                <w:color w:val="auto"/>
-                <w:sz w:val="24"/>
-                <w:szCs w:val="22"/>
-              </w:rPr>
-              <w:t>StudyBear updates the screen to display the re</w:t>
-            </w:r>
-            <w:r>
-              <w:rPr>
-                <w:rFonts w:ascii="Times New Roman" w:eastAsia="Times New Roman" w:hAnsi="Times New Roman" w:cs="Times New Roman"/>
-                <w:color w:val="auto"/>
-                <w:sz w:val="24"/>
-                <w:szCs w:val="22"/>
-              </w:rPr>
-              <w:t>sults as a list for the user to view.</w:t>
-            </w:r>
-          </w:p>
-          <w:p>
-            <w:pPr>
-              <w:pStyle w:val="normal0"/>
-              <w:widowControl w:val="0"/>
-              <w:ind w:left="50"/>
-              <w:rPr>
-                <w:rFonts w:ascii="Times New Roman" w:eastAsia="Times New Roman" w:hAnsi="Times New Roman" w:cs="Times New Roman"/>
-                <w:color w:val="auto"/>
-                <w:sz w:val="24"/>
-                <w:szCs w:val="22"/>
-              </w:rPr>
-            </w:pPr>
-            <w:r>
-              <w:rPr>
-                <w:rFonts w:ascii="Times New Roman" w:eastAsia="Times New Roman" w:hAnsi="Times New Roman" w:cs="Times New Roman"/>
-                <w:color w:val="auto"/>
-                <w:sz w:val="24"/>
-                <w:szCs w:val="22"/>
-              </w:rPr>
-              <w:t>5.  The User can click on a result or hit the back button.</w:t>
-            </w:r>
-          </w:p>
-          <w:p>
-            <w:pPr>
-              <w:pStyle w:val="normal0"/>
-              <w:widowControl w:val="0"/>
-              <w:ind w:left="590"/>
-              <w:rPr>
-                <w:rFonts w:ascii="Times New Roman" w:eastAsia="Times New Roman" w:hAnsi="Times New Roman" w:cs="Times New Roman"/>
-                <w:color w:val="auto"/>
-                <w:sz w:val="24"/>
-                <w:szCs w:val="22"/>
-              </w:rPr>
-            </w:pPr>
-            <w:r>
-              <w:rPr>
-                <w:rFonts w:ascii="Times New Roman" w:eastAsia="Times New Roman" w:hAnsi="Times New Roman" w:cs="Times New Roman"/>
-                <w:color w:val="auto"/>
-                <w:sz w:val="24"/>
-                <w:szCs w:val="22"/>
-              </w:rPr>
-              <w:t>6.  StudyBear either:</w:t>
-            </w:r>
-          </w:p>
-          <w:p>
-            <w:pPr>
-              <w:pStyle w:val="normal0"/>
-              <w:widowControl w:val="0"/>
-              <w:ind w:left="1130"/>
-              <w:rPr>
-                <w:rFonts w:ascii="Times New Roman" w:eastAsia="Times New Roman" w:hAnsi="Times New Roman" w:cs="Times New Roman"/>
-                <w:color w:val="auto"/>
-                <w:sz w:val="24"/>
-                <w:szCs w:val="22"/>
-              </w:rPr>
-            </w:pPr>
-            <w:r>
-              <w:rPr>
-                <w:rFonts w:ascii="Times New Roman" w:eastAsia="Times New Roman" w:hAnsi="Times New Roman" w:cs="Times New Roman"/>
-                <w:color w:val="auto"/>
-                <w:sz w:val="24"/>
-                <w:szCs w:val="22"/>
-              </w:rPr>
-              <w:t xml:space="preserve">a.  Initializes the </w:t>
-            </w:r>
-            <w:proofErr w:type="spellStart"/>
-            <w:r>
-              <w:rPr>
-                <w:rFonts w:ascii="Times New Roman" w:eastAsia="Times New Roman" w:hAnsi="Times New Roman" w:cs="Times New Roman"/>
-                <w:color w:val="auto"/>
-                <w:sz w:val="24"/>
-                <w:szCs w:val="22"/>
-              </w:rPr>
-              <w:t>SendMes</w:t>
-            </w:r>
-            <w:r>
-              <w:rPr>
-                <w:rFonts w:ascii="Times New Roman" w:eastAsia="Times New Roman" w:hAnsi="Times New Roman" w:cs="Times New Roman"/>
-                <w:color w:val="auto"/>
-                <w:sz w:val="24"/>
-                <w:szCs w:val="22"/>
-              </w:rPr>
-              <w:t>sage</w:t>
-            </w:r>
-            <w:proofErr w:type="spellEnd"/>
-            <w:r>
-              <w:rPr>
-                <w:rFonts w:ascii="Times New Roman" w:eastAsia="Times New Roman" w:hAnsi="Times New Roman" w:cs="Times New Roman"/>
-                <w:color w:val="auto"/>
-                <w:sz w:val="24"/>
-                <w:szCs w:val="22"/>
-              </w:rPr>
-              <w:t xml:space="preserve"> use case with the user</w:t>
-            </w:r>
-            <w:r>
-              <w:rPr>
-                <w:rFonts w:ascii="Times New Roman" w:eastAsia="Times New Roman" w:hAnsi="Times New Roman" w:cs="Times New Roman"/>
-                <w:color w:val="auto"/>
-                <w:sz w:val="24"/>
-                <w:szCs w:val="22"/>
-              </w:rPr>
-              <w:t xml:space="preserve"> </w:t>
-            </w:r>
-            <w:r>
-              <w:rPr>
-                <w:rFonts w:ascii="Times New Roman" w:eastAsia="Times New Roman" w:hAnsi="Times New Roman" w:cs="Times New Roman"/>
-                <w:color w:val="auto"/>
-                <w:sz w:val="24"/>
-                <w:szCs w:val="22"/>
-              </w:rPr>
-              <w:t>chosen by the searching User</w:t>
-            </w:r>
-            <w:r>
-              <w:rPr>
-                <w:rFonts w:ascii="Times New Roman" w:eastAsia="Times New Roman" w:hAnsi="Times New Roman" w:cs="Times New Roman"/>
-                <w:color w:val="auto"/>
-                <w:sz w:val="24"/>
-                <w:szCs w:val="22"/>
-              </w:rPr>
-              <w:t>.</w:t>
-            </w:r>
-          </w:p>
-          <w:p>
-            <w:pPr>
-              <w:pStyle w:val="normal0"/>
-              <w:widowControl w:val="0"/>
-              <w:ind w:left="1130"/>
-              <w:rPr>
-                <w:rFonts w:ascii="Times New Roman" w:eastAsia="Times New Roman" w:hAnsi="Times New Roman" w:cs="Times New Roman"/>
-                <w:color w:val="auto"/>
-                <w:sz w:val="24"/>
-                <w:szCs w:val="22"/>
-              </w:rPr>
-            </w:pPr>
-            <w:r>
-              <w:rPr>
-                <w:rFonts w:ascii="Times New Roman" w:eastAsia="Times New Roman" w:hAnsi="Times New Roman" w:cs="Times New Roman"/>
-                <w:color w:val="auto"/>
-                <w:sz w:val="24"/>
-                <w:szCs w:val="22"/>
-              </w:rPr>
-              <w:t xml:space="preserve">b.  Closes the search screen and displays the </w:t>
-            </w:r>
-            <w:r>
-              <w:rPr>
-                <w:rFonts w:ascii="Times New Roman" w:eastAsia="Times New Roman" w:hAnsi="Times New Roman" w:cs="Times New Roman"/>
-                <w:color w:val="auto"/>
-                <w:sz w:val="24"/>
-                <w:szCs w:val="22"/>
-              </w:rPr>
-              <w:t>user profile screen.</w:t>
-            </w:r>
-          </w:p>
-        </w:tc>
-      </w:tr>
-      <w:tr>
-        <w:trPr>
-          <w:trHeight w:val="248"/>
-        </w:trPr>
-        <w:tc>
-          <w:tcPr>
-            <w:tcW w:w="1942" w:type="dxa"/>
-            <w:tcBorders>
-              <w:top w:val="single" w:sz="4" w:space="0" w:color="auto"/>
-              <w:left w:val="nil"/>
-              <w:bottom w:val="single" w:sz="4" w:space="0" w:color="auto"/>
-              <w:right w:val="nil"/>
-            </w:tcBorders>
-          </w:tcPr>
-          <w:p>
-            <w:pPr>
-              <w:rPr>
-                <w:rFonts w:ascii="Times New Roman" w:hAnsi="Times New Roman"/>
-                <w:i/>
-                <w:sz w:val="24"/>
-                <w:szCs w:val="22"/>
-                <w:lang w:eastAsia="ja-JP"/>
-              </w:rPr>
-            </w:pPr>
-            <w:r>
-              <w:rPr>
-                <w:rFonts w:ascii="Times New Roman" w:hAnsi="Times New Roman"/>
-                <w:i/>
-                <w:sz w:val="24"/>
-                <w:szCs w:val="22"/>
-              </w:rPr>
-              <w:t>Entry condition</w:t>
-            </w:r>
-          </w:p>
-        </w:tc>
-        <w:tc>
-          <w:tcPr>
-            <w:tcW w:w="7071" w:type="dxa"/>
-            <w:tcBorders>
-              <w:top w:val="single" w:sz="4" w:space="0" w:color="auto"/>
-              <w:left w:val="nil"/>
-              <w:bottom w:val="single" w:sz="4" w:space="0" w:color="auto"/>
-              <w:right w:val="nil"/>
-            </w:tcBorders>
-          </w:tcPr>
-          <w:p>
-            <w:pPr>
-              <w:numPr>
-                <w:ilvl w:val="0"/>
-                <w:numId w:val="1"/>
-              </w:numPr>
-              <w:rPr>
-                <w:rFonts w:ascii="Times New Roman" w:hAnsi="Times New Roman"/>
-                <w:sz w:val="24"/>
-                <w:szCs w:val="22"/>
-                <w:lang w:eastAsia="ja-JP"/>
-              </w:rPr>
-            </w:pPr>
-            <w:r>
-              <w:rPr>
-                <w:rFonts w:ascii="Times New Roman" w:hAnsi="Times New Roman"/>
-                <w:sz w:val="24"/>
-                <w:szCs w:val="22"/>
-              </w:rPr>
-              <w:t>The User has logged in to StudyBear</w:t>
-            </w:r>
-            <w:r>
-              <w:rPr>
-                <w:rFonts w:ascii="Times New Roman" w:hAnsi="Times New Roman"/>
-                <w:sz w:val="24"/>
-                <w:szCs w:val="22"/>
-              </w:rPr>
-              <w:t>.</w:t>
-            </w:r>
-          </w:p>
-        </w:tc>
-      </w:tr>
-      <w:tr>
-        <w:trPr>
-          <w:trHeight w:val="248"/>
-        </w:trPr>
-        <w:tc>
-          <w:tcPr>
-            <w:tcW w:w="1942" w:type="dxa"/>
-            <w:tcBorders>
-              <w:top w:val="single" w:sz="4" w:space="0" w:color="auto"/>
-              <w:left w:val="nil"/>
-              <w:bottom w:val="single" w:sz="4" w:space="0" w:color="auto"/>
-              <w:right w:val="nil"/>
-            </w:tcBorders>
-          </w:tcPr>
-          <w:p>
-            <w:pPr>
-              <w:rPr>
-                <w:rFonts w:ascii="Times New Roman" w:hAnsi="Times New Roman"/>
-                <w:i/>
-                <w:sz w:val="24"/>
-                <w:szCs w:val="22"/>
-                <w:lang w:eastAsia="ja-JP"/>
-              </w:rPr>
-            </w:pPr>
-            <w:r>
-              <w:rPr>
-                <w:rFonts w:ascii="Times New Roman" w:hAnsi="Times New Roman"/>
-                <w:i/>
-                <w:sz w:val="24"/>
-                <w:szCs w:val="22"/>
-              </w:rPr>
-              <w:t>Exit condition</w:t>
-            </w:r>
-          </w:p>
-        </w:tc>
-        <w:tc>
-          <w:tcPr>
-            <w:tcW w:w="7071" w:type="dxa"/>
-            <w:tcBorders>
-              <w:top w:val="single" w:sz="4" w:space="0" w:color="auto"/>
-              <w:left w:val="nil"/>
-              <w:bottom w:val="single" w:sz="4" w:space="0" w:color="auto"/>
-              <w:right w:val="nil"/>
-            </w:tcBorders>
-          </w:tcPr>
-          <w:p>
-            <w:pPr>
-              <w:numPr>
-                <w:ilvl w:val="0"/>
-                <w:numId w:val="2"/>
-              </w:numPr>
-              <w:rPr>
-                <w:rFonts w:ascii="Times New Roman" w:hAnsi="Times New Roman"/>
-                <w:sz w:val="24"/>
-                <w:szCs w:val="22"/>
-                <w:lang w:eastAsia="ja-JP"/>
-              </w:rPr>
-            </w:pPr>
-          </w:p>
-        </w:tc>
-      </w:tr>
-      <w:tr>
-        <w:trPr>
-          <w:trHeight w:val="496"/>
-        </w:trPr>
-        <w:tc>
-          <w:tcPr>
-            <w:tcW w:w="1942" w:type="dxa"/>
-            <w:tcBorders>
-              <w:top w:val="single" w:sz="4" w:space="0" w:color="auto"/>
-              <w:left w:val="nil"/>
-              <w:bottom w:val="single" w:sz="4" w:space="0" w:color="auto"/>
-              <w:right w:val="nil"/>
-            </w:tcBorders>
-          </w:tcPr>
-          <w:p>
-            <w:pPr>
-              <w:rPr>
-                <w:rFonts w:ascii="Times New Roman" w:hAnsi="Times New Roman"/>
-                <w:i/>
-                <w:sz w:val="24"/>
-                <w:szCs w:val="22"/>
-                <w:lang w:eastAsia="ja-JP"/>
-              </w:rPr>
-            </w:pPr>
-            <w:r>
-              <w:rPr>
-                <w:rFonts w:ascii="Times New Roman" w:hAnsi="Times New Roman"/>
-                <w:i/>
-                <w:sz w:val="24"/>
-                <w:szCs w:val="22"/>
-              </w:rPr>
-              <w:t>Quality</w:t>
-            </w:r>
-          </w:p>
-          <w:p>
-            <w:pPr>
-              <w:rPr>
-                <w:rFonts w:ascii="Times New Roman" w:hAnsi="Times New Roman"/>
-                <w:i/>
-                <w:sz w:val="24"/>
-                <w:szCs w:val="22"/>
-                <w:lang w:eastAsia="ja-JP"/>
-              </w:rPr>
-            </w:pPr>
-            <w:proofErr w:type="gramStart"/>
-            <w:r>
-              <w:rPr>
-                <w:rFonts w:ascii="Times New Roman" w:hAnsi="Times New Roman"/>
-                <w:i/>
-                <w:sz w:val="24"/>
-                <w:szCs w:val="22"/>
-              </w:rPr>
-              <w:t>requirements</w:t>
-            </w:r>
-            <w:proofErr w:type="gramEnd"/>
-          </w:p>
-        </w:tc>
-        <w:tc>
-          <w:tcPr>
-            <w:tcW w:w="7071" w:type="dxa"/>
-            <w:tcBorders>
-              <w:top w:val="single" w:sz="4" w:space="0" w:color="auto"/>
-              <w:left w:val="nil"/>
-              <w:bottom w:val="single" w:sz="4" w:space="0" w:color="auto"/>
-              <w:right w:val="nil"/>
-            </w:tcBorders>
-          </w:tcPr>
-          <w:p>
-            <w:pPr>
-              <w:numPr>
-                <w:ilvl w:val="0"/>
-                <w:numId w:val="3"/>
-              </w:numPr>
-              <w:rPr>
-                <w:rFonts w:ascii="Times New Roman" w:hAnsi="Times New Roman"/>
-                <w:sz w:val="24"/>
-                <w:szCs w:val="22"/>
-                <w:lang w:eastAsia="ja-JP"/>
-              </w:rPr>
-            </w:pPr>
-          </w:p>
-        </w:tc>
-      </w:tr>
-    </w:tbl>
-    <w:p>
-      <w:pPr>
-        <w:rPr>
-          <w:rFonts w:ascii="Times New Roman" w:hAnsi="Times New Roman"/>
-        </w:rPr>
-      </w:pPr>
-    </w:p>
-    <w:p>
-      <w:pPr>
-        <w:rPr>
-          <w:rFonts w:ascii="Times New Roman" w:hAnsi="Times New Roman"/>
-        </w:rPr>
-      </w:pPr>
-      <w:proofErr w:type="gramStart"/>
-      <w:r>
-        <w:rPr>
-          <w:rFonts w:ascii="Times New Roman" w:hAnsi="Times New Roman"/>
-        </w:rPr>
-        <w:t>update</w:t>
-      </w:r>
-      <w:proofErr w:type="gramEnd"/>
-      <w:r>
-        <w:rPr>
-          <w:rFonts w:ascii="Times New Roman" w:hAnsi="Times New Roman"/>
-        </w:rPr>
-        <w:t xml:space="preserve"> based on navigation bar</w:t>
+        <w:t>Update wording around 5/6 where two passwords are entered to make this more clear</w:t>
       </w:r>
       <w:r>
         <w:rPr>
@@ -4924,11 +3725,11 @@
           <w:bottom w:val="single" w:sz="4" w:space="0" w:color="auto"/>
           <w:insideH w:val="single" w:sz="4" w:space="0" w:color="auto"/>
         </w:tblBorders>
-        <w:tblLook w:val="01E0" w:firstRow="1" w:lastRow="1" w:firstColumn="1" w:lastColumn="1" w:noHBand="0" w:noVBand="0"/>
+        <w:tblLook w:val="01E0"/>
       </w:tblPr>
       <w:tblGrid>
-        <w:gridCol w:w="1928"/>
-        <w:gridCol w:w="6928"/>
+        <w:gridCol w:w="1930"/>
+        <w:gridCol w:w="6926"/>
       </w:tblGrid>
       <w:tr>
         <w:trPr>
@@ -4991,16 +3792,14 @@
                 <w:lang w:eastAsia="ja-JP"/>
               </w:rPr>
             </w:pPr>
-            <w:proofErr w:type="spellStart"/>
-            <w:r>
-              <w:rPr>
-                <w:rFonts w:ascii="Times New Roman" w:hAnsi="Times New Roman"/>
-                <w:sz w:val="24"/>
-                <w:szCs w:val="22"/>
-              </w:rPr>
-              <w:t>ValidateUserAccount</w:t>
-            </w:r>
-            <w:proofErr w:type="spellEnd"/>
+            <w:r>
+              <w:rPr>
+                <w:rFonts w:ascii="Times New Roman" w:hAnsi="Times New Roman"/>
+                <w:sz w:val="24"/>
+                <w:szCs w:val="22"/>
+              </w:rPr>
+              <w:t>SearchUsers</w:t>
+            </w:r>
           </w:p>
         </w:tc>
       </w:tr>
@@ -5048,7 +3847,6 @@
                 <w:lang w:eastAsia="ja-JP"/>
               </w:rPr>
             </w:pPr>
-            <w:proofErr w:type="gramStart"/>
             <w:r>
               <w:rPr>
                 <w:rFonts w:ascii="Times New Roman" w:hAnsi="Times New Roman"/>
@@ -5058,7 +3856,825 @@
               </w:rPr>
               <w:t>actors</w:t>
             </w:r>
-            <w:proofErr w:type="gramEnd"/>
+          </w:p>
+        </w:tc>
+        <w:tc>
+          <w:tcPr>
+            <w:tcW w:w="7071" w:type="dxa"/>
+            <w:tcBorders>
+              <w:top w:val="single" w:sz="4" w:space="0" w:color="auto"/>
+              <w:left w:val="nil"/>
+              <w:bottom w:val="single" w:sz="4" w:space="0" w:color="auto"/>
+              <w:right w:val="nil"/>
+            </w:tcBorders>
+          </w:tcPr>
+          <w:p>
+            <w:pPr>
+              <w:rPr>
+                <w:rFonts w:ascii="Times New Roman" w:hAnsi="Times New Roman"/>
+                <w:sz w:val="24"/>
+                <w:szCs w:val="22"/>
+                <w:lang w:eastAsia="ja-JP"/>
+              </w:rPr>
+            </w:pPr>
+            <w:r>
+              <w:rPr>
+                <w:rFonts w:ascii="Times New Roman" w:hAnsi="Times New Roman"/>
+                <w:sz w:val="24"/>
+                <w:szCs w:val="22"/>
+              </w:rPr>
+              <w:t>User</w:t>
+            </w:r>
+          </w:p>
+          <w:p>
+            <w:pPr>
+              <w:rPr>
+                <w:rFonts w:ascii="Times New Roman" w:hAnsi="Times New Roman"/>
+                <w:sz w:val="24"/>
+                <w:szCs w:val="22"/>
+                <w:lang w:eastAsia="ja-JP"/>
+              </w:rPr>
+            </w:pPr>
+          </w:p>
+        </w:tc>
+      </w:tr>
+      <w:tr>
+        <w:trPr>
+          <w:trHeight w:val="6933"/>
+        </w:trPr>
+        <w:tc>
+          <w:tcPr>
+            <w:tcW w:w="1942" w:type="dxa"/>
+            <w:tcBorders>
+              <w:top w:val="single" w:sz="4" w:space="0" w:color="auto"/>
+              <w:left w:val="nil"/>
+              <w:bottom w:val="single" w:sz="4" w:space="0" w:color="auto"/>
+              <w:right w:val="nil"/>
+            </w:tcBorders>
+          </w:tcPr>
+          <w:p>
+            <w:pPr>
+              <w:rPr>
+                <w:rFonts w:ascii="Times New Roman" w:hAnsi="Times New Roman"/>
+                <w:i/>
+                <w:sz w:val="24"/>
+                <w:szCs w:val="22"/>
+                <w:lang w:eastAsia="ja-JP"/>
+              </w:rPr>
+            </w:pPr>
+            <w:r>
+              <w:rPr>
+                <w:rFonts w:ascii="Times New Roman" w:hAnsi="Times New Roman"/>
+                <w:i/>
+                <w:sz w:val="24"/>
+                <w:szCs w:val="22"/>
+              </w:rPr>
+              <w:t>Flow of events</w:t>
+            </w:r>
+          </w:p>
+        </w:tc>
+        <w:tc>
+          <w:tcPr>
+            <w:tcW w:w="7071" w:type="dxa"/>
+            <w:tcBorders>
+              <w:top w:val="single" w:sz="4" w:space="0" w:color="auto"/>
+              <w:left w:val="nil"/>
+              <w:bottom w:val="single" w:sz="4" w:space="0" w:color="auto"/>
+              <w:right w:val="nil"/>
+            </w:tcBorders>
+          </w:tcPr>
+          <w:p>
+            <w:pPr>
+              <w:pStyle w:val="normal0"/>
+              <w:widowControl w:val="0"/>
+              <w:rPr>
+                <w:rFonts w:ascii="Times New Roman" w:eastAsia="Times New Roman" w:hAnsi="Times New Roman" w:cs="Times New Roman"/>
+                <w:color w:val="auto"/>
+                <w:sz w:val="24"/>
+                <w:szCs w:val="22"/>
+              </w:rPr>
+            </w:pPr>
+            <w:r>
+              <w:rPr>
+                <w:rFonts w:ascii="Times New Roman" w:eastAsia="Times New Roman" w:hAnsi="Times New Roman" w:cs="Times New Roman"/>
+                <w:color w:val="auto"/>
+                <w:sz w:val="24"/>
+                <w:szCs w:val="22"/>
+              </w:rPr>
+              <w:t xml:space="preserve">1.  </w:t>
+            </w:r>
+            <w:r>
+              <w:rPr>
+                <w:rFonts w:ascii="Times New Roman" w:eastAsia="Times New Roman" w:hAnsi="Times New Roman" w:cs="Times New Roman"/>
+                <w:color w:val="auto"/>
+                <w:sz w:val="24"/>
+                <w:szCs w:val="22"/>
+              </w:rPr>
+              <w:t>The User intializes the use case</w:t>
+            </w:r>
+            <w:r>
+              <w:rPr>
+                <w:rFonts w:ascii="Times New Roman" w:eastAsia="Times New Roman" w:hAnsi="Times New Roman" w:cs="Times New Roman"/>
+                <w:color w:val="auto"/>
+                <w:sz w:val="24"/>
+                <w:szCs w:val="22"/>
+              </w:rPr>
+              <w:t xml:space="preserve"> by</w:t>
+            </w:r>
+            <w:r>
+              <w:rPr>
+                <w:rFonts w:ascii="Times New Roman" w:eastAsia="Times New Roman" w:hAnsi="Times New Roman" w:cs="Times New Roman"/>
+                <w:color w:val="auto"/>
+                <w:sz w:val="24"/>
+                <w:szCs w:val="22"/>
+              </w:rPr>
+              <w:t xml:space="preserve"> clicking on the search button o</w:t>
+            </w:r>
+            <w:r>
+              <w:rPr>
+                <w:rFonts w:ascii="Times New Roman" w:eastAsia="Times New Roman" w:hAnsi="Times New Roman" w:cs="Times New Roman"/>
+                <w:color w:val="auto"/>
+                <w:sz w:val="24"/>
+                <w:szCs w:val="22"/>
+              </w:rPr>
+              <w:t xml:space="preserve">n the </w:t>
+            </w:r>
+            <w:r>
+              <w:rPr>
+                <w:rFonts w:ascii="Times New Roman" w:eastAsia="Times New Roman" w:hAnsi="Times New Roman" w:cs="Times New Roman"/>
+                <w:color w:val="auto"/>
+                <w:sz w:val="24"/>
+                <w:szCs w:val="22"/>
+              </w:rPr>
+              <w:t>user profile screen.</w:t>
+            </w:r>
+          </w:p>
+          <w:p>
+            <w:pPr>
+              <w:pStyle w:val="normal0"/>
+              <w:widowControl w:val="0"/>
+              <w:ind w:left="589"/>
+              <w:rPr>
+                <w:rFonts w:ascii="Times New Roman" w:eastAsia="Times New Roman" w:hAnsi="Times New Roman" w:cs="Times New Roman"/>
+                <w:color w:val="auto"/>
+                <w:sz w:val="24"/>
+                <w:szCs w:val="22"/>
+              </w:rPr>
+            </w:pPr>
+            <w:r>
+              <w:rPr>
+                <w:rFonts w:ascii="Times New Roman" w:eastAsia="Times New Roman" w:hAnsi="Times New Roman" w:cs="Times New Roman"/>
+                <w:color w:val="auto"/>
+                <w:sz w:val="24"/>
+                <w:szCs w:val="22"/>
+              </w:rPr>
+              <w:t>2.  StudyBear closes the user profile screen and brings up the search screen with an input box and submit button.</w:t>
+            </w:r>
+          </w:p>
+          <w:p>
+            <w:pPr>
+              <w:pStyle w:val="normal0"/>
+              <w:widowControl w:val="0"/>
+              <w:ind w:left="49"/>
+              <w:rPr>
+                <w:rFonts w:ascii="Times New Roman" w:eastAsia="Times New Roman" w:hAnsi="Times New Roman" w:cs="Times New Roman"/>
+                <w:color w:val="auto"/>
+                <w:sz w:val="24"/>
+                <w:szCs w:val="22"/>
+              </w:rPr>
+            </w:pPr>
+            <w:r>
+              <w:rPr>
+                <w:rFonts w:ascii="Times New Roman" w:eastAsia="Times New Roman" w:hAnsi="Times New Roman" w:cs="Times New Roman"/>
+                <w:color w:val="auto"/>
+                <w:sz w:val="24"/>
+                <w:szCs w:val="22"/>
+              </w:rPr>
+              <w:t xml:space="preserve">3.  </w:t>
+            </w:r>
+            <w:r>
+              <w:rPr>
+                <w:rFonts w:ascii="Times New Roman" w:eastAsia="Times New Roman" w:hAnsi="Times New Roman" w:cs="Times New Roman"/>
+                <w:color w:val="auto"/>
+                <w:sz w:val="24"/>
+                <w:szCs w:val="22"/>
+              </w:rPr>
+              <w:t>The User enters a name or email in the input box and clicks the submit button.</w:t>
+            </w:r>
+          </w:p>
+          <w:p>
+            <w:pPr>
+              <w:pStyle w:val="normal0"/>
+              <w:widowControl w:val="0"/>
+              <w:ind w:left="589"/>
+              <w:rPr>
+                <w:rFonts w:ascii="Times New Roman" w:eastAsia="Times New Roman" w:hAnsi="Times New Roman" w:cs="Times New Roman"/>
+                <w:color w:val="auto"/>
+                <w:sz w:val="24"/>
+                <w:szCs w:val="22"/>
+              </w:rPr>
+            </w:pPr>
+            <w:r>
+              <w:rPr>
+                <w:rFonts w:ascii="Times New Roman" w:eastAsia="Times New Roman" w:hAnsi="Times New Roman" w:cs="Times New Roman"/>
+                <w:color w:val="auto"/>
+                <w:sz w:val="24"/>
+                <w:szCs w:val="22"/>
+              </w:rPr>
+              <w:t xml:space="preserve">4.  StudyBear displays a message that results are loading and then sends a request to the server with </w:t>
+            </w:r>
+            <w:r>
+              <w:rPr>
+                <w:rFonts w:ascii="Times New Roman" w:eastAsia="Times New Roman" w:hAnsi="Times New Roman" w:cs="Times New Roman"/>
+                <w:color w:val="auto"/>
+                <w:sz w:val="24"/>
+                <w:szCs w:val="22"/>
+              </w:rPr>
+              <w:t>the user input.</w:t>
+            </w:r>
+          </w:p>
+          <w:p>
+            <w:pPr>
+              <w:pStyle w:val="normal0"/>
+              <w:widowControl w:val="0"/>
+              <w:ind w:left="589"/>
+              <w:rPr>
+                <w:rFonts w:ascii="Times New Roman" w:eastAsia="Times New Roman" w:hAnsi="Times New Roman" w:cs="Times New Roman"/>
+                <w:color w:val="auto"/>
+                <w:sz w:val="24"/>
+                <w:szCs w:val="22"/>
+              </w:rPr>
+            </w:pPr>
+            <w:r>
+              <w:rPr>
+                <w:rFonts w:ascii="Times New Roman" w:eastAsia="Times New Roman" w:hAnsi="Times New Roman" w:cs="Times New Roman"/>
+                <w:color w:val="auto"/>
+                <w:sz w:val="24"/>
+                <w:szCs w:val="22"/>
+              </w:rPr>
+              <w:t>The server searches for user names and emails that are like the user input and returns them as a result to StudyBear.</w:t>
+            </w:r>
+          </w:p>
+          <w:p>
+            <w:pPr>
+              <w:pStyle w:val="normal0"/>
+              <w:widowControl w:val="0"/>
+              <w:ind w:left="589"/>
+              <w:rPr>
+                <w:rFonts w:ascii="Times New Roman" w:eastAsia="Times New Roman" w:hAnsi="Times New Roman" w:cs="Times New Roman"/>
+                <w:color w:val="auto"/>
+                <w:sz w:val="24"/>
+                <w:szCs w:val="22"/>
+              </w:rPr>
+            </w:pPr>
+            <w:r>
+              <w:rPr>
+                <w:rFonts w:ascii="Times New Roman" w:eastAsia="Times New Roman" w:hAnsi="Times New Roman" w:cs="Times New Roman"/>
+                <w:color w:val="auto"/>
+                <w:sz w:val="24"/>
+                <w:szCs w:val="22"/>
+              </w:rPr>
+              <w:t>StudyBear updates the screen to display the re</w:t>
+            </w:r>
+            <w:r>
+              <w:rPr>
+                <w:rFonts w:ascii="Times New Roman" w:eastAsia="Times New Roman" w:hAnsi="Times New Roman" w:cs="Times New Roman"/>
+                <w:color w:val="auto"/>
+                <w:sz w:val="24"/>
+                <w:szCs w:val="22"/>
+              </w:rPr>
+              <w:t>sults as a list for the user to view.</w:t>
+            </w:r>
+          </w:p>
+          <w:p>
+            <w:pPr>
+              <w:pStyle w:val="normal0"/>
+              <w:widowControl w:val="0"/>
+              <w:ind w:left="50"/>
+              <w:rPr>
+                <w:rFonts w:ascii="Times New Roman" w:eastAsia="Times New Roman" w:hAnsi="Times New Roman" w:cs="Times New Roman"/>
+                <w:color w:val="auto"/>
+                <w:sz w:val="24"/>
+                <w:szCs w:val="22"/>
+              </w:rPr>
+            </w:pPr>
+            <w:r>
+              <w:rPr>
+                <w:rFonts w:ascii="Times New Roman" w:eastAsia="Times New Roman" w:hAnsi="Times New Roman" w:cs="Times New Roman"/>
+                <w:color w:val="auto"/>
+                <w:sz w:val="24"/>
+                <w:szCs w:val="22"/>
+              </w:rPr>
+              <w:t>5.  The User can click on a result or hit the back button.</w:t>
+            </w:r>
+          </w:p>
+          <w:p>
+            <w:pPr>
+              <w:pStyle w:val="normal0"/>
+              <w:widowControl w:val="0"/>
+              <w:ind w:left="590"/>
+              <w:rPr>
+                <w:rFonts w:ascii="Times New Roman" w:eastAsia="Times New Roman" w:hAnsi="Times New Roman" w:cs="Times New Roman"/>
+                <w:color w:val="auto"/>
+                <w:sz w:val="24"/>
+                <w:szCs w:val="22"/>
+              </w:rPr>
+            </w:pPr>
+            <w:r>
+              <w:rPr>
+                <w:rFonts w:ascii="Times New Roman" w:eastAsia="Times New Roman" w:hAnsi="Times New Roman" w:cs="Times New Roman"/>
+                <w:color w:val="auto"/>
+                <w:sz w:val="24"/>
+                <w:szCs w:val="22"/>
+              </w:rPr>
+              <w:t>6.  StudyBear either:</w:t>
+            </w:r>
+          </w:p>
+          <w:p>
+            <w:pPr>
+              <w:pStyle w:val="normal0"/>
+              <w:widowControl w:val="0"/>
+              <w:ind w:left="1130"/>
+              <w:rPr>
+                <w:rFonts w:ascii="Times New Roman" w:eastAsia="Times New Roman" w:hAnsi="Times New Roman" w:cs="Times New Roman"/>
+                <w:color w:val="auto"/>
+                <w:sz w:val="24"/>
+                <w:szCs w:val="22"/>
+              </w:rPr>
+            </w:pPr>
+            <w:r>
+              <w:rPr>
+                <w:rFonts w:ascii="Times New Roman" w:eastAsia="Times New Roman" w:hAnsi="Times New Roman" w:cs="Times New Roman"/>
+                <w:color w:val="auto"/>
+                <w:sz w:val="24"/>
+                <w:szCs w:val="22"/>
+              </w:rPr>
+              <w:t>a.  Initiali</w:t>
+            </w:r>
+            <w:r>
+              <w:rPr>
+                <w:rFonts w:ascii="Times New Roman" w:eastAsia="Times New Roman" w:hAnsi="Times New Roman" w:cs="Times New Roman"/>
+                <w:color w:val="auto"/>
+                <w:sz w:val="24"/>
+                <w:szCs w:val="22"/>
+              </w:rPr>
+              <w:t>zes the ShowUserProfile</w:t>
+            </w:r>
+            <w:r>
+              <w:rPr>
+                <w:rFonts w:ascii="Times New Roman" w:eastAsia="Times New Roman" w:hAnsi="Times New Roman" w:cs="Times New Roman"/>
+                <w:color w:val="auto"/>
+                <w:sz w:val="24"/>
+                <w:szCs w:val="22"/>
+              </w:rPr>
+              <w:t xml:space="preserve"> use case with the user</w:t>
+            </w:r>
+            <w:r>
+              <w:rPr>
+                <w:rFonts w:ascii="Times New Roman" w:eastAsia="Times New Roman" w:hAnsi="Times New Roman" w:cs="Times New Roman"/>
+                <w:color w:val="auto"/>
+                <w:sz w:val="24"/>
+                <w:szCs w:val="22"/>
+              </w:rPr>
+              <w:t xml:space="preserve"> </w:t>
+            </w:r>
+            <w:r>
+              <w:rPr>
+                <w:rFonts w:ascii="Times New Roman" w:eastAsia="Times New Roman" w:hAnsi="Times New Roman" w:cs="Times New Roman"/>
+                <w:color w:val="auto"/>
+                <w:sz w:val="24"/>
+                <w:szCs w:val="22"/>
+              </w:rPr>
+              <w:t>chosen by the searching User</w:t>
+            </w:r>
+            <w:r>
+              <w:rPr>
+                <w:rFonts w:ascii="Times New Roman" w:eastAsia="Times New Roman" w:hAnsi="Times New Roman" w:cs="Times New Roman"/>
+                <w:color w:val="auto"/>
+                <w:sz w:val="24"/>
+                <w:szCs w:val="22"/>
+              </w:rPr>
+              <w:t>.</w:t>
+            </w:r>
+          </w:p>
+          <w:p>
+            <w:pPr>
+              <w:pStyle w:val="normal0"/>
+              <w:widowControl w:val="0"/>
+              <w:ind w:left="1130"/>
+              <w:rPr>
+                <w:rFonts w:ascii="Times New Roman" w:eastAsia="Times New Roman" w:hAnsi="Times New Roman" w:cs="Times New Roman"/>
+                <w:color w:val="auto"/>
+                <w:sz w:val="24"/>
+                <w:szCs w:val="22"/>
+              </w:rPr>
+            </w:pPr>
+            <w:r>
+              <w:rPr>
+                <w:rFonts w:ascii="Times New Roman" w:eastAsia="Times New Roman" w:hAnsi="Times New Roman" w:cs="Times New Roman"/>
+                <w:color w:val="auto"/>
+                <w:sz w:val="24"/>
+                <w:szCs w:val="22"/>
+              </w:rPr>
+              <w:t xml:space="preserve">b.  Closes the search screen and displays the </w:t>
+            </w:r>
+            <w:r>
+              <w:rPr>
+                <w:rFonts w:ascii="Times New Roman" w:eastAsia="Times New Roman" w:hAnsi="Times New Roman" w:cs="Times New Roman"/>
+                <w:color w:val="auto"/>
+                <w:sz w:val="24"/>
+                <w:szCs w:val="22"/>
+              </w:rPr>
+              <w:t>user profile screen.</w:t>
+            </w:r>
+          </w:p>
+        </w:tc>
+      </w:tr>
+      <w:tr>
+        <w:trPr>
+          <w:trHeight w:val="248"/>
+        </w:trPr>
+        <w:tc>
+          <w:tcPr>
+            <w:tcW w:w="1942" w:type="dxa"/>
+            <w:tcBorders>
+              <w:top w:val="single" w:sz="4" w:space="0" w:color="auto"/>
+              <w:left w:val="nil"/>
+              <w:bottom w:val="single" w:sz="4" w:space="0" w:color="auto"/>
+              <w:right w:val="nil"/>
+            </w:tcBorders>
+          </w:tcPr>
+          <w:p>
+            <w:pPr>
+              <w:rPr>
+                <w:rFonts w:ascii="Times New Roman" w:hAnsi="Times New Roman"/>
+                <w:i/>
+                <w:sz w:val="24"/>
+                <w:szCs w:val="22"/>
+                <w:lang w:eastAsia="ja-JP"/>
+              </w:rPr>
+            </w:pPr>
+            <w:r>
+              <w:rPr>
+                <w:rFonts w:ascii="Times New Roman" w:hAnsi="Times New Roman"/>
+                <w:i/>
+                <w:sz w:val="24"/>
+                <w:szCs w:val="22"/>
+              </w:rPr>
+              <w:t>Entry condition</w:t>
+            </w:r>
+          </w:p>
+        </w:tc>
+        <w:tc>
+          <w:tcPr>
+            <w:tcW w:w="7071" w:type="dxa"/>
+            <w:tcBorders>
+              <w:top w:val="single" w:sz="4" w:space="0" w:color="auto"/>
+              <w:left w:val="nil"/>
+              <w:bottom w:val="single" w:sz="4" w:space="0" w:color="auto"/>
+              <w:right w:val="nil"/>
+            </w:tcBorders>
+          </w:tcPr>
+          <w:p>
+            <w:pPr>
+              <w:numPr>
+                <w:ilvl w:val="0"/>
+                <w:numId w:val="1"/>
+              </w:numPr>
+              <w:rPr>
+                <w:rFonts w:ascii="Times New Roman" w:hAnsi="Times New Roman"/>
+                <w:sz w:val="24"/>
+                <w:szCs w:val="22"/>
+                <w:lang w:eastAsia="ja-JP"/>
+              </w:rPr>
+            </w:pPr>
+            <w:r>
+              <w:rPr>
+                <w:rFonts w:ascii="Times New Roman" w:hAnsi="Times New Roman"/>
+                <w:sz w:val="24"/>
+                <w:szCs w:val="22"/>
+              </w:rPr>
+              <w:t>The User has logged in to StudyBear</w:t>
+            </w:r>
+            <w:r>
+              <w:rPr>
+                <w:rFonts w:ascii="Times New Roman" w:hAnsi="Times New Roman"/>
+                <w:sz w:val="24"/>
+                <w:szCs w:val="22"/>
+              </w:rPr>
+              <w:t>.</w:t>
+            </w:r>
+          </w:p>
+        </w:tc>
+      </w:tr>
+      <w:tr>
+        <w:trPr>
+          <w:trHeight w:val="248"/>
+        </w:trPr>
+        <w:tc>
+          <w:tcPr>
+            <w:tcW w:w="1942" w:type="dxa"/>
+            <w:tcBorders>
+              <w:top w:val="single" w:sz="4" w:space="0" w:color="auto"/>
+              <w:left w:val="nil"/>
+              <w:bottom w:val="single" w:sz="4" w:space="0" w:color="auto"/>
+              <w:right w:val="nil"/>
+            </w:tcBorders>
+          </w:tcPr>
+          <w:p>
+            <w:pPr>
+              <w:rPr>
+                <w:rFonts w:ascii="Times New Roman" w:hAnsi="Times New Roman"/>
+                <w:i/>
+                <w:sz w:val="24"/>
+                <w:szCs w:val="22"/>
+                <w:lang w:eastAsia="ja-JP"/>
+              </w:rPr>
+            </w:pPr>
+            <w:r>
+              <w:rPr>
+                <w:rFonts w:ascii="Times New Roman" w:hAnsi="Times New Roman"/>
+                <w:i/>
+                <w:sz w:val="24"/>
+                <w:szCs w:val="22"/>
+              </w:rPr>
+              <w:t>Exit condition</w:t>
+            </w:r>
+          </w:p>
+        </w:tc>
+        <w:tc>
+          <w:tcPr>
+            <w:tcW w:w="7071" w:type="dxa"/>
+            <w:tcBorders>
+              <w:top w:val="single" w:sz="4" w:space="0" w:color="auto"/>
+              <w:left w:val="nil"/>
+              <w:bottom w:val="single" w:sz="4" w:space="0" w:color="auto"/>
+              <w:right w:val="nil"/>
+            </w:tcBorders>
+          </w:tcPr>
+          <w:p>
+            <w:pPr>
+              <w:numPr>
+                <w:ilvl w:val="0"/>
+                <w:numId w:val="2"/>
+              </w:numPr>
+              <w:rPr>
+                <w:rFonts w:ascii="Times New Roman" w:hAnsi="Times New Roman"/>
+                <w:sz w:val="24"/>
+                <w:szCs w:val="22"/>
+                <w:lang w:eastAsia="ja-JP"/>
+              </w:rPr>
+            </w:pPr>
+          </w:p>
+        </w:tc>
+      </w:tr>
+      <w:tr>
+        <w:trPr>
+          <w:trHeight w:val="496"/>
+        </w:trPr>
+        <w:tc>
+          <w:tcPr>
+            <w:tcW w:w="1942" w:type="dxa"/>
+            <w:tcBorders>
+              <w:top w:val="single" w:sz="4" w:space="0" w:color="auto"/>
+              <w:left w:val="nil"/>
+              <w:bottom w:val="single" w:sz="4" w:space="0" w:color="auto"/>
+              <w:right w:val="nil"/>
+            </w:tcBorders>
+          </w:tcPr>
+          <w:p>
+            <w:pPr>
+              <w:rPr>
+                <w:rFonts w:ascii="Times New Roman" w:hAnsi="Times New Roman"/>
+                <w:i/>
+                <w:sz w:val="24"/>
+                <w:szCs w:val="22"/>
+                <w:lang w:eastAsia="ja-JP"/>
+              </w:rPr>
+            </w:pPr>
+            <w:r>
+              <w:rPr>
+                <w:rFonts w:ascii="Times New Roman" w:hAnsi="Times New Roman"/>
+                <w:i/>
+                <w:sz w:val="24"/>
+                <w:szCs w:val="22"/>
+              </w:rPr>
+              <w:t>Quality</w:t>
+            </w:r>
+          </w:p>
+          <w:p>
+            <w:pPr>
+              <w:rPr>
+                <w:rFonts w:ascii="Times New Roman" w:hAnsi="Times New Roman"/>
+                <w:i/>
+                <w:sz w:val="24"/>
+                <w:szCs w:val="22"/>
+                <w:lang w:eastAsia="ja-JP"/>
+              </w:rPr>
+            </w:pPr>
+            <w:r>
+              <w:rPr>
+                <w:rFonts w:ascii="Times New Roman" w:hAnsi="Times New Roman"/>
+                <w:i/>
+                <w:sz w:val="24"/>
+                <w:szCs w:val="22"/>
+              </w:rPr>
+              <w:t>requirements</w:t>
+            </w:r>
+          </w:p>
+        </w:tc>
+        <w:tc>
+          <w:tcPr>
+            <w:tcW w:w="7071" w:type="dxa"/>
+            <w:tcBorders>
+              <w:top w:val="single" w:sz="4" w:space="0" w:color="auto"/>
+              <w:left w:val="nil"/>
+              <w:bottom w:val="single" w:sz="4" w:space="0" w:color="auto"/>
+              <w:right w:val="nil"/>
+            </w:tcBorders>
+          </w:tcPr>
+          <w:p>
+            <w:pPr>
+              <w:numPr>
+                <w:ilvl w:val="0"/>
+                <w:numId w:val="3"/>
+              </w:numPr>
+              <w:rPr>
+                <w:rFonts w:ascii="Times New Roman" w:hAnsi="Times New Roman"/>
+                <w:sz w:val="24"/>
+                <w:szCs w:val="22"/>
+                <w:lang w:eastAsia="ja-JP"/>
+              </w:rPr>
+            </w:pPr>
+          </w:p>
+        </w:tc>
+      </w:tr>
+    </w:tbl>
+    <w:p>
+      <w:pPr>
+        <w:rPr>
+          <w:rFonts w:ascii="Times New Roman" w:hAnsi="Times New Roman"/>
+        </w:rPr>
+      </w:pPr>
+    </w:p>
+    <w:p>
+      <w:pPr>
+        <w:rPr>
+          <w:rFonts w:ascii="Times New Roman" w:hAnsi="Times New Roman"/>
+        </w:rPr>
+      </w:pPr>
+      <w:r>
+        <w:rPr>
+          <w:rFonts w:ascii="Times New Roman" w:hAnsi="Times New Roman"/>
+        </w:rPr>
+        <w:t>update based on navigation bar</w:t>
+      </w:r>
+      <w:r>
+        <w:rPr>
+          <w:rFonts w:ascii="Times New Roman" w:hAnsi="Times New Roman"/>
+        </w:rPr>
+        <w:br w:type="page"/>
+      </w:r>
+    </w:p>
+    <w:tbl>
+      <w:tblPr>
+        <w:tblW w:w="0" w:type="auto"/>
+        <w:tblBorders>
+          <w:top w:val="single" w:sz="4" w:space="0" w:color="auto"/>
+          <w:bottom w:val="single" w:sz="4" w:space="0" w:color="auto"/>
+          <w:insideH w:val="single" w:sz="4" w:space="0" w:color="auto"/>
+        </w:tblBorders>
+        <w:tblLook w:val="01E0"/>
+      </w:tblPr>
+      <w:tblGrid>
+        <w:gridCol w:w="1929"/>
+        <w:gridCol w:w="6927"/>
+      </w:tblGrid>
+      <w:tr>
+        <w:trPr>
+          <w:trHeight w:val="231"/>
+        </w:trPr>
+        <w:tc>
+          <w:tcPr>
+            <w:tcW w:w="1942" w:type="dxa"/>
+            <w:tcBorders>
+              <w:top w:val="single" w:sz="4" w:space="0" w:color="auto"/>
+              <w:left w:val="nil"/>
+              <w:bottom w:val="single" w:sz="4" w:space="0" w:color="auto"/>
+              <w:right w:val="nil"/>
+            </w:tcBorders>
+          </w:tcPr>
+          <w:p>
+            <w:pPr>
+              <w:rPr>
+                <w:rFonts w:ascii="Times New Roman" w:hAnsi="Times New Roman"/>
+                <w:i/>
+                <w:sz w:val="24"/>
+                <w:szCs w:val="22"/>
+                <w:lang w:eastAsia="ja-JP"/>
+              </w:rPr>
+            </w:pPr>
+            <w:r>
+              <w:rPr>
+                <w:rFonts w:ascii="Times New Roman" w:hAnsi="Times New Roman"/>
+                <w:sz w:val="24"/>
+              </w:rPr>
+              <w:br w:type="page"/>
+            </w:r>
+            <w:r>
+              <w:rPr>
+                <w:rFonts w:ascii="Times New Roman" w:hAnsi="Times New Roman"/>
+                <w:i/>
+                <w:sz w:val="24"/>
+                <w:szCs w:val="22"/>
+              </w:rPr>
+              <w:t>Use case name</w:t>
+            </w:r>
+          </w:p>
+        </w:tc>
+        <w:tc>
+          <w:tcPr>
+            <w:tcW w:w="7071" w:type="dxa"/>
+            <w:tcBorders>
+              <w:top w:val="single" w:sz="4" w:space="0" w:color="auto"/>
+              <w:left w:val="nil"/>
+              <w:bottom w:val="single" w:sz="4" w:space="0" w:color="auto"/>
+              <w:right w:val="nil"/>
+            </w:tcBorders>
+          </w:tcPr>
+          <w:p>
+            <w:pPr>
+              <w:rPr>
+                <w:rFonts w:ascii="Times New Roman" w:hAnsi="Times New Roman"/>
+                <w:sz w:val="24"/>
+                <w:szCs w:val="22"/>
+                <w:lang w:eastAsia="ja-JP"/>
+              </w:rPr>
+            </w:pPr>
+            <w:r>
+              <w:rPr>
+                <w:rFonts w:ascii="Times New Roman" w:hAnsi="Times New Roman"/>
+                <w:sz w:val="24"/>
+                <w:szCs w:val="22"/>
+              </w:rPr>
+              <w:t>ValidateUserAccount</w:t>
+            </w:r>
+          </w:p>
+        </w:tc>
+      </w:tr>
+      <w:tr>
+        <w:trPr>
+          <w:trHeight w:val="513"/>
+        </w:trPr>
+        <w:tc>
+          <w:tcPr>
+            <w:tcW w:w="1942" w:type="dxa"/>
+            <w:tcBorders>
+              <w:top w:val="single" w:sz="4" w:space="0" w:color="auto"/>
+              <w:left w:val="nil"/>
+              <w:bottom w:val="single" w:sz="4" w:space="0" w:color="auto"/>
+              <w:right w:val="nil"/>
+            </w:tcBorders>
+          </w:tcPr>
+          <w:p>
+            <w:pPr>
+              <w:rPr>
+                <w:rFonts w:ascii="Times New Roman" w:hAnsi="Times New Roman"/>
+                <w:i/>
+                <w:sz w:val="24"/>
+                <w:szCs w:val="22"/>
+                <w:lang w:eastAsia="ja-JP"/>
+              </w:rPr>
+            </w:pPr>
+            <w:r>
+              <w:rPr>
+                <w:rFonts w:ascii="Times New Roman" w:hAnsi="Times New Roman"/>
+                <w:i/>
+                <w:sz w:val="24"/>
+                <w:szCs w:val="22"/>
+              </w:rPr>
+              <w:t xml:space="preserve">Participating </w:t>
+            </w:r>
+          </w:p>
+          <w:p>
+            <w:pPr>
+              <w:rPr>
+                <w:rFonts w:ascii="Times New Roman" w:hAnsi="Times New Roman"/>
+                <w:i/>
+                <w:sz w:val="24"/>
+                <w:szCs w:val="22"/>
+                <w:lang w:eastAsia="ja-JP"/>
+              </w:rPr>
+            </w:pPr>
+            <w:r>
+              <w:rPr>
+                <w:rFonts w:ascii="Times New Roman" w:hAnsi="Times New Roman"/>
+                <w:i/>
+                <w:sz w:val="24"/>
+                <w:szCs w:val="22"/>
+              </w:rPr>
+              <w:t>actors</w:t>
+            </w:r>
           </w:p>
         </w:tc>
         <w:tc>
@@ -5471,27 +5087,7 @@
                 <w:szCs w:val="22"/>
                 <w:lang w:eastAsia="ja-JP"/>
               </w:rPr>
-              <w:t xml:space="preserve">The user has completed the </w:t>
-            </w:r>
-            <w:proofErr w:type="spellStart"/>
-            <w:r>
-              <w:rPr>
-                <w:rFonts w:ascii="Times New Roman" w:hAnsi="Times New Roman"/>
-                <w:sz w:val="24"/>
-                <w:szCs w:val="22"/>
-                <w:lang w:eastAsia="ja-JP"/>
-              </w:rPr>
-              <w:t>RegisterAccount</w:t>
-            </w:r>
-            <w:proofErr w:type="spellEnd"/>
-            <w:r>
-              <w:rPr>
-                <w:rFonts w:ascii="Times New Roman" w:hAnsi="Times New Roman"/>
-                <w:sz w:val="24"/>
-                <w:szCs w:val="22"/>
-                <w:lang w:eastAsia="ja-JP"/>
-              </w:rPr>
-              <w:t xml:space="preserve"> use case in StudyBear.</w:t>
+              <w:t>The user has completed the RegisterAccount use case in StudyBear.</w:t>
             </w:r>
           </w:p>
         </w:tc>
@@ -5601,7 +5197,6 @@
                 <w:lang w:eastAsia="ja-JP"/>
               </w:rPr>
             </w:pPr>
-            <w:proofErr w:type="gramStart"/>
             <w:r>
               <w:rPr>
                 <w:rFonts w:ascii="Times New Roman" w:hAnsi="Times New Roman"/>
@@ -5611,7 +5206,6 @@
               </w:rPr>
               <w:t>requirements</w:t>
             </w:r>
-            <w:proofErr w:type="gramEnd"/>
           </w:p>
         </w:tc>
         <w:tc>
@@ -5715,7 +5309,7 @@
           <w:bottom w:val="single" w:sz="4" w:space="0" w:color="auto"/>
           <w:insideH w:val="single" w:sz="4" w:space="0" w:color="auto"/>
         </w:tblBorders>
-        <w:tblLook w:val="01E0" w:firstRow="1" w:lastRow="1" w:firstColumn="1" w:lastColumn="1" w:noHBand="0" w:noVBand="0"/>
+        <w:tblLook w:val="01E0"/>
       </w:tblPr>
       <w:tblGrid>
         <w:gridCol w:w="2121"/>
@@ -5830,7 +5424,6 @@
                 <w:lang w:eastAsia="ja-JP"/>
               </w:rPr>
             </w:pPr>
-            <w:proofErr w:type="gramStart"/>
             <w:r>
               <w:rPr>
                 <w:rFonts w:ascii="Times New Roman" w:hAnsi="Times New Roman"/>
@@ -5840,7 +5433,6 @@
               </w:rPr>
               <w:t>actors</w:t>
             </w:r>
-            <w:proofErr w:type="gramEnd"/>
           </w:p>
         </w:tc>
         <w:tc>
@@ -5960,23 +5552,7 @@
                 <w:rFonts w:ascii="Times New Roman" w:hAnsi="Times New Roman"/>
                 <w:sz w:val="24"/>
               </w:rPr>
-              <w:t xml:space="preserve">2.  Users </w:t>
-            </w:r>
-            <w:proofErr w:type="gramStart"/>
-            <w:r>
-              <w:rPr>
-                <w:rFonts w:ascii="Times New Roman" w:hAnsi="Times New Roman"/>
-                <w:sz w:val="24"/>
-              </w:rPr>
-              <w:t>enter  their</w:t>
-            </w:r>
-            <w:proofErr w:type="gramEnd"/>
-            <w:r>
-              <w:rPr>
-                <w:rFonts w:ascii="Times New Roman" w:hAnsi="Times New Roman"/>
-                <w:sz w:val="24"/>
-              </w:rPr>
-              <w:t xml:space="preserve"> login information and then clicks the login button </w:t>
+              <w:t xml:space="preserve">2.  Users enter  their login information and then clicks the login button </w:t>
             </w:r>
           </w:p>
           <w:p>
@@ -6272,7 +5848,6 @@
                 <w:lang w:eastAsia="ja-JP"/>
               </w:rPr>
             </w:pPr>
-            <w:proofErr w:type="gramStart"/>
             <w:r>
               <w:rPr>
                 <w:rFonts w:ascii="Times New Roman" w:hAnsi="Times New Roman"/>
@@ -6282,7 +5857,6 @@
               </w:rPr>
               <w:t>requirements</w:t>
             </w:r>
-            <w:proofErr w:type="gramEnd"/>
           </w:p>
         </w:tc>
         <w:tc>
@@ -6355,21 +5929,7 @@
         <w:rPr>
           <w:rFonts w:ascii="Times New Roman" w:hAnsi="Times New Roman"/>
         </w:rPr>
-        <w:t xml:space="preserve">Message displayed if the account is created but </w:t>
-      </w:r>
-      <w:proofErr w:type="spellStart"/>
-      <w:r>
-        <w:rPr>
-          <w:rFonts w:ascii="Times New Roman" w:hAnsi="Times New Roman"/>
-        </w:rPr>
-        <w:t>unvalidated</w:t>
-      </w:r>
-      <w:proofErr w:type="spellEnd"/>
-      <w:r>
-        <w:rPr>
-          <w:rFonts w:ascii="Times New Roman" w:hAnsi="Times New Roman"/>
-        </w:rPr>
-        <w:t>.</w:t>
+        <w:t>Message displayed if the account is created but unvalidated.</w:t>
       </w:r>
       <w:r>
         <w:rPr>
@@ -6400,11 +5960,11 @@
           <w:bottom w:val="single" w:sz="4" w:space="0" w:color="auto"/>
           <w:insideH w:val="single" w:sz="4" w:space="0" w:color="auto"/>
         </w:tblBorders>
-        <w:tblLook w:val="01E0" w:firstRow="1" w:lastRow="1" w:firstColumn="1" w:lastColumn="1" w:noHBand="0" w:noVBand="0"/>
+        <w:tblLook w:val="01E0"/>
       </w:tblPr>
       <w:tblGrid>
-        <w:gridCol w:w="1945"/>
-        <w:gridCol w:w="6911"/>
+        <w:gridCol w:w="1946"/>
+        <w:gridCol w:w="6910"/>
       </w:tblGrid>
       <w:tr>
         <w:trPr>
@@ -6522,7 +6082,6 @@
                 <w:lang w:eastAsia="ja-JP"/>
               </w:rPr>
             </w:pPr>
-            <w:proofErr w:type="gramStart"/>
             <w:r>
               <w:rPr>
                 <w:rFonts w:ascii="Times New Roman" w:hAnsi="Times New Roman"/>
@@ -6532,7 +6091,6 @@
               </w:rPr>
               <w:t>actors</w:t>
             </w:r>
-            <w:proofErr w:type="gramEnd"/>
           </w:p>
         </w:tc>
         <w:tc>
@@ -6885,7 +6443,6 @@
                 <w:lang w:eastAsia="ja-JP"/>
               </w:rPr>
             </w:pPr>
-            <w:proofErr w:type="gramStart"/>
             <w:r>
               <w:rPr>
                 <w:rFonts w:ascii="Times New Roman" w:hAnsi="Times New Roman"/>
@@ -6895,7 +6452,6 @@
               </w:rPr>
               <w:t>requirements</w:t>
             </w:r>
-            <w:proofErr w:type="gramEnd"/>
           </w:p>
         </w:tc>
         <w:tc>
@@ -6964,11 +6520,11 @@
           <w:bottom w:val="single" w:sz="4" w:space="0" w:color="auto"/>
           <w:insideH w:val="single" w:sz="4" w:space="0" w:color="auto"/>
         </w:tblBorders>
-        <w:tblLook w:val="01E0" w:firstRow="1" w:lastRow="1" w:firstColumn="1" w:lastColumn="1" w:noHBand="0" w:noVBand="0"/>
+        <w:tblLook w:val="01E0"/>
       </w:tblPr>
       <w:tblGrid>
-        <w:gridCol w:w="1937"/>
-        <w:gridCol w:w="6919"/>
+        <w:gridCol w:w="1943"/>
+        <w:gridCol w:w="6913"/>
       </w:tblGrid>
       <w:tr>
         <w:trPr>
@@ -7031,7 +6587,6 @@
                 <w:lang w:eastAsia="ja-JP"/>
               </w:rPr>
             </w:pPr>
-            <w:proofErr w:type="spellStart"/>
             <w:r>
               <w:rPr>
                 <w:rFonts w:ascii="Times New Roman" w:hAnsi="Times New Roman"/>
@@ -7040,7 +6595,6 @@
               </w:rPr>
               <w:t>ViewMessages</w:t>
             </w:r>
-            <w:proofErr w:type="spellEnd"/>
           </w:p>
         </w:tc>
       </w:tr>
@@ -7088,7 +6642,6 @@
                 <w:lang w:eastAsia="ja-JP"/>
               </w:rPr>
             </w:pPr>
-            <w:proofErr w:type="gramStart"/>
             <w:r>
               <w:rPr>
                 <w:rFonts w:ascii="Times New Roman" w:hAnsi="Times New Roman"/>
@@ -7098,7 +6651,6 @@
               </w:rPr>
               <w:t>actors</w:t>
             </w:r>
-            <w:proofErr w:type="gramEnd"/>
           </w:p>
         </w:tc>
         <w:tc>
@@ -7337,23 +6889,13 @@
                 <w:szCs w:val="22"/>
               </w:rPr>
             </w:pPr>
-            <w:proofErr w:type="spellStart"/>
-            <w:r>
-              <w:rPr>
-                <w:rFonts w:ascii="Times New Roman" w:hAnsi="Times New Roman"/>
-                <w:sz w:val="24"/>
-                <w:szCs w:val="22"/>
-              </w:rPr>
-              <w:t>i</w:t>
-            </w:r>
-            <w:proofErr w:type="spellEnd"/>
-            <w:r>
-              <w:rPr>
-                <w:rFonts w:ascii="Times New Roman" w:hAnsi="Times New Roman"/>
-                <w:sz w:val="24"/>
-                <w:szCs w:val="22"/>
-              </w:rPr>
-              <w:t xml:space="preserve">.  If the User </w:t>
+            <w:r>
+              <w:rPr>
+                <w:rFonts w:ascii="Times New Roman" w:hAnsi="Times New Roman"/>
+                <w:sz w:val="24"/>
+                <w:szCs w:val="22"/>
+              </w:rPr>
+              <w:t xml:space="preserve">i.  If the User </w:t>
             </w:r>
             <w:r>
               <w:rPr>
@@ -7388,25 +6930,7 @@
                 <w:sz w:val="24"/>
                 <w:szCs w:val="22"/>
               </w:rPr>
-              <w:t xml:space="preserve">ii.  If the User holds down on a message thread, the User can tap the delete the message option. If tapped, the </w:t>
-            </w:r>
-            <w:proofErr w:type="spellStart"/>
-            <w:r>
-              <w:rPr>
-                <w:rFonts w:ascii="Times New Roman" w:hAnsi="Times New Roman"/>
-                <w:sz w:val="24"/>
-                <w:szCs w:val="22"/>
-              </w:rPr>
-              <w:t>DeleteMessage</w:t>
-            </w:r>
-            <w:proofErr w:type="spellEnd"/>
-            <w:r>
-              <w:rPr>
-                <w:rFonts w:ascii="Times New Roman" w:hAnsi="Times New Roman"/>
-                <w:sz w:val="24"/>
-                <w:szCs w:val="22"/>
-              </w:rPr>
-              <w:t xml:space="preserve"> use case is initiated.</w:t>
+              <w:t>ii.  If the User holds down on a message thread, the User can tap the delete the message option. If tapped, the DeleteMessage use case is initiated.</w:t>
             </w:r>
           </w:p>
           <w:p>
@@ -7490,25 +7014,14 @@
                 <w:szCs w:val="22"/>
               </w:rPr>
             </w:pPr>
-            <w:proofErr w:type="spellStart"/>
-            <w:r>
-              <w:rPr>
-                <w:rFonts w:ascii="Times New Roman" w:eastAsia="Times New Roman" w:hAnsi="Times New Roman" w:cs="Times New Roman"/>
-                <w:color w:val="auto"/>
-                <w:sz w:val="24"/>
-                <w:szCs w:val="22"/>
-              </w:rPr>
-              <w:t>i</w:t>
-            </w:r>
-            <w:proofErr w:type="spellEnd"/>
-            <w:r>
-              <w:rPr>
-                <w:rFonts w:ascii="Times New Roman" w:eastAsia="Times New Roman" w:hAnsi="Times New Roman" w:cs="Times New Roman"/>
-                <w:color w:val="auto"/>
-                <w:sz w:val="24"/>
-                <w:szCs w:val="22"/>
-              </w:rPr>
-              <w:t xml:space="preserve">.  </w:t>
+            <w:r>
+              <w:rPr>
+                <w:rFonts w:ascii="Times New Roman" w:eastAsia="Times New Roman" w:hAnsi="Times New Roman" w:cs="Times New Roman"/>
+                <w:color w:val="auto"/>
+                <w:sz w:val="24"/>
+                <w:szCs w:val="22"/>
+              </w:rPr>
+              <w:t xml:space="preserve">i.  </w:t>
             </w:r>
             <w:r>
               <w:rPr>
@@ -7567,27 +7080,7 @@
                 <w:sz w:val="24"/>
                 <w:szCs w:val="22"/>
               </w:rPr>
-              <w:t xml:space="preserve">If the User holds down on a message thread, the User can tap the delete the message option. If tapped, the </w:t>
-            </w:r>
-            <w:proofErr w:type="spellStart"/>
-            <w:r>
-              <w:rPr>
-                <w:rFonts w:ascii="Times New Roman" w:eastAsia="Times New Roman" w:hAnsi="Times New Roman" w:cs="Times New Roman"/>
-                <w:color w:val="auto"/>
-                <w:sz w:val="24"/>
-                <w:szCs w:val="22"/>
-              </w:rPr>
-              <w:t>DeleteMessage</w:t>
-            </w:r>
-            <w:proofErr w:type="spellEnd"/>
-            <w:r>
-              <w:rPr>
-                <w:rFonts w:ascii="Times New Roman" w:eastAsia="Times New Roman" w:hAnsi="Times New Roman" w:cs="Times New Roman"/>
-                <w:color w:val="auto"/>
-                <w:sz w:val="24"/>
-                <w:szCs w:val="22"/>
-              </w:rPr>
-              <w:t xml:space="preserve"> use case is initiated.</w:t>
+              <w:t>If the User holds down on a message thread, the User can tap the delete the message option. If tapped, the DeleteMessage use case is initiated.</w:t>
             </w:r>
           </w:p>
           <w:p>
@@ -7637,27 +7130,7 @@
                 <w:sz w:val="24"/>
                 <w:szCs w:val="22"/>
               </w:rPr>
-              <w:t xml:space="preserve">User clicks the compose message button, the </w:t>
-            </w:r>
-            <w:proofErr w:type="spellStart"/>
-            <w:r>
-              <w:rPr>
-                <w:rFonts w:ascii="Times New Roman" w:eastAsia="Times New Roman" w:hAnsi="Times New Roman" w:cs="Times New Roman"/>
-                <w:color w:val="auto"/>
-                <w:sz w:val="24"/>
-                <w:szCs w:val="22"/>
-              </w:rPr>
-              <w:t>ComposeMessage</w:t>
-            </w:r>
-            <w:proofErr w:type="spellEnd"/>
-            <w:r>
-              <w:rPr>
-                <w:rFonts w:ascii="Times New Roman" w:eastAsia="Times New Roman" w:hAnsi="Times New Roman" w:cs="Times New Roman"/>
-                <w:color w:val="auto"/>
-                <w:sz w:val="24"/>
-                <w:szCs w:val="22"/>
-              </w:rPr>
-              <w:t xml:space="preserve"> use case is initiated.</w:t>
+              <w:t>User clicks the compose message button, the ComposeMessage use case is initiated.</w:t>
             </w:r>
           </w:p>
           <w:p>
@@ -7867,7 +7340,6 @@
                 <w:lang w:eastAsia="ja-JP"/>
               </w:rPr>
             </w:pPr>
-            <w:proofErr w:type="gramStart"/>
             <w:r>
               <w:rPr>
                 <w:rFonts w:ascii="Times New Roman" w:hAnsi="Times New Roman"/>
@@ -7877,7 +7349,6 @@
               </w:rPr>
               <w:t>requirements</w:t>
             </w:r>
-            <w:proofErr w:type="gramEnd"/>
           </w:p>
         </w:tc>
         <w:tc>
@@ -7971,85 +7442,37 @@
           <w:rFonts w:ascii="Times New Roman" w:hAnsi="Times New Roman"/>
           <w:sz w:val="20"/>
         </w:rPr>
-        <w:t xml:space="preserve">All user interaction steps must be listed in the left column, followed by a system response.  </w:t>
-      </w:r>
-      <w:proofErr w:type="gramStart"/>
-      <w:r>
-        <w:rPr>
-          <w:rFonts w:ascii="Times New Roman" w:hAnsi="Times New Roman"/>
-          <w:sz w:val="20"/>
-        </w:rPr>
-        <w:t>a</w:t>
-      </w:r>
-      <w:proofErr w:type="gramEnd"/>
-      <w:r>
-        <w:rPr>
-          <w:rFonts w:ascii="Times New Roman" w:hAnsi="Times New Roman"/>
-          <w:sz w:val="20"/>
-        </w:rPr>
-        <w:t>, b, c, and their sub-sections all include responses to User input with</w:t>
+        <w:t>All user interaction steps must be listed in the left column, followed by a system response.  a, b, c, and their sub-sections all include responses to User input with</w:t>
       </w:r>
       <w:r>
         <w:rPr>
           <w:rFonts w:ascii="Times New Roman" w:hAnsi="Times New Roman"/>
           <w:sz w:val="20"/>
         </w:rPr>
-        <w:t xml:space="preserve">out any User input being listed.  There should be multiple back and </w:t>
+        <w:t>out any User input being listed.  There should be multiple back and forths.</w:t>
       </w:r>
-      <w:proofErr w:type="spellStart"/>
+    </w:p>
+    <w:p>
+      <w:pPr>
+        <w:rPr>
+          <w:rFonts w:ascii="Times New Roman" w:hAnsi="Times New Roman"/>
+          <w:sz w:val="20"/>
+        </w:rPr>
+      </w:pPr>
+    </w:p>
+    <w:p>
+      <w:pPr>
+        <w:rPr>
+          <w:rFonts w:ascii="Times New Roman" w:hAnsi="Times New Roman"/>
+          <w:sz w:val="20"/>
+        </w:rPr>
+      </w:pPr>
       <w:r>
         <w:rPr>
           <w:rFonts w:ascii="Times New Roman" w:hAnsi="Times New Roman"/>
           <w:sz w:val="20"/>
         </w:rPr>
-        <w:t>forths</w:t>
-      </w:r>
-      <w:proofErr w:type="spellEnd"/>
-      <w:r>
-        <w:rPr>
-          <w:rFonts w:ascii="Times New Roman" w:hAnsi="Times New Roman"/>
-          <w:sz w:val="20"/>
-        </w:rPr>
-        <w:t>.</w:t>
-      </w:r>
-    </w:p>
-    <w:p>
-      <w:pPr>
-        <w:rPr>
-          <w:rFonts w:ascii="Times New Roman" w:hAnsi="Times New Roman"/>
-          <w:sz w:val="20"/>
-        </w:rPr>
-      </w:pPr>
-    </w:p>
-    <w:p>
-      <w:pPr>
-        <w:rPr>
-          <w:rFonts w:ascii="Times New Roman" w:hAnsi="Times New Roman"/>
-          <w:sz w:val="20"/>
-        </w:rPr>
-      </w:pPr>
-      <w:r>
-        <w:rPr>
-          <w:rFonts w:ascii="Times New Roman" w:hAnsi="Times New Roman"/>
-          <w:sz w:val="20"/>
-        </w:rPr>
-        <w:t xml:space="preserve">We should remove any implementation specific details such as tapping, holding, and other gestures.  Those lock in choices unless we update the documentation.  We can list that the user has multiple options without saying how they choose them.  </w:t>
-      </w:r>
-      <w:proofErr w:type="spellStart"/>
-      <w:r>
-        <w:rPr>
-          <w:rFonts w:ascii="Times New Roman" w:hAnsi="Times New Roman"/>
-          <w:sz w:val="20"/>
-        </w:rPr>
-        <w:t>FindStudyPartner</w:t>
-      </w:r>
-      <w:proofErr w:type="spellEnd"/>
-      <w:r>
-        <w:rPr>
-          <w:rFonts w:ascii="Times New Roman" w:hAnsi="Times New Roman"/>
-          <w:sz w:val="20"/>
-        </w:rPr>
-        <w:t xml:space="preserve"> has an example of this.</w:t>
+        <w:t>We should remove any implementation specific details such as tapping, holding, and other gestures.  Those lock in choices unless we update the documentation.  We can list that the user has multiple options without saying how they choose them.  FindStudyPartner has an example of this.</w:t>
       </w:r>
     </w:p>
     <w:p>
@@ -8081,11 +7504,11 @@
           <w:bottom w:val="single" w:sz="4" w:space="0" w:color="auto"/>
           <w:insideH w:val="single" w:sz="4" w:space="0" w:color="auto"/>
         </w:tblBorders>
-        <w:tblLook w:val="01E0" w:firstRow="1" w:lastRow="1" w:firstColumn="1" w:lastColumn="1" w:noHBand="0" w:noVBand="0"/>
+        <w:tblLook w:val="01E0"/>
       </w:tblPr>
       <w:tblGrid>
-        <w:gridCol w:w="1944"/>
-        <w:gridCol w:w="6912"/>
+        <w:gridCol w:w="1945"/>
+        <w:gridCol w:w="6911"/>
       </w:tblGrid>
       <w:tr>
         <w:trPr>
@@ -8148,7 +7571,6 @@
                 <w:lang w:eastAsia="ja-JP"/>
               </w:rPr>
             </w:pPr>
-            <w:proofErr w:type="spellStart"/>
             <w:r>
               <w:rPr>
                 <w:rFonts w:ascii="Times New Roman" w:hAnsi="Times New Roman"/>
@@ -8157,7 +7579,6 @@
               </w:rPr>
               <w:t>DeleteMessage</w:t>
             </w:r>
-            <w:proofErr w:type="spellEnd"/>
           </w:p>
         </w:tc>
       </w:tr>
@@ -8205,7 +7626,6 @@
                 <w:lang w:eastAsia="ja-JP"/>
               </w:rPr>
             </w:pPr>
-            <w:proofErr w:type="gramStart"/>
             <w:r>
               <w:rPr>
                 <w:rFonts w:ascii="Times New Roman" w:hAnsi="Times New Roman"/>
@@ -8215,7 +7635,6 @@
               </w:rPr>
               <w:t>actors</w:t>
             </w:r>
-            <w:proofErr w:type="gramEnd"/>
           </w:p>
         </w:tc>
         <w:tc>
@@ -8655,7 +8074,6 @@
                 <w:lang w:eastAsia="ja-JP"/>
               </w:rPr>
             </w:pPr>
-            <w:proofErr w:type="gramStart"/>
             <w:r>
               <w:rPr>
                 <w:rFonts w:ascii="Times New Roman" w:hAnsi="Times New Roman"/>
@@ -8665,7 +8083,6 @@
               </w:rPr>
               <w:t>requirements</w:t>
             </w:r>
-            <w:proofErr w:type="gramEnd"/>
           </w:p>
         </w:tc>
         <w:tc>
@@ -8710,11 +8127,11 @@
           <w:bottom w:val="single" w:sz="4" w:space="0" w:color="auto"/>
           <w:insideH w:val="single" w:sz="4" w:space="0" w:color="auto"/>
         </w:tblBorders>
-        <w:tblLook w:val="01E0" w:firstRow="1" w:lastRow="1" w:firstColumn="1" w:lastColumn="1" w:noHBand="0" w:noVBand="0"/>
+        <w:tblLook w:val="01E0"/>
       </w:tblPr>
       <w:tblGrid>
-        <w:gridCol w:w="1938"/>
-        <w:gridCol w:w="6918"/>
+        <w:gridCol w:w="1943"/>
+        <w:gridCol w:w="6913"/>
       </w:tblGrid>
       <w:tr>
         <w:trPr>
@@ -8777,7 +8194,6 @@
                 <w:lang w:eastAsia="ja-JP"/>
               </w:rPr>
             </w:pPr>
-            <w:proofErr w:type="spellStart"/>
             <w:r>
               <w:rPr>
                 <w:rFonts w:ascii="Times New Roman" w:hAnsi="Times New Roman"/>
@@ -8786,7 +8202,6 @@
               </w:rPr>
               <w:t>ComposeMessage</w:t>
             </w:r>
-            <w:proofErr w:type="spellEnd"/>
           </w:p>
         </w:tc>
       </w:tr>
@@ -8834,7 +8249,6 @@
                 <w:lang w:eastAsia="ja-JP"/>
               </w:rPr>
             </w:pPr>
-            <w:proofErr w:type="gramStart"/>
             <w:r>
               <w:rPr>
                 <w:rFonts w:ascii="Times New Roman" w:hAnsi="Times New Roman"/>
@@ -8844,7 +8258,6 @@
               </w:rPr>
               <w:t>actors</w:t>
             </w:r>
-            <w:proofErr w:type="gramEnd"/>
           </w:p>
         </w:tc>
         <w:tc>
@@ -9050,25 +8463,14 @@
                 <w:szCs w:val="22"/>
               </w:rPr>
             </w:pPr>
-            <w:proofErr w:type="spellStart"/>
-            <w:r>
-              <w:rPr>
-                <w:rFonts w:ascii="Times New Roman" w:eastAsia="Times New Roman" w:hAnsi="Times New Roman" w:cs="Times New Roman"/>
-                <w:color w:val="auto"/>
-                <w:sz w:val="24"/>
-                <w:szCs w:val="22"/>
-              </w:rPr>
-              <w:t>i</w:t>
-            </w:r>
-            <w:proofErr w:type="spellEnd"/>
-            <w:r>
-              <w:rPr>
-                <w:rFonts w:ascii="Times New Roman" w:eastAsia="Times New Roman" w:hAnsi="Times New Roman" w:cs="Times New Roman"/>
-                <w:color w:val="auto"/>
-                <w:sz w:val="24"/>
-                <w:szCs w:val="22"/>
-              </w:rPr>
-              <w:t xml:space="preserve">.  </w:t>
+            <w:r>
+              <w:rPr>
+                <w:rFonts w:ascii="Times New Roman" w:eastAsia="Times New Roman" w:hAnsi="Times New Roman" w:cs="Times New Roman"/>
+                <w:color w:val="auto"/>
+                <w:sz w:val="24"/>
+                <w:szCs w:val="22"/>
+              </w:rPr>
+              <w:t xml:space="preserve">i.  </w:t>
             </w:r>
             <w:r>
               <w:rPr>
@@ -9109,27 +8511,7 @@
                 <w:sz w:val="24"/>
                 <w:szCs w:val="22"/>
               </w:rPr>
-              <w:t xml:space="preserve">User clicks the send button. </w:t>
-            </w:r>
-            <w:proofErr w:type="spellStart"/>
-            <w:r>
-              <w:rPr>
-                <w:rFonts w:ascii="Times New Roman" w:eastAsia="Times New Roman" w:hAnsi="Times New Roman" w:cs="Times New Roman"/>
-                <w:color w:val="auto"/>
-                <w:sz w:val="24"/>
-                <w:szCs w:val="22"/>
-              </w:rPr>
-              <w:t>SendMessage</w:t>
-            </w:r>
-            <w:proofErr w:type="spellEnd"/>
-            <w:r>
-              <w:rPr>
-                <w:rFonts w:ascii="Times New Roman" w:eastAsia="Times New Roman" w:hAnsi="Times New Roman" w:cs="Times New Roman"/>
-                <w:color w:val="auto"/>
-                <w:sz w:val="24"/>
-                <w:szCs w:val="22"/>
-              </w:rPr>
-              <w:t xml:space="preserve"> use case is initiated.</w:t>
+              <w:t>User clicks the send button. SendMessage use case is initiated.</w:t>
             </w:r>
           </w:p>
           <w:p>
@@ -9177,25 +8559,14 @@
                 <w:szCs w:val="22"/>
               </w:rPr>
             </w:pPr>
-            <w:proofErr w:type="spellStart"/>
-            <w:r>
-              <w:rPr>
-                <w:rFonts w:ascii="Times New Roman" w:eastAsia="Times New Roman" w:hAnsi="Times New Roman" w:cs="Times New Roman"/>
-                <w:color w:val="auto"/>
-                <w:sz w:val="24"/>
-                <w:szCs w:val="22"/>
-              </w:rPr>
-              <w:t>i</w:t>
-            </w:r>
-            <w:proofErr w:type="spellEnd"/>
-            <w:r>
-              <w:rPr>
-                <w:rFonts w:ascii="Times New Roman" w:eastAsia="Times New Roman" w:hAnsi="Times New Roman" w:cs="Times New Roman"/>
-                <w:color w:val="auto"/>
-                <w:sz w:val="24"/>
-                <w:szCs w:val="22"/>
-              </w:rPr>
-              <w:t xml:space="preserve">.  </w:t>
+            <w:r>
+              <w:rPr>
+                <w:rFonts w:ascii="Times New Roman" w:eastAsia="Times New Roman" w:hAnsi="Times New Roman" w:cs="Times New Roman"/>
+                <w:color w:val="auto"/>
+                <w:sz w:val="24"/>
+                <w:szCs w:val="22"/>
+              </w:rPr>
+              <w:t xml:space="preserve">i.  </w:t>
             </w:r>
             <w:r>
               <w:rPr>
@@ -9229,25 +8600,7 @@
                 <w:sz w:val="24"/>
                 <w:szCs w:val="22"/>
               </w:rPr>
-              <w:t xml:space="preserve">User clicks the send button. </w:t>
-            </w:r>
-            <w:proofErr w:type="spellStart"/>
-            <w:r>
-              <w:rPr>
-                <w:rFonts w:ascii="Times New Roman" w:hAnsi="Times New Roman"/>
-                <w:sz w:val="24"/>
-                <w:szCs w:val="22"/>
-              </w:rPr>
-              <w:t>SendMessage</w:t>
-            </w:r>
-            <w:proofErr w:type="spellEnd"/>
-            <w:r>
-              <w:rPr>
-                <w:rFonts w:ascii="Times New Roman" w:hAnsi="Times New Roman"/>
-                <w:sz w:val="24"/>
-                <w:szCs w:val="22"/>
-              </w:rPr>
-              <w:t xml:space="preserve"> use case is initiated.</w:t>
+              <w:t>User clicks the send button. SendMessage use case is initiated.</w:t>
             </w:r>
           </w:p>
           <w:p>
@@ -9456,7 +8809,6 @@
                 <w:lang w:eastAsia="ja-JP"/>
               </w:rPr>
             </w:pPr>
-            <w:proofErr w:type="gramStart"/>
             <w:r>
               <w:rPr>
                 <w:rFonts w:ascii="Times New Roman" w:hAnsi="Times New Roman"/>
@@ -9466,7 +8818,6 @@
               </w:rPr>
               <w:t>requirements</w:t>
             </w:r>
-            <w:proofErr w:type="gramEnd"/>
           </w:p>
         </w:tc>
         <w:tc>
@@ -9499,15 +8850,7 @@
     <w:p/>
     <w:p>
       <w:r>
-        <w:t xml:space="preserve">See notes on </w:t>
-      </w:r>
-      <w:proofErr w:type="spellStart"/>
-      <w:r>
-        <w:t>ViewMessages</w:t>
-      </w:r>
-      <w:proofErr w:type="spellEnd"/>
-      <w:r>
-        <w:t xml:space="preserve"> about showing all User input and server steps</w:t>
+        <w:t>See notes on ViewMessages about showing all User input and server steps</w:t>
       </w:r>
       <w:r>
         <w:br w:type="page"/>
@@ -9522,11 +8865,11 @@
           <w:bottom w:val="single" w:sz="4" w:space="0" w:color="auto"/>
           <w:insideH w:val="single" w:sz="4" w:space="0" w:color="auto"/>
         </w:tblBorders>
-        <w:tblLook w:val="01E0" w:firstRow="1" w:lastRow="1" w:firstColumn="1" w:lastColumn="1" w:noHBand="0" w:noVBand="0"/>
+        <w:tblLook w:val="01E0"/>
       </w:tblPr>
       <w:tblGrid>
-        <w:gridCol w:w="1944"/>
-        <w:gridCol w:w="6912"/>
+        <w:gridCol w:w="1945"/>
+        <w:gridCol w:w="6911"/>
       </w:tblGrid>
       <w:tr>
         <w:trPr>
@@ -9589,7 +8932,6 @@
                 <w:lang w:eastAsia="ja-JP"/>
               </w:rPr>
             </w:pPr>
-            <w:proofErr w:type="spellStart"/>
             <w:r>
               <w:rPr>
                 <w:rFonts w:ascii="Times New Roman" w:hAnsi="Times New Roman"/>
@@ -9598,7 +8940,6 @@
               </w:rPr>
               <w:t>SendMessage</w:t>
             </w:r>
-            <w:proofErr w:type="spellEnd"/>
           </w:p>
         </w:tc>
       </w:tr>
@@ -9646,7 +8987,6 @@
                 <w:lang w:eastAsia="ja-JP"/>
               </w:rPr>
             </w:pPr>
-            <w:proofErr w:type="gramStart"/>
             <w:r>
               <w:rPr>
                 <w:rFonts w:ascii="Times New Roman" w:hAnsi="Times New Roman"/>
@@ -9656,7 +8996,6 @@
               </w:rPr>
               <w:t>actors</w:t>
             </w:r>
-            <w:proofErr w:type="gramEnd"/>
           </w:p>
         </w:tc>
         <w:tc>
@@ -10079,7 +9418,6 @@
                 <w:lang w:eastAsia="ja-JP"/>
               </w:rPr>
             </w:pPr>
-            <w:proofErr w:type="gramStart"/>
             <w:r>
               <w:rPr>
                 <w:rFonts w:ascii="Times New Roman" w:hAnsi="Times New Roman"/>
@@ -10089,7 +9427,6 @@
               </w:rPr>
               <w:t>requirements</w:t>
             </w:r>
-            <w:proofErr w:type="gramEnd"/>
           </w:p>
         </w:tc>
         <w:tc>
@@ -10161,7 +9498,7 @@
           <w:bottom w:val="single" w:sz="4" w:space="0" w:color="auto"/>
           <w:insideH w:val="single" w:sz="4" w:space="0" w:color="auto"/>
         </w:tblBorders>
-        <w:tblLook w:val="01E0" w:firstRow="1" w:lastRow="1" w:firstColumn="1" w:lastColumn="1" w:noHBand="0" w:noVBand="0"/>
+        <w:tblLook w:val="01E0"/>
       </w:tblPr>
       <w:tblGrid>
         <w:gridCol w:w="2121"/>
@@ -10221,7 +9558,6 @@
                 <w:lang w:eastAsia="ja-JP"/>
               </w:rPr>
             </w:pPr>
-            <w:proofErr w:type="spellStart"/>
             <w:r>
               <w:rPr>
                 <w:rFonts w:ascii="Times New Roman" w:hAnsi="Times New Roman"/>
@@ -10238,7 +9574,6 @@
               </w:rPr>
               <w:t>Account</w:t>
             </w:r>
-            <w:proofErr w:type="spellEnd"/>
           </w:p>
         </w:tc>
       </w:tr>
@@ -10753,27 +10088,7 @@
                 <w:sz w:val="24"/>
                 <w:szCs w:val="22"/>
               </w:rPr>
-              <w:t xml:space="preserve"> the </w:t>
-            </w:r>
-            <w:proofErr w:type="spellStart"/>
-            <w:r>
-              <w:rPr>
-                <w:rFonts w:ascii="Times New Roman" w:eastAsia="Times New Roman" w:hAnsi="Times New Roman" w:cs="Times New Roman"/>
-                <w:color w:val="auto"/>
-                <w:sz w:val="24"/>
-                <w:szCs w:val="22"/>
-              </w:rPr>
-              <w:t>ValidateUserAccount</w:t>
-            </w:r>
-            <w:proofErr w:type="spellEnd"/>
-            <w:r>
-              <w:rPr>
-                <w:rFonts w:ascii="Times New Roman" w:eastAsia="Times New Roman" w:hAnsi="Times New Roman" w:cs="Times New Roman"/>
-                <w:color w:val="auto"/>
-                <w:sz w:val="24"/>
-                <w:szCs w:val="22"/>
-              </w:rPr>
-              <w:t xml:space="preserve"> use case.</w:t>
+              <w:t xml:space="preserve"> the ValidateUserAccount use case.</w:t>
             </w:r>
           </w:p>
           <w:p>
@@ -11078,7 +10393,6 @@
                 <w:lang w:eastAsia="ja-JP"/>
               </w:rPr>
             </w:pPr>
-            <w:proofErr w:type="gramStart"/>
             <w:r>
               <w:rPr>
                 <w:rFonts w:ascii="Times New Roman" w:hAnsi="Times New Roman"/>
@@ -11088,7 +10402,6 @@
               </w:rPr>
               <w:t>requirements</w:t>
             </w:r>
-            <w:proofErr w:type="gramEnd"/>
           </w:p>
         </w:tc>
         <w:tc>
@@ -11141,15 +10454,7 @@
     <w:p/>
     <w:p>
       <w:r>
-        <w:t xml:space="preserve">I updated the end based on the </w:t>
-      </w:r>
-      <w:proofErr w:type="spellStart"/>
-      <w:r>
-        <w:t>ValidateUserAccount</w:t>
-      </w:r>
-      <w:proofErr w:type="spellEnd"/>
-      <w:r>
-        <w:t xml:space="preserve"> use case.</w:t>
+        <w:t>I updated the end based on the ValidateUserAccount use case.</w:t>
       </w:r>
     </w:p>
     <w:p>
@@ -11182,7 +10487,7 @@
           <w:bottom w:val="single" w:sz="4" w:space="0" w:color="auto"/>
           <w:insideH w:val="single" w:sz="4" w:space="0" w:color="auto"/>
         </w:tblBorders>
-        <w:tblLook w:val="01E0" w:firstRow="1" w:lastRow="1" w:firstColumn="1" w:lastColumn="1" w:noHBand="0" w:noVBand="0"/>
+        <w:tblLook w:val="01E0"/>
       </w:tblPr>
       <w:tblGrid>
         <w:gridCol w:w="2121"/>
@@ -11242,7 +10547,6 @@
                 <w:lang w:eastAsia="ja-JP"/>
               </w:rPr>
             </w:pPr>
-            <w:proofErr w:type="spellStart"/>
             <w:r>
               <w:rPr>
                 <w:rFonts w:ascii="Times New Roman" w:hAnsi="Times New Roman"/>
@@ -11259,7 +10563,6 @@
               </w:rPr>
               <w:t>Profile</w:t>
             </w:r>
-            <w:proofErr w:type="spellEnd"/>
           </w:p>
         </w:tc>
       </w:tr>
@@ -11307,7 +10610,6 @@
                 <w:lang w:eastAsia="ja-JP"/>
               </w:rPr>
             </w:pPr>
-            <w:proofErr w:type="gramStart"/>
             <w:r>
               <w:rPr>
                 <w:rFonts w:ascii="Times New Roman" w:hAnsi="Times New Roman"/>
@@ -11317,7 +10619,6 @@
               </w:rPr>
               <w:t>actors</w:t>
             </w:r>
-            <w:proofErr w:type="gramEnd"/>
           </w:p>
         </w:tc>
         <w:tc>
@@ -12087,7 +11388,6 @@
                 <w:lang w:eastAsia="ja-JP"/>
               </w:rPr>
             </w:pPr>
-            <w:proofErr w:type="gramStart"/>
             <w:r>
               <w:rPr>
                 <w:rFonts w:ascii="Times New Roman" w:hAnsi="Times New Roman"/>
@@ -12097,7 +11397,6 @@
               </w:rPr>
               <w:t>requirements</w:t>
             </w:r>
-            <w:proofErr w:type="gramEnd"/>
           </w:p>
         </w:tc>
         <w:tc>
@@ -12130,21 +11429,8 @@
     <w:p/>
     <w:p>
       <w:r>
-        <w:t xml:space="preserve">See notes on </w:t>
+        <w:t>See notes on RegisterAccount, general is better than specific.  What if we want to change from a gear to another image?  Or if a name becomes required?</w:t>
       </w:r>
-      <w:proofErr w:type="spellStart"/>
-      <w:r>
-        <w:t>RegisterAccount</w:t>
-      </w:r>
-      <w:proofErr w:type="spellEnd"/>
-      <w:r>
-        <w:t xml:space="preserve">, general is better than specific.  What if we want to change from a gear to another image?  </w:t>
-      </w:r>
-      <w:proofErr w:type="gramStart"/>
-      <w:r>
-        <w:t>Or if a name becomes required?</w:t>
-      </w:r>
-      <w:proofErr w:type="gramEnd"/>
       <w:r>
         <w:rPr>
           <w:color w:val="FF0000"/>
@@ -12202,7 +11488,7 @@
           <w:bottom w:val="single" w:sz="4" w:space="0" w:color="auto"/>
           <w:insideH w:val="single" w:sz="4" w:space="0" w:color="auto"/>
         </w:tblBorders>
-        <w:tblLook w:val="01E0" w:firstRow="1" w:lastRow="1" w:firstColumn="1" w:lastColumn="1" w:noHBand="0" w:noVBand="0"/>
+        <w:tblLook w:val="01E0"/>
       </w:tblPr>
       <w:tblGrid>
         <w:gridCol w:w="2121"/>
@@ -12262,7 +11548,6 @@
                 <w:lang w:eastAsia="ja-JP"/>
               </w:rPr>
             </w:pPr>
-            <w:proofErr w:type="spellStart"/>
             <w:r>
               <w:rPr>
                 <w:rFonts w:ascii="Times New Roman" w:hAnsi="Times New Roman"/>
@@ -12279,7 +11564,6 @@
               </w:rPr>
               <w:t>List</w:t>
             </w:r>
-            <w:proofErr w:type="spellEnd"/>
           </w:p>
         </w:tc>
       </w:tr>
@@ -12327,7 +11611,6 @@
                 <w:lang w:eastAsia="ja-JP"/>
               </w:rPr>
             </w:pPr>
-            <w:proofErr w:type="gramStart"/>
             <w:r>
               <w:rPr>
                 <w:rFonts w:ascii="Times New Roman" w:hAnsi="Times New Roman"/>
@@ -12337,7 +11620,6 @@
               </w:rPr>
               <w:t>actors</w:t>
             </w:r>
-            <w:proofErr w:type="gramEnd"/>
           </w:p>
         </w:tc>
         <w:tc>
@@ -12633,36 +11915,16 @@
                 <w:sz w:val="24"/>
                 <w:szCs w:val="22"/>
               </w:rPr>
-              <w:t xml:space="preserve">Instructions for adding/removing users, </w:t>
-            </w:r>
-            <w:proofErr w:type="spellStart"/>
-            <w:r>
-              <w:rPr>
-                <w:rFonts w:ascii="Times New Roman" w:eastAsia="Times New Roman" w:hAnsi="Times New Roman" w:cs="Times New Roman"/>
-                <w:color w:val="auto"/>
-                <w:sz w:val="24"/>
-                <w:szCs w:val="22"/>
-              </w:rPr>
-              <w:t>l</w:t>
-            </w:r>
-            <w:r>
-              <w:rPr>
-                <w:rFonts w:ascii="Times New Roman" w:eastAsia="Times New Roman" w:hAnsi="Times New Roman" w:cs="Times New Roman"/>
-                <w:color w:val="auto"/>
-                <w:sz w:val="24"/>
-                <w:szCs w:val="22"/>
-              </w:rPr>
-              <w:t>istbox</w:t>
-            </w:r>
-            <w:proofErr w:type="spellEnd"/>
-            <w:r>
-              <w:rPr>
-                <w:rFonts w:ascii="Times New Roman" w:eastAsia="Times New Roman" w:hAnsi="Times New Roman" w:cs="Times New Roman"/>
-                <w:color w:val="auto"/>
-                <w:sz w:val="24"/>
-                <w:szCs w:val="22"/>
-              </w:rPr>
-              <w:t xml:space="preserve"> of blocked users, textbox to enter usernames, an add button, </w:t>
+              <w:t>Instructions for adding/removing users, l</w:t>
+            </w:r>
+            <w:r>
+              <w:rPr>
+                <w:rFonts w:ascii="Times New Roman" w:eastAsia="Times New Roman" w:hAnsi="Times New Roman" w:cs="Times New Roman"/>
+                <w:color w:val="auto"/>
+                <w:sz w:val="24"/>
+                <w:szCs w:val="22"/>
+              </w:rPr>
+              <w:t xml:space="preserve">istbox of blocked users, textbox to enter usernames, an add button, </w:t>
             </w:r>
             <w:r>
               <w:rPr>
@@ -12711,56 +11973,16 @@
                 <w:sz w:val="24"/>
                 <w:szCs w:val="22"/>
               </w:rPr>
-              <w:t xml:space="preserve"> </w:t>
-            </w:r>
-            <w:proofErr w:type="gramStart"/>
-            <w:r>
-              <w:rPr>
-                <w:rFonts w:ascii="Times New Roman" w:eastAsia="Times New Roman" w:hAnsi="Times New Roman" w:cs="Times New Roman"/>
-                <w:color w:val="auto"/>
-                <w:sz w:val="24"/>
-                <w:szCs w:val="22"/>
-              </w:rPr>
-              <w:t>a</w:t>
-            </w:r>
-            <w:proofErr w:type="gramEnd"/>
-            <w:r>
-              <w:rPr>
-                <w:rFonts w:ascii="Times New Roman" w:eastAsia="Times New Roman" w:hAnsi="Times New Roman" w:cs="Times New Roman"/>
-                <w:color w:val="auto"/>
-                <w:sz w:val="24"/>
-                <w:szCs w:val="22"/>
-              </w:rPr>
-              <w:t xml:space="preserve">. User implements </w:t>
-            </w:r>
-            <w:proofErr w:type="spellStart"/>
-            <w:r>
-              <w:rPr>
-                <w:rFonts w:ascii="Times New Roman" w:eastAsia="Times New Roman" w:hAnsi="Times New Roman" w:cs="Times New Roman"/>
-                <w:color w:val="auto"/>
-                <w:sz w:val="24"/>
-                <w:szCs w:val="22"/>
-              </w:rPr>
-              <w:t>AddToBlock</w:t>
-            </w:r>
-            <w:r>
-              <w:rPr>
-                <w:rFonts w:ascii="Times New Roman" w:eastAsia="Times New Roman" w:hAnsi="Times New Roman" w:cs="Times New Roman"/>
-                <w:color w:val="auto"/>
-                <w:sz w:val="24"/>
-                <w:szCs w:val="22"/>
-              </w:rPr>
-              <w:t>List</w:t>
-            </w:r>
-            <w:proofErr w:type="spellEnd"/>
-            <w:r>
-              <w:rPr>
-                <w:rFonts w:ascii="Times New Roman" w:eastAsia="Times New Roman" w:hAnsi="Times New Roman" w:cs="Times New Roman"/>
-                <w:color w:val="auto"/>
-                <w:sz w:val="24"/>
-                <w:szCs w:val="22"/>
-              </w:rPr>
-              <w:t xml:space="preserve"> use case</w:t>
+              <w:t xml:space="preserve"> a. User implements AddToBlock</w:t>
+            </w:r>
+            <w:r>
+              <w:rPr>
+                <w:rFonts w:ascii="Times New Roman" w:eastAsia="Times New Roman" w:hAnsi="Times New Roman" w:cs="Times New Roman"/>
+                <w:color w:val="auto"/>
+                <w:sz w:val="24"/>
+                <w:szCs w:val="22"/>
+              </w:rPr>
+              <w:t>List use case</w:t>
             </w:r>
           </w:p>
           <w:p>
@@ -12788,36 +12010,16 @@
                 <w:sz w:val="24"/>
                 <w:szCs w:val="22"/>
               </w:rPr>
-              <w:t xml:space="preserve">plements </w:t>
-            </w:r>
-            <w:proofErr w:type="spellStart"/>
-            <w:r>
-              <w:rPr>
-                <w:rFonts w:ascii="Times New Roman" w:eastAsia="Times New Roman" w:hAnsi="Times New Roman" w:cs="Times New Roman"/>
-                <w:color w:val="auto"/>
-                <w:sz w:val="24"/>
-                <w:szCs w:val="22"/>
-              </w:rPr>
-              <w:t>RemoveFromBlock</w:t>
-            </w:r>
-            <w:r>
-              <w:rPr>
-                <w:rFonts w:ascii="Times New Roman" w:eastAsia="Times New Roman" w:hAnsi="Times New Roman" w:cs="Times New Roman"/>
-                <w:color w:val="auto"/>
-                <w:sz w:val="24"/>
-                <w:szCs w:val="22"/>
-              </w:rPr>
-              <w:t>List</w:t>
-            </w:r>
-            <w:proofErr w:type="spellEnd"/>
-            <w:r>
-              <w:rPr>
-                <w:rFonts w:ascii="Times New Roman" w:eastAsia="Times New Roman" w:hAnsi="Times New Roman" w:cs="Times New Roman"/>
-                <w:color w:val="auto"/>
-                <w:sz w:val="24"/>
-                <w:szCs w:val="22"/>
-              </w:rPr>
-              <w:t xml:space="preserve"> use case</w:t>
+              <w:t>plements RemoveFromBlock</w:t>
+            </w:r>
+            <w:r>
+              <w:rPr>
+                <w:rFonts w:ascii="Times New Roman" w:eastAsia="Times New Roman" w:hAnsi="Times New Roman" w:cs="Times New Roman"/>
+                <w:color w:val="auto"/>
+                <w:sz w:val="24"/>
+                <w:szCs w:val="22"/>
+              </w:rPr>
+              <w:t>List use case</w:t>
             </w:r>
           </w:p>
         </w:tc>
@@ -13015,7 +12217,6 @@
                 <w:lang w:eastAsia="ja-JP"/>
               </w:rPr>
             </w:pPr>
-            <w:proofErr w:type="gramStart"/>
             <w:r>
               <w:rPr>
                 <w:rFonts w:ascii="Times New Roman" w:hAnsi="Times New Roman"/>
@@ -13025,7 +12226,6 @@
               </w:rPr>
               <w:t>requirements</w:t>
             </w:r>
-            <w:proofErr w:type="gramEnd"/>
           </w:p>
         </w:tc>
         <w:tc>
@@ -13058,21 +12258,8 @@
     <w:p/>
     <w:p>
       <w:r>
-        <w:t xml:space="preserve">See notes on </w:t>
+        <w:t>See notes on RegisterAccount and UpdateUserProfile</w:t>
       </w:r>
-      <w:proofErr w:type="spellStart"/>
-      <w:r>
-        <w:t>RegisterAccount</w:t>
-      </w:r>
-      <w:proofErr w:type="spellEnd"/>
-      <w:r>
-        <w:t xml:space="preserve"> and </w:t>
-      </w:r>
-      <w:proofErr w:type="spellStart"/>
-      <w:r>
-        <w:t>UpdateUserProfile</w:t>
-      </w:r>
-      <w:proofErr w:type="spellEnd"/>
       <w:r>
         <w:t xml:space="preserve"> </w:t>
       </w:r>
@@ -13086,18 +12273,10 @@
     <w:p/>
     <w:p>
       <w:r>
-        <w:t xml:space="preserve">The display mode terminology may be unclear.  They are mostly two separate </w:t>
-      </w:r>
-      <w:proofErr w:type="gramStart"/>
-      <w:r>
-        <w:t xml:space="preserve">screens, </w:t>
+        <w:t xml:space="preserve">The display mode terminology may be unclear.  They are mostly two separate screens, </w:t>
       </w:r>
       <w:r>
-        <w:t>that</w:t>
-      </w:r>
-      <w:proofErr w:type="gramEnd"/>
-      <w:r>
-        <w:t xml:space="preserve"> share similar arrangement and meaning.  But to change the user profile screen from display to edit you essentially have to replace all the elements.  If we consider them two separate screens it may make the language clearer, and we can implement the “swap” however we would like</w:t>
+        <w:t>that share similar arrangement and meaning.  But to change the user profile screen from display to edit you essentially have to replace all the elements.  If we consider them two separate screens it may make the language clearer, and we can implement the “swap” however we would like</w:t>
       </w:r>
       <w:r>
         <w:br w:type="page"/>
@@ -13111,7 +12290,7 @@
           <w:bottom w:val="single" w:sz="4" w:space="0" w:color="auto"/>
           <w:insideH w:val="single" w:sz="4" w:space="0" w:color="auto"/>
         </w:tblBorders>
-        <w:tblLook w:val="01E0" w:firstRow="1" w:lastRow="1" w:firstColumn="1" w:lastColumn="1" w:noHBand="0" w:noVBand="0"/>
+        <w:tblLook w:val="01E0"/>
       </w:tblPr>
       <w:tblGrid>
         <w:gridCol w:w="2121"/>
@@ -13171,7 +12350,6 @@
                 <w:lang w:eastAsia="ja-JP"/>
               </w:rPr>
             </w:pPr>
-            <w:proofErr w:type="spellStart"/>
             <w:r>
               <w:rPr>
                 <w:rFonts w:ascii="Times New Roman" w:hAnsi="Times New Roman"/>
@@ -13188,7 +12366,6 @@
               </w:rPr>
               <w:t>List</w:t>
             </w:r>
-            <w:proofErr w:type="spellEnd"/>
           </w:p>
         </w:tc>
       </w:tr>
@@ -13236,7 +12413,6 @@
                 <w:lang w:eastAsia="ja-JP"/>
               </w:rPr>
             </w:pPr>
-            <w:proofErr w:type="gramStart"/>
             <w:r>
               <w:rPr>
                 <w:rFonts w:ascii="Times New Roman" w:hAnsi="Times New Roman"/>
@@ -13246,7 +12422,6 @@
               </w:rPr>
               <w:t>actors</w:t>
             </w:r>
-            <w:proofErr w:type="gramEnd"/>
           </w:p>
         </w:tc>
         <w:tc>
@@ -13380,27 +12555,7 @@
                 <w:sz w:val="24"/>
                 <w:szCs w:val="22"/>
               </w:rPr>
-              <w:t xml:space="preserve">Instructions for adding/removing users, </w:t>
-            </w:r>
-            <w:proofErr w:type="spellStart"/>
-            <w:r>
-              <w:rPr>
-                <w:rFonts w:ascii="Times New Roman" w:eastAsia="Times New Roman" w:hAnsi="Times New Roman" w:cs="Times New Roman"/>
-                <w:color w:val="auto"/>
-                <w:sz w:val="24"/>
-                <w:szCs w:val="22"/>
-              </w:rPr>
-              <w:t>listbox</w:t>
-            </w:r>
-            <w:proofErr w:type="spellEnd"/>
-            <w:r>
-              <w:rPr>
-                <w:rFonts w:ascii="Times New Roman" w:eastAsia="Times New Roman" w:hAnsi="Times New Roman" w:cs="Times New Roman"/>
-                <w:color w:val="auto"/>
-                <w:sz w:val="24"/>
-                <w:szCs w:val="22"/>
-              </w:rPr>
-              <w:t xml:space="preserve"> of blocked users, textbox to enter usernames, an add button, and a remove button.</w:t>
+              <w:t>Instructions for adding/removing users, listbox of blocked users, textbox to enter usernames, an add button, and a remove button.</w:t>
             </w:r>
           </w:p>
           <w:p>
@@ -13469,27 +12624,7 @@
                 <w:sz w:val="24"/>
                 <w:szCs w:val="22"/>
               </w:rPr>
-              <w:t xml:space="preserve">StudyBear adds username to </w:t>
-            </w:r>
-            <w:proofErr w:type="spellStart"/>
-            <w:r>
-              <w:rPr>
-                <w:rFonts w:ascii="Times New Roman" w:eastAsia="Times New Roman" w:hAnsi="Times New Roman" w:cs="Times New Roman"/>
-                <w:color w:val="auto"/>
-                <w:sz w:val="24"/>
-                <w:szCs w:val="22"/>
-              </w:rPr>
-              <w:t>listbox</w:t>
-            </w:r>
-            <w:proofErr w:type="spellEnd"/>
-            <w:r>
-              <w:rPr>
-                <w:rFonts w:ascii="Times New Roman" w:eastAsia="Times New Roman" w:hAnsi="Times New Roman" w:cs="Times New Roman"/>
-                <w:color w:val="auto"/>
-                <w:sz w:val="24"/>
-                <w:szCs w:val="22"/>
-              </w:rPr>
-              <w:t xml:space="preserve"> and clears “</w:t>
+              <w:t>StudyBear adds username to listbox and clears “</w:t>
             </w:r>
             <w:r>
               <w:rPr>
@@ -13525,25 +12660,7 @@
                 <w:sz w:val="24"/>
                 <w:szCs w:val="22"/>
               </w:rPr>
-              <w:t>T</w:t>
-            </w:r>
-            <w:r>
-              <w:rPr>
-                <w:rFonts w:ascii="Times New Roman" w:eastAsia="Times New Roman" w:hAnsi="Times New Roman" w:cs="Times New Roman"/>
-                <w:color w:val="auto"/>
-                <w:sz w:val="24"/>
-                <w:szCs w:val="22"/>
-              </w:rPr>
-              <w:t>he data store saves information</w:t>
-            </w:r>
-            <w:r>
-              <w:rPr>
-                <w:rFonts w:ascii="Times New Roman" w:eastAsia="Times New Roman" w:hAnsi="Times New Roman" w:cs="Times New Roman"/>
-                <w:color w:val="auto"/>
-                <w:sz w:val="24"/>
-                <w:szCs w:val="22"/>
-              </w:rPr>
-              <w:t>.</w:t>
+              <w:t>The data store saves information.</w:t>
             </w:r>
           </w:p>
         </w:tc>
@@ -13723,7 +12840,6 @@
                 <w:lang w:eastAsia="ja-JP"/>
               </w:rPr>
             </w:pPr>
-            <w:proofErr w:type="gramStart"/>
             <w:r>
               <w:rPr>
                 <w:rFonts w:ascii="Times New Roman" w:hAnsi="Times New Roman"/>
@@ -13733,7 +12849,6 @@
               </w:rPr>
               <w:t>requirements</w:t>
             </w:r>
-            <w:proofErr w:type="gramEnd"/>
           </w:p>
         </w:tc>
         <w:tc>
@@ -13766,21 +12881,8 @@
     <w:p/>
     <w:p>
       <w:r>
-        <w:t xml:space="preserve">See notes on </w:t>
+        <w:t>See notes on RegisterAccount and UpdateUserProfile</w:t>
       </w:r>
-      <w:proofErr w:type="spellStart"/>
-      <w:r>
-        <w:t>RegisterAccount</w:t>
-      </w:r>
-      <w:proofErr w:type="spellEnd"/>
-      <w:r>
-        <w:t xml:space="preserve"> and </w:t>
-      </w:r>
-      <w:proofErr w:type="spellStart"/>
-      <w:r>
-        <w:t>UpdateUserProfile</w:t>
-      </w:r>
-      <w:proofErr w:type="spellEnd"/>
       <w:r>
         <w:t xml:space="preserve"> </w:t>
       </w:r>
@@ -13817,7 +12919,7 @@
           <w:bottom w:val="single" w:sz="4" w:space="0" w:color="auto"/>
           <w:insideH w:val="single" w:sz="4" w:space="0" w:color="auto"/>
         </w:tblBorders>
-        <w:tblLook w:val="01E0" w:firstRow="1" w:lastRow="1" w:firstColumn="1" w:lastColumn="1" w:noHBand="0" w:noVBand="0"/>
+        <w:tblLook w:val="01E0"/>
       </w:tblPr>
       <w:tblGrid>
         <w:gridCol w:w="2121"/>
@@ -13877,7 +12979,6 @@
                 <w:lang w:eastAsia="ja-JP"/>
               </w:rPr>
             </w:pPr>
-            <w:proofErr w:type="spellStart"/>
             <w:r>
               <w:rPr>
                 <w:rFonts w:ascii="Times New Roman" w:hAnsi="Times New Roman"/>
@@ -13894,7 +12995,6 @@
               </w:rPr>
               <w:t>List</w:t>
             </w:r>
-            <w:proofErr w:type="spellEnd"/>
           </w:p>
         </w:tc>
       </w:tr>
@@ -13942,7 +13042,6 @@
                 <w:lang w:eastAsia="ja-JP"/>
               </w:rPr>
             </w:pPr>
-            <w:proofErr w:type="gramStart"/>
             <w:r>
               <w:rPr>
                 <w:rFonts w:ascii="Times New Roman" w:hAnsi="Times New Roman"/>
@@ -13952,7 +13051,6 @@
               </w:rPr>
               <w:t>actors</w:t>
             </w:r>
-            <w:proofErr w:type="gramEnd"/>
           </w:p>
         </w:tc>
         <w:tc>
@@ -14077,27 +13175,7 @@
                 <w:sz w:val="24"/>
                 <w:szCs w:val="22"/>
               </w:rPr>
-              <w:t xml:space="preserve">Manage Block List Screen: Instructions for adding/removing users, </w:t>
-            </w:r>
-            <w:proofErr w:type="spellStart"/>
-            <w:r>
-              <w:rPr>
-                <w:rFonts w:ascii="Times New Roman" w:eastAsia="Times New Roman" w:hAnsi="Times New Roman" w:cs="Times New Roman"/>
-                <w:color w:val="auto"/>
-                <w:sz w:val="24"/>
-                <w:szCs w:val="22"/>
-              </w:rPr>
-              <w:t>listbox</w:t>
-            </w:r>
-            <w:proofErr w:type="spellEnd"/>
-            <w:r>
-              <w:rPr>
-                <w:rFonts w:ascii="Times New Roman" w:eastAsia="Times New Roman" w:hAnsi="Times New Roman" w:cs="Times New Roman"/>
-                <w:color w:val="auto"/>
-                <w:sz w:val="24"/>
-                <w:szCs w:val="22"/>
-              </w:rPr>
-              <w:t xml:space="preserve"> of blocked users, textbox to enter usernames, an add button, and a remove button.</w:t>
+              <w:t>Manage Block List Screen: Instructions for adding/removing users, listbox of blocked users, textbox to enter usernames, an add button, and a remove button.</w:t>
             </w:r>
           </w:p>
           <w:p>
@@ -14137,27 +13215,7 @@
                 <w:sz w:val="24"/>
                 <w:szCs w:val="22"/>
               </w:rPr>
-              <w:t xml:space="preserve"> in </w:t>
-            </w:r>
-            <w:proofErr w:type="spellStart"/>
-            <w:r>
-              <w:rPr>
-                <w:rFonts w:ascii="Times New Roman" w:eastAsia="Times New Roman" w:hAnsi="Times New Roman" w:cs="Times New Roman"/>
-                <w:color w:val="auto"/>
-                <w:sz w:val="24"/>
-                <w:szCs w:val="22"/>
-              </w:rPr>
-              <w:t>listbox</w:t>
-            </w:r>
-            <w:proofErr w:type="spellEnd"/>
-            <w:r>
-              <w:rPr>
-                <w:rFonts w:ascii="Times New Roman" w:eastAsia="Times New Roman" w:hAnsi="Times New Roman" w:cs="Times New Roman"/>
-                <w:color w:val="auto"/>
-                <w:sz w:val="24"/>
-                <w:szCs w:val="22"/>
-              </w:rPr>
-              <w:t xml:space="preserve"> to select</w:t>
+              <w:t xml:space="preserve"> in listbox to select</w:t>
             </w:r>
             <w:r>
               <w:rPr>
@@ -14231,36 +13289,16 @@
                 <w:sz w:val="24"/>
                 <w:szCs w:val="22"/>
               </w:rPr>
-              <w:t xml:space="preserve">StudyBear removes selected usernames from </w:t>
-            </w:r>
-            <w:proofErr w:type="spellStart"/>
-            <w:r>
-              <w:rPr>
-                <w:rFonts w:ascii="Times New Roman" w:eastAsia="Times New Roman" w:hAnsi="Times New Roman" w:cs="Times New Roman"/>
-                <w:color w:val="auto"/>
-                <w:sz w:val="24"/>
-                <w:szCs w:val="22"/>
-              </w:rPr>
-              <w:t>listbox</w:t>
-            </w:r>
-            <w:proofErr w:type="spellEnd"/>
-            <w:r>
-              <w:rPr>
-                <w:rFonts w:ascii="Times New Roman" w:eastAsia="Times New Roman" w:hAnsi="Times New Roman" w:cs="Times New Roman"/>
-                <w:color w:val="auto"/>
-                <w:sz w:val="24"/>
-                <w:szCs w:val="22"/>
-              </w:rPr>
-              <w:t xml:space="preserve">. </w:t>
-            </w:r>
-            <w:r>
-              <w:rPr>
-                <w:rFonts w:ascii="Times New Roman" w:eastAsia="Times New Roman" w:hAnsi="Times New Roman" w:cs="Times New Roman"/>
-                <w:color w:val="auto"/>
-                <w:sz w:val="24"/>
-                <w:szCs w:val="22"/>
-              </w:rPr>
-              <w:t>The data store saves information.</w:t>
+              <w:t>StudyBear removes selected usernames from listbox</w:t>
+            </w:r>
+            <w:r>
+              <w:rPr>
+                <w:rFonts w:ascii="Times New Roman" w:eastAsia="Times New Roman" w:hAnsi="Times New Roman" w:cs="Times New Roman"/>
+                <w:color w:val="auto"/>
+                <w:sz w:val="24"/>
+                <w:szCs w:val="22"/>
+              </w:rPr>
+              <w:t>. The data store saves information.</w:t>
             </w:r>
             <w:r>
               <w:rPr>
@@ -14448,7 +13486,6 @@
                 <w:lang w:eastAsia="ja-JP"/>
               </w:rPr>
             </w:pPr>
-            <w:proofErr w:type="gramStart"/>
             <w:r>
               <w:rPr>
                 <w:rFonts w:ascii="Times New Roman" w:hAnsi="Times New Roman"/>
@@ -14458,7 +13495,6 @@
               </w:rPr>
               <w:t>requirements</w:t>
             </w:r>
-            <w:proofErr w:type="gramEnd"/>
           </w:p>
         </w:tc>
         <w:tc>
@@ -14491,21 +13527,8 @@
     <w:p/>
     <w:p>
       <w:r>
-        <w:t xml:space="preserve">See notes on </w:t>
+        <w:t>See notes on RegisterAccount and UpdateUserProfile</w:t>
       </w:r>
-      <w:proofErr w:type="spellStart"/>
-      <w:r>
-        <w:t>RegisterAccount</w:t>
-      </w:r>
-      <w:proofErr w:type="spellEnd"/>
-      <w:r>
-        <w:t xml:space="preserve"> and </w:t>
-      </w:r>
-      <w:proofErr w:type="spellStart"/>
-      <w:r>
-        <w:t>UpdateUserProfile</w:t>
-      </w:r>
-      <w:proofErr w:type="spellEnd"/>
       <w:r>
         <w:t xml:space="preserve"> </w:t>
       </w:r>
@@ -14529,7 +13552,7 @@
           <w:bottom w:val="single" w:sz="4" w:space="0" w:color="auto"/>
           <w:insideH w:val="single" w:sz="4" w:space="0" w:color="auto"/>
         </w:tblBorders>
-        <w:tblLook w:val="01E0" w:firstRow="1" w:lastRow="1" w:firstColumn="1" w:lastColumn="1" w:noHBand="0" w:noVBand="0"/>
+        <w:tblLook w:val="01E0"/>
       </w:tblPr>
       <w:tblGrid>
         <w:gridCol w:w="2121"/>
@@ -14589,7 +13612,6 @@
                 <w:lang w:eastAsia="ja-JP"/>
               </w:rPr>
             </w:pPr>
-            <w:proofErr w:type="spellStart"/>
             <w:r>
               <w:rPr>
                 <w:rFonts w:ascii="Times New Roman" w:hAnsi="Times New Roman"/>
@@ -14606,7 +13628,6 @@
               </w:rPr>
               <w:t>Classes</w:t>
             </w:r>
-            <w:proofErr w:type="spellEnd"/>
           </w:p>
         </w:tc>
       </w:tr>
@@ -14654,7 +13675,6 @@
                 <w:lang w:eastAsia="ja-JP"/>
               </w:rPr>
             </w:pPr>
-            <w:proofErr w:type="gramStart"/>
             <w:r>
               <w:rPr>
                 <w:rFonts w:ascii="Times New Roman" w:hAnsi="Times New Roman"/>
@@ -14664,7 +13684,6 @@
               </w:rPr>
               <w:t>actors</w:t>
             </w:r>
-            <w:proofErr w:type="gramEnd"/>
           </w:p>
         </w:tc>
         <w:tc>
@@ -15171,7 +14190,6 @@
                 <w:lang w:eastAsia="ja-JP"/>
               </w:rPr>
             </w:pPr>
-            <w:proofErr w:type="gramStart"/>
             <w:r>
               <w:rPr>
                 <w:rFonts w:ascii="Times New Roman" w:hAnsi="Times New Roman"/>
@@ -15181,7 +14199,6 @@
               </w:rPr>
               <w:t>requirements</w:t>
             </w:r>
-            <w:proofErr w:type="gramEnd"/>
           </w:p>
         </w:tc>
         <w:tc>
@@ -15227,15 +14244,14 @@
     </w:p>
     <w:sectPr>
       <w:pgSz w:w="12240" w:h="15840"/>
-      <w:pgMar w:top="1440" w:right="1800" w:bottom="1440" w:left="1800" w:header="720" w:footer="720" w:gutter="0"/>
-      <w:cols w:space="720"/>
+      <w:pgMar w:top="1440" w:right="1800" w:bottom="1440" w:left="1800" w:gutter="0"/>
     </w:sectPr>
   </w:body>
 </w:document>
 </file>
 
 <file path=word/numbering.xml><?xml version="1.0" encoding="utf-8"?>
-<w:numbering xmlns:wpc="http://schemas.microsoft.com/office/word/2010/wordprocessingCanvas" xmlns:mo="http://schemas.microsoft.com/office/mac/office/2008/main" xmlns:mc="http://schemas.openxmlformats.org/markup-compatibility/2006" xmlns:mv="urn:schemas-microsoft-com:mac:vml" xmlns:o="urn:schemas-microsoft-com:office:office" xmlns:r="http://schemas.openxmlformats.org/officeDocument/2006/relationships" xmlns:m="http://schemas.openxmlformats.org/officeDocument/2006/math" xmlns:v="urn:schemas-microsoft-com:vml" xmlns:wp14="http://schemas.microsoft.com/office/word/2010/wordprocessingDrawing" xmlns:wp="http://schemas.openxmlformats.org/drawingml/2006/wordprocessingDrawing" xmlns:w10="urn:schemas-microsoft-com:office:word" xmlns:w="http://schemas.openxmlformats.org/wordprocessingml/2006/main" xmlns:w14="http://schemas.microsoft.com/office/word/2010/wordml" xmlns:wpg="http://schemas.microsoft.com/office/word/2010/wordprocessingGroup" xmlns:wpi="http://schemas.microsoft.com/office/word/2010/wordprocessingInk" xmlns:wne="http://schemas.microsoft.com/office/word/2006/wordml" xmlns:wps="http://schemas.microsoft.com/office/word/2010/wordprocessingShape" mc:Ignorable="w14 wp14">
+<w:numbering xmlns:mo="http://schemas.microsoft.com/office/mac/office/2008/main" xmlns:ve="http://schemas.openxmlformats.org/markup-compatibility/2006" xmlns:mv="urn:schemas-microsoft-com:mac:vml" xmlns:o="urn:schemas-microsoft-com:office:office" xmlns:r="http://schemas.openxmlformats.org/officeDocument/2006/relationships" xmlns:m="http://schemas.openxmlformats.org/officeDocument/2006/math" xmlns:v="urn:schemas-microsoft-com:vml" xmlns:wp="http://schemas.openxmlformats.org/drawingml/2006/wordprocessingDrawing" xmlns:w10="urn:schemas-microsoft-com:office:word" xmlns:w="http://schemas.openxmlformats.org/wordprocessingml/2006/main" xmlns:wne="http://schemas.microsoft.com/office/word/2006/wordml">
   <w:abstractNum w:abstractNumId="0">
     <w:nsid w:val="109D0553"/>
     <w:multiLevelType w:val="hybridMultilevel"/>
@@ -16854,7 +15870,7 @@
 </file>
 
 <file path=word/styles.xml><?xml version="1.0" encoding="utf-8"?>
-<w:styles xmlns:mc="http://schemas.openxmlformats.org/markup-compatibility/2006" xmlns:r="http://schemas.openxmlformats.org/officeDocument/2006/relationships" xmlns:w="http://schemas.openxmlformats.org/wordprocessingml/2006/main" xmlns:w14="http://schemas.microsoft.com/office/word/2010/wordml" mc:Ignorable="w14">
+<w:styles xmlns:r="http://schemas.openxmlformats.org/officeDocument/2006/relationships" xmlns:w="http://schemas.openxmlformats.org/wordprocessingml/2006/main">
   <w:docDefaults>
     <w:rPrDefault>
       <w:rPr>
@@ -17093,14 +16109,14 @@
   </w:style>
   <w:style w:type="character" w:default="1" w:styleId="DefaultParagraphFont">
     <w:name w:val="Default Paragraph Font"/>
-    <w:uiPriority w:val="1"/>
+    <w:semiHidden/>
     <w:unhideWhenUsed/>
   </w:style>
   <w:style w:type="table" w:default="1" w:styleId="TableNormal">
     <w:name w:val="Normal Table"/>
-    <w:uiPriority w:val="99"/>
     <w:semiHidden/>
     <w:unhideWhenUsed/>
+    <w:qFormat/>
     <w:tblPr>
       <w:tblInd w:w="0" w:type="dxa"/>
       <w:tblCellMar>
@@ -17113,7 +16129,6 @@
   </w:style>
   <w:style w:type="numbering" w:default="1" w:styleId="NoList">
     <w:name w:val="No List"/>
-    <w:uiPriority w:val="99"/>
     <w:semiHidden/>
     <w:unhideWhenUsed/>
   </w:style>

</xml_diff>